<commit_message>
Created our first Component + Ternary operator
1) we created our first React component

2) we created our first Ternary operator
</commit_message>
<xml_diff>
--- a/DOCUMENTATION/OFFICIAL NOTES.docx
+++ b/DOCUMENTATION/OFFICIAL NOTES.docx
@@ -33,7 +33,7 @@
                     <pic:cNvPicPr/>
                   </pic:nvPicPr>
                   <pic:blipFill>
-                    <a:blip r:embed="rId4"/>
+                    <a:blip r:embed="rId5"/>
                     <a:stretch>
                       <a:fillRect/>
                     </a:stretch>
@@ -75,6 +75,114 @@
       <w:pPr>
         <w:rPr>
           <w:rFonts w:ascii="Times New Roman" w:hAnsi="Times New Roman" w:cs="Times New Roman"/>
+          <w:sz w:val="28"/>
+          <w:szCs w:val="28"/>
+        </w:rPr>
+      </w:pPr>
+      <w:r>
+        <w:rPr>
+          <w:rFonts w:ascii="Times New Roman" w:hAnsi="Times New Roman" w:cs="Times New Roman"/>
+          <w:sz w:val="28"/>
+          <w:szCs w:val="28"/>
+        </w:rPr>
+        <w:t>*</w:t>
+      </w:r>
+      <w:r>
+        <w:rPr>
+          <w:rFonts w:ascii="Times New Roman" w:hAnsi="Times New Roman" w:cs="Times New Roman"/>
+          <w:sz w:val="28"/>
+          <w:szCs w:val="28"/>
+        </w:rPr>
+        <w:t>The whole idea with React is this simple idea that we are going to make use of Component</w:t>
+      </w:r>
+      <w:r>
+        <w:rPr>
+          <w:rFonts w:ascii="Times New Roman" w:hAnsi="Times New Roman" w:cs="Times New Roman"/>
+          <w:sz w:val="28"/>
+          <w:szCs w:val="28"/>
+        </w:rPr>
+        <w:t xml:space="preserve">s / Functions. </w:t>
+      </w:r>
+      <w:r>
+        <w:rPr>
+          <w:rFonts w:ascii="Times New Roman" w:hAnsi="Times New Roman" w:cs="Times New Roman"/>
+          <w:sz w:val="28"/>
+          <w:szCs w:val="28"/>
+        </w:rPr>
+        <w:t xml:space="preserve">This is why when you have a look at how we write our React code we have functions that have a return statement. </w:t>
+      </w:r>
+    </w:p>
+    <w:p>
+      <w:pPr>
+        <w:rPr>
+          <w:rFonts w:ascii="Times New Roman" w:hAnsi="Times New Roman" w:cs="Times New Roman"/>
+          <w:sz w:val="28"/>
+          <w:szCs w:val="28"/>
+        </w:rPr>
+      </w:pPr>
+      <w:r>
+        <w:rPr>
+          <w:rFonts w:ascii="Times New Roman" w:hAnsi="Times New Roman" w:cs="Times New Roman"/>
+          <w:sz w:val="28"/>
+          <w:szCs w:val="28"/>
+        </w:rPr>
+        <w:t>*</w:t>
+      </w:r>
+      <w:r>
+        <w:rPr>
+          <w:rFonts w:ascii="Times New Roman" w:hAnsi="Times New Roman" w:cs="Times New Roman"/>
+          <w:sz w:val="28"/>
+          <w:szCs w:val="28"/>
+        </w:rPr>
+        <w:t xml:space="preserve">and the reason why we need to work with functions is very simple, functions are re-usable, and this means that we can create a function and then re-use it by calling it. </w:t>
+      </w:r>
+    </w:p>
+    <w:p>
+      <w:pPr>
+        <w:rPr>
+          <w:rFonts w:ascii="Times New Roman" w:hAnsi="Times New Roman" w:cs="Times New Roman"/>
+          <w:sz w:val="28"/>
+          <w:szCs w:val="28"/>
+        </w:rPr>
+      </w:pPr>
+      <w:r>
+        <w:rPr>
+          <w:rFonts w:ascii="Times New Roman" w:hAnsi="Times New Roman" w:cs="Times New Roman"/>
+          <w:sz w:val="28"/>
+          <w:szCs w:val="28"/>
+        </w:rPr>
+        <w:t>*</w:t>
+      </w:r>
+      <w:r>
+        <w:rPr>
+          <w:rFonts w:ascii="Times New Roman" w:hAnsi="Times New Roman" w:cs="Times New Roman"/>
+          <w:sz w:val="28"/>
+          <w:szCs w:val="28"/>
+        </w:rPr>
+        <w:t xml:space="preserve">The basic idea with React is that we are writing Java script code, we are writing a Java script function that returns HTML. </w:t>
+      </w:r>
+    </w:p>
+    <w:p>
+      <w:pPr>
+        <w:rPr>
+          <w:rFonts w:ascii="Times New Roman" w:hAnsi="Times New Roman" w:cs="Times New Roman"/>
+          <w:sz w:val="28"/>
+          <w:szCs w:val="28"/>
+        </w:rPr>
+      </w:pPr>
+      <w:r>
+        <w:rPr>
+          <w:rFonts w:ascii="Times New Roman" w:hAnsi="Times New Roman" w:cs="Times New Roman"/>
+          <w:sz w:val="28"/>
+          <w:szCs w:val="28"/>
+        </w:rPr>
+        <w:t>------------------------------------------------------------------------------------------------</w:t>
+      </w:r>
+    </w:p>
+    <w:p>
+      <w:pPr>
+        <w:rPr>
+          <w:rFonts w:ascii="Times New Roman" w:hAnsi="Times New Roman" w:cs="Times New Roman"/>
           <w:b/>
           <w:bCs/>
           <w:sz w:val="28"/>
@@ -91,11 +199,112 @@
           <w:szCs w:val="28"/>
           <w:u w:val="single"/>
         </w:rPr>
-        <w:t>The File structure in React:</w:t>
-      </w:r>
-    </w:p>
-    <w:p>
-      <w:pPr>
+        <w:t>How to Create our first Component/ function:</w:t>
+      </w:r>
+    </w:p>
+    <w:p>
+      <w:pPr>
+        <w:rPr>
+          <w:rFonts w:ascii="Times New Roman" w:hAnsi="Times New Roman" w:cs="Times New Roman"/>
+          <w:sz w:val="28"/>
+          <w:szCs w:val="28"/>
+        </w:rPr>
+      </w:pPr>
+      <w:r>
+        <w:rPr>
+          <w:rFonts w:ascii="Times New Roman" w:hAnsi="Times New Roman" w:cs="Times New Roman"/>
+          <w:sz w:val="28"/>
+          <w:szCs w:val="28"/>
+        </w:rPr>
+        <w:t xml:space="preserve">Step 1: </w:t>
+      </w:r>
+      <w:r>
+        <w:rPr>
+          <w:rFonts w:ascii="Times New Roman" w:hAnsi="Times New Roman" w:cs="Times New Roman"/>
+          <w:sz w:val="28"/>
+          <w:szCs w:val="28"/>
+        </w:rPr>
+        <w:t xml:space="preserve">Inside of our </w:t>
+      </w:r>
+      <w:proofErr w:type="spellStart"/>
+      <w:r>
+        <w:rPr>
+          <w:rFonts w:ascii="Times New Roman" w:hAnsi="Times New Roman" w:cs="Times New Roman"/>
+          <w:sz w:val="28"/>
+          <w:szCs w:val="28"/>
+        </w:rPr>
+        <w:t>src</w:t>
+      </w:r>
+      <w:proofErr w:type="spellEnd"/>
+      <w:r>
+        <w:rPr>
+          <w:rFonts w:ascii="Times New Roman" w:hAnsi="Times New Roman" w:cs="Times New Roman"/>
+          <w:sz w:val="28"/>
+          <w:szCs w:val="28"/>
+        </w:rPr>
+        <w:t xml:space="preserve"> folder, we are going to create a new folder called components. </w:t>
+      </w:r>
+    </w:p>
+    <w:p>
+      <w:pPr>
+        <w:rPr>
+          <w:rFonts w:ascii="Times New Roman" w:hAnsi="Times New Roman" w:cs="Times New Roman"/>
+          <w:sz w:val="28"/>
+          <w:szCs w:val="28"/>
+        </w:rPr>
+      </w:pPr>
+      <w:r>
+        <w:rPr>
+          <w:rFonts w:ascii="Times New Roman" w:hAnsi="Times New Roman" w:cs="Times New Roman"/>
+          <w:sz w:val="28"/>
+          <w:szCs w:val="28"/>
+        </w:rPr>
+        <w:drawing>
+          <wp:inline distT="0" distB="0" distL="0" distR="0" wp14:anchorId="443B7F05" wp14:editId="3984CC64">
+            <wp:extent cx="2467319" cy="2581635"/>
+            <wp:effectExtent l="0" t="0" r="9525" b="9525"/>
+            <wp:docPr id="603577953" name="Picture 1"/>
+            <wp:cNvGraphicFramePr>
+              <a:graphicFrameLocks xmlns:a="http://schemas.openxmlformats.org/drawingml/2006/main" noChangeAspect="1"/>
+            </wp:cNvGraphicFramePr>
+            <a:graphic xmlns:a="http://schemas.openxmlformats.org/drawingml/2006/main">
+              <a:graphicData uri="http://schemas.openxmlformats.org/drawingml/2006/picture">
+                <pic:pic xmlns:pic="http://schemas.openxmlformats.org/drawingml/2006/picture">
+                  <pic:nvPicPr>
+                    <pic:cNvPr id="603577953" name=""/>
+                    <pic:cNvPicPr/>
+                  </pic:nvPicPr>
+                  <pic:blipFill>
+                    <a:blip r:embed="rId6"/>
+                    <a:stretch>
+                      <a:fillRect/>
+                    </a:stretch>
+                  </pic:blipFill>
+                  <pic:spPr>
+                    <a:xfrm>
+                      <a:off x="0" y="0"/>
+                      <a:ext cx="2467319" cy="2581635"/>
+                    </a:xfrm>
+                    <a:prstGeom prst="rect">
+                      <a:avLst/>
+                    </a:prstGeom>
+                  </pic:spPr>
+                </pic:pic>
+              </a:graphicData>
+            </a:graphic>
+          </wp:inline>
+        </w:drawing>
+      </w:r>
+    </w:p>
+    <w:p>
+      <w:pPr>
+        <w:rPr>
+          <w:rFonts w:ascii="Times New Roman" w:hAnsi="Times New Roman" w:cs="Times New Roman"/>
+          <w:sz w:val="28"/>
+          <w:szCs w:val="28"/>
+        </w:rPr>
+      </w:pPr>
+      <w:r>
         <w:rPr>
           <w:rFonts w:ascii="Times New Roman" w:hAnsi="Times New Roman" w:cs="Times New Roman"/>
           <w:b/>
@@ -104,20 +313,298 @@
           <w:szCs w:val="28"/>
           <w:u w:val="single"/>
         </w:rPr>
-      </w:pPr>
-    </w:p>
-    <w:p>
-      <w:pPr>
-        <w:ind w:left="2160" w:firstLine="720"/>
+        <w:lastRenderedPageBreak/>
+        <w:t>Step 2</w:t>
+      </w:r>
+      <w:r>
+        <w:rPr>
+          <w:rFonts w:ascii="Times New Roman" w:hAnsi="Times New Roman" w:cs="Times New Roman"/>
+          <w:sz w:val="28"/>
+          <w:szCs w:val="28"/>
+        </w:rPr>
+        <w:t xml:space="preserve">: Inside of this components folder, which is just a folder that will contain our components, we are going to create a component/java script file. </w:t>
+      </w:r>
+    </w:p>
+    <w:p>
+      <w:pPr>
+        <w:rPr>
+          <w:rFonts w:ascii="Times New Roman" w:hAnsi="Times New Roman" w:cs="Times New Roman"/>
+          <w:sz w:val="28"/>
+          <w:szCs w:val="28"/>
+        </w:rPr>
+      </w:pPr>
+      <w:r>
+        <w:rPr>
+          <w:rFonts w:ascii="Times New Roman" w:hAnsi="Times New Roman" w:cs="Times New Roman"/>
+          <w:sz w:val="28"/>
+          <w:szCs w:val="28"/>
+        </w:rPr>
+        <w:t>*</w:t>
+      </w:r>
+      <w:r>
+        <w:rPr>
+          <w:rFonts w:ascii="Times New Roman" w:hAnsi="Times New Roman" w:cs="Times New Roman"/>
+          <w:sz w:val="28"/>
+          <w:szCs w:val="28"/>
+        </w:rPr>
+        <w:t>what we want to do is that we want to create a java script function that is called Employee, and this means that we need to name the file as “Employee.js”</w:t>
+      </w:r>
+    </w:p>
+    <w:p>
+      <w:pPr>
+        <w:rPr>
+          <w:rFonts w:ascii="Times New Roman" w:hAnsi="Times New Roman" w:cs="Times New Roman"/>
+          <w:sz w:val="28"/>
+          <w:szCs w:val="28"/>
+        </w:rPr>
+      </w:pPr>
+      <w:r>
+        <w:rPr>
+          <w:rFonts w:ascii="Times New Roman" w:hAnsi="Times New Roman" w:cs="Times New Roman"/>
+          <w:sz w:val="28"/>
+          <w:szCs w:val="28"/>
+        </w:rPr>
+        <w:t>*</w:t>
+      </w:r>
+      <w:r>
+        <w:rPr>
+          <w:rFonts w:ascii="Times New Roman" w:hAnsi="Times New Roman" w:cs="Times New Roman"/>
+          <w:sz w:val="28"/>
+          <w:szCs w:val="28"/>
+        </w:rPr>
+        <w:t xml:space="preserve">this is very similar to working with classes in Java, </w:t>
+      </w:r>
+      <w:r>
+        <w:rPr>
+          <w:rFonts w:ascii="Times New Roman" w:hAnsi="Times New Roman" w:cs="Times New Roman"/>
+          <w:sz w:val="28"/>
+          <w:szCs w:val="28"/>
+        </w:rPr>
+        <w:t xml:space="preserve">because when we create a class in java, we have to name the file with the exact same name as the class name. </w:t>
+      </w:r>
+    </w:p>
+    <w:p>
+      <w:pPr>
+        <w:rPr>
+          <w:rFonts w:ascii="Times New Roman" w:hAnsi="Times New Roman" w:cs="Times New Roman"/>
+          <w:sz w:val="28"/>
+          <w:szCs w:val="28"/>
+        </w:rPr>
+      </w:pPr>
+      <w:r>
+        <w:rPr>
+          <w:rFonts w:ascii="Times New Roman" w:hAnsi="Times New Roman" w:cs="Times New Roman"/>
+          <w:sz w:val="28"/>
+          <w:szCs w:val="28"/>
+        </w:rPr>
+        <w:drawing>
+          <wp:inline distT="0" distB="0" distL="0" distR="0" wp14:anchorId="4C1C76A9" wp14:editId="7B0116EB">
+            <wp:extent cx="2505425" cy="657317"/>
+            <wp:effectExtent l="0" t="0" r="0" b="9525"/>
+            <wp:docPr id="469632061" name="Picture 1"/>
+            <wp:cNvGraphicFramePr>
+              <a:graphicFrameLocks xmlns:a="http://schemas.openxmlformats.org/drawingml/2006/main" noChangeAspect="1"/>
+            </wp:cNvGraphicFramePr>
+            <a:graphic xmlns:a="http://schemas.openxmlformats.org/drawingml/2006/main">
+              <a:graphicData uri="http://schemas.openxmlformats.org/drawingml/2006/picture">
+                <pic:pic xmlns:pic="http://schemas.openxmlformats.org/drawingml/2006/picture">
+                  <pic:nvPicPr>
+                    <pic:cNvPr id="469632061" name=""/>
+                    <pic:cNvPicPr/>
+                  </pic:nvPicPr>
+                  <pic:blipFill>
+                    <a:blip r:embed="rId7"/>
+                    <a:stretch>
+                      <a:fillRect/>
+                    </a:stretch>
+                  </pic:blipFill>
+                  <pic:spPr>
+                    <a:xfrm>
+                      <a:off x="0" y="0"/>
+                      <a:ext cx="2505425" cy="657317"/>
+                    </a:xfrm>
+                    <a:prstGeom prst="rect">
+                      <a:avLst/>
+                    </a:prstGeom>
+                  </pic:spPr>
+                </pic:pic>
+              </a:graphicData>
+            </a:graphic>
+          </wp:inline>
+        </w:drawing>
+      </w:r>
+    </w:p>
+    <w:p>
+      <w:pPr>
+        <w:rPr>
+          <w:rFonts w:ascii="Times New Roman" w:hAnsi="Times New Roman" w:cs="Times New Roman"/>
+          <w:sz w:val="28"/>
+          <w:szCs w:val="28"/>
+        </w:rPr>
+      </w:pPr>
+      <w:r>
         <w:rPr>
           <w:rFonts w:ascii="Times New Roman" w:hAnsi="Times New Roman" w:cs="Times New Roman"/>
           <w:b/>
           <w:bCs/>
           <w:sz w:val="28"/>
           <w:szCs w:val="28"/>
-        </w:rPr>
-      </w:pPr>
-      <w:proofErr w:type="spellStart"/>
+          <w:u w:val="single"/>
+        </w:rPr>
+        <w:t>Step 3</w:t>
+      </w:r>
+      <w:r>
+        <w:rPr>
+          <w:rFonts w:ascii="Times New Roman" w:hAnsi="Times New Roman" w:cs="Times New Roman"/>
+          <w:sz w:val="28"/>
+          <w:szCs w:val="28"/>
+        </w:rPr>
+        <w:t>: we need to create this function called Employee</w:t>
+      </w:r>
+    </w:p>
+    <w:p>
+      <w:pPr>
+        <w:rPr>
+          <w:rFonts w:ascii="Times New Roman" w:hAnsi="Times New Roman" w:cs="Times New Roman"/>
+          <w:sz w:val="28"/>
+          <w:szCs w:val="28"/>
+        </w:rPr>
+      </w:pPr>
+      <w:r>
+        <w:rPr>
+          <w:rFonts w:ascii="Times New Roman" w:hAnsi="Times New Roman" w:cs="Times New Roman"/>
+          <w:sz w:val="28"/>
+          <w:szCs w:val="28"/>
+        </w:rPr>
+        <w:drawing>
+          <wp:inline distT="0" distB="0" distL="0" distR="0" wp14:anchorId="7D8B00C2" wp14:editId="58A90018">
+            <wp:extent cx="3381847" cy="1324160"/>
+            <wp:effectExtent l="0" t="0" r="9525" b="9525"/>
+            <wp:docPr id="219531647" name="Picture 1"/>
+            <wp:cNvGraphicFramePr>
+              <a:graphicFrameLocks xmlns:a="http://schemas.openxmlformats.org/drawingml/2006/main" noChangeAspect="1"/>
+            </wp:cNvGraphicFramePr>
+            <a:graphic xmlns:a="http://schemas.openxmlformats.org/drawingml/2006/main">
+              <a:graphicData uri="http://schemas.openxmlformats.org/drawingml/2006/picture">
+                <pic:pic xmlns:pic="http://schemas.openxmlformats.org/drawingml/2006/picture">
+                  <pic:nvPicPr>
+                    <pic:cNvPr id="219531647" name=""/>
+                    <pic:cNvPicPr/>
+                  </pic:nvPicPr>
+                  <pic:blipFill>
+                    <a:blip r:embed="rId8"/>
+                    <a:stretch>
+                      <a:fillRect/>
+                    </a:stretch>
+                  </pic:blipFill>
+                  <pic:spPr>
+                    <a:xfrm>
+                      <a:off x="0" y="0"/>
+                      <a:ext cx="3381847" cy="1324160"/>
+                    </a:xfrm>
+                    <a:prstGeom prst="rect">
+                      <a:avLst/>
+                    </a:prstGeom>
+                  </pic:spPr>
+                </pic:pic>
+              </a:graphicData>
+            </a:graphic>
+          </wp:inline>
+        </w:drawing>
+      </w:r>
+    </w:p>
+    <w:p>
+      <w:pPr>
+        <w:rPr>
+          <w:rFonts w:ascii="Times New Roman" w:hAnsi="Times New Roman" w:cs="Times New Roman"/>
+          <w:sz w:val="28"/>
+          <w:szCs w:val="28"/>
+        </w:rPr>
+      </w:pPr>
+      <w:r>
+        <w:rPr>
+          <w:rFonts w:ascii="Times New Roman" w:hAnsi="Times New Roman" w:cs="Times New Roman"/>
+          <w:sz w:val="28"/>
+          <w:szCs w:val="28"/>
+        </w:rPr>
+        <w:t>*</w:t>
+      </w:r>
+      <w:r>
+        <w:rPr>
+          <w:rFonts w:ascii="Times New Roman" w:hAnsi="Times New Roman" w:cs="Times New Roman"/>
+          <w:sz w:val="28"/>
+          <w:szCs w:val="28"/>
+        </w:rPr>
+        <w:t xml:space="preserve">in order to create a function in java script  we have to use the keyword “function” and then we have to give the name of the function, in this case the name of the function is “Employee” which matches with the name of the component file that we created. </w:t>
+      </w:r>
+    </w:p>
+    <w:p>
+      <w:pPr>
+        <w:rPr>
+          <w:rFonts w:ascii="Times New Roman" w:hAnsi="Times New Roman" w:cs="Times New Roman"/>
+          <w:sz w:val="28"/>
+          <w:szCs w:val="28"/>
+        </w:rPr>
+      </w:pPr>
+      <w:r>
+        <w:rPr>
+          <w:rFonts w:ascii="Times New Roman" w:hAnsi="Times New Roman" w:cs="Times New Roman"/>
+          <w:sz w:val="28"/>
+          <w:szCs w:val="28"/>
+        </w:rPr>
+        <w:t>*</w:t>
+      </w:r>
+      <w:r>
+        <w:rPr>
+          <w:rFonts w:ascii="Times New Roman" w:hAnsi="Times New Roman" w:cs="Times New Roman"/>
+          <w:sz w:val="28"/>
+          <w:szCs w:val="28"/>
+        </w:rPr>
+        <w:t xml:space="preserve">it is a function so it must have the 2 brackets() that allow the function to take a parameter. </w:t>
+      </w:r>
+    </w:p>
+    <w:p>
+      <w:pPr>
+        <w:rPr>
+          <w:rFonts w:ascii="Times New Roman" w:hAnsi="Times New Roman" w:cs="Times New Roman"/>
+          <w:sz w:val="28"/>
+          <w:szCs w:val="28"/>
+        </w:rPr>
+      </w:pPr>
+      <w:r>
+        <w:rPr>
+          <w:rFonts w:ascii="Times New Roman" w:hAnsi="Times New Roman" w:cs="Times New Roman"/>
+          <w:sz w:val="28"/>
+          <w:szCs w:val="28"/>
+        </w:rPr>
+        <w:t>*</w:t>
+      </w:r>
+      <w:r>
+        <w:rPr>
+          <w:rFonts w:ascii="Times New Roman" w:hAnsi="Times New Roman" w:cs="Times New Roman"/>
+          <w:sz w:val="28"/>
+          <w:szCs w:val="28"/>
+        </w:rPr>
+        <w:t xml:space="preserve">you also need that last piece of code at the bottom, the one that says export default Employee; </w:t>
+      </w:r>
+    </w:p>
+    <w:p>
+      <w:pPr>
+        <w:rPr>
+          <w:rFonts w:ascii="Times New Roman" w:hAnsi="Times New Roman" w:cs="Times New Roman"/>
+          <w:sz w:val="28"/>
+          <w:szCs w:val="28"/>
+        </w:rPr>
+      </w:pPr>
+    </w:p>
+    <w:p>
+      <w:pPr>
+        <w:rPr>
+          <w:rFonts w:ascii="Times New Roman" w:hAnsi="Times New Roman" w:cs="Times New Roman"/>
+          <w:sz w:val="28"/>
+          <w:szCs w:val="28"/>
+        </w:rPr>
+      </w:pPr>
       <w:r>
         <w:rPr>
           <w:rFonts w:ascii="Times New Roman" w:hAnsi="Times New Roman" w:cs="Times New Roman"/>
@@ -125,21 +612,1381 @@
           <w:bCs/>
           <w:sz w:val="28"/>
           <w:szCs w:val="28"/>
-        </w:rPr>
-        <w:t>package.json</w:t>
-      </w:r>
-      <w:proofErr w:type="spellEnd"/>
-    </w:p>
-    <w:p>
-      <w:pPr>
+          <w:u w:val="single"/>
+        </w:rPr>
+        <w:t>Step 4</w:t>
+      </w:r>
+      <w:r>
+        <w:rPr>
+          <w:rFonts w:ascii="Times New Roman" w:hAnsi="Times New Roman" w:cs="Times New Roman"/>
+          <w:sz w:val="28"/>
+          <w:szCs w:val="28"/>
+        </w:rPr>
+        <w:t>: we need to code the body of the function</w:t>
+      </w:r>
+    </w:p>
+    <w:p>
+      <w:pPr>
+        <w:rPr>
+          <w:rFonts w:ascii="Times New Roman" w:hAnsi="Times New Roman" w:cs="Times New Roman"/>
+          <w:sz w:val="28"/>
+          <w:szCs w:val="28"/>
+        </w:rPr>
+      </w:pPr>
+      <w:r>
+        <w:rPr>
+          <w:rFonts w:ascii="Times New Roman" w:hAnsi="Times New Roman" w:cs="Times New Roman"/>
+          <w:sz w:val="28"/>
+          <w:szCs w:val="28"/>
+        </w:rPr>
+        <w:lastRenderedPageBreak/>
+        <w:drawing>
+          <wp:inline distT="0" distB="0" distL="0" distR="0" wp14:anchorId="1FB6F7E0" wp14:editId="0CBA5D84">
+            <wp:extent cx="5731510" cy="1894205"/>
+            <wp:effectExtent l="0" t="0" r="2540" b="0"/>
+            <wp:docPr id="794932787" name="Picture 1"/>
+            <wp:cNvGraphicFramePr>
+              <a:graphicFrameLocks xmlns:a="http://schemas.openxmlformats.org/drawingml/2006/main" noChangeAspect="1"/>
+            </wp:cNvGraphicFramePr>
+            <a:graphic xmlns:a="http://schemas.openxmlformats.org/drawingml/2006/main">
+              <a:graphicData uri="http://schemas.openxmlformats.org/drawingml/2006/picture">
+                <pic:pic xmlns:pic="http://schemas.openxmlformats.org/drawingml/2006/picture">
+                  <pic:nvPicPr>
+                    <pic:cNvPr id="794932787" name=""/>
+                    <pic:cNvPicPr/>
+                  </pic:nvPicPr>
+                  <pic:blipFill>
+                    <a:blip r:embed="rId9"/>
+                    <a:stretch>
+                      <a:fillRect/>
+                    </a:stretch>
+                  </pic:blipFill>
+                  <pic:spPr>
+                    <a:xfrm>
+                      <a:off x="0" y="0"/>
+                      <a:ext cx="5731510" cy="1894205"/>
+                    </a:xfrm>
+                    <a:prstGeom prst="rect">
+                      <a:avLst/>
+                    </a:prstGeom>
+                  </pic:spPr>
+                </pic:pic>
+              </a:graphicData>
+            </a:graphic>
+          </wp:inline>
+        </w:drawing>
+      </w:r>
+    </w:p>
+    <w:p>
+      <w:pPr>
+        <w:rPr>
+          <w:rFonts w:ascii="Times New Roman" w:hAnsi="Times New Roman" w:cs="Times New Roman"/>
+          <w:sz w:val="28"/>
+          <w:szCs w:val="28"/>
+        </w:rPr>
+      </w:pPr>
+      <w:r>
+        <w:rPr>
+          <w:rFonts w:ascii="Times New Roman" w:hAnsi="Times New Roman" w:cs="Times New Roman"/>
+          <w:sz w:val="28"/>
+          <w:szCs w:val="28"/>
+        </w:rPr>
+        <w:t>*</w:t>
+      </w:r>
+      <w:r>
+        <w:rPr>
+          <w:rFonts w:ascii="Times New Roman" w:hAnsi="Times New Roman" w:cs="Times New Roman"/>
+          <w:sz w:val="28"/>
+          <w:szCs w:val="28"/>
+        </w:rPr>
+        <w:t xml:space="preserve">I know that every Java script function must have a “return” keyword. </w:t>
+      </w:r>
+      <w:r>
+        <w:rPr>
+          <w:rFonts w:ascii="Times New Roman" w:hAnsi="Times New Roman" w:cs="Times New Roman"/>
+          <w:sz w:val="28"/>
+          <w:szCs w:val="28"/>
+        </w:rPr>
+        <w:t>Which is basically what I want the function to return</w:t>
+      </w:r>
+      <w:r>
+        <w:rPr>
+          <w:rFonts w:ascii="Times New Roman" w:hAnsi="Times New Roman" w:cs="Times New Roman"/>
+          <w:sz w:val="28"/>
+          <w:szCs w:val="28"/>
+        </w:rPr>
+        <w:t xml:space="preserve"> / output. </w:t>
+      </w:r>
+      <w:r>
+        <w:rPr>
+          <w:rFonts w:ascii="Times New Roman" w:hAnsi="Times New Roman" w:cs="Times New Roman"/>
+          <w:sz w:val="28"/>
+          <w:szCs w:val="28"/>
+        </w:rPr>
+        <w:t xml:space="preserve">And in this case I want this function to simply output HTML </w:t>
+      </w:r>
+      <w:r>
+        <w:rPr>
+          <w:rFonts w:ascii="Times New Roman" w:hAnsi="Times New Roman" w:cs="Times New Roman"/>
+          <w:sz w:val="28"/>
+          <w:szCs w:val="28"/>
+        </w:rPr>
+        <w:t xml:space="preserve">paragraph </w:t>
+      </w:r>
+      <w:r>
+        <w:rPr>
+          <w:rFonts w:ascii="Times New Roman" w:hAnsi="Times New Roman" w:cs="Times New Roman"/>
+          <w:sz w:val="28"/>
+          <w:szCs w:val="28"/>
+        </w:rPr>
+        <w:t xml:space="preserve">text. </w:t>
+      </w:r>
+    </w:p>
+    <w:p>
+      <w:pPr>
+        <w:rPr>
+          <w:rFonts w:ascii="Times New Roman" w:hAnsi="Times New Roman" w:cs="Times New Roman"/>
+          <w:sz w:val="28"/>
+          <w:szCs w:val="28"/>
+        </w:rPr>
+      </w:pPr>
+      <w:r>
+        <w:rPr>
+          <w:rFonts w:ascii="Times New Roman" w:hAnsi="Times New Roman" w:cs="Times New Roman"/>
+          <w:sz w:val="28"/>
+          <w:szCs w:val="28"/>
+        </w:rPr>
+        <w:t>*</w:t>
+      </w:r>
+      <w:r>
+        <w:rPr>
+          <w:rFonts w:ascii="Times New Roman" w:hAnsi="Times New Roman" w:cs="Times New Roman"/>
+          <w:sz w:val="28"/>
+          <w:szCs w:val="28"/>
+        </w:rPr>
+        <w:t>So all I have here is a</w:t>
+      </w:r>
+      <w:r>
+        <w:rPr>
+          <w:rFonts w:ascii="Times New Roman" w:hAnsi="Times New Roman" w:cs="Times New Roman"/>
+          <w:sz w:val="28"/>
+          <w:szCs w:val="28"/>
+        </w:rPr>
+        <w:t xml:space="preserve"> Java Script</w:t>
+      </w:r>
+      <w:r>
+        <w:rPr>
+          <w:rFonts w:ascii="Times New Roman" w:hAnsi="Times New Roman" w:cs="Times New Roman"/>
+          <w:sz w:val="28"/>
+          <w:szCs w:val="28"/>
+        </w:rPr>
+        <w:t xml:space="preserve"> function that returns HTML Paragraph text. </w:t>
+      </w:r>
+    </w:p>
+    <w:p>
+      <w:pPr>
+        <w:rPr>
+          <w:rFonts w:ascii="Times New Roman" w:hAnsi="Times New Roman" w:cs="Times New Roman"/>
+          <w:sz w:val="28"/>
+          <w:szCs w:val="28"/>
+        </w:rPr>
+      </w:pPr>
+      <w:r>
+        <w:rPr>
+          <w:rFonts w:ascii="Times New Roman" w:hAnsi="Times New Roman" w:cs="Times New Roman"/>
+          <w:sz w:val="28"/>
+          <w:szCs w:val="28"/>
+        </w:rPr>
+        <w:t xml:space="preserve">*and I know that every Java script statement needs to end in a semi-colon. </w:t>
+      </w:r>
+    </w:p>
+    <w:p>
+      <w:pPr>
+        <w:rPr>
+          <w:rFonts w:ascii="Times New Roman" w:hAnsi="Times New Roman" w:cs="Times New Roman"/>
+          <w:sz w:val="28"/>
+          <w:szCs w:val="28"/>
+        </w:rPr>
+      </w:pPr>
+      <w:r>
         <w:rPr>
           <w:rFonts w:ascii="Times New Roman" w:hAnsi="Times New Roman" w:cs="Times New Roman"/>
           <w:b/>
           <w:bCs/>
           <w:sz w:val="28"/>
           <w:szCs w:val="28"/>
-        </w:rPr>
-      </w:pPr>
+          <w:u w:val="single"/>
+        </w:rPr>
+        <w:t>Step 5</w:t>
+      </w:r>
+      <w:r>
+        <w:rPr>
+          <w:rFonts w:ascii="Times New Roman" w:hAnsi="Times New Roman" w:cs="Times New Roman"/>
+          <w:sz w:val="28"/>
+          <w:szCs w:val="28"/>
+        </w:rPr>
+        <w:t>: I need to use this component / Call the function:</w:t>
+      </w:r>
+    </w:p>
+    <w:p>
+      <w:pPr>
+        <w:pStyle w:val="ListParagraph"/>
+        <w:numPr>
+          <w:ilvl w:val="0"/>
+          <w:numId w:val="1"/>
+        </w:numPr>
+        <w:rPr>
+          <w:rFonts w:ascii="Times New Roman" w:hAnsi="Times New Roman" w:cs="Times New Roman"/>
+          <w:sz w:val="28"/>
+          <w:szCs w:val="28"/>
+        </w:rPr>
+      </w:pPr>
+      <w:r>
+        <w:rPr>
+          <w:rFonts w:ascii="Times New Roman" w:hAnsi="Times New Roman" w:cs="Times New Roman"/>
+          <w:sz w:val="28"/>
+          <w:szCs w:val="28"/>
+        </w:rPr>
+        <w:t xml:space="preserve">The first thing that we need to take note of here is that a Java script function, is called inside of another Java script function. </w:t>
+      </w:r>
+    </w:p>
+    <w:p>
+      <w:pPr>
+        <w:ind w:left="360"/>
+        <w:rPr>
+          <w:rFonts w:ascii="Times New Roman" w:hAnsi="Times New Roman" w:cs="Times New Roman"/>
+          <w:sz w:val="28"/>
+          <w:szCs w:val="28"/>
+        </w:rPr>
+      </w:pPr>
+      <w:r>
+        <w:rPr>
+          <w:rFonts w:ascii="Times New Roman" w:hAnsi="Times New Roman" w:cs="Times New Roman"/>
+          <w:sz w:val="28"/>
+          <w:szCs w:val="28"/>
+        </w:rPr>
+        <w:t>*</w:t>
+      </w:r>
+      <w:r>
+        <w:rPr>
+          <w:rFonts w:ascii="Times New Roman" w:hAnsi="Times New Roman" w:cs="Times New Roman"/>
+          <w:sz w:val="28"/>
+          <w:szCs w:val="28"/>
+        </w:rPr>
+        <w:t>The java script component that I want to call this Java script component, is called App.js</w:t>
+      </w:r>
+    </w:p>
+    <w:p>
+      <w:pPr>
+        <w:ind w:left="360"/>
+        <w:rPr>
+          <w:rFonts w:ascii="Times New Roman" w:hAnsi="Times New Roman" w:cs="Times New Roman"/>
+          <w:sz w:val="28"/>
+          <w:szCs w:val="28"/>
+        </w:rPr>
+      </w:pPr>
+      <w:r>
+        <w:rPr>
+          <w:rFonts w:ascii="Times New Roman" w:hAnsi="Times New Roman" w:cs="Times New Roman"/>
+          <w:sz w:val="28"/>
+          <w:szCs w:val="28"/>
+        </w:rPr>
+        <w:t>*</w:t>
+      </w:r>
+      <w:r>
+        <w:rPr>
+          <w:rFonts w:ascii="Times New Roman" w:hAnsi="Times New Roman" w:cs="Times New Roman"/>
+          <w:sz w:val="28"/>
+          <w:szCs w:val="28"/>
+        </w:rPr>
+        <w:t xml:space="preserve">what you need to take note of here is simply the following, </w:t>
+      </w:r>
+      <w:r>
+        <w:rPr>
+          <w:rFonts w:ascii="Times New Roman" w:hAnsi="Times New Roman" w:cs="Times New Roman"/>
+          <w:sz w:val="28"/>
+          <w:szCs w:val="28"/>
+        </w:rPr>
+        <w:t xml:space="preserve">if we go back to the basic of Object Orientated programming, </w:t>
+      </w:r>
+      <w:r>
+        <w:rPr>
+          <w:rFonts w:ascii="Times New Roman" w:hAnsi="Times New Roman" w:cs="Times New Roman"/>
+          <w:sz w:val="28"/>
+          <w:szCs w:val="28"/>
+        </w:rPr>
+        <w:t xml:space="preserve">we have a main() function that becomes the entry point to our program. </w:t>
+      </w:r>
+      <w:r>
+        <w:rPr>
+          <w:rFonts w:ascii="Times New Roman" w:hAnsi="Times New Roman" w:cs="Times New Roman"/>
+          <w:sz w:val="28"/>
+          <w:szCs w:val="28"/>
+        </w:rPr>
+        <w:t xml:space="preserve">Meaning that this is the first function that is executed. </w:t>
+      </w:r>
+      <w:r>
+        <w:rPr>
+          <w:rFonts w:ascii="Times New Roman" w:hAnsi="Times New Roman" w:cs="Times New Roman"/>
+          <w:sz w:val="28"/>
+          <w:szCs w:val="28"/>
+        </w:rPr>
+        <w:t xml:space="preserve">This means that App.js is the main function. </w:t>
+      </w:r>
+      <w:r>
+        <w:rPr>
+          <w:rFonts w:ascii="Times New Roman" w:hAnsi="Times New Roman" w:cs="Times New Roman"/>
+          <w:sz w:val="28"/>
+          <w:szCs w:val="28"/>
+        </w:rPr>
+        <w:t xml:space="preserve">It is the function  that we will use to call our component function. </w:t>
+      </w:r>
+    </w:p>
+    <w:p>
+      <w:pPr>
+        <w:ind w:left="360"/>
+        <w:rPr>
+          <w:rFonts w:ascii="Times New Roman" w:hAnsi="Times New Roman" w:cs="Times New Roman"/>
+          <w:sz w:val="28"/>
+          <w:szCs w:val="28"/>
+        </w:rPr>
+      </w:pPr>
+      <w:r>
+        <w:rPr>
+          <w:rFonts w:ascii="Times New Roman" w:hAnsi="Times New Roman" w:cs="Times New Roman"/>
+          <w:sz w:val="28"/>
+          <w:szCs w:val="28"/>
+        </w:rPr>
+        <w:t>*</w:t>
+      </w:r>
+      <w:r>
+        <w:rPr>
+          <w:rFonts w:ascii="Times New Roman" w:hAnsi="Times New Roman" w:cs="Times New Roman"/>
+          <w:sz w:val="28"/>
+          <w:szCs w:val="28"/>
+        </w:rPr>
+        <w:t>the very first thing that we need to do inside of our Main function / App.js function is that we need to import our component f</w:t>
+      </w:r>
+      <w:r>
+        <w:rPr>
+          <w:rFonts w:ascii="Times New Roman" w:hAnsi="Times New Roman" w:cs="Times New Roman"/>
+          <w:sz w:val="28"/>
+          <w:szCs w:val="28"/>
+        </w:rPr>
+        <w:t xml:space="preserve">ile so that we can have access to the functions that are inside of the file. </w:t>
+      </w:r>
+    </w:p>
+    <w:p>
+      <w:pPr>
+        <w:ind w:left="360"/>
+        <w:rPr>
+          <w:rFonts w:ascii="Times New Roman" w:hAnsi="Times New Roman" w:cs="Times New Roman"/>
+          <w:sz w:val="28"/>
+          <w:szCs w:val="28"/>
+        </w:rPr>
+      </w:pPr>
+      <w:r>
+        <w:rPr>
+          <w:rFonts w:ascii="Times New Roman" w:hAnsi="Times New Roman" w:cs="Times New Roman"/>
+          <w:sz w:val="28"/>
+          <w:szCs w:val="28"/>
+        </w:rPr>
+        <w:t>*</w:t>
+      </w:r>
+      <w:r>
+        <w:rPr>
+          <w:rFonts w:ascii="Times New Roman" w:hAnsi="Times New Roman" w:cs="Times New Roman"/>
+          <w:sz w:val="28"/>
+          <w:szCs w:val="28"/>
+        </w:rPr>
+        <w:t>So what we do is that we copy the relative path, and then we adjust it.</w:t>
+      </w:r>
+    </w:p>
+    <w:p>
+      <w:pPr>
+        <w:ind w:left="360"/>
+        <w:rPr>
+          <w:rFonts w:ascii="Times New Roman" w:hAnsi="Times New Roman" w:cs="Times New Roman"/>
+          <w:sz w:val="28"/>
+          <w:szCs w:val="28"/>
+        </w:rPr>
+      </w:pPr>
+      <w:r>
+        <w:rPr>
+          <w:rFonts w:ascii="Times New Roman" w:hAnsi="Times New Roman" w:cs="Times New Roman"/>
+          <w:sz w:val="28"/>
+          <w:szCs w:val="28"/>
+        </w:rPr>
+        <w:drawing>
+          <wp:inline distT="0" distB="0" distL="0" distR="0" wp14:anchorId="76517812" wp14:editId="0BA7BA23">
+            <wp:extent cx="5731510" cy="337820"/>
+            <wp:effectExtent l="0" t="0" r="2540" b="5080"/>
+            <wp:docPr id="1228984067" name="Picture 1"/>
+            <wp:cNvGraphicFramePr>
+              <a:graphicFrameLocks xmlns:a="http://schemas.openxmlformats.org/drawingml/2006/main" noChangeAspect="1"/>
+            </wp:cNvGraphicFramePr>
+            <a:graphic xmlns:a="http://schemas.openxmlformats.org/drawingml/2006/main">
+              <a:graphicData uri="http://schemas.openxmlformats.org/drawingml/2006/picture">
+                <pic:pic xmlns:pic="http://schemas.openxmlformats.org/drawingml/2006/picture">
+                  <pic:nvPicPr>
+                    <pic:cNvPr id="1228984067" name=""/>
+                    <pic:cNvPicPr/>
+                  </pic:nvPicPr>
+                  <pic:blipFill>
+                    <a:blip r:embed="rId10"/>
+                    <a:stretch>
+                      <a:fillRect/>
+                    </a:stretch>
+                  </pic:blipFill>
+                  <pic:spPr>
+                    <a:xfrm>
+                      <a:off x="0" y="0"/>
+                      <a:ext cx="5731510" cy="337820"/>
+                    </a:xfrm>
+                    <a:prstGeom prst="rect">
+                      <a:avLst/>
+                    </a:prstGeom>
+                  </pic:spPr>
+                </pic:pic>
+              </a:graphicData>
+            </a:graphic>
+          </wp:inline>
+        </w:drawing>
+      </w:r>
+    </w:p>
+    <w:p>
+      <w:pPr>
+        <w:ind w:left="360"/>
+        <w:rPr>
+          <w:rFonts w:ascii="Times New Roman" w:hAnsi="Times New Roman" w:cs="Times New Roman"/>
+          <w:sz w:val="28"/>
+          <w:szCs w:val="28"/>
+        </w:rPr>
+      </w:pPr>
+      <w:r>
+        <w:rPr>
+          <w:rFonts w:ascii="Times New Roman" w:hAnsi="Times New Roman" w:cs="Times New Roman"/>
+          <w:sz w:val="28"/>
+          <w:szCs w:val="28"/>
+        </w:rPr>
+        <w:t xml:space="preserve">*to adjust this all we want is the folder name and the file name. </w:t>
+      </w:r>
+    </w:p>
+    <w:p>
+      <w:pPr>
+        <w:ind w:left="360"/>
+        <w:rPr>
+          <w:rFonts w:ascii="Times New Roman" w:hAnsi="Times New Roman" w:cs="Times New Roman"/>
+          <w:sz w:val="28"/>
+          <w:szCs w:val="28"/>
+        </w:rPr>
+      </w:pPr>
+      <w:r>
+        <w:rPr>
+          <w:rFonts w:ascii="Times New Roman" w:hAnsi="Times New Roman" w:cs="Times New Roman"/>
+          <w:sz w:val="28"/>
+          <w:szCs w:val="28"/>
+        </w:rPr>
+        <w:drawing>
+          <wp:inline distT="0" distB="0" distL="0" distR="0" wp14:anchorId="53E03FFC" wp14:editId="5D038DDF">
+            <wp:extent cx="4982270" cy="381053"/>
+            <wp:effectExtent l="0" t="0" r="8890" b="0"/>
+            <wp:docPr id="1946192721" name="Picture 1"/>
+            <wp:cNvGraphicFramePr>
+              <a:graphicFrameLocks xmlns:a="http://schemas.openxmlformats.org/drawingml/2006/main" noChangeAspect="1"/>
+            </wp:cNvGraphicFramePr>
+            <a:graphic xmlns:a="http://schemas.openxmlformats.org/drawingml/2006/main">
+              <a:graphicData uri="http://schemas.openxmlformats.org/drawingml/2006/picture">
+                <pic:pic xmlns:pic="http://schemas.openxmlformats.org/drawingml/2006/picture">
+                  <pic:nvPicPr>
+                    <pic:cNvPr id="1946192721" name=""/>
+                    <pic:cNvPicPr/>
+                  </pic:nvPicPr>
+                  <pic:blipFill>
+                    <a:blip r:embed="rId11"/>
+                    <a:stretch>
+                      <a:fillRect/>
+                    </a:stretch>
+                  </pic:blipFill>
+                  <pic:spPr>
+                    <a:xfrm>
+                      <a:off x="0" y="0"/>
+                      <a:ext cx="4982270" cy="381053"/>
+                    </a:xfrm>
+                    <a:prstGeom prst="rect">
+                      <a:avLst/>
+                    </a:prstGeom>
+                  </pic:spPr>
+                </pic:pic>
+              </a:graphicData>
+            </a:graphic>
+          </wp:inline>
+        </w:drawing>
+      </w:r>
+    </w:p>
+    <w:p>
+      <w:pPr>
+        <w:pBdr>
+          <w:bottom w:val="single" w:sz="6" w:space="1" w:color="auto"/>
+        </w:pBdr>
+        <w:ind w:left="360"/>
+        <w:rPr>
+          <w:rFonts w:ascii="Times New Roman" w:hAnsi="Times New Roman" w:cs="Times New Roman"/>
+          <w:sz w:val="28"/>
+          <w:szCs w:val="28"/>
+        </w:rPr>
+      </w:pPr>
+      <w:r>
+        <w:rPr>
+          <w:rFonts w:ascii="Times New Roman" w:hAnsi="Times New Roman" w:cs="Times New Roman"/>
+          <w:sz w:val="28"/>
+          <w:szCs w:val="28"/>
+        </w:rPr>
+        <w:t xml:space="preserve">*we don’t use back-slash we use forward-slash. </w:t>
+      </w:r>
+      <w:r>
+        <w:rPr>
+          <w:rFonts w:ascii="Times New Roman" w:hAnsi="Times New Roman" w:cs="Times New Roman"/>
+          <w:sz w:val="28"/>
+          <w:szCs w:val="28"/>
+        </w:rPr>
+        <w:t xml:space="preserve">And then in front of the first forward-slash we have to put a dot. </w:t>
+      </w:r>
+    </w:p>
+    <w:p>
+      <w:pPr>
+        <w:rPr>
+          <w:rFonts w:ascii="Times New Roman" w:hAnsi="Times New Roman" w:cs="Times New Roman"/>
+          <w:b/>
+          <w:bCs/>
+          <w:sz w:val="28"/>
+          <w:szCs w:val="28"/>
+          <w:u w:val="single"/>
+        </w:rPr>
+      </w:pPr>
+      <w:r>
+        <w:rPr>
+          <w:rFonts w:ascii="Times New Roman" w:hAnsi="Times New Roman" w:cs="Times New Roman"/>
+          <w:sz w:val="28"/>
+          <w:szCs w:val="28"/>
+        </w:rPr>
+        <w:lastRenderedPageBreak/>
+        <w:t xml:space="preserve">                                                      </w:t>
+      </w:r>
+      <w:r>
+        <w:rPr>
+          <w:rFonts w:ascii="Times New Roman" w:hAnsi="Times New Roman" w:cs="Times New Roman"/>
+          <w:b/>
+          <w:bCs/>
+          <w:sz w:val="28"/>
+          <w:szCs w:val="28"/>
+          <w:u w:val="single"/>
+        </w:rPr>
+        <w:t>JSX</w:t>
+      </w:r>
+    </w:p>
+    <w:p>
+      <w:pPr>
+        <w:rPr>
+          <w:rFonts w:ascii="Times New Roman" w:hAnsi="Times New Roman" w:cs="Times New Roman"/>
+          <w:b/>
+          <w:bCs/>
+          <w:sz w:val="28"/>
+          <w:szCs w:val="28"/>
+          <w:u w:val="single"/>
+        </w:rPr>
+      </w:pPr>
+      <w:r>
+        <w:rPr>
+          <w:rFonts w:ascii="Times New Roman" w:hAnsi="Times New Roman" w:cs="Times New Roman"/>
+          <w:b/>
+          <w:bCs/>
+          <w:sz w:val="28"/>
+          <w:szCs w:val="28"/>
+          <w:u w:val="single"/>
+        </w:rPr>
+        <w:drawing>
+          <wp:inline distT="0" distB="0" distL="0" distR="0" wp14:anchorId="4172A61B" wp14:editId="3E0802E5">
+            <wp:extent cx="5731510" cy="3028315"/>
+            <wp:effectExtent l="0" t="0" r="2540" b="635"/>
+            <wp:docPr id="236316598" name="Picture 1"/>
+            <wp:cNvGraphicFramePr>
+              <a:graphicFrameLocks xmlns:a="http://schemas.openxmlformats.org/drawingml/2006/main" noChangeAspect="1"/>
+            </wp:cNvGraphicFramePr>
+            <a:graphic xmlns:a="http://schemas.openxmlformats.org/drawingml/2006/main">
+              <a:graphicData uri="http://schemas.openxmlformats.org/drawingml/2006/picture">
+                <pic:pic xmlns:pic="http://schemas.openxmlformats.org/drawingml/2006/picture">
+                  <pic:nvPicPr>
+                    <pic:cNvPr id="236316598" name=""/>
+                    <pic:cNvPicPr/>
+                  </pic:nvPicPr>
+                  <pic:blipFill>
+                    <a:blip r:embed="rId12"/>
+                    <a:stretch>
+                      <a:fillRect/>
+                    </a:stretch>
+                  </pic:blipFill>
+                  <pic:spPr>
+                    <a:xfrm>
+                      <a:off x="0" y="0"/>
+                      <a:ext cx="5731510" cy="3028315"/>
+                    </a:xfrm>
+                    <a:prstGeom prst="rect">
+                      <a:avLst/>
+                    </a:prstGeom>
+                  </pic:spPr>
+                </pic:pic>
+              </a:graphicData>
+            </a:graphic>
+          </wp:inline>
+        </w:drawing>
+      </w:r>
+    </w:p>
+    <w:p>
+      <w:pPr>
+        <w:rPr>
+          <w:rFonts w:ascii="Times New Roman" w:hAnsi="Times New Roman" w:cs="Times New Roman"/>
+          <w:sz w:val="28"/>
+          <w:szCs w:val="28"/>
+        </w:rPr>
+      </w:pPr>
+      <w:r>
+        <w:rPr>
+          <w:rFonts w:ascii="Times New Roman" w:hAnsi="Times New Roman" w:cs="Times New Roman"/>
+          <w:sz w:val="28"/>
+          <w:szCs w:val="28"/>
+        </w:rPr>
+        <w:drawing>
+          <wp:inline distT="0" distB="0" distL="0" distR="0" wp14:anchorId="650C4D55" wp14:editId="23FFAF0A">
+            <wp:extent cx="5601482" cy="1105054"/>
+            <wp:effectExtent l="0" t="0" r="0" b="0"/>
+            <wp:docPr id="1865306724" name="Picture 1"/>
+            <wp:cNvGraphicFramePr>
+              <a:graphicFrameLocks xmlns:a="http://schemas.openxmlformats.org/drawingml/2006/main" noChangeAspect="1"/>
+            </wp:cNvGraphicFramePr>
+            <a:graphic xmlns:a="http://schemas.openxmlformats.org/drawingml/2006/main">
+              <a:graphicData uri="http://schemas.openxmlformats.org/drawingml/2006/picture">
+                <pic:pic xmlns:pic="http://schemas.openxmlformats.org/drawingml/2006/picture">
+                  <pic:nvPicPr>
+                    <pic:cNvPr id="1865306724" name=""/>
+                    <pic:cNvPicPr/>
+                  </pic:nvPicPr>
+                  <pic:blipFill>
+                    <a:blip r:embed="rId13"/>
+                    <a:stretch>
+                      <a:fillRect/>
+                    </a:stretch>
+                  </pic:blipFill>
+                  <pic:spPr>
+                    <a:xfrm>
+                      <a:off x="0" y="0"/>
+                      <a:ext cx="5601482" cy="1105054"/>
+                    </a:xfrm>
+                    <a:prstGeom prst="rect">
+                      <a:avLst/>
+                    </a:prstGeom>
+                  </pic:spPr>
+                </pic:pic>
+              </a:graphicData>
+            </a:graphic>
+          </wp:inline>
+        </w:drawing>
+      </w:r>
+    </w:p>
+    <w:p>
+      <w:pPr>
+        <w:rPr>
+          <w:rFonts w:ascii="Times New Roman" w:hAnsi="Times New Roman" w:cs="Times New Roman"/>
+          <w:sz w:val="28"/>
+          <w:szCs w:val="28"/>
+        </w:rPr>
+      </w:pPr>
+      <w:r>
+        <w:rPr>
+          <w:rFonts w:ascii="Times New Roman" w:hAnsi="Times New Roman" w:cs="Times New Roman"/>
+          <w:sz w:val="28"/>
+          <w:szCs w:val="28"/>
+        </w:rPr>
+        <w:t>*</w:t>
+      </w:r>
+      <w:r>
+        <w:rPr>
+          <w:rFonts w:ascii="Times New Roman" w:hAnsi="Times New Roman" w:cs="Times New Roman"/>
+          <w:sz w:val="28"/>
+          <w:szCs w:val="28"/>
+        </w:rPr>
+        <w:t xml:space="preserve">If we hover above the function call for the function called Employee() this is what the </w:t>
+      </w:r>
+      <w:proofErr w:type="spellStart"/>
+      <w:r>
+        <w:rPr>
+          <w:rFonts w:ascii="Times New Roman" w:hAnsi="Times New Roman" w:cs="Times New Roman"/>
+          <w:sz w:val="28"/>
+          <w:szCs w:val="28"/>
+        </w:rPr>
+        <w:t>intellisense</w:t>
+      </w:r>
+      <w:proofErr w:type="spellEnd"/>
+      <w:r>
+        <w:rPr>
+          <w:rFonts w:ascii="Times New Roman" w:hAnsi="Times New Roman" w:cs="Times New Roman"/>
+          <w:sz w:val="28"/>
+          <w:szCs w:val="28"/>
+        </w:rPr>
+        <w:t xml:space="preserve"> is able to pick up.</w:t>
+      </w:r>
+    </w:p>
+    <w:p>
+      <w:pPr>
+        <w:rPr>
+          <w:rFonts w:ascii="Times New Roman" w:hAnsi="Times New Roman" w:cs="Times New Roman"/>
+          <w:sz w:val="28"/>
+          <w:szCs w:val="28"/>
+        </w:rPr>
+      </w:pPr>
+      <w:r>
+        <w:rPr>
+          <w:rFonts w:ascii="Times New Roman" w:hAnsi="Times New Roman" w:cs="Times New Roman"/>
+          <w:sz w:val="28"/>
+          <w:szCs w:val="28"/>
+        </w:rPr>
+        <w:t>*</w:t>
+      </w:r>
+      <w:r>
+        <w:rPr>
+          <w:rFonts w:ascii="Times New Roman" w:hAnsi="Times New Roman" w:cs="Times New Roman"/>
+          <w:sz w:val="28"/>
+          <w:szCs w:val="28"/>
+        </w:rPr>
+        <w:t xml:space="preserve">what the </w:t>
+      </w:r>
+      <w:proofErr w:type="spellStart"/>
+      <w:r>
+        <w:rPr>
+          <w:rFonts w:ascii="Times New Roman" w:hAnsi="Times New Roman" w:cs="Times New Roman"/>
+          <w:sz w:val="28"/>
+          <w:szCs w:val="28"/>
+        </w:rPr>
+        <w:t>intellisense</w:t>
+      </w:r>
+      <w:proofErr w:type="spellEnd"/>
+      <w:r>
+        <w:rPr>
+          <w:rFonts w:ascii="Times New Roman" w:hAnsi="Times New Roman" w:cs="Times New Roman"/>
+          <w:sz w:val="28"/>
+          <w:szCs w:val="28"/>
+        </w:rPr>
+        <w:t xml:space="preserve"> picks up is that Employee() is a custom function, it is a component it is an alias. </w:t>
+      </w:r>
+      <w:r>
+        <w:rPr>
+          <w:rFonts w:ascii="Times New Roman" w:hAnsi="Times New Roman" w:cs="Times New Roman"/>
+          <w:sz w:val="28"/>
+          <w:szCs w:val="28"/>
+        </w:rPr>
+        <w:t xml:space="preserve"> That’s what the words alias basically mean, they are there to tell us that we have a custom function, we have an alias. </w:t>
+      </w:r>
+    </w:p>
+    <w:p>
+      <w:pPr>
+        <w:rPr>
+          <w:rFonts w:ascii="Times New Roman" w:hAnsi="Times New Roman" w:cs="Times New Roman"/>
+          <w:sz w:val="28"/>
+          <w:szCs w:val="28"/>
+        </w:rPr>
+      </w:pPr>
+      <w:r>
+        <w:rPr>
+          <w:rFonts w:ascii="Times New Roman" w:hAnsi="Times New Roman" w:cs="Times New Roman"/>
+          <w:sz w:val="28"/>
+          <w:szCs w:val="28"/>
+        </w:rPr>
+        <w:t>*</w:t>
+      </w:r>
+      <w:r>
+        <w:rPr>
+          <w:rFonts w:ascii="Times New Roman" w:hAnsi="Times New Roman" w:cs="Times New Roman"/>
+          <w:sz w:val="28"/>
+          <w:szCs w:val="28"/>
+        </w:rPr>
+        <w:t xml:space="preserve">Not only is the </w:t>
+      </w:r>
+      <w:proofErr w:type="spellStart"/>
+      <w:r>
+        <w:rPr>
+          <w:rFonts w:ascii="Times New Roman" w:hAnsi="Times New Roman" w:cs="Times New Roman"/>
+          <w:sz w:val="28"/>
+          <w:szCs w:val="28"/>
+        </w:rPr>
+        <w:t>intellisense</w:t>
+      </w:r>
+      <w:proofErr w:type="spellEnd"/>
+      <w:r>
+        <w:rPr>
+          <w:rFonts w:ascii="Times New Roman" w:hAnsi="Times New Roman" w:cs="Times New Roman"/>
+          <w:sz w:val="28"/>
+          <w:szCs w:val="28"/>
+        </w:rPr>
+        <w:t xml:space="preserve"> able to tell us that we have a custom function that we needed to import, </w:t>
+      </w:r>
+      <w:r>
+        <w:rPr>
+          <w:rFonts w:ascii="Times New Roman" w:hAnsi="Times New Roman" w:cs="Times New Roman"/>
+          <w:sz w:val="28"/>
+          <w:szCs w:val="28"/>
+        </w:rPr>
+        <w:t xml:space="preserve">but its able to tell us what the function returns. </w:t>
+      </w:r>
+      <w:r>
+        <w:rPr>
+          <w:rFonts w:ascii="Times New Roman" w:hAnsi="Times New Roman" w:cs="Times New Roman"/>
+          <w:sz w:val="28"/>
+          <w:szCs w:val="28"/>
+        </w:rPr>
+        <w:t xml:space="preserve">And in this case the function returns a </w:t>
+      </w:r>
+      <w:proofErr w:type="spellStart"/>
+      <w:r>
+        <w:rPr>
+          <w:rFonts w:ascii="Times New Roman" w:hAnsi="Times New Roman" w:cs="Times New Roman"/>
+          <w:sz w:val="28"/>
+          <w:szCs w:val="28"/>
+        </w:rPr>
+        <w:t>React.JSX.Element</w:t>
+      </w:r>
+      <w:proofErr w:type="spellEnd"/>
+      <w:r>
+        <w:rPr>
+          <w:rFonts w:ascii="Times New Roman" w:hAnsi="Times New Roman" w:cs="Times New Roman"/>
+          <w:sz w:val="28"/>
+          <w:szCs w:val="28"/>
+        </w:rPr>
+        <w:t xml:space="preserve">, </w:t>
+      </w:r>
+      <w:proofErr w:type="spellStart"/>
+      <w:r>
+        <w:rPr>
+          <w:rFonts w:ascii="Times New Roman" w:hAnsi="Times New Roman" w:cs="Times New Roman"/>
+          <w:sz w:val="28"/>
+          <w:szCs w:val="28"/>
+        </w:rPr>
+        <w:t>its</w:t>
+      </w:r>
+      <w:proofErr w:type="spellEnd"/>
+      <w:r>
+        <w:rPr>
+          <w:rFonts w:ascii="Times New Roman" w:hAnsi="Times New Roman" w:cs="Times New Roman"/>
+          <w:sz w:val="28"/>
+          <w:szCs w:val="28"/>
+        </w:rPr>
+        <w:t xml:space="preserve"> not returning a html element, its returning a </w:t>
+      </w:r>
+      <w:proofErr w:type="spellStart"/>
+      <w:r>
+        <w:rPr>
+          <w:rFonts w:ascii="Times New Roman" w:hAnsi="Times New Roman" w:cs="Times New Roman"/>
+          <w:sz w:val="28"/>
+          <w:szCs w:val="28"/>
+        </w:rPr>
+        <w:t>React.JSX.Element</w:t>
+      </w:r>
+      <w:proofErr w:type="spellEnd"/>
+      <w:r>
+        <w:rPr>
+          <w:rFonts w:ascii="Times New Roman" w:hAnsi="Times New Roman" w:cs="Times New Roman"/>
+          <w:sz w:val="28"/>
+          <w:szCs w:val="28"/>
+        </w:rPr>
+        <w:t xml:space="preserve"> which in our case is equivalent to HTML.</w:t>
+      </w:r>
+    </w:p>
+    <w:p>
+      <w:pPr>
+        <w:rPr>
+          <w:rFonts w:ascii="Times New Roman" w:hAnsi="Times New Roman" w:cs="Times New Roman"/>
+          <w:sz w:val="28"/>
+          <w:szCs w:val="28"/>
+        </w:rPr>
+      </w:pPr>
+      <w:r>
+        <w:rPr>
+          <w:rFonts w:ascii="Times New Roman" w:hAnsi="Times New Roman" w:cs="Times New Roman"/>
+          <w:sz w:val="28"/>
+          <w:szCs w:val="28"/>
+        </w:rPr>
+        <w:t>------------------------------------------------------------------------------------------------</w:t>
+      </w:r>
+    </w:p>
+    <w:p>
+      <w:pPr>
+        <w:rPr>
+          <w:rFonts w:ascii="Times New Roman" w:hAnsi="Times New Roman" w:cs="Times New Roman"/>
+          <w:sz w:val="28"/>
+          <w:szCs w:val="28"/>
+        </w:rPr>
+      </w:pPr>
+      <w:r>
+        <w:rPr>
+          <w:rFonts w:ascii="Times New Roman" w:hAnsi="Times New Roman" w:cs="Times New Roman"/>
+          <w:sz w:val="28"/>
+          <w:szCs w:val="28"/>
+        </w:rPr>
+        <w:t>Ternary Operators in Java Script:</w:t>
+      </w:r>
+    </w:p>
+    <w:p>
+      <w:pPr>
+        <w:rPr>
+          <w:rFonts w:ascii="Times New Roman" w:hAnsi="Times New Roman" w:cs="Times New Roman"/>
+          <w:sz w:val="28"/>
+          <w:szCs w:val="28"/>
+        </w:rPr>
+      </w:pPr>
+      <w:r>
+        <w:rPr>
+          <w:rFonts w:ascii="Times New Roman" w:hAnsi="Times New Roman" w:cs="Times New Roman"/>
+          <w:sz w:val="28"/>
+          <w:szCs w:val="28"/>
+        </w:rPr>
+        <w:t>*</w:t>
+      </w:r>
+      <w:r>
+        <w:rPr>
+          <w:rFonts w:ascii="Times New Roman" w:hAnsi="Times New Roman" w:cs="Times New Roman"/>
+          <w:sz w:val="28"/>
+          <w:szCs w:val="28"/>
+        </w:rPr>
+        <w:t xml:space="preserve">what Java script allows us to do is to create a Boolean variable outside of our return statement, </w:t>
+      </w:r>
+      <w:r>
+        <w:rPr>
+          <w:rFonts w:ascii="Times New Roman" w:hAnsi="Times New Roman" w:cs="Times New Roman"/>
+          <w:sz w:val="28"/>
+          <w:szCs w:val="28"/>
+        </w:rPr>
+        <w:t xml:space="preserve">we are then able to code logic inside of the return statement that depends on the evaluation of the Boolean variable that we declared outside of the return statement. </w:t>
+      </w:r>
+    </w:p>
+    <w:p>
+      <w:pPr>
+        <w:rPr>
+          <w:rFonts w:ascii="Times New Roman" w:hAnsi="Times New Roman" w:cs="Times New Roman"/>
+          <w:sz w:val="28"/>
+          <w:szCs w:val="28"/>
+        </w:rPr>
+      </w:pPr>
+      <w:r>
+        <w:rPr>
+          <w:rFonts w:ascii="Times New Roman" w:hAnsi="Times New Roman" w:cs="Times New Roman"/>
+          <w:sz w:val="28"/>
+          <w:szCs w:val="28"/>
+        </w:rPr>
+        <w:t>How to create and use a Ternary operator in Java script:</w:t>
+      </w:r>
+    </w:p>
+    <w:p>
+      <w:pPr>
+        <w:pStyle w:val="ListParagraph"/>
+        <w:numPr>
+          <w:ilvl w:val="0"/>
+          <w:numId w:val="3"/>
+        </w:numPr>
+        <w:rPr>
+          <w:rFonts w:ascii="Times New Roman" w:hAnsi="Times New Roman" w:cs="Times New Roman"/>
+          <w:sz w:val="28"/>
+          <w:szCs w:val="28"/>
+        </w:rPr>
+      </w:pPr>
+      <w:r>
+        <w:rPr>
+          <w:rFonts w:ascii="Times New Roman" w:hAnsi="Times New Roman" w:cs="Times New Roman"/>
+          <w:sz w:val="28"/>
+          <w:szCs w:val="28"/>
+        </w:rPr>
+        <w:lastRenderedPageBreak/>
+        <w:t xml:space="preserve">The very first thing that we have to is that we need to go and create a constant variable outside of the return statement, and this constant variable has to be a Boolean. </w:t>
+      </w:r>
+    </w:p>
+    <w:p>
+      <w:pPr>
+        <w:ind w:left="360"/>
+        <w:rPr>
+          <w:rFonts w:ascii="Times New Roman" w:hAnsi="Times New Roman" w:cs="Times New Roman"/>
+          <w:sz w:val="28"/>
+          <w:szCs w:val="28"/>
+        </w:rPr>
+      </w:pPr>
+      <w:r>
+        <w:rPr>
+          <w:rFonts w:ascii="Times New Roman" w:hAnsi="Times New Roman" w:cs="Times New Roman"/>
+          <w:sz w:val="28"/>
+          <w:szCs w:val="28"/>
+        </w:rPr>
+        <w:drawing>
+          <wp:inline distT="0" distB="0" distL="0" distR="0" wp14:anchorId="69105F61" wp14:editId="3427EF12">
+            <wp:extent cx="4420217" cy="1190791"/>
+            <wp:effectExtent l="0" t="0" r="0" b="9525"/>
+            <wp:docPr id="1380027808" name="Picture 1"/>
+            <wp:cNvGraphicFramePr>
+              <a:graphicFrameLocks xmlns:a="http://schemas.openxmlformats.org/drawingml/2006/main" noChangeAspect="1"/>
+            </wp:cNvGraphicFramePr>
+            <a:graphic xmlns:a="http://schemas.openxmlformats.org/drawingml/2006/main">
+              <a:graphicData uri="http://schemas.openxmlformats.org/drawingml/2006/picture">
+                <pic:pic xmlns:pic="http://schemas.openxmlformats.org/drawingml/2006/picture">
+                  <pic:nvPicPr>
+                    <pic:cNvPr id="1380027808" name=""/>
+                    <pic:cNvPicPr/>
+                  </pic:nvPicPr>
+                  <pic:blipFill>
+                    <a:blip r:embed="rId14"/>
+                    <a:stretch>
+                      <a:fillRect/>
+                    </a:stretch>
+                  </pic:blipFill>
+                  <pic:spPr>
+                    <a:xfrm>
+                      <a:off x="0" y="0"/>
+                      <a:ext cx="4420217" cy="1190791"/>
+                    </a:xfrm>
+                    <a:prstGeom prst="rect">
+                      <a:avLst/>
+                    </a:prstGeom>
+                  </pic:spPr>
+                </pic:pic>
+              </a:graphicData>
+            </a:graphic>
+          </wp:inline>
+        </w:drawing>
+      </w:r>
+    </w:p>
+    <w:p>
+      <w:pPr>
+        <w:ind w:left="360"/>
+        <w:rPr>
+          <w:rFonts w:ascii="Times New Roman" w:hAnsi="Times New Roman" w:cs="Times New Roman"/>
+          <w:sz w:val="28"/>
+          <w:szCs w:val="28"/>
+        </w:rPr>
+      </w:pPr>
+      <w:r>
+        <w:rPr>
+          <w:rFonts w:ascii="Times New Roman" w:hAnsi="Times New Roman" w:cs="Times New Roman"/>
+          <w:sz w:val="28"/>
+          <w:szCs w:val="28"/>
+        </w:rPr>
+        <w:t>*</w:t>
+      </w:r>
+      <w:r>
+        <w:rPr>
+          <w:rFonts w:ascii="Times New Roman" w:hAnsi="Times New Roman" w:cs="Times New Roman"/>
+          <w:sz w:val="28"/>
+          <w:szCs w:val="28"/>
+        </w:rPr>
+        <w:t>that’s exactly what we have done here, we have created this constant variable called “</w:t>
+      </w:r>
+      <w:proofErr w:type="spellStart"/>
+      <w:r>
+        <w:rPr>
+          <w:rFonts w:ascii="Times New Roman" w:hAnsi="Times New Roman" w:cs="Times New Roman"/>
+          <w:sz w:val="28"/>
+          <w:szCs w:val="28"/>
+        </w:rPr>
+        <w:t>showEmployees</w:t>
+      </w:r>
+      <w:proofErr w:type="spellEnd"/>
+      <w:r>
+        <w:rPr>
+          <w:rFonts w:ascii="Times New Roman" w:hAnsi="Times New Roman" w:cs="Times New Roman"/>
+          <w:sz w:val="28"/>
+          <w:szCs w:val="28"/>
+        </w:rPr>
+        <w:t>”, we have used the keyword “const” in order to show that it’s a constant variable, it’s a variable whose value cannot be changed later on</w:t>
+      </w:r>
+      <w:r>
+        <w:rPr>
+          <w:rFonts w:ascii="Times New Roman" w:hAnsi="Times New Roman" w:cs="Times New Roman"/>
+          <w:sz w:val="28"/>
+          <w:szCs w:val="28"/>
+        </w:rPr>
+        <w:t xml:space="preserve">. </w:t>
+      </w:r>
+      <w:r>
+        <w:rPr>
+          <w:rFonts w:ascii="Times New Roman" w:hAnsi="Times New Roman" w:cs="Times New Roman"/>
+          <w:sz w:val="28"/>
+          <w:szCs w:val="28"/>
+        </w:rPr>
+        <w:t xml:space="preserve">And we have assigned it the value false. </w:t>
+      </w:r>
+    </w:p>
+    <w:p>
+      <w:pPr>
+        <w:rPr>
+          <w:rFonts w:ascii="Times New Roman" w:hAnsi="Times New Roman" w:cs="Times New Roman"/>
+          <w:sz w:val="28"/>
+          <w:szCs w:val="28"/>
+        </w:rPr>
+      </w:pPr>
+      <w:r>
+        <w:rPr>
+          <w:rFonts w:ascii="Times New Roman" w:hAnsi="Times New Roman" w:cs="Times New Roman"/>
+          <w:sz w:val="28"/>
+          <w:szCs w:val="28"/>
+        </w:rPr>
+        <w:t>return(</w:t>
+      </w:r>
+    </w:p>
+    <w:p>
+      <w:pPr>
+        <w:rPr>
+          <w:rFonts w:ascii="Times New Roman" w:hAnsi="Times New Roman" w:cs="Times New Roman"/>
+          <w:sz w:val="28"/>
+          <w:szCs w:val="28"/>
+        </w:rPr>
+      </w:pPr>
+      <w:r>
+        <w:rPr>
+          <w:rFonts w:ascii="Times New Roman" w:hAnsi="Times New Roman" w:cs="Times New Roman"/>
+          <w:sz w:val="28"/>
+          <w:szCs w:val="28"/>
+        </w:rPr>
+        <w:t>&lt;div&gt;</w:t>
+      </w:r>
+    </w:p>
+    <w:p>
+      <w:pPr>
+        <w:rPr>
+          <w:rFonts w:ascii="Times New Roman" w:hAnsi="Times New Roman" w:cs="Times New Roman"/>
+          <w:sz w:val="28"/>
+          <w:szCs w:val="28"/>
+        </w:rPr>
+      </w:pPr>
+      <w:r>
+        <w:rPr>
+          <w:rFonts w:ascii="Times New Roman" w:hAnsi="Times New Roman" w:cs="Times New Roman"/>
+          <w:sz w:val="28"/>
+          <w:szCs w:val="28"/>
+        </w:rPr>
+        <w:tab/>
+        <w:t>{</w:t>
+      </w:r>
+    </w:p>
+    <w:p>
+      <w:pPr>
+        <w:rPr>
+          <w:rFonts w:ascii="Times New Roman" w:hAnsi="Times New Roman" w:cs="Times New Roman"/>
+          <w:sz w:val="28"/>
+          <w:szCs w:val="28"/>
+        </w:rPr>
+      </w:pPr>
+      <w:r>
+        <w:rPr>
+          <w:rFonts w:ascii="Times New Roman" w:hAnsi="Times New Roman" w:cs="Times New Roman"/>
+          <w:sz w:val="28"/>
+          <w:szCs w:val="28"/>
+        </w:rPr>
+        <w:tab/>
+      </w:r>
+      <w:r>
+        <w:rPr>
+          <w:rFonts w:ascii="Times New Roman" w:hAnsi="Times New Roman" w:cs="Times New Roman"/>
+          <w:sz w:val="28"/>
+          <w:szCs w:val="28"/>
+        </w:rPr>
+        <w:tab/>
+        <w:t>//java script code that uses a variable declared outside the return</w:t>
+      </w:r>
+    </w:p>
+    <w:p>
+      <w:pPr>
+        <w:rPr>
+          <w:rFonts w:ascii="Times New Roman" w:hAnsi="Times New Roman" w:cs="Times New Roman"/>
+          <w:sz w:val="28"/>
+          <w:szCs w:val="28"/>
+        </w:rPr>
+      </w:pPr>
+    </w:p>
+    <w:p>
+      <w:pPr>
+        <w:rPr>
+          <w:rFonts w:ascii="Times New Roman" w:hAnsi="Times New Roman" w:cs="Times New Roman"/>
+          <w:sz w:val="28"/>
+          <w:szCs w:val="28"/>
+        </w:rPr>
+      </w:pPr>
+      <w:r>
+        <w:rPr>
+          <w:rFonts w:ascii="Times New Roman" w:hAnsi="Times New Roman" w:cs="Times New Roman"/>
+          <w:sz w:val="28"/>
+          <w:szCs w:val="28"/>
+        </w:rPr>
+        <w:tab/>
+        <w:t>}</w:t>
+      </w:r>
+    </w:p>
+    <w:p>
+      <w:pPr>
+        <w:rPr>
+          <w:rFonts w:ascii="Times New Roman" w:hAnsi="Times New Roman" w:cs="Times New Roman"/>
+          <w:sz w:val="28"/>
+          <w:szCs w:val="28"/>
+        </w:rPr>
+      </w:pPr>
+    </w:p>
+    <w:p>
+      <w:pPr>
+        <w:rPr>
+          <w:rFonts w:ascii="Times New Roman" w:hAnsi="Times New Roman" w:cs="Times New Roman"/>
+          <w:sz w:val="28"/>
+          <w:szCs w:val="28"/>
+        </w:rPr>
+      </w:pPr>
+      <w:r>
+        <w:rPr>
+          <w:rFonts w:ascii="Times New Roman" w:hAnsi="Times New Roman" w:cs="Times New Roman"/>
+          <w:sz w:val="28"/>
+          <w:szCs w:val="28"/>
+        </w:rPr>
+        <w:t>&lt;/div&gt;</w:t>
+      </w:r>
+    </w:p>
+    <w:p>
+      <w:pPr>
+        <w:rPr>
+          <w:rFonts w:ascii="Times New Roman" w:hAnsi="Times New Roman" w:cs="Times New Roman"/>
+          <w:sz w:val="28"/>
+          <w:szCs w:val="28"/>
+        </w:rPr>
+      </w:pPr>
+      <w:r>
+        <w:rPr>
+          <w:rFonts w:ascii="Times New Roman" w:hAnsi="Times New Roman" w:cs="Times New Roman"/>
+          <w:sz w:val="28"/>
+          <w:szCs w:val="28"/>
+        </w:rPr>
+        <w:t>)</w:t>
+      </w:r>
+      <w:r>
+        <w:rPr>
+          <w:rFonts w:ascii="Times New Roman" w:hAnsi="Times New Roman" w:cs="Times New Roman"/>
+          <w:sz w:val="28"/>
+          <w:szCs w:val="28"/>
+        </w:rPr>
+        <w:t>;</w:t>
+      </w:r>
+    </w:p>
+    <w:p>
+      <w:pPr>
+        <w:rPr>
+          <w:rFonts w:ascii="Times New Roman" w:hAnsi="Times New Roman" w:cs="Times New Roman"/>
+          <w:sz w:val="28"/>
+          <w:szCs w:val="28"/>
+        </w:rPr>
+      </w:pPr>
+    </w:p>
+    <w:p>
+      <w:pPr>
+        <w:rPr>
+          <w:rFonts w:ascii="Times New Roman" w:hAnsi="Times New Roman" w:cs="Times New Roman"/>
+          <w:sz w:val="28"/>
+          <w:szCs w:val="28"/>
+        </w:rPr>
+      </w:pPr>
+      <w:r>
+        <w:rPr>
+          <w:rFonts w:ascii="Times New Roman" w:hAnsi="Times New Roman" w:cs="Times New Roman"/>
+          <w:sz w:val="28"/>
+          <w:szCs w:val="28"/>
+        </w:rPr>
+        <w:lastRenderedPageBreak/>
+        <w:drawing>
+          <wp:inline distT="0" distB="0" distL="0" distR="0" wp14:anchorId="4EDF1497" wp14:editId="5F25C8E2">
+            <wp:extent cx="5515745" cy="4277322"/>
+            <wp:effectExtent l="0" t="0" r="8890" b="9525"/>
+            <wp:docPr id="185017338" name="Picture 1"/>
+            <wp:cNvGraphicFramePr>
+              <a:graphicFrameLocks xmlns:a="http://schemas.openxmlformats.org/drawingml/2006/main" noChangeAspect="1"/>
+            </wp:cNvGraphicFramePr>
+            <a:graphic xmlns:a="http://schemas.openxmlformats.org/drawingml/2006/main">
+              <a:graphicData uri="http://schemas.openxmlformats.org/drawingml/2006/picture">
+                <pic:pic xmlns:pic="http://schemas.openxmlformats.org/drawingml/2006/picture">
+                  <pic:nvPicPr>
+                    <pic:cNvPr id="185017338" name=""/>
+                    <pic:cNvPicPr/>
+                  </pic:nvPicPr>
+                  <pic:blipFill>
+                    <a:blip r:embed="rId15"/>
+                    <a:stretch>
+                      <a:fillRect/>
+                    </a:stretch>
+                  </pic:blipFill>
+                  <pic:spPr>
+                    <a:xfrm>
+                      <a:off x="0" y="0"/>
+                      <a:ext cx="5515745" cy="4277322"/>
+                    </a:xfrm>
+                    <a:prstGeom prst="rect">
+                      <a:avLst/>
+                    </a:prstGeom>
+                  </pic:spPr>
+                </pic:pic>
+              </a:graphicData>
+            </a:graphic>
+          </wp:inline>
+        </w:drawing>
+      </w:r>
+    </w:p>
+    <w:p>
+      <w:pPr>
+        <w:rPr>
+          <w:rFonts w:ascii="Times New Roman" w:hAnsi="Times New Roman" w:cs="Times New Roman"/>
+          <w:sz w:val="28"/>
+          <w:szCs w:val="28"/>
+        </w:rPr>
+      </w:pPr>
+      <w:r>
+        <w:rPr>
+          <w:rFonts w:ascii="Times New Roman" w:hAnsi="Times New Roman" w:cs="Times New Roman"/>
+          <w:sz w:val="28"/>
+          <w:szCs w:val="28"/>
+        </w:rPr>
+        <w:t>------------------------------------------------------------------------------------------------</w:t>
+      </w:r>
+    </w:p>
+    <w:p>
+      <w:pPr>
+        <w:ind w:left="2880" w:firstLine="720"/>
+        <w:rPr>
+          <w:rFonts w:ascii="Times New Roman" w:hAnsi="Times New Roman" w:cs="Times New Roman"/>
+          <w:sz w:val="28"/>
+          <w:szCs w:val="28"/>
+        </w:rPr>
+      </w:pPr>
+      <w:r>
+        <w:rPr>
+          <w:rFonts w:ascii="Times New Roman" w:hAnsi="Times New Roman" w:cs="Times New Roman"/>
+          <w:sz w:val="28"/>
+          <w:szCs w:val="28"/>
+        </w:rPr>
+        <w:t>PROPS in React:</w:t>
+      </w:r>
+    </w:p>
+    <w:p>
+      <w:pPr>
+        <w:rPr>
+          <w:rFonts w:ascii="Times New Roman" w:hAnsi="Times New Roman" w:cs="Times New Roman"/>
+          <w:sz w:val="28"/>
+          <w:szCs w:val="28"/>
+        </w:rPr>
+      </w:pPr>
+      <w:r>
+        <w:rPr>
+          <w:rFonts w:ascii="Times New Roman" w:hAnsi="Times New Roman" w:cs="Times New Roman"/>
+          <w:sz w:val="28"/>
+          <w:szCs w:val="28"/>
+        </w:rPr>
+        <w:t xml:space="preserve">Props allow us to pass data from a parent component to a child component. </w:t>
+      </w:r>
     </w:p>
     <w:p>
       <w:pPr>
@@ -158,6 +2005,287 @@
     </w:sectPr>
   </w:body>
 </w:document>
+</file>
+
+<file path=word/numbering.xml><?xml version="1.0" encoding="utf-8"?>
+<w:numbering xmlns:wpc="http://schemas.microsoft.com/office/word/2010/wordprocessingCanvas" xmlns:cx="http://schemas.microsoft.com/office/drawing/2014/chartex" xmlns:cx1="http://schemas.microsoft.com/office/drawing/2015/9/8/chartex" xmlns:cx2="http://schemas.microsoft.com/office/drawing/2015/10/21/chartex" xmlns:cx3="http://schemas.microsoft.com/office/drawing/2016/5/9/chartex" xmlns:cx4="http://schemas.microsoft.com/office/drawing/2016/5/10/chartex" xmlns:cx5="http://schemas.microsoft.com/office/drawing/2016/5/11/chartex" xmlns:cx6="http://schemas.microsoft.com/office/drawing/2016/5/12/chartex" xmlns:cx7="http://schemas.microsoft.com/office/drawing/2016/5/13/chartex" xmlns:cx8="http://schemas.microsoft.com/office/drawing/2016/5/14/chartex" xmlns:mc="http://schemas.openxmlformats.org/markup-compatibility/2006" xmlns:aink="http://schemas.microsoft.com/office/drawing/2016/ink" xmlns:am3d="http://schemas.microsoft.com/office/drawing/2017/model3d" xmlns:o="urn:schemas-microsoft-com:office:office" xmlns:oel="http://schemas.microsoft.com/office/2019/extlst" xmlns:r="http://schemas.openxmlformats.org/officeDocument/2006/relationships" xmlns:m="http://schemas.openxmlformats.org/officeDocument/2006/math" xmlns:v="urn:schemas-microsoft-com:vml" xmlns:wp14="http://schemas.microsoft.com/office/word/2010/wordprocessingDrawing" xmlns:wp="http://schemas.openxmlformats.org/drawingml/2006/wordprocessingDrawing" xmlns:w10="urn:schemas-microsoft-com:office:word" xmlns:w="http://schemas.openxmlformats.org/wordprocessingml/2006/main" xmlns:w14="http://schemas.microsoft.com/office/word/2010/wordml" xmlns:w15="http://schemas.microsoft.com/office/word/2012/wordml" xmlns:w16cex="http://schemas.microsoft.com/office/word/2018/wordml/cex" xmlns:w16cid="http://schemas.microsoft.com/office/word/2016/wordml/cid" xmlns:w16="http://schemas.microsoft.com/office/word/2018/wordml" xmlns:w16du="http://schemas.microsoft.com/office/word/2023/wordml/word16du" xmlns:w16sdtdh="http://schemas.microsoft.com/office/word/2020/wordml/sdtdatahash" xmlns:w16se="http://schemas.microsoft.com/office/word/2015/wordml/symex" xmlns:wpg="http://schemas.microsoft.com/office/word/2010/wordprocessingGroup" xmlns:wpi="http://schemas.microsoft.com/office/word/2010/wordprocessingInk" xmlns:wne="http://schemas.microsoft.com/office/word/2006/wordml" xmlns:wps="http://schemas.microsoft.com/office/word/2010/wordprocessingShape" mc:Ignorable="w14 w15 w16se w16cid w16 w16cex w16sdtdh w16du wp14">
+  <w:abstractNum w:abstractNumId="0" w15:restartNumberingAfterBreak="0">
+    <w:nsid w:val="419D5607"/>
+    <w:multiLevelType w:val="hybridMultilevel"/>
+    <w:tmpl w:val="2DB261E8"/>
+    <w:lvl w:ilvl="0" w:tplc="1C090011">
+      <w:start w:val="1"/>
+      <w:numFmt w:val="decimal"/>
+      <w:lvlText w:val="%1)"/>
+      <w:lvlJc w:val="left"/>
+      <w:pPr>
+        <w:ind w:left="720" w:hanging="360"/>
+      </w:pPr>
+      <w:rPr>
+        <w:rFonts w:hint="default"/>
+      </w:rPr>
+    </w:lvl>
+    <w:lvl w:ilvl="1" w:tplc="1C090019" w:tentative="1">
+      <w:start w:val="1"/>
+      <w:numFmt w:val="lowerLetter"/>
+      <w:lvlText w:val="%2."/>
+      <w:lvlJc w:val="left"/>
+      <w:pPr>
+        <w:ind w:left="1440" w:hanging="360"/>
+      </w:pPr>
+    </w:lvl>
+    <w:lvl w:ilvl="2" w:tplc="1C09001B" w:tentative="1">
+      <w:start w:val="1"/>
+      <w:numFmt w:val="lowerRoman"/>
+      <w:lvlText w:val="%3."/>
+      <w:lvlJc w:val="right"/>
+      <w:pPr>
+        <w:ind w:left="2160" w:hanging="180"/>
+      </w:pPr>
+    </w:lvl>
+    <w:lvl w:ilvl="3" w:tplc="1C09000F" w:tentative="1">
+      <w:start w:val="1"/>
+      <w:numFmt w:val="decimal"/>
+      <w:lvlText w:val="%4."/>
+      <w:lvlJc w:val="left"/>
+      <w:pPr>
+        <w:ind w:left="2880" w:hanging="360"/>
+      </w:pPr>
+    </w:lvl>
+    <w:lvl w:ilvl="4" w:tplc="1C090019" w:tentative="1">
+      <w:start w:val="1"/>
+      <w:numFmt w:val="lowerLetter"/>
+      <w:lvlText w:val="%5."/>
+      <w:lvlJc w:val="left"/>
+      <w:pPr>
+        <w:ind w:left="3600" w:hanging="360"/>
+      </w:pPr>
+    </w:lvl>
+    <w:lvl w:ilvl="5" w:tplc="1C09001B" w:tentative="1">
+      <w:start w:val="1"/>
+      <w:numFmt w:val="lowerRoman"/>
+      <w:lvlText w:val="%6."/>
+      <w:lvlJc w:val="right"/>
+      <w:pPr>
+        <w:ind w:left="4320" w:hanging="180"/>
+      </w:pPr>
+    </w:lvl>
+    <w:lvl w:ilvl="6" w:tplc="1C09000F" w:tentative="1">
+      <w:start w:val="1"/>
+      <w:numFmt w:val="decimal"/>
+      <w:lvlText w:val="%7."/>
+      <w:lvlJc w:val="left"/>
+      <w:pPr>
+        <w:ind w:left="5040" w:hanging="360"/>
+      </w:pPr>
+    </w:lvl>
+    <w:lvl w:ilvl="7" w:tplc="1C090019" w:tentative="1">
+      <w:start w:val="1"/>
+      <w:numFmt w:val="lowerLetter"/>
+      <w:lvlText w:val="%8."/>
+      <w:lvlJc w:val="left"/>
+      <w:pPr>
+        <w:ind w:left="5760" w:hanging="360"/>
+      </w:pPr>
+    </w:lvl>
+    <w:lvl w:ilvl="8" w:tplc="1C09001B" w:tentative="1">
+      <w:start w:val="1"/>
+      <w:numFmt w:val="lowerRoman"/>
+      <w:lvlText w:val="%9."/>
+      <w:lvlJc w:val="right"/>
+      <w:pPr>
+        <w:ind w:left="6480" w:hanging="180"/>
+      </w:pPr>
+    </w:lvl>
+  </w:abstractNum>
+  <w:abstractNum w:abstractNumId="1" w15:restartNumberingAfterBreak="0">
+    <w:nsid w:val="61024DE4"/>
+    <w:multiLevelType w:val="hybridMultilevel"/>
+    <w:tmpl w:val="355C7B66"/>
+    <w:lvl w:ilvl="0" w:tplc="1C090011">
+      <w:start w:val="1"/>
+      <w:numFmt w:val="decimal"/>
+      <w:lvlText w:val="%1)"/>
+      <w:lvlJc w:val="left"/>
+      <w:pPr>
+        <w:ind w:left="720" w:hanging="360"/>
+      </w:pPr>
+      <w:rPr>
+        <w:rFonts w:hint="default"/>
+      </w:rPr>
+    </w:lvl>
+    <w:lvl w:ilvl="1" w:tplc="1C090019" w:tentative="1">
+      <w:start w:val="1"/>
+      <w:numFmt w:val="lowerLetter"/>
+      <w:lvlText w:val="%2."/>
+      <w:lvlJc w:val="left"/>
+      <w:pPr>
+        <w:ind w:left="1440" w:hanging="360"/>
+      </w:pPr>
+    </w:lvl>
+    <w:lvl w:ilvl="2" w:tplc="1C09001B" w:tentative="1">
+      <w:start w:val="1"/>
+      <w:numFmt w:val="lowerRoman"/>
+      <w:lvlText w:val="%3."/>
+      <w:lvlJc w:val="right"/>
+      <w:pPr>
+        <w:ind w:left="2160" w:hanging="180"/>
+      </w:pPr>
+    </w:lvl>
+    <w:lvl w:ilvl="3" w:tplc="1C09000F" w:tentative="1">
+      <w:start w:val="1"/>
+      <w:numFmt w:val="decimal"/>
+      <w:lvlText w:val="%4."/>
+      <w:lvlJc w:val="left"/>
+      <w:pPr>
+        <w:ind w:left="2880" w:hanging="360"/>
+      </w:pPr>
+    </w:lvl>
+    <w:lvl w:ilvl="4" w:tplc="1C090019" w:tentative="1">
+      <w:start w:val="1"/>
+      <w:numFmt w:val="lowerLetter"/>
+      <w:lvlText w:val="%5."/>
+      <w:lvlJc w:val="left"/>
+      <w:pPr>
+        <w:ind w:left="3600" w:hanging="360"/>
+      </w:pPr>
+    </w:lvl>
+    <w:lvl w:ilvl="5" w:tplc="1C09001B" w:tentative="1">
+      <w:start w:val="1"/>
+      <w:numFmt w:val="lowerRoman"/>
+      <w:lvlText w:val="%6."/>
+      <w:lvlJc w:val="right"/>
+      <w:pPr>
+        <w:ind w:left="4320" w:hanging="180"/>
+      </w:pPr>
+    </w:lvl>
+    <w:lvl w:ilvl="6" w:tplc="1C09000F" w:tentative="1">
+      <w:start w:val="1"/>
+      <w:numFmt w:val="decimal"/>
+      <w:lvlText w:val="%7."/>
+      <w:lvlJc w:val="left"/>
+      <w:pPr>
+        <w:ind w:left="5040" w:hanging="360"/>
+      </w:pPr>
+    </w:lvl>
+    <w:lvl w:ilvl="7" w:tplc="1C090019" w:tentative="1">
+      <w:start w:val="1"/>
+      <w:numFmt w:val="lowerLetter"/>
+      <w:lvlText w:val="%8."/>
+      <w:lvlJc w:val="left"/>
+      <w:pPr>
+        <w:ind w:left="5760" w:hanging="360"/>
+      </w:pPr>
+    </w:lvl>
+    <w:lvl w:ilvl="8" w:tplc="1C09001B" w:tentative="1">
+      <w:start w:val="1"/>
+      <w:numFmt w:val="lowerRoman"/>
+      <w:lvlText w:val="%9."/>
+      <w:lvlJc w:val="right"/>
+      <w:pPr>
+        <w:ind w:left="6480" w:hanging="180"/>
+      </w:pPr>
+    </w:lvl>
+  </w:abstractNum>
+  <w:abstractNum w:abstractNumId="2" w15:restartNumberingAfterBreak="0">
+    <w:nsid w:val="6D855A47"/>
+    <w:multiLevelType w:val="hybridMultilevel"/>
+    <w:tmpl w:val="B3B48732"/>
+    <w:lvl w:ilvl="0" w:tplc="1C090011">
+      <w:start w:val="1"/>
+      <w:numFmt w:val="decimal"/>
+      <w:lvlText w:val="%1)"/>
+      <w:lvlJc w:val="left"/>
+      <w:pPr>
+        <w:ind w:left="720" w:hanging="360"/>
+      </w:pPr>
+      <w:rPr>
+        <w:rFonts w:hint="default"/>
+      </w:rPr>
+    </w:lvl>
+    <w:lvl w:ilvl="1" w:tplc="1C090019" w:tentative="1">
+      <w:start w:val="1"/>
+      <w:numFmt w:val="lowerLetter"/>
+      <w:lvlText w:val="%2."/>
+      <w:lvlJc w:val="left"/>
+      <w:pPr>
+        <w:ind w:left="1440" w:hanging="360"/>
+      </w:pPr>
+    </w:lvl>
+    <w:lvl w:ilvl="2" w:tplc="1C09001B" w:tentative="1">
+      <w:start w:val="1"/>
+      <w:numFmt w:val="lowerRoman"/>
+      <w:lvlText w:val="%3."/>
+      <w:lvlJc w:val="right"/>
+      <w:pPr>
+        <w:ind w:left="2160" w:hanging="180"/>
+      </w:pPr>
+    </w:lvl>
+    <w:lvl w:ilvl="3" w:tplc="1C09000F" w:tentative="1">
+      <w:start w:val="1"/>
+      <w:numFmt w:val="decimal"/>
+      <w:lvlText w:val="%4."/>
+      <w:lvlJc w:val="left"/>
+      <w:pPr>
+        <w:ind w:left="2880" w:hanging="360"/>
+      </w:pPr>
+    </w:lvl>
+    <w:lvl w:ilvl="4" w:tplc="1C090019" w:tentative="1">
+      <w:start w:val="1"/>
+      <w:numFmt w:val="lowerLetter"/>
+      <w:lvlText w:val="%5."/>
+      <w:lvlJc w:val="left"/>
+      <w:pPr>
+        <w:ind w:left="3600" w:hanging="360"/>
+      </w:pPr>
+    </w:lvl>
+    <w:lvl w:ilvl="5" w:tplc="1C09001B" w:tentative="1">
+      <w:start w:val="1"/>
+      <w:numFmt w:val="lowerRoman"/>
+      <w:lvlText w:val="%6."/>
+      <w:lvlJc w:val="right"/>
+      <w:pPr>
+        <w:ind w:left="4320" w:hanging="180"/>
+      </w:pPr>
+    </w:lvl>
+    <w:lvl w:ilvl="6" w:tplc="1C09000F" w:tentative="1">
+      <w:start w:val="1"/>
+      <w:numFmt w:val="decimal"/>
+      <w:lvlText w:val="%7."/>
+      <w:lvlJc w:val="left"/>
+      <w:pPr>
+        <w:ind w:left="5040" w:hanging="360"/>
+      </w:pPr>
+    </w:lvl>
+    <w:lvl w:ilvl="7" w:tplc="1C090019" w:tentative="1">
+      <w:start w:val="1"/>
+      <w:numFmt w:val="lowerLetter"/>
+      <w:lvlText w:val="%8."/>
+      <w:lvlJc w:val="left"/>
+      <w:pPr>
+        <w:ind w:left="5760" w:hanging="360"/>
+      </w:pPr>
+    </w:lvl>
+    <w:lvl w:ilvl="8" w:tplc="1C09001B" w:tentative="1">
+      <w:start w:val="1"/>
+      <w:numFmt w:val="lowerRoman"/>
+      <w:lvlText w:val="%9."/>
+      <w:lvlJc w:val="right"/>
+      <w:pPr>
+        <w:ind w:left="6480" w:hanging="180"/>
+      </w:pPr>
+    </w:lvl>
+  </w:abstractNum>
+  <w:num w:numId="1" w16cid:durableId="582029656">
+    <w:abstractNumId w:val="0"/>
+  </w:num>
+  <w:num w:numId="2" w16cid:durableId="789976509">
+    <w:abstractNumId w:val="1"/>
+  </w:num>
+  <w:num w:numId="3" w16cid:durableId="1787115272">
+    <w:abstractNumId w:val="2"/>
+  </w:num>
+</w:numbering>
 </file>
 
 <file path=word/styles.xml><?xml version="1.0" encoding="utf-8"?>

</xml_diff>

<commit_message>
Introduction to Props in React
1) Introduction to Props, what they are and how to use them

2) How to use the ternary operator inside of a props
</commit_message>
<xml_diff>
--- a/DOCUMENTATION/OFFICIAL NOTES.docx
+++ b/DOCUMENTATION/OFFICIAL NOTES.docx
@@ -1986,6 +1986,513 @@
           <w:szCs w:val="28"/>
         </w:rPr>
         <w:t xml:space="preserve">Props allow us to pass data from a parent component to a child component. </w:t>
+      </w:r>
+    </w:p>
+    <w:p>
+      <w:pPr>
+        <w:rPr>
+          <w:rFonts w:ascii="Times New Roman" w:hAnsi="Times New Roman" w:cs="Times New Roman"/>
+          <w:sz w:val="28"/>
+          <w:szCs w:val="28"/>
+        </w:rPr>
+      </w:pPr>
+      <w:r>
+        <w:rPr>
+          <w:rFonts w:ascii="Times New Roman" w:hAnsi="Times New Roman" w:cs="Times New Roman"/>
+          <w:sz w:val="28"/>
+          <w:szCs w:val="28"/>
+        </w:rPr>
+        <w:t>*</w:t>
+      </w:r>
+      <w:r>
+        <w:rPr>
+          <w:rFonts w:ascii="Times New Roman" w:hAnsi="Times New Roman" w:cs="Times New Roman"/>
+          <w:sz w:val="28"/>
+          <w:szCs w:val="28"/>
+        </w:rPr>
+        <w:t>Props are very important, because they allow us to do 2 important things that we know from programming</w:t>
+      </w:r>
+    </w:p>
+    <w:p>
+      <w:pPr>
+        <w:rPr>
+          <w:rFonts w:ascii="Times New Roman" w:hAnsi="Times New Roman" w:cs="Times New Roman"/>
+          <w:sz w:val="28"/>
+          <w:szCs w:val="28"/>
+        </w:rPr>
+      </w:pPr>
+      <w:r>
+        <w:rPr>
+          <w:rFonts w:ascii="Times New Roman" w:hAnsi="Times New Roman" w:cs="Times New Roman"/>
+          <w:sz w:val="28"/>
+          <w:szCs w:val="28"/>
+        </w:rPr>
+        <w:t xml:space="preserve">1) </w:t>
+      </w:r>
+      <w:r>
+        <w:rPr>
+          <w:rFonts w:ascii="Times New Roman" w:hAnsi="Times New Roman" w:cs="Times New Roman"/>
+          <w:sz w:val="28"/>
+          <w:szCs w:val="28"/>
+        </w:rPr>
+        <w:t xml:space="preserve">Props allow us to create a component / function that takes an arbitrary </w:t>
+      </w:r>
+      <w:r>
+        <w:rPr>
+          <w:rFonts w:ascii="Times New Roman" w:hAnsi="Times New Roman" w:cs="Times New Roman"/>
+          <w:sz w:val="28"/>
+          <w:szCs w:val="28"/>
+        </w:rPr>
+        <w:t xml:space="preserve">parameter. </w:t>
+      </w:r>
+    </w:p>
+    <w:p>
+      <w:pPr>
+        <w:rPr>
+          <w:rFonts w:ascii="Times New Roman" w:hAnsi="Times New Roman" w:cs="Times New Roman"/>
+          <w:sz w:val="28"/>
+          <w:szCs w:val="28"/>
+        </w:rPr>
+      </w:pPr>
+      <w:r>
+        <w:rPr>
+          <w:rFonts w:ascii="Times New Roman" w:hAnsi="Times New Roman" w:cs="Times New Roman"/>
+          <w:sz w:val="28"/>
+          <w:szCs w:val="28"/>
+        </w:rPr>
+        <w:t>*</w:t>
+      </w:r>
+      <w:r>
+        <w:rPr>
+          <w:rFonts w:ascii="Times New Roman" w:hAnsi="Times New Roman" w:cs="Times New Roman"/>
+          <w:sz w:val="28"/>
+          <w:szCs w:val="28"/>
+        </w:rPr>
+        <w:t xml:space="preserve">this means that when we create the Employee() function, we can now create this Employee function with an arbitrary/prop parameter. </w:t>
+      </w:r>
+    </w:p>
+    <w:p>
+      <w:pPr>
+        <w:rPr>
+          <w:rFonts w:ascii="Times New Roman" w:hAnsi="Times New Roman" w:cs="Times New Roman"/>
+          <w:sz w:val="28"/>
+          <w:szCs w:val="28"/>
+        </w:rPr>
+      </w:pPr>
+      <w:r>
+        <w:rPr>
+          <w:rFonts w:ascii="Times New Roman" w:hAnsi="Times New Roman" w:cs="Times New Roman"/>
+          <w:sz w:val="28"/>
+          <w:szCs w:val="28"/>
+        </w:rPr>
+        <w:t>*</w:t>
+      </w:r>
+      <w:r>
+        <w:rPr>
+          <w:rFonts w:ascii="Times New Roman" w:hAnsi="Times New Roman" w:cs="Times New Roman"/>
+          <w:sz w:val="28"/>
+          <w:szCs w:val="28"/>
+        </w:rPr>
+        <w:t xml:space="preserve">what we need to keep in mind here is that java script has what we call automatic type inference. </w:t>
+      </w:r>
+      <w:r>
+        <w:rPr>
+          <w:rFonts w:ascii="Times New Roman" w:hAnsi="Times New Roman" w:cs="Times New Roman"/>
+          <w:sz w:val="28"/>
+          <w:szCs w:val="28"/>
+        </w:rPr>
+        <w:t xml:space="preserve"> This means that when we create a data type in java script, we don’t have to explicitly state the data type of the variable that we create, </w:t>
+      </w:r>
+      <w:r>
+        <w:rPr>
+          <w:rFonts w:ascii="Times New Roman" w:hAnsi="Times New Roman" w:cs="Times New Roman"/>
+          <w:sz w:val="28"/>
+          <w:szCs w:val="28"/>
+        </w:rPr>
+        <w:t xml:space="preserve"> java script will look at what value we have assigned to the given variable and then based on the value that we have assigned to the given variable, java script will determine the data type of that variable. </w:t>
+      </w:r>
+    </w:p>
+    <w:p>
+      <w:pPr>
+        <w:rPr>
+          <w:rFonts w:ascii="Times New Roman" w:hAnsi="Times New Roman" w:cs="Times New Roman"/>
+          <w:sz w:val="28"/>
+          <w:szCs w:val="28"/>
+        </w:rPr>
+      </w:pPr>
+      <w:r>
+        <w:rPr>
+          <w:rFonts w:ascii="Times New Roman" w:hAnsi="Times New Roman" w:cs="Times New Roman"/>
+          <w:sz w:val="28"/>
+          <w:szCs w:val="28"/>
+        </w:rPr>
+        <w:lastRenderedPageBreak/>
+        <w:t>*</w:t>
+      </w:r>
+      <w:r>
+        <w:rPr>
+          <w:rFonts w:ascii="Times New Roman" w:hAnsi="Times New Roman" w:cs="Times New Roman"/>
+          <w:sz w:val="28"/>
+          <w:szCs w:val="28"/>
+        </w:rPr>
+        <w:t xml:space="preserve">Once I have created my props, all I now have to do is to use the props inside of my JSX. </w:t>
+      </w:r>
+      <w:r>
+        <w:rPr>
+          <w:rFonts w:ascii="Times New Roman" w:hAnsi="Times New Roman" w:cs="Times New Roman"/>
+          <w:sz w:val="28"/>
+          <w:szCs w:val="28"/>
+        </w:rPr>
+        <w:t xml:space="preserve"> And I use it as an Object, where I am able to give it a unique name, </w:t>
+      </w:r>
+      <w:r>
+        <w:rPr>
+          <w:rFonts w:ascii="Times New Roman" w:hAnsi="Times New Roman" w:cs="Times New Roman"/>
+          <w:sz w:val="28"/>
+          <w:szCs w:val="28"/>
+        </w:rPr>
+        <w:t xml:space="preserve">that identifies what the prop actually is. </w:t>
+      </w:r>
+    </w:p>
+    <w:p>
+      <w:pPr>
+        <w:rPr>
+          <w:rFonts w:ascii="Times New Roman" w:hAnsi="Times New Roman" w:cs="Times New Roman"/>
+          <w:sz w:val="28"/>
+          <w:szCs w:val="28"/>
+        </w:rPr>
+      </w:pPr>
+      <w:r>
+        <w:rPr>
+          <w:rFonts w:ascii="Times New Roman" w:hAnsi="Times New Roman" w:cs="Times New Roman"/>
+          <w:sz w:val="28"/>
+          <w:szCs w:val="28"/>
+        </w:rPr>
+        <w:t>*</w:t>
+      </w:r>
+      <w:r>
+        <w:rPr>
+          <w:rFonts w:ascii="Times New Roman" w:hAnsi="Times New Roman" w:cs="Times New Roman"/>
+          <w:sz w:val="28"/>
+          <w:szCs w:val="28"/>
+        </w:rPr>
+        <w:t xml:space="preserve">the word props just means generic. </w:t>
+      </w:r>
+    </w:p>
+    <w:p>
+      <w:pPr>
+        <w:rPr>
+          <w:rFonts w:ascii="Times New Roman" w:hAnsi="Times New Roman" w:cs="Times New Roman"/>
+          <w:sz w:val="28"/>
+          <w:szCs w:val="28"/>
+        </w:rPr>
+      </w:pPr>
+      <w:r>
+        <w:rPr>
+          <w:rFonts w:ascii="Times New Roman" w:hAnsi="Times New Roman" w:cs="Times New Roman"/>
+          <w:sz w:val="28"/>
+          <w:szCs w:val="28"/>
+        </w:rPr>
+        <w:drawing>
+          <wp:inline distT="0" distB="0" distL="0" distR="0" wp14:anchorId="5311AE39" wp14:editId="5EBB5AB1">
+            <wp:extent cx="5731510" cy="1986915"/>
+            <wp:effectExtent l="0" t="0" r="2540" b="0"/>
+            <wp:docPr id="1656935327" name="Picture 1"/>
+            <wp:cNvGraphicFramePr>
+              <a:graphicFrameLocks xmlns:a="http://schemas.openxmlformats.org/drawingml/2006/main" noChangeAspect="1"/>
+            </wp:cNvGraphicFramePr>
+            <a:graphic xmlns:a="http://schemas.openxmlformats.org/drawingml/2006/main">
+              <a:graphicData uri="http://schemas.openxmlformats.org/drawingml/2006/picture">
+                <pic:pic xmlns:pic="http://schemas.openxmlformats.org/drawingml/2006/picture">
+                  <pic:nvPicPr>
+                    <pic:cNvPr id="1656935327" name=""/>
+                    <pic:cNvPicPr/>
+                  </pic:nvPicPr>
+                  <pic:blipFill>
+                    <a:blip r:embed="rId16"/>
+                    <a:stretch>
+                      <a:fillRect/>
+                    </a:stretch>
+                  </pic:blipFill>
+                  <pic:spPr>
+                    <a:xfrm>
+                      <a:off x="0" y="0"/>
+                      <a:ext cx="5731510" cy="1986915"/>
+                    </a:xfrm>
+                    <a:prstGeom prst="rect">
+                      <a:avLst/>
+                    </a:prstGeom>
+                  </pic:spPr>
+                </pic:pic>
+              </a:graphicData>
+            </a:graphic>
+          </wp:inline>
+        </w:drawing>
+      </w:r>
+    </w:p>
+    <w:p>
+      <w:pPr>
+        <w:rPr>
+          <w:rFonts w:ascii="Times New Roman" w:hAnsi="Times New Roman" w:cs="Times New Roman"/>
+          <w:sz w:val="28"/>
+          <w:szCs w:val="28"/>
+        </w:rPr>
+      </w:pPr>
+      <w:r>
+        <w:rPr>
+          <w:rFonts w:ascii="Times New Roman" w:hAnsi="Times New Roman" w:cs="Times New Roman"/>
+          <w:sz w:val="28"/>
+          <w:szCs w:val="28"/>
+        </w:rPr>
+        <w:t>*</w:t>
+      </w:r>
+      <w:r>
+        <w:rPr>
+          <w:rFonts w:ascii="Times New Roman" w:hAnsi="Times New Roman" w:cs="Times New Roman"/>
+          <w:sz w:val="28"/>
+          <w:szCs w:val="28"/>
+        </w:rPr>
+        <w:t xml:space="preserve">because I have a function that takes a props/generic parameter. </w:t>
+      </w:r>
+      <w:r>
+        <w:rPr>
+          <w:rFonts w:ascii="Times New Roman" w:hAnsi="Times New Roman" w:cs="Times New Roman"/>
+          <w:sz w:val="28"/>
+          <w:szCs w:val="28"/>
+        </w:rPr>
+        <w:t>What I need to do is that when I call this function, I need to provide an argument for the parameter.</w:t>
+      </w:r>
+    </w:p>
+    <w:p>
+      <w:pPr>
+        <w:rPr>
+          <w:rFonts w:ascii="Times New Roman" w:hAnsi="Times New Roman" w:cs="Times New Roman"/>
+          <w:sz w:val="28"/>
+          <w:szCs w:val="28"/>
+        </w:rPr>
+      </w:pPr>
+      <w:r>
+        <w:rPr>
+          <w:rFonts w:ascii="Times New Roman" w:hAnsi="Times New Roman" w:cs="Times New Roman"/>
+          <w:sz w:val="28"/>
+          <w:szCs w:val="28"/>
+        </w:rPr>
+        <w:t xml:space="preserve">*In this case I know I know that the function &lt;Employee/&gt;  has a props parameter called </w:t>
+      </w:r>
+      <w:proofErr w:type="spellStart"/>
+      <w:r>
+        <w:rPr>
+          <w:rFonts w:ascii="Times New Roman" w:hAnsi="Times New Roman" w:cs="Times New Roman"/>
+          <w:sz w:val="28"/>
+          <w:szCs w:val="28"/>
+        </w:rPr>
+        <w:t>props.Name</w:t>
+      </w:r>
+      <w:proofErr w:type="spellEnd"/>
+      <w:r>
+        <w:rPr>
+          <w:rFonts w:ascii="Times New Roman" w:hAnsi="Times New Roman" w:cs="Times New Roman"/>
+          <w:sz w:val="28"/>
+          <w:szCs w:val="28"/>
+        </w:rPr>
+        <w:t xml:space="preserve">, so when I call this &lt;Employee&gt; function inside of my main function, I need to provide an argument for this props parameter. </w:t>
+      </w:r>
+    </w:p>
+    <w:p>
+      <w:pPr>
+        <w:rPr>
+          <w:rFonts w:ascii="Times New Roman" w:hAnsi="Times New Roman" w:cs="Times New Roman"/>
+          <w:sz w:val="28"/>
+          <w:szCs w:val="28"/>
+        </w:rPr>
+      </w:pPr>
+      <w:r>
+        <w:rPr>
+          <w:rFonts w:ascii="Times New Roman" w:hAnsi="Times New Roman" w:cs="Times New Roman"/>
+          <w:sz w:val="28"/>
+          <w:szCs w:val="28"/>
+        </w:rPr>
+        <w:lastRenderedPageBreak/>
+        <w:drawing>
+          <wp:inline distT="0" distB="0" distL="0" distR="0" wp14:anchorId="6F5F6469" wp14:editId="399BFC1E">
+            <wp:extent cx="5391902" cy="4267796"/>
+            <wp:effectExtent l="0" t="0" r="0" b="0"/>
+            <wp:docPr id="786147957" name="Picture 1"/>
+            <wp:cNvGraphicFramePr>
+              <a:graphicFrameLocks xmlns:a="http://schemas.openxmlformats.org/drawingml/2006/main" noChangeAspect="1"/>
+            </wp:cNvGraphicFramePr>
+            <a:graphic xmlns:a="http://schemas.openxmlformats.org/drawingml/2006/main">
+              <a:graphicData uri="http://schemas.openxmlformats.org/drawingml/2006/picture">
+                <pic:pic xmlns:pic="http://schemas.openxmlformats.org/drawingml/2006/picture">
+                  <pic:nvPicPr>
+                    <pic:cNvPr id="786147957" name=""/>
+                    <pic:cNvPicPr/>
+                  </pic:nvPicPr>
+                  <pic:blipFill>
+                    <a:blip r:embed="rId17"/>
+                    <a:stretch>
+                      <a:fillRect/>
+                    </a:stretch>
+                  </pic:blipFill>
+                  <pic:spPr>
+                    <a:xfrm>
+                      <a:off x="0" y="0"/>
+                      <a:ext cx="5391902" cy="4267796"/>
+                    </a:xfrm>
+                    <a:prstGeom prst="rect">
+                      <a:avLst/>
+                    </a:prstGeom>
+                  </pic:spPr>
+                </pic:pic>
+              </a:graphicData>
+            </a:graphic>
+          </wp:inline>
+        </w:drawing>
+      </w:r>
+    </w:p>
+    <w:p>
+      <w:pPr>
+        <w:rPr>
+          <w:rFonts w:ascii="Times New Roman" w:hAnsi="Times New Roman" w:cs="Times New Roman"/>
+          <w:sz w:val="28"/>
+          <w:szCs w:val="28"/>
+        </w:rPr>
+      </w:pPr>
+      <w:r>
+        <w:rPr>
+          <w:rFonts w:ascii="Times New Roman" w:hAnsi="Times New Roman" w:cs="Times New Roman"/>
+          <w:sz w:val="28"/>
+          <w:szCs w:val="28"/>
+        </w:rPr>
+        <w:t>*</w:t>
+      </w:r>
+      <w:r>
+        <w:rPr>
+          <w:rFonts w:ascii="Times New Roman" w:hAnsi="Times New Roman" w:cs="Times New Roman"/>
+          <w:sz w:val="28"/>
+          <w:szCs w:val="28"/>
+        </w:rPr>
+        <w:t xml:space="preserve">you can create as many props parameters as you need to, you just need to ensure that you when you call the function, you are able to provide arguments for all of the props parameters that you created In the order you create them on. </w:t>
+      </w:r>
+    </w:p>
+    <w:p>
+      <w:pPr>
+        <w:rPr>
+          <w:rFonts w:ascii="Times New Roman" w:hAnsi="Times New Roman" w:cs="Times New Roman"/>
+          <w:sz w:val="28"/>
+          <w:szCs w:val="28"/>
+        </w:rPr>
+      </w:pPr>
+      <w:r>
+        <w:rPr>
+          <w:rFonts w:ascii="Times New Roman" w:hAnsi="Times New Roman" w:cs="Times New Roman"/>
+          <w:sz w:val="28"/>
+          <w:szCs w:val="28"/>
+        </w:rPr>
+        <w:t>*</w:t>
+      </w:r>
+      <w:r>
+        <w:rPr>
+          <w:rFonts w:ascii="Times New Roman" w:hAnsi="Times New Roman" w:cs="Times New Roman"/>
+          <w:sz w:val="28"/>
+          <w:szCs w:val="28"/>
+        </w:rPr>
+        <w:t xml:space="preserve">So you have basically created a props function, and this means that you have created a component/function that is a template, and its only supplied with information/data when it is called. </w:t>
+      </w:r>
+    </w:p>
+    <w:p>
+      <w:pPr>
+        <w:rPr>
+          <w:rFonts w:ascii="Times New Roman" w:hAnsi="Times New Roman" w:cs="Times New Roman"/>
+          <w:sz w:val="28"/>
+          <w:szCs w:val="28"/>
+        </w:rPr>
+      </w:pPr>
+      <w:r>
+        <w:rPr>
+          <w:rFonts w:ascii="Times New Roman" w:hAnsi="Times New Roman" w:cs="Times New Roman"/>
+          <w:sz w:val="28"/>
+          <w:szCs w:val="28"/>
+        </w:rPr>
+        <w:t xml:space="preserve">*The word props simply means that we are creating a template that is only passed information when it is called, and again here we see the overall theme when it comes to React which is re-usability. </w:t>
+      </w:r>
+    </w:p>
+    <w:p>
+      <w:pPr>
+        <w:rPr>
+          <w:rFonts w:ascii="Times New Roman" w:hAnsi="Times New Roman" w:cs="Times New Roman"/>
+          <w:sz w:val="28"/>
+          <w:szCs w:val="28"/>
+        </w:rPr>
+      </w:pPr>
+    </w:p>
+    <w:p>
+      <w:pPr>
+        <w:rPr>
+          <w:rFonts w:ascii="Times New Roman" w:hAnsi="Times New Roman" w:cs="Times New Roman"/>
+          <w:sz w:val="28"/>
+          <w:szCs w:val="28"/>
+        </w:rPr>
+      </w:pPr>
+      <w:r>
+        <w:rPr>
+          <w:rFonts w:ascii="Times New Roman" w:hAnsi="Times New Roman" w:cs="Times New Roman"/>
+          <w:sz w:val="28"/>
+          <w:szCs w:val="28"/>
+        </w:rPr>
+        <w:lastRenderedPageBreak/>
+        <w:drawing>
+          <wp:inline distT="0" distB="0" distL="0" distR="0" wp14:anchorId="32C62B15" wp14:editId="1DA7F517">
+            <wp:extent cx="5731510" cy="3111500"/>
+            <wp:effectExtent l="0" t="0" r="2540" b="0"/>
+            <wp:docPr id="787428669" name="Picture 1"/>
+            <wp:cNvGraphicFramePr>
+              <a:graphicFrameLocks xmlns:a="http://schemas.openxmlformats.org/drawingml/2006/main" noChangeAspect="1"/>
+            </wp:cNvGraphicFramePr>
+            <a:graphic xmlns:a="http://schemas.openxmlformats.org/drawingml/2006/main">
+              <a:graphicData uri="http://schemas.openxmlformats.org/drawingml/2006/picture">
+                <pic:pic xmlns:pic="http://schemas.openxmlformats.org/drawingml/2006/picture">
+                  <pic:nvPicPr>
+                    <pic:cNvPr id="787428669" name=""/>
+                    <pic:cNvPicPr/>
+                  </pic:nvPicPr>
+                  <pic:blipFill>
+                    <a:blip r:embed="rId18"/>
+                    <a:stretch>
+                      <a:fillRect/>
+                    </a:stretch>
+                  </pic:blipFill>
+                  <pic:spPr>
+                    <a:xfrm>
+                      <a:off x="0" y="0"/>
+                      <a:ext cx="5731510" cy="3111500"/>
+                    </a:xfrm>
+                    <a:prstGeom prst="rect">
+                      <a:avLst/>
+                    </a:prstGeom>
+                  </pic:spPr>
+                </pic:pic>
+              </a:graphicData>
+            </a:graphic>
+          </wp:inline>
+        </w:drawing>
+      </w:r>
+    </w:p>
+    <w:p>
+      <w:pPr>
+        <w:rPr>
+          <w:rFonts w:ascii="Times New Roman" w:hAnsi="Times New Roman" w:cs="Times New Roman"/>
+          <w:sz w:val="28"/>
+          <w:szCs w:val="28"/>
+        </w:rPr>
+      </w:pPr>
+      <w:r>
+        <w:rPr>
+          <w:rFonts w:ascii="Times New Roman" w:hAnsi="Times New Roman" w:cs="Times New Roman"/>
+          <w:sz w:val="28"/>
+          <w:szCs w:val="28"/>
+        </w:rPr>
+        <w:t>-----------------------------------------------------------------------------------------------</w:t>
       </w:r>
     </w:p>
     <w:p>

</xml_diff>

<commit_message>
Implimented a Lambda function
</commit_message>
<xml_diff>
--- a/DOCUMENTATION/OFFICIAL NOTES.docx
+++ b/DOCUMENTATION/OFFICIAL NOTES.docx
@@ -128,13 +128,23 @@
         </w:rPr>
         <w:t>*</w:t>
       </w:r>
-      <w:r>
-        <w:rPr>
-          <w:rFonts w:ascii="Times New Roman" w:hAnsi="Times New Roman" w:cs="Times New Roman"/>
-          <w:sz w:val="28"/>
-          <w:szCs w:val="28"/>
-        </w:rPr>
-        <w:t xml:space="preserve">and the reason why we need to work with functions is very simple, functions are re-usable, and this means that we can create a function and then re-use it by calling it. </w:t>
+      <w:proofErr w:type="gramStart"/>
+      <w:r>
+        <w:rPr>
+          <w:rFonts w:ascii="Times New Roman" w:hAnsi="Times New Roman" w:cs="Times New Roman"/>
+          <w:sz w:val="28"/>
+          <w:szCs w:val="28"/>
+        </w:rPr>
+        <w:t>and</w:t>
+      </w:r>
+      <w:proofErr w:type="gramEnd"/>
+      <w:r>
+        <w:rPr>
+          <w:rFonts w:ascii="Times New Roman" w:hAnsi="Times New Roman" w:cs="Times New Roman"/>
+          <w:sz w:val="28"/>
+          <w:szCs w:val="28"/>
+        </w:rPr>
+        <w:t xml:space="preserve"> the reason why we need to work with functions is very simple, functions are re-usable, and this means that we can create a function and then re-use it by calling it. </w:t>
       </w:r>
     </w:p>
     <w:p>
@@ -224,7 +234,25 @@
           <w:sz w:val="28"/>
           <w:szCs w:val="28"/>
         </w:rPr>
-        <w:t xml:space="preserve">Inside of our src folder, we are going to create a new folder called components. </w:t>
+        <w:t xml:space="preserve">Inside of our </w:t>
+      </w:r>
+      <w:proofErr w:type="spellStart"/>
+      <w:r>
+        <w:rPr>
+          <w:rFonts w:ascii="Times New Roman" w:hAnsi="Times New Roman" w:cs="Times New Roman"/>
+          <w:sz w:val="28"/>
+          <w:szCs w:val="28"/>
+        </w:rPr>
+        <w:t>src</w:t>
+      </w:r>
+      <w:proofErr w:type="spellEnd"/>
+      <w:r>
+        <w:rPr>
+          <w:rFonts w:ascii="Times New Roman" w:hAnsi="Times New Roman" w:cs="Times New Roman"/>
+          <w:sz w:val="28"/>
+          <w:szCs w:val="28"/>
+        </w:rPr>
+        <w:t xml:space="preserve"> folder, we are going to create a new folder called components. </w:t>
       </w:r>
     </w:p>
     <w:p>
@@ -324,13 +352,23 @@
         </w:rPr>
         <w:t>*</w:t>
       </w:r>
-      <w:r>
-        <w:rPr>
-          <w:rFonts w:ascii="Times New Roman" w:hAnsi="Times New Roman" w:cs="Times New Roman"/>
-          <w:sz w:val="28"/>
-          <w:szCs w:val="28"/>
-        </w:rPr>
-        <w:t>what we want to do is that we want to create a java script function that is called Employee, and this means that we need to name the file as “Employee.js”</w:t>
+      <w:proofErr w:type="gramStart"/>
+      <w:r>
+        <w:rPr>
+          <w:rFonts w:ascii="Times New Roman" w:hAnsi="Times New Roman" w:cs="Times New Roman"/>
+          <w:sz w:val="28"/>
+          <w:szCs w:val="28"/>
+        </w:rPr>
+        <w:t>what</w:t>
+      </w:r>
+      <w:proofErr w:type="gramEnd"/>
+      <w:r>
+        <w:rPr>
+          <w:rFonts w:ascii="Times New Roman" w:hAnsi="Times New Roman" w:cs="Times New Roman"/>
+          <w:sz w:val="28"/>
+          <w:szCs w:val="28"/>
+        </w:rPr>
+        <w:t xml:space="preserve"> we want to do is that we want to create a java script function that is called Employee, and this means that we need to name the file as “Employee.js”</w:t>
       </w:r>
     </w:p>
     <w:p>
@@ -349,13 +387,23 @@
         </w:rPr>
         <w:t>*</w:t>
       </w:r>
-      <w:r>
-        <w:rPr>
-          <w:rFonts w:ascii="Times New Roman" w:hAnsi="Times New Roman" w:cs="Times New Roman"/>
-          <w:sz w:val="28"/>
-          <w:szCs w:val="28"/>
-        </w:rPr>
-        <w:t xml:space="preserve">this is very similar to working with classes in Java, </w:t>
+      <w:proofErr w:type="gramStart"/>
+      <w:r>
+        <w:rPr>
+          <w:rFonts w:ascii="Times New Roman" w:hAnsi="Times New Roman" w:cs="Times New Roman"/>
+          <w:sz w:val="28"/>
+          <w:szCs w:val="28"/>
+        </w:rPr>
+        <w:t>this</w:t>
+      </w:r>
+      <w:proofErr w:type="gramEnd"/>
+      <w:r>
+        <w:rPr>
+          <w:rFonts w:ascii="Times New Roman" w:hAnsi="Times New Roman" w:cs="Times New Roman"/>
+          <w:sz w:val="28"/>
+          <w:szCs w:val="28"/>
+        </w:rPr>
+        <w:t xml:space="preserve"> is very similar to working with classes in Java, </w:t>
       </w:r>
       <w:r>
         <w:rPr>
@@ -443,8 +491,18 @@
           <w:sz w:val="28"/>
           <w:szCs w:val="28"/>
         </w:rPr>
-        <w:t>: we need to create this function called Employee</w:t>
-      </w:r>
+        <w:t xml:space="preserve">: we need to create this function called </w:t>
+      </w:r>
+      <w:proofErr w:type="gramStart"/>
+      <w:r>
+        <w:rPr>
+          <w:rFonts w:ascii="Times New Roman" w:hAnsi="Times New Roman" w:cs="Times New Roman"/>
+          <w:sz w:val="28"/>
+          <w:szCs w:val="28"/>
+        </w:rPr>
+        <w:t>Employee</w:t>
+      </w:r>
+      <w:proofErr w:type="gramEnd"/>
     </w:p>
     <w:p>
       <w:pPr>
@@ -514,13 +572,23 @@
         </w:rPr>
         <w:t>*</w:t>
       </w:r>
-      <w:r>
-        <w:rPr>
-          <w:rFonts w:ascii="Times New Roman" w:hAnsi="Times New Roman" w:cs="Times New Roman"/>
-          <w:sz w:val="28"/>
-          <w:szCs w:val="28"/>
-        </w:rPr>
-        <w:t xml:space="preserve">in order to create a function in java script  we have to use the keyword “function” and then we have to give the name of the function, in this case the name of the function is “Employee” which matches with the name of the component file that we created. </w:t>
+      <w:proofErr w:type="gramStart"/>
+      <w:r>
+        <w:rPr>
+          <w:rFonts w:ascii="Times New Roman" w:hAnsi="Times New Roman" w:cs="Times New Roman"/>
+          <w:sz w:val="28"/>
+          <w:szCs w:val="28"/>
+        </w:rPr>
+        <w:t>in</w:t>
+      </w:r>
+      <w:proofErr w:type="gramEnd"/>
+      <w:r>
+        <w:rPr>
+          <w:rFonts w:ascii="Times New Roman" w:hAnsi="Times New Roman" w:cs="Times New Roman"/>
+          <w:sz w:val="28"/>
+          <w:szCs w:val="28"/>
+        </w:rPr>
+        <w:t xml:space="preserve"> order to create a function in java script  we have to use the keyword “function” and then we have to give the name of the function, in this case the name of the function is “Employee” which matches with the name of the component file that we created. </w:t>
       </w:r>
     </w:p>
     <w:p>
@@ -539,13 +607,41 @@
         </w:rPr>
         <w:t>*</w:t>
       </w:r>
-      <w:r>
-        <w:rPr>
-          <w:rFonts w:ascii="Times New Roman" w:hAnsi="Times New Roman" w:cs="Times New Roman"/>
-          <w:sz w:val="28"/>
-          <w:szCs w:val="28"/>
-        </w:rPr>
-        <w:t xml:space="preserve">it is a function so it must have the 2 brackets() that allow the function to take a parameter. </w:t>
+      <w:proofErr w:type="gramStart"/>
+      <w:r>
+        <w:rPr>
+          <w:rFonts w:ascii="Times New Roman" w:hAnsi="Times New Roman" w:cs="Times New Roman"/>
+          <w:sz w:val="28"/>
+          <w:szCs w:val="28"/>
+        </w:rPr>
+        <w:t>it</w:t>
+      </w:r>
+      <w:proofErr w:type="gramEnd"/>
+      <w:r>
+        <w:rPr>
+          <w:rFonts w:ascii="Times New Roman" w:hAnsi="Times New Roman" w:cs="Times New Roman"/>
+          <w:sz w:val="28"/>
+          <w:szCs w:val="28"/>
+        </w:rPr>
+        <w:t xml:space="preserve"> is a function so it must have </w:t>
+      </w:r>
+      <w:proofErr w:type="gramStart"/>
+      <w:r>
+        <w:rPr>
+          <w:rFonts w:ascii="Times New Roman" w:hAnsi="Times New Roman" w:cs="Times New Roman"/>
+          <w:sz w:val="28"/>
+          <w:szCs w:val="28"/>
+        </w:rPr>
+        <w:t>the 2</w:t>
+      </w:r>
+      <w:proofErr w:type="gramEnd"/>
+      <w:r>
+        <w:rPr>
+          <w:rFonts w:ascii="Times New Roman" w:hAnsi="Times New Roman" w:cs="Times New Roman"/>
+          <w:sz w:val="28"/>
+          <w:szCs w:val="28"/>
+        </w:rPr>
+        <w:t xml:space="preserve"> brackets() that allow the function to take a parameter. </w:t>
       </w:r>
     </w:p>
     <w:p>
@@ -564,13 +660,23 @@
         </w:rPr>
         <w:t>*</w:t>
       </w:r>
-      <w:r>
-        <w:rPr>
-          <w:rFonts w:ascii="Times New Roman" w:hAnsi="Times New Roman" w:cs="Times New Roman"/>
-          <w:sz w:val="28"/>
-          <w:szCs w:val="28"/>
-        </w:rPr>
-        <w:t xml:space="preserve">you also need that last piece of code at the bottom, the one that says export default Employee; </w:t>
+      <w:proofErr w:type="gramStart"/>
+      <w:r>
+        <w:rPr>
+          <w:rFonts w:ascii="Times New Roman" w:hAnsi="Times New Roman" w:cs="Times New Roman"/>
+          <w:sz w:val="28"/>
+          <w:szCs w:val="28"/>
+        </w:rPr>
+        <w:t>you</w:t>
+      </w:r>
+      <w:proofErr w:type="gramEnd"/>
+      <w:r>
+        <w:rPr>
+          <w:rFonts w:ascii="Times New Roman" w:hAnsi="Times New Roman" w:cs="Times New Roman"/>
+          <w:sz w:val="28"/>
+          <w:szCs w:val="28"/>
+        </w:rPr>
+        <w:t xml:space="preserve"> also need that last piece of code at the bottom, the one that says export default Employee; </w:t>
       </w:r>
     </w:p>
     <w:p>
@@ -607,8 +713,18 @@
           <w:sz w:val="28"/>
           <w:szCs w:val="28"/>
         </w:rPr>
-        <w:t>: we need to code the body of the function</w:t>
-      </w:r>
+        <w:t xml:space="preserve">: we need to code the body of the </w:t>
+      </w:r>
+      <w:proofErr w:type="gramStart"/>
+      <w:r>
+        <w:rPr>
+          <w:rFonts w:ascii="Times New Roman" w:hAnsi="Times New Roman" w:cs="Times New Roman"/>
+          <w:sz w:val="28"/>
+          <w:szCs w:val="28"/>
+        </w:rPr>
+        <w:t>function</w:t>
+      </w:r>
+      <w:proofErr w:type="gramEnd"/>
     </w:p>
     <w:p>
       <w:pPr>
@@ -709,7 +825,25 @@
           <w:sz w:val="28"/>
           <w:szCs w:val="28"/>
         </w:rPr>
-        <w:t xml:space="preserve">And in this case I want this function to simply output </w:t>
+        <w:t xml:space="preserve">And in this </w:t>
+      </w:r>
+      <w:proofErr w:type="gramStart"/>
+      <w:r>
+        <w:rPr>
+          <w:rFonts w:ascii="Times New Roman" w:hAnsi="Times New Roman" w:cs="Times New Roman"/>
+          <w:sz w:val="28"/>
+          <w:szCs w:val="28"/>
+        </w:rPr>
+        <w:t>case</w:t>
+      </w:r>
+      <w:proofErr w:type="gramEnd"/>
+      <w:r>
+        <w:rPr>
+          <w:rFonts w:ascii="Times New Roman" w:hAnsi="Times New Roman" w:cs="Times New Roman"/>
+          <w:sz w:val="28"/>
+          <w:szCs w:val="28"/>
+        </w:rPr>
+        <w:t xml:space="preserve"> I want this function to simply output </w:t>
       </w:r>
       <w:r>
         <w:rPr>
@@ -752,13 +886,23 @@
         </w:rPr>
         <w:t>*</w:t>
       </w:r>
-      <w:r>
-        <w:rPr>
-          <w:rFonts w:ascii="Times New Roman" w:hAnsi="Times New Roman" w:cs="Times New Roman"/>
-          <w:sz w:val="28"/>
-          <w:szCs w:val="28"/>
-        </w:rPr>
-        <w:t>So all I have here is a</w:t>
+      <w:proofErr w:type="gramStart"/>
+      <w:r>
+        <w:rPr>
+          <w:rFonts w:ascii="Times New Roman" w:hAnsi="Times New Roman" w:cs="Times New Roman"/>
+          <w:sz w:val="28"/>
+          <w:szCs w:val="28"/>
+        </w:rPr>
+        <w:t>So</w:t>
+      </w:r>
+      <w:proofErr w:type="gramEnd"/>
+      <w:r>
+        <w:rPr>
+          <w:rFonts w:ascii="Times New Roman" w:hAnsi="Times New Roman" w:cs="Times New Roman"/>
+          <w:sz w:val="28"/>
+          <w:szCs w:val="28"/>
+        </w:rPr>
+        <w:t xml:space="preserve"> all I have here is a</w:t>
       </w:r>
       <w:r>
         <w:rPr>
@@ -816,7 +960,25 @@
           <w:sz w:val="28"/>
           <w:szCs w:val="28"/>
         </w:rPr>
-        <w:t xml:space="preserve">*and I know that every Java script statement needs to end in a semi-colon. </w:t>
+        <w:t>*</w:t>
+      </w:r>
+      <w:proofErr w:type="gramStart"/>
+      <w:r>
+        <w:rPr>
+          <w:rFonts w:ascii="Times New Roman" w:hAnsi="Times New Roman" w:cs="Times New Roman"/>
+          <w:sz w:val="28"/>
+          <w:szCs w:val="28"/>
+        </w:rPr>
+        <w:t>and</w:t>
+      </w:r>
+      <w:proofErr w:type="gramEnd"/>
+      <w:r>
+        <w:rPr>
+          <w:rFonts w:ascii="Times New Roman" w:hAnsi="Times New Roman" w:cs="Times New Roman"/>
+          <w:sz w:val="28"/>
+          <w:szCs w:val="28"/>
+        </w:rPr>
+        <w:t xml:space="preserve"> I know that every Java script statement needs to end in a semi-colon. </w:t>
       </w:r>
     </w:p>
     <w:p>
@@ -912,13 +1074,23 @@
         </w:rPr>
         <w:t>*</w:t>
       </w:r>
-      <w:r>
-        <w:rPr>
-          <w:rFonts w:ascii="Times New Roman" w:hAnsi="Times New Roman" w:cs="Times New Roman"/>
-          <w:sz w:val="28"/>
-          <w:szCs w:val="28"/>
-        </w:rPr>
-        <w:t xml:space="preserve">what you need to take note of here is simply the following, </w:t>
+      <w:proofErr w:type="gramStart"/>
+      <w:r>
+        <w:rPr>
+          <w:rFonts w:ascii="Times New Roman" w:hAnsi="Times New Roman" w:cs="Times New Roman"/>
+          <w:sz w:val="28"/>
+          <w:szCs w:val="28"/>
+        </w:rPr>
+        <w:t>what</w:t>
+      </w:r>
+      <w:proofErr w:type="gramEnd"/>
+      <w:r>
+        <w:rPr>
+          <w:rFonts w:ascii="Times New Roman" w:hAnsi="Times New Roman" w:cs="Times New Roman"/>
+          <w:sz w:val="28"/>
+          <w:szCs w:val="28"/>
+        </w:rPr>
+        <w:t xml:space="preserve"> you need to take note of here is simply the following, </w:t>
       </w:r>
       <w:r>
         <w:rPr>
@@ -978,13 +1150,23 @@
         </w:rPr>
         <w:t>*</w:t>
       </w:r>
-      <w:r>
-        <w:rPr>
-          <w:rFonts w:ascii="Times New Roman" w:hAnsi="Times New Roman" w:cs="Times New Roman"/>
-          <w:sz w:val="28"/>
-          <w:szCs w:val="28"/>
-        </w:rPr>
-        <w:t>the very first thing that we need to do inside of our Main function / App.js function is that we need to import our component f</w:t>
+      <w:proofErr w:type="gramStart"/>
+      <w:r>
+        <w:rPr>
+          <w:rFonts w:ascii="Times New Roman" w:hAnsi="Times New Roman" w:cs="Times New Roman"/>
+          <w:sz w:val="28"/>
+          <w:szCs w:val="28"/>
+        </w:rPr>
+        <w:t>the</w:t>
+      </w:r>
+      <w:proofErr w:type="gramEnd"/>
+      <w:r>
+        <w:rPr>
+          <w:rFonts w:ascii="Times New Roman" w:hAnsi="Times New Roman" w:cs="Times New Roman"/>
+          <w:sz w:val="28"/>
+          <w:szCs w:val="28"/>
+        </w:rPr>
+        <w:t xml:space="preserve"> very first thing that we need to do inside of our Main function / App.js function is that we need to import our component f</w:t>
       </w:r>
       <w:r>
         <w:rPr>
@@ -1012,13 +1194,41 @@
         </w:rPr>
         <w:t>*</w:t>
       </w:r>
-      <w:r>
-        <w:rPr>
-          <w:rFonts w:ascii="Times New Roman" w:hAnsi="Times New Roman" w:cs="Times New Roman"/>
-          <w:sz w:val="28"/>
-          <w:szCs w:val="28"/>
-        </w:rPr>
-        <w:t>So what we do is that we copy the relative path, and then we adjust it.</w:t>
+      <w:proofErr w:type="gramStart"/>
+      <w:r>
+        <w:rPr>
+          <w:rFonts w:ascii="Times New Roman" w:hAnsi="Times New Roman" w:cs="Times New Roman"/>
+          <w:sz w:val="28"/>
+          <w:szCs w:val="28"/>
+        </w:rPr>
+        <w:t>So</w:t>
+      </w:r>
+      <w:proofErr w:type="gramEnd"/>
+      <w:r>
+        <w:rPr>
+          <w:rFonts w:ascii="Times New Roman" w:hAnsi="Times New Roman" w:cs="Times New Roman"/>
+          <w:sz w:val="28"/>
+          <w:szCs w:val="28"/>
+        </w:rPr>
+        <w:t xml:space="preserve"> what we do </w:t>
+      </w:r>
+      <w:proofErr w:type="gramStart"/>
+      <w:r>
+        <w:rPr>
+          <w:rFonts w:ascii="Times New Roman" w:hAnsi="Times New Roman" w:cs="Times New Roman"/>
+          <w:sz w:val="28"/>
+          <w:szCs w:val="28"/>
+        </w:rPr>
+        <w:t>is that we</w:t>
+      </w:r>
+      <w:proofErr w:type="gramEnd"/>
+      <w:r>
+        <w:rPr>
+          <w:rFonts w:ascii="Times New Roman" w:hAnsi="Times New Roman" w:cs="Times New Roman"/>
+          <w:sz w:val="28"/>
+          <w:szCs w:val="28"/>
+        </w:rPr>
+        <w:t xml:space="preserve"> copy the relative path, and then we adjust it.</w:t>
       </w:r>
     </w:p>
     <w:p>
@@ -1089,7 +1299,25 @@
           <w:sz w:val="28"/>
           <w:szCs w:val="28"/>
         </w:rPr>
-        <w:t xml:space="preserve">*to adjust this all we want is the folder name and the file name. </w:t>
+        <w:t>*</w:t>
+      </w:r>
+      <w:proofErr w:type="gramStart"/>
+      <w:r>
+        <w:rPr>
+          <w:rFonts w:ascii="Times New Roman" w:hAnsi="Times New Roman" w:cs="Times New Roman"/>
+          <w:sz w:val="28"/>
+          <w:szCs w:val="28"/>
+        </w:rPr>
+        <w:t>to</w:t>
+      </w:r>
+      <w:proofErr w:type="gramEnd"/>
+      <w:r>
+        <w:rPr>
+          <w:rFonts w:ascii="Times New Roman" w:hAnsi="Times New Roman" w:cs="Times New Roman"/>
+          <w:sz w:val="28"/>
+          <w:szCs w:val="28"/>
+        </w:rPr>
+        <w:t xml:space="preserve"> adjust this all we want is the folder name and the file name. </w:t>
       </w:r>
     </w:p>
     <w:p>
@@ -1164,15 +1392,51 @@
           <w:szCs w:val="28"/>
         </w:rPr>
         <w:lastRenderedPageBreak/>
-        <w:t xml:space="preserve">*we don’t use back-slash we use forward-slash. </w:t>
-      </w:r>
-      <w:r>
-        <w:rPr>
-          <w:rFonts w:ascii="Times New Roman" w:hAnsi="Times New Roman" w:cs="Times New Roman"/>
-          <w:sz w:val="28"/>
-          <w:szCs w:val="28"/>
-        </w:rPr>
-        <w:t xml:space="preserve">And then in front of the first forward-slash we have to put a dot. </w:t>
+        <w:t>*</w:t>
+      </w:r>
+      <w:proofErr w:type="gramStart"/>
+      <w:r>
+        <w:rPr>
+          <w:rFonts w:ascii="Times New Roman" w:hAnsi="Times New Roman" w:cs="Times New Roman"/>
+          <w:sz w:val="28"/>
+          <w:szCs w:val="28"/>
+        </w:rPr>
+        <w:t>we</w:t>
+      </w:r>
+      <w:proofErr w:type="gramEnd"/>
+      <w:r>
+        <w:rPr>
+          <w:rFonts w:ascii="Times New Roman" w:hAnsi="Times New Roman" w:cs="Times New Roman"/>
+          <w:sz w:val="28"/>
+          <w:szCs w:val="28"/>
+        </w:rPr>
+        <w:t xml:space="preserve"> don’t use back-slash we use forward-slash. </w:t>
+      </w:r>
+      <w:r>
+        <w:rPr>
+          <w:rFonts w:ascii="Times New Roman" w:hAnsi="Times New Roman" w:cs="Times New Roman"/>
+          <w:sz w:val="28"/>
+          <w:szCs w:val="28"/>
+        </w:rPr>
+        <w:t xml:space="preserve">And then in front of the first forward-slash we </w:t>
+      </w:r>
+      <w:proofErr w:type="gramStart"/>
+      <w:r>
+        <w:rPr>
+          <w:rFonts w:ascii="Times New Roman" w:hAnsi="Times New Roman" w:cs="Times New Roman"/>
+          <w:sz w:val="28"/>
+          <w:szCs w:val="28"/>
+        </w:rPr>
+        <w:t>have to</w:t>
+      </w:r>
+      <w:proofErr w:type="gramEnd"/>
+      <w:r>
+        <w:rPr>
+          <w:rFonts w:ascii="Times New Roman" w:hAnsi="Times New Roman" w:cs="Times New Roman"/>
+          <w:sz w:val="28"/>
+          <w:szCs w:val="28"/>
+        </w:rPr>
+        <w:t xml:space="preserve"> put a dot. </w:t>
       </w:r>
     </w:p>
     <w:p>
@@ -1338,7 +1602,43 @@
           <w:sz w:val="28"/>
           <w:szCs w:val="28"/>
         </w:rPr>
-        <w:t>If we hover above the function call for the function called Employee() this is what the intellisense is able to pick up.</w:t>
+        <w:t xml:space="preserve">If we hover above the function call for the function called Employee() this is what the </w:t>
+      </w:r>
+      <w:proofErr w:type="spellStart"/>
+      <w:r>
+        <w:rPr>
+          <w:rFonts w:ascii="Times New Roman" w:hAnsi="Times New Roman" w:cs="Times New Roman"/>
+          <w:sz w:val="28"/>
+          <w:szCs w:val="28"/>
+        </w:rPr>
+        <w:t>intellisense</w:t>
+      </w:r>
+      <w:proofErr w:type="spellEnd"/>
+      <w:r>
+        <w:rPr>
+          <w:rFonts w:ascii="Times New Roman" w:hAnsi="Times New Roman" w:cs="Times New Roman"/>
+          <w:sz w:val="28"/>
+          <w:szCs w:val="28"/>
+        </w:rPr>
+        <w:t xml:space="preserve"> </w:t>
+      </w:r>
+      <w:proofErr w:type="gramStart"/>
+      <w:r>
+        <w:rPr>
+          <w:rFonts w:ascii="Times New Roman" w:hAnsi="Times New Roman" w:cs="Times New Roman"/>
+          <w:sz w:val="28"/>
+          <w:szCs w:val="28"/>
+        </w:rPr>
+        <w:t>is able to</w:t>
+      </w:r>
+      <w:proofErr w:type="gramEnd"/>
+      <w:r>
+        <w:rPr>
+          <w:rFonts w:ascii="Times New Roman" w:hAnsi="Times New Roman" w:cs="Times New Roman"/>
+          <w:sz w:val="28"/>
+          <w:szCs w:val="28"/>
+        </w:rPr>
+        <w:t xml:space="preserve"> pick up.</w:t>
       </w:r>
     </w:p>
     <w:p>
@@ -1357,13 +1657,41 @@
         </w:rPr>
         <w:t>*</w:t>
       </w:r>
-      <w:r>
-        <w:rPr>
-          <w:rFonts w:ascii="Times New Roman" w:hAnsi="Times New Roman" w:cs="Times New Roman"/>
-          <w:sz w:val="28"/>
-          <w:szCs w:val="28"/>
-        </w:rPr>
-        <w:t xml:space="preserve">what the intellisense picks up is that Employee() is a custom function, it is a component it is an alias. </w:t>
+      <w:proofErr w:type="gramStart"/>
+      <w:r>
+        <w:rPr>
+          <w:rFonts w:ascii="Times New Roman" w:hAnsi="Times New Roman" w:cs="Times New Roman"/>
+          <w:sz w:val="28"/>
+          <w:szCs w:val="28"/>
+        </w:rPr>
+        <w:t>what</w:t>
+      </w:r>
+      <w:proofErr w:type="gramEnd"/>
+      <w:r>
+        <w:rPr>
+          <w:rFonts w:ascii="Times New Roman" w:hAnsi="Times New Roman" w:cs="Times New Roman"/>
+          <w:sz w:val="28"/>
+          <w:szCs w:val="28"/>
+        </w:rPr>
+        <w:t xml:space="preserve"> the </w:t>
+      </w:r>
+      <w:proofErr w:type="spellStart"/>
+      <w:r>
+        <w:rPr>
+          <w:rFonts w:ascii="Times New Roman" w:hAnsi="Times New Roman" w:cs="Times New Roman"/>
+          <w:sz w:val="28"/>
+          <w:szCs w:val="28"/>
+        </w:rPr>
+        <w:t>intellisense</w:t>
+      </w:r>
+      <w:proofErr w:type="spellEnd"/>
+      <w:r>
+        <w:rPr>
+          <w:rFonts w:ascii="Times New Roman" w:hAnsi="Times New Roman" w:cs="Times New Roman"/>
+          <w:sz w:val="28"/>
+          <w:szCs w:val="28"/>
+        </w:rPr>
+        <w:t xml:space="preserve"> picks up is that Employee() is a custom function, it is a component it is an alias. </w:t>
       </w:r>
       <w:r>
         <w:rPr>
@@ -1396,7 +1724,25 @@
           <w:sz w:val="28"/>
           <w:szCs w:val="28"/>
         </w:rPr>
-        <w:t xml:space="preserve">Not only is the intellisense able to tell us that we have a custom function that we needed to import, </w:t>
+        <w:t xml:space="preserve">Not only is the </w:t>
+      </w:r>
+      <w:proofErr w:type="spellStart"/>
+      <w:r>
+        <w:rPr>
+          <w:rFonts w:ascii="Times New Roman" w:hAnsi="Times New Roman" w:cs="Times New Roman"/>
+          <w:sz w:val="28"/>
+          <w:szCs w:val="28"/>
+        </w:rPr>
+        <w:t>intellisense</w:t>
+      </w:r>
+      <w:proofErr w:type="spellEnd"/>
+      <w:r>
+        <w:rPr>
+          <w:rFonts w:ascii="Times New Roman" w:hAnsi="Times New Roman" w:cs="Times New Roman"/>
+          <w:sz w:val="28"/>
+          <w:szCs w:val="28"/>
+        </w:rPr>
+        <w:t xml:space="preserve"> able to tell us that we have a custom function that we needed to import, </w:t>
       </w:r>
       <w:r>
         <w:rPr>
@@ -1412,7 +1758,79 @@
           <w:sz w:val="28"/>
           <w:szCs w:val="28"/>
         </w:rPr>
-        <w:t>And in this case the function returns a React.JSX.Element, its not returning a html element, its returning a React.JSX.Element which in our case is equivalent to HTML.</w:t>
+        <w:t xml:space="preserve">And in this case the function returns a </w:t>
+      </w:r>
+      <w:proofErr w:type="spellStart"/>
+      <w:r>
+        <w:rPr>
+          <w:rFonts w:ascii="Times New Roman" w:hAnsi="Times New Roman" w:cs="Times New Roman"/>
+          <w:sz w:val="28"/>
+          <w:szCs w:val="28"/>
+        </w:rPr>
+        <w:t>React.JSX.Element</w:t>
+      </w:r>
+      <w:proofErr w:type="spellEnd"/>
+      <w:r>
+        <w:rPr>
+          <w:rFonts w:ascii="Times New Roman" w:hAnsi="Times New Roman" w:cs="Times New Roman"/>
+          <w:sz w:val="28"/>
+          <w:szCs w:val="28"/>
+        </w:rPr>
+        <w:t xml:space="preserve">, </w:t>
+      </w:r>
+      <w:proofErr w:type="spellStart"/>
+      <w:r>
+        <w:rPr>
+          <w:rFonts w:ascii="Times New Roman" w:hAnsi="Times New Roman" w:cs="Times New Roman"/>
+          <w:sz w:val="28"/>
+          <w:szCs w:val="28"/>
+        </w:rPr>
+        <w:t>its</w:t>
+      </w:r>
+      <w:proofErr w:type="spellEnd"/>
+      <w:r>
+        <w:rPr>
+          <w:rFonts w:ascii="Times New Roman" w:hAnsi="Times New Roman" w:cs="Times New Roman"/>
+          <w:sz w:val="28"/>
+          <w:szCs w:val="28"/>
+        </w:rPr>
+        <w:t xml:space="preserve"> not returning a html element, </w:t>
+      </w:r>
+      <w:proofErr w:type="gramStart"/>
+      <w:r>
+        <w:rPr>
+          <w:rFonts w:ascii="Times New Roman" w:hAnsi="Times New Roman" w:cs="Times New Roman"/>
+          <w:sz w:val="28"/>
+          <w:szCs w:val="28"/>
+        </w:rPr>
+        <w:t>its</w:t>
+      </w:r>
+      <w:proofErr w:type="gramEnd"/>
+      <w:r>
+        <w:rPr>
+          <w:rFonts w:ascii="Times New Roman" w:hAnsi="Times New Roman" w:cs="Times New Roman"/>
+          <w:sz w:val="28"/>
+          <w:szCs w:val="28"/>
+        </w:rPr>
+        <w:t xml:space="preserve"> returning a </w:t>
+      </w:r>
+      <w:proofErr w:type="spellStart"/>
+      <w:r>
+        <w:rPr>
+          <w:rFonts w:ascii="Times New Roman" w:hAnsi="Times New Roman" w:cs="Times New Roman"/>
+          <w:sz w:val="28"/>
+          <w:szCs w:val="28"/>
+        </w:rPr>
+        <w:t>React.JSX.Element</w:t>
+      </w:r>
+      <w:proofErr w:type="spellEnd"/>
+      <w:r>
+        <w:rPr>
+          <w:rFonts w:ascii="Times New Roman" w:hAnsi="Times New Roman" w:cs="Times New Roman"/>
+          <w:sz w:val="28"/>
+          <w:szCs w:val="28"/>
+        </w:rPr>
+        <w:t xml:space="preserve"> which in our case is equivalent to HTML.</w:t>
       </w:r>
     </w:p>
     <w:p>
@@ -1465,13 +1883,23 @@
         </w:rPr>
         <w:t>*</w:t>
       </w:r>
-      <w:r>
-        <w:rPr>
-          <w:rFonts w:ascii="Times New Roman" w:hAnsi="Times New Roman" w:cs="Times New Roman"/>
-          <w:sz w:val="28"/>
-          <w:szCs w:val="28"/>
-        </w:rPr>
-        <w:t xml:space="preserve">what Java script allows us to do is to create a Boolean variable outside of our return statement, </w:t>
+      <w:proofErr w:type="gramStart"/>
+      <w:r>
+        <w:rPr>
+          <w:rFonts w:ascii="Times New Roman" w:hAnsi="Times New Roman" w:cs="Times New Roman"/>
+          <w:sz w:val="28"/>
+          <w:szCs w:val="28"/>
+        </w:rPr>
+        <w:t>what</w:t>
+      </w:r>
+      <w:proofErr w:type="gramEnd"/>
+      <w:r>
+        <w:rPr>
+          <w:rFonts w:ascii="Times New Roman" w:hAnsi="Times New Roman" w:cs="Times New Roman"/>
+          <w:sz w:val="28"/>
+          <w:szCs w:val="28"/>
+        </w:rPr>
+        <w:t xml:space="preserve"> Java script allows us to do is to create a Boolean variable outside of our return statement, </w:t>
       </w:r>
       <w:r>
         <w:rPr>
@@ -1527,7 +1955,25 @@
           <w:sz w:val="28"/>
           <w:szCs w:val="28"/>
         </w:rPr>
-        <w:t xml:space="preserve">The very first thing that we have to is that we need to go and create a constant variable outside of the return statement, and this constant variable has to be a Boolean. </w:t>
+        <w:t xml:space="preserve">The very first thing that we </w:t>
+      </w:r>
+      <w:proofErr w:type="gramStart"/>
+      <w:r>
+        <w:rPr>
+          <w:rFonts w:ascii="Times New Roman" w:hAnsi="Times New Roman" w:cs="Times New Roman"/>
+          <w:sz w:val="28"/>
+          <w:szCs w:val="28"/>
+        </w:rPr>
+        <w:t>have to</w:t>
+      </w:r>
+      <w:proofErr w:type="gramEnd"/>
+      <w:r>
+        <w:rPr>
+          <w:rFonts w:ascii="Times New Roman" w:hAnsi="Times New Roman" w:cs="Times New Roman"/>
+          <w:sz w:val="28"/>
+          <w:szCs w:val="28"/>
+        </w:rPr>
+        <w:t xml:space="preserve"> is that we need to go and create a constant variable outside of the return statement, and this constant variable has to be a Boolean. </w:t>
       </w:r>
     </w:p>
     <w:p>
@@ -1606,7 +2052,43 @@
           <w:sz w:val="28"/>
           <w:szCs w:val="28"/>
         </w:rPr>
-        <w:t>that’s exactly what we have done here, we have created this constant variable called “showEmployees”, we have used the keyword “const” in order to show that it’s a constant variable, it’s a variable whose value cannot be changed later on</w:t>
+        <w:t>that’s exactly what we have done here, we have created this constant variable called “</w:t>
+      </w:r>
+      <w:proofErr w:type="spellStart"/>
+      <w:r>
+        <w:rPr>
+          <w:rFonts w:ascii="Times New Roman" w:hAnsi="Times New Roman" w:cs="Times New Roman"/>
+          <w:sz w:val="28"/>
+          <w:szCs w:val="28"/>
+        </w:rPr>
+        <w:t>showEmployees</w:t>
+      </w:r>
+      <w:proofErr w:type="spellEnd"/>
+      <w:r>
+        <w:rPr>
+          <w:rFonts w:ascii="Times New Roman" w:hAnsi="Times New Roman" w:cs="Times New Roman"/>
+          <w:sz w:val="28"/>
+          <w:szCs w:val="28"/>
+        </w:rPr>
+        <w:t xml:space="preserve">”, we have used the keyword “const” </w:t>
+      </w:r>
+      <w:proofErr w:type="gramStart"/>
+      <w:r>
+        <w:rPr>
+          <w:rFonts w:ascii="Times New Roman" w:hAnsi="Times New Roman" w:cs="Times New Roman"/>
+          <w:sz w:val="28"/>
+          <w:szCs w:val="28"/>
+        </w:rPr>
+        <w:t>in order to</w:t>
+      </w:r>
+      <w:proofErr w:type="gramEnd"/>
+      <w:r>
+        <w:rPr>
+          <w:rFonts w:ascii="Times New Roman" w:hAnsi="Times New Roman" w:cs="Times New Roman"/>
+          <w:sz w:val="28"/>
+          <w:szCs w:val="28"/>
+        </w:rPr>
+        <w:t xml:space="preserve"> show that it’s a constant variable, it’s a variable whose value cannot be changed later on</w:t>
       </w:r>
       <w:r>
         <w:rPr>
@@ -1969,13 +2451,23 @@
         </w:rPr>
         <w:t>*</w:t>
       </w:r>
-      <w:r>
-        <w:rPr>
-          <w:rFonts w:ascii="Times New Roman" w:hAnsi="Times New Roman" w:cs="Times New Roman"/>
-          <w:sz w:val="28"/>
-          <w:szCs w:val="28"/>
-        </w:rPr>
-        <w:t xml:space="preserve">this means that when we create the Employee() function, we can now create this Employee function with an arbitrary/prop parameter. </w:t>
+      <w:proofErr w:type="gramStart"/>
+      <w:r>
+        <w:rPr>
+          <w:rFonts w:ascii="Times New Roman" w:hAnsi="Times New Roman" w:cs="Times New Roman"/>
+          <w:sz w:val="28"/>
+          <w:szCs w:val="28"/>
+        </w:rPr>
+        <w:t>this</w:t>
+      </w:r>
+      <w:proofErr w:type="gramEnd"/>
+      <w:r>
+        <w:rPr>
+          <w:rFonts w:ascii="Times New Roman" w:hAnsi="Times New Roman" w:cs="Times New Roman"/>
+          <w:sz w:val="28"/>
+          <w:szCs w:val="28"/>
+        </w:rPr>
+        <w:t xml:space="preserve"> means that when we create the Employee() function, we can now create this Employee function with an arbitrary/prop parameter. </w:t>
       </w:r>
     </w:p>
     <w:p>
@@ -1994,13 +2486,23 @@
         </w:rPr>
         <w:t>*</w:t>
       </w:r>
-      <w:r>
-        <w:rPr>
-          <w:rFonts w:ascii="Times New Roman" w:hAnsi="Times New Roman" w:cs="Times New Roman"/>
-          <w:sz w:val="28"/>
-          <w:szCs w:val="28"/>
-        </w:rPr>
-        <w:t xml:space="preserve">what we need to keep in mind here is that java script has what we call automatic type inference. </w:t>
+      <w:proofErr w:type="gramStart"/>
+      <w:r>
+        <w:rPr>
+          <w:rFonts w:ascii="Times New Roman" w:hAnsi="Times New Roman" w:cs="Times New Roman"/>
+          <w:sz w:val="28"/>
+          <w:szCs w:val="28"/>
+        </w:rPr>
+        <w:t>what</w:t>
+      </w:r>
+      <w:proofErr w:type="gramEnd"/>
+      <w:r>
+        <w:rPr>
+          <w:rFonts w:ascii="Times New Roman" w:hAnsi="Times New Roman" w:cs="Times New Roman"/>
+          <w:sz w:val="28"/>
+          <w:szCs w:val="28"/>
+        </w:rPr>
+        <w:t xml:space="preserve"> we need to keep in mind here is that java script has what we call automatic type inference. </w:t>
       </w:r>
       <w:r>
         <w:rPr>
@@ -2042,15 +2544,51 @@
           <w:sz w:val="28"/>
           <w:szCs w:val="28"/>
         </w:rPr>
-        <w:t xml:space="preserve">Once I have created my props, all I now have to do is to use the props inside of my JSX. </w:t>
-      </w:r>
-      <w:r>
-        <w:rPr>
-          <w:rFonts w:ascii="Times New Roman" w:hAnsi="Times New Roman" w:cs="Times New Roman"/>
-          <w:sz w:val="28"/>
-          <w:szCs w:val="28"/>
-        </w:rPr>
-        <w:t xml:space="preserve"> And I use it as an Object, where I am able to give it a unique name, </w:t>
+        <w:t xml:space="preserve">Once I have created my props, all I now </w:t>
+      </w:r>
+      <w:proofErr w:type="gramStart"/>
+      <w:r>
+        <w:rPr>
+          <w:rFonts w:ascii="Times New Roman" w:hAnsi="Times New Roman" w:cs="Times New Roman"/>
+          <w:sz w:val="28"/>
+          <w:szCs w:val="28"/>
+        </w:rPr>
+        <w:t>have to</w:t>
+      </w:r>
+      <w:proofErr w:type="gramEnd"/>
+      <w:r>
+        <w:rPr>
+          <w:rFonts w:ascii="Times New Roman" w:hAnsi="Times New Roman" w:cs="Times New Roman"/>
+          <w:sz w:val="28"/>
+          <w:szCs w:val="28"/>
+        </w:rPr>
+        <w:t xml:space="preserve"> do is to use the props inside of my JSX. </w:t>
+      </w:r>
+      <w:r>
+        <w:rPr>
+          <w:rFonts w:ascii="Times New Roman" w:hAnsi="Times New Roman" w:cs="Times New Roman"/>
+          <w:sz w:val="28"/>
+          <w:szCs w:val="28"/>
+        </w:rPr>
+        <w:t xml:space="preserve"> And I use it as an Object, where I </w:t>
+      </w:r>
+      <w:proofErr w:type="gramStart"/>
+      <w:r>
+        <w:rPr>
+          <w:rFonts w:ascii="Times New Roman" w:hAnsi="Times New Roman" w:cs="Times New Roman"/>
+          <w:sz w:val="28"/>
+          <w:szCs w:val="28"/>
+        </w:rPr>
+        <w:t>am able to</w:t>
+      </w:r>
+      <w:proofErr w:type="gramEnd"/>
+      <w:r>
+        <w:rPr>
+          <w:rFonts w:ascii="Times New Roman" w:hAnsi="Times New Roman" w:cs="Times New Roman"/>
+          <w:sz w:val="28"/>
+          <w:szCs w:val="28"/>
+        </w:rPr>
+        <w:t xml:space="preserve"> give it a unique name, </w:t>
       </w:r>
       <w:r>
         <w:rPr>
@@ -2077,13 +2615,23 @@
         </w:rPr>
         <w:t>*</w:t>
       </w:r>
-      <w:r>
-        <w:rPr>
-          <w:rFonts w:ascii="Times New Roman" w:hAnsi="Times New Roman" w:cs="Times New Roman"/>
-          <w:sz w:val="28"/>
-          <w:szCs w:val="28"/>
-        </w:rPr>
-        <w:t xml:space="preserve">the word props just means generic. </w:t>
+      <w:proofErr w:type="gramStart"/>
+      <w:r>
+        <w:rPr>
+          <w:rFonts w:ascii="Times New Roman" w:hAnsi="Times New Roman" w:cs="Times New Roman"/>
+          <w:sz w:val="28"/>
+          <w:szCs w:val="28"/>
+        </w:rPr>
+        <w:t>the</w:t>
+      </w:r>
+      <w:proofErr w:type="gramEnd"/>
+      <w:r>
+        <w:rPr>
+          <w:rFonts w:ascii="Times New Roman" w:hAnsi="Times New Roman" w:cs="Times New Roman"/>
+          <w:sz w:val="28"/>
+          <w:szCs w:val="28"/>
+        </w:rPr>
+        <w:t xml:space="preserve"> word props just means generic. </w:t>
       </w:r>
     </w:p>
     <w:p>
@@ -2154,13 +2702,23 @@
         </w:rPr>
         <w:t>*</w:t>
       </w:r>
-      <w:r>
-        <w:rPr>
-          <w:rFonts w:ascii="Times New Roman" w:hAnsi="Times New Roman" w:cs="Times New Roman"/>
-          <w:sz w:val="28"/>
-          <w:szCs w:val="28"/>
-        </w:rPr>
-        <w:t xml:space="preserve">because I have a function that takes a props/generic parameter. </w:t>
+      <w:proofErr w:type="gramStart"/>
+      <w:r>
+        <w:rPr>
+          <w:rFonts w:ascii="Times New Roman" w:hAnsi="Times New Roman" w:cs="Times New Roman"/>
+          <w:sz w:val="28"/>
+          <w:szCs w:val="28"/>
+        </w:rPr>
+        <w:t>because</w:t>
+      </w:r>
+      <w:proofErr w:type="gramEnd"/>
+      <w:r>
+        <w:rPr>
+          <w:rFonts w:ascii="Times New Roman" w:hAnsi="Times New Roman" w:cs="Times New Roman"/>
+          <w:sz w:val="28"/>
+          <w:szCs w:val="28"/>
+        </w:rPr>
+        <w:t xml:space="preserve"> I have a function that takes a props/generic parameter. </w:t>
       </w:r>
       <w:r>
         <w:rPr>
@@ -2185,7 +2743,43 @@
           <w:sz w:val="28"/>
           <w:szCs w:val="28"/>
         </w:rPr>
-        <w:t xml:space="preserve">*In this case I know I know that the function &lt;Employee/&gt;  has a props parameter called props.Name, so when I call this &lt;Employee&gt; function inside of my main function, I need to provide an argument for this props parameter. </w:t>
+        <w:t xml:space="preserve">*In this case I know I know that the function &lt;Employee/&gt;  has a props parameter called </w:t>
+      </w:r>
+      <w:proofErr w:type="spellStart"/>
+      <w:r>
+        <w:rPr>
+          <w:rFonts w:ascii="Times New Roman" w:hAnsi="Times New Roman" w:cs="Times New Roman"/>
+          <w:sz w:val="28"/>
+          <w:szCs w:val="28"/>
+        </w:rPr>
+        <w:t>props.Name</w:t>
+      </w:r>
+      <w:proofErr w:type="spellEnd"/>
+      <w:r>
+        <w:rPr>
+          <w:rFonts w:ascii="Times New Roman" w:hAnsi="Times New Roman" w:cs="Times New Roman"/>
+          <w:sz w:val="28"/>
+          <w:szCs w:val="28"/>
+        </w:rPr>
+        <w:t xml:space="preserve">, so when I call this &lt;Employee&gt; function inside of my main function, I need to provide an argument for this </w:t>
+      </w:r>
+      <w:proofErr w:type="gramStart"/>
+      <w:r>
+        <w:rPr>
+          <w:rFonts w:ascii="Times New Roman" w:hAnsi="Times New Roman" w:cs="Times New Roman"/>
+          <w:sz w:val="28"/>
+          <w:szCs w:val="28"/>
+        </w:rPr>
+        <w:t>props</w:t>
+      </w:r>
+      <w:proofErr w:type="gramEnd"/>
+      <w:r>
+        <w:rPr>
+          <w:rFonts w:ascii="Times New Roman" w:hAnsi="Times New Roman" w:cs="Times New Roman"/>
+          <w:sz w:val="28"/>
+          <w:szCs w:val="28"/>
+        </w:rPr>
+        <w:t xml:space="preserve"> parameter. </w:t>
       </w:r>
     </w:p>
     <w:p>
@@ -2257,13 +2851,23 @@
         </w:rPr>
         <w:t>*</w:t>
       </w:r>
-      <w:r>
-        <w:rPr>
-          <w:rFonts w:ascii="Times New Roman" w:hAnsi="Times New Roman" w:cs="Times New Roman"/>
-          <w:sz w:val="28"/>
-          <w:szCs w:val="28"/>
-        </w:rPr>
-        <w:t xml:space="preserve">you can create as many props parameters as you need to, you just need to ensure that you when you call the function, you are able to provide arguments for all of the props parameters that you created In the order you create them on. </w:t>
+      <w:proofErr w:type="gramStart"/>
+      <w:r>
+        <w:rPr>
+          <w:rFonts w:ascii="Times New Roman" w:hAnsi="Times New Roman" w:cs="Times New Roman"/>
+          <w:sz w:val="28"/>
+          <w:szCs w:val="28"/>
+        </w:rPr>
+        <w:t>you</w:t>
+      </w:r>
+      <w:proofErr w:type="gramEnd"/>
+      <w:r>
+        <w:rPr>
+          <w:rFonts w:ascii="Times New Roman" w:hAnsi="Times New Roman" w:cs="Times New Roman"/>
+          <w:sz w:val="28"/>
+          <w:szCs w:val="28"/>
+        </w:rPr>
+        <w:t xml:space="preserve"> can create as many props parameters as you need to, you just need to ensure that you when you call the function, you are able to provide arguments for all of the props parameters that you created In the order you create them on. </w:t>
       </w:r>
     </w:p>
     <w:p>
@@ -2282,13 +2886,23 @@
         </w:rPr>
         <w:t>*</w:t>
       </w:r>
-      <w:r>
-        <w:rPr>
-          <w:rFonts w:ascii="Times New Roman" w:hAnsi="Times New Roman" w:cs="Times New Roman"/>
-          <w:sz w:val="28"/>
-          <w:szCs w:val="28"/>
-        </w:rPr>
-        <w:t xml:space="preserve">So you have basically created a props function, and this means that you have created a component/function that is a template, and its only supplied with information/data when it is called. </w:t>
+      <w:proofErr w:type="gramStart"/>
+      <w:r>
+        <w:rPr>
+          <w:rFonts w:ascii="Times New Roman" w:hAnsi="Times New Roman" w:cs="Times New Roman"/>
+          <w:sz w:val="28"/>
+          <w:szCs w:val="28"/>
+        </w:rPr>
+        <w:t>So</w:t>
+      </w:r>
+      <w:proofErr w:type="gramEnd"/>
+      <w:r>
+        <w:rPr>
+          <w:rFonts w:ascii="Times New Roman" w:hAnsi="Times New Roman" w:cs="Times New Roman"/>
+          <w:sz w:val="28"/>
+          <w:szCs w:val="28"/>
+        </w:rPr>
+        <w:t xml:space="preserve"> you have basically created a props function, and this means that you have created a component/function that is a template, and its only supplied with information/data when it is called. </w:t>
       </w:r>
     </w:p>
     <w:p>
@@ -2426,6 +3040,7 @@
           <w:u w:val="single"/>
         </w:rPr>
       </w:pPr>
+      <w:proofErr w:type="spellStart"/>
       <w:r>
         <w:rPr>
           <w:rFonts w:ascii="Times New Roman" w:hAnsi="Times New Roman" w:cs="Times New Roman"/>
@@ -2437,6 +3052,7 @@
         </w:rPr>
         <w:t>UseState</w:t>
       </w:r>
+      <w:proofErr w:type="spellEnd"/>
     </w:p>
     <w:p>
       <w:pPr>
@@ -2479,13 +3095,23 @@
         </w:rPr>
         <w:t>*</w:t>
       </w:r>
-      <w:r>
-        <w:rPr>
-          <w:rFonts w:ascii="Times New Roman" w:hAnsi="Times New Roman" w:cs="Times New Roman"/>
-          <w:sz w:val="28"/>
-          <w:szCs w:val="28"/>
-        </w:rPr>
-        <w:t xml:space="preserve">we have been asked to design an interactive website for HP store, </w:t>
+      <w:proofErr w:type="gramStart"/>
+      <w:r>
+        <w:rPr>
+          <w:rFonts w:ascii="Times New Roman" w:hAnsi="Times New Roman" w:cs="Times New Roman"/>
+          <w:sz w:val="28"/>
+          <w:szCs w:val="28"/>
+        </w:rPr>
+        <w:t>we</w:t>
+      </w:r>
+      <w:proofErr w:type="gramEnd"/>
+      <w:r>
+        <w:rPr>
+          <w:rFonts w:ascii="Times New Roman" w:hAnsi="Times New Roman" w:cs="Times New Roman"/>
+          <w:sz w:val="28"/>
+          <w:szCs w:val="28"/>
+        </w:rPr>
+        <w:t xml:space="preserve"> have been asked to design an interactive website for HP store, </w:t>
       </w:r>
       <w:r>
         <w:rPr>
@@ -2501,7 +3127,25 @@
           <w:sz w:val="28"/>
           <w:szCs w:val="28"/>
         </w:rPr>
-        <w:t xml:space="preserve">When a user lands on the hopme page for HP store they are introduced to a wide range of laptops that they can buy, and once a user has seen a laptop that they are interested in they have the option to add the laptop to their cart, </w:t>
+        <w:t xml:space="preserve">When a user lands on the </w:t>
+      </w:r>
+      <w:proofErr w:type="spellStart"/>
+      <w:r>
+        <w:rPr>
+          <w:rFonts w:ascii="Times New Roman" w:hAnsi="Times New Roman" w:cs="Times New Roman"/>
+          <w:sz w:val="28"/>
+          <w:szCs w:val="28"/>
+        </w:rPr>
+        <w:t>hopme</w:t>
+      </w:r>
+      <w:proofErr w:type="spellEnd"/>
+      <w:r>
+        <w:rPr>
+          <w:rFonts w:ascii="Times New Roman" w:hAnsi="Times New Roman" w:cs="Times New Roman"/>
+          <w:sz w:val="28"/>
+          <w:szCs w:val="28"/>
+        </w:rPr>
+        <w:t xml:space="preserve"> page for HP store they are introduced to a wide range of laptops that they can buy, and once a user has seen a laptop that they are interested in they have the option to add the laptop to their cart, </w:t>
       </w:r>
       <w:r>
         <w:rPr>
@@ -2550,7 +3194,25 @@
           <w:sz w:val="28"/>
           <w:szCs w:val="28"/>
         </w:rPr>
-        <w:t>and because they have already selected an item and added that specific item to their cart the default value for these button is 1</w:t>
+        <w:t xml:space="preserve">and because they have already selected an item and added that specific item to their cart the default value for </w:t>
+      </w:r>
+      <w:proofErr w:type="gramStart"/>
+      <w:r>
+        <w:rPr>
+          <w:rFonts w:ascii="Times New Roman" w:hAnsi="Times New Roman" w:cs="Times New Roman"/>
+          <w:sz w:val="28"/>
+          <w:szCs w:val="28"/>
+        </w:rPr>
+        <w:t>these button</w:t>
+      </w:r>
+      <w:proofErr w:type="gramEnd"/>
+      <w:r>
+        <w:rPr>
+          <w:rFonts w:ascii="Times New Roman" w:hAnsi="Times New Roman" w:cs="Times New Roman"/>
+          <w:sz w:val="28"/>
+          <w:szCs w:val="28"/>
+        </w:rPr>
+        <w:t xml:space="preserve"> is 1</w:t>
       </w:r>
     </w:p>
     <w:p>
@@ -2594,13 +3256,23 @@
         </w:rPr>
         <w:t>*</w:t>
       </w:r>
-      <w:r>
-        <w:rPr>
-          <w:rFonts w:ascii="Times New Roman" w:hAnsi="Times New Roman" w:cs="Times New Roman"/>
-          <w:sz w:val="28"/>
-          <w:szCs w:val="28"/>
-        </w:rPr>
-        <w:t>and what needs to happen is the following</w:t>
+      <w:proofErr w:type="gramStart"/>
+      <w:r>
+        <w:rPr>
+          <w:rFonts w:ascii="Times New Roman" w:hAnsi="Times New Roman" w:cs="Times New Roman"/>
+          <w:sz w:val="28"/>
+          <w:szCs w:val="28"/>
+        </w:rPr>
+        <w:t>and</w:t>
+      </w:r>
+      <w:proofErr w:type="gramEnd"/>
+      <w:r>
+        <w:rPr>
+          <w:rFonts w:ascii="Times New Roman" w:hAnsi="Times New Roman" w:cs="Times New Roman"/>
+          <w:sz w:val="28"/>
+          <w:szCs w:val="28"/>
+        </w:rPr>
+        <w:t xml:space="preserve"> what needs to happen is the following</w:t>
       </w:r>
       <w:r>
         <w:rPr>
@@ -2653,29 +3325,59 @@
         <w:lastRenderedPageBreak/>
         <w:t>*</w:t>
       </w:r>
-      <w:r>
-        <w:rPr>
-          <w:rFonts w:ascii="Times New Roman" w:hAnsi="Times New Roman" w:cs="Times New Roman"/>
-          <w:sz w:val="28"/>
-          <w:szCs w:val="28"/>
-        </w:rPr>
-        <w:t xml:space="preserve">and we must also be able to control the value that is shown, we cannot allow the value to be less than 0. </w:t>
-      </w:r>
-      <w:r>
-        <w:rPr>
-          <w:rFonts w:ascii="Times New Roman" w:hAnsi="Times New Roman" w:cs="Times New Roman"/>
-          <w:sz w:val="28"/>
-          <w:szCs w:val="28"/>
-        </w:rPr>
-        <w:t xml:space="preserve">So the value can never be negative. </w:t>
-      </w:r>
-      <w:r>
-        <w:rPr>
-          <w:rFonts w:ascii="Times New Roman" w:hAnsi="Times New Roman" w:cs="Times New Roman"/>
-          <w:sz w:val="28"/>
-          <w:szCs w:val="28"/>
-        </w:rPr>
-        <w:t>So you cannot decrease this value below 0.</w:t>
+      <w:proofErr w:type="gramStart"/>
+      <w:r>
+        <w:rPr>
+          <w:rFonts w:ascii="Times New Roman" w:hAnsi="Times New Roman" w:cs="Times New Roman"/>
+          <w:sz w:val="28"/>
+          <w:szCs w:val="28"/>
+        </w:rPr>
+        <w:t>and</w:t>
+      </w:r>
+      <w:proofErr w:type="gramEnd"/>
+      <w:r>
+        <w:rPr>
+          <w:rFonts w:ascii="Times New Roman" w:hAnsi="Times New Roman" w:cs="Times New Roman"/>
+          <w:sz w:val="28"/>
+          <w:szCs w:val="28"/>
+        </w:rPr>
+        <w:t xml:space="preserve"> we must also be able to control the value that is shown, we cannot allow the value to be less than 0. </w:t>
+      </w:r>
+      <w:proofErr w:type="gramStart"/>
+      <w:r>
+        <w:rPr>
+          <w:rFonts w:ascii="Times New Roman" w:hAnsi="Times New Roman" w:cs="Times New Roman"/>
+          <w:sz w:val="28"/>
+          <w:szCs w:val="28"/>
+        </w:rPr>
+        <w:t>So</w:t>
+      </w:r>
+      <w:proofErr w:type="gramEnd"/>
+      <w:r>
+        <w:rPr>
+          <w:rFonts w:ascii="Times New Roman" w:hAnsi="Times New Roman" w:cs="Times New Roman"/>
+          <w:sz w:val="28"/>
+          <w:szCs w:val="28"/>
+        </w:rPr>
+        <w:t xml:space="preserve"> the value can never be negative. </w:t>
+      </w:r>
+      <w:proofErr w:type="gramStart"/>
+      <w:r>
+        <w:rPr>
+          <w:rFonts w:ascii="Times New Roman" w:hAnsi="Times New Roman" w:cs="Times New Roman"/>
+          <w:sz w:val="28"/>
+          <w:szCs w:val="28"/>
+        </w:rPr>
+        <w:t>So</w:t>
+      </w:r>
+      <w:proofErr w:type="gramEnd"/>
+      <w:r>
+        <w:rPr>
+          <w:rFonts w:ascii="Times New Roman" w:hAnsi="Times New Roman" w:cs="Times New Roman"/>
+          <w:sz w:val="28"/>
+          <w:szCs w:val="28"/>
+        </w:rPr>
+        <w:t xml:space="preserve"> you cannot decrease this value below 0.</w:t>
       </w:r>
     </w:p>
     <w:p>
@@ -2718,8 +3420,18 @@
           <w:sz w:val="28"/>
           <w:szCs w:val="28"/>
         </w:rPr>
-        <w:t>We have to code the user interface</w:t>
-      </w:r>
+        <w:t xml:space="preserve">We have to code the user </w:t>
+      </w:r>
+      <w:proofErr w:type="gramStart"/>
+      <w:r>
+        <w:rPr>
+          <w:rFonts w:ascii="Times New Roman" w:hAnsi="Times New Roman" w:cs="Times New Roman"/>
+          <w:sz w:val="28"/>
+          <w:szCs w:val="28"/>
+        </w:rPr>
+        <w:t>interface</w:t>
+      </w:r>
+      <w:proofErr w:type="gramEnd"/>
     </w:p>
     <w:p>
       <w:pPr>
@@ -2737,30 +3449,58 @@
         </w:rPr>
         <w:t>*</w:t>
       </w:r>
-      <w:r>
-        <w:rPr>
-          <w:rFonts w:ascii="Times New Roman" w:hAnsi="Times New Roman" w:cs="Times New Roman"/>
-          <w:sz w:val="28"/>
-          <w:szCs w:val="28"/>
-        </w:rPr>
-        <w:t>so the first step is that we have to create these buttons that vale a default value in the middle: (-) 0 (+)</w:t>
-      </w:r>
-    </w:p>
-    <w:p>
-      <w:pPr>
-        <w:rPr>
-          <w:rFonts w:ascii="Times New Roman" w:hAnsi="Times New Roman" w:cs="Times New Roman"/>
-          <w:sz w:val="28"/>
-          <w:szCs w:val="28"/>
-        </w:rPr>
-      </w:pPr>
-      <w:r>
-        <w:rPr>
-          <w:rFonts w:ascii="Times New Roman" w:hAnsi="Times New Roman" w:cs="Times New Roman"/>
-          <w:sz w:val="28"/>
-          <w:szCs w:val="28"/>
-        </w:rPr>
-        <w:t>&lt;botton&gt; -</w:t>
+      <w:proofErr w:type="gramStart"/>
+      <w:r>
+        <w:rPr>
+          <w:rFonts w:ascii="Times New Roman" w:hAnsi="Times New Roman" w:cs="Times New Roman"/>
+          <w:sz w:val="28"/>
+          <w:szCs w:val="28"/>
+        </w:rPr>
+        <w:t>so</w:t>
+      </w:r>
+      <w:proofErr w:type="gramEnd"/>
+      <w:r>
+        <w:rPr>
+          <w:rFonts w:ascii="Times New Roman" w:hAnsi="Times New Roman" w:cs="Times New Roman"/>
+          <w:sz w:val="28"/>
+          <w:szCs w:val="28"/>
+        </w:rPr>
+        <w:t xml:space="preserve"> the first step is that we have to create these buttons that vale a default value in the middle: (-) 0 (+)</w:t>
+      </w:r>
+    </w:p>
+    <w:p>
+      <w:pPr>
+        <w:rPr>
+          <w:rFonts w:ascii="Times New Roman" w:hAnsi="Times New Roman" w:cs="Times New Roman"/>
+          <w:sz w:val="28"/>
+          <w:szCs w:val="28"/>
+        </w:rPr>
+      </w:pPr>
+      <w:r>
+        <w:rPr>
+          <w:rFonts w:ascii="Times New Roman" w:hAnsi="Times New Roman" w:cs="Times New Roman"/>
+          <w:sz w:val="28"/>
+          <w:szCs w:val="28"/>
+        </w:rPr>
+        <w:t>&lt;</w:t>
+      </w:r>
+      <w:proofErr w:type="spellStart"/>
+      <w:r>
+        <w:rPr>
+          <w:rFonts w:ascii="Times New Roman" w:hAnsi="Times New Roman" w:cs="Times New Roman"/>
+          <w:sz w:val="28"/>
+          <w:szCs w:val="28"/>
+        </w:rPr>
+        <w:t>botton</w:t>
+      </w:r>
+      <w:proofErr w:type="spellEnd"/>
+      <w:r>
+        <w:rPr>
+          <w:rFonts w:ascii="Times New Roman" w:hAnsi="Times New Roman" w:cs="Times New Roman"/>
+          <w:sz w:val="28"/>
+          <w:szCs w:val="28"/>
+        </w:rPr>
+        <w:t>&gt; -</w:t>
       </w:r>
     </w:p>
     <w:p>
@@ -2864,13 +3604,41 @@
         </w:rPr>
         <w:t>*</w:t>
       </w:r>
-      <w:r>
-        <w:rPr>
-          <w:rFonts w:ascii="Times New Roman" w:hAnsi="Times New Roman" w:cs="Times New Roman"/>
-          <w:sz w:val="28"/>
-          <w:szCs w:val="28"/>
-        </w:rPr>
-        <w:t xml:space="preserve">so whats happening here is that at this particular point we have just set up the user interface, </w:t>
+      <w:proofErr w:type="gramStart"/>
+      <w:r>
+        <w:rPr>
+          <w:rFonts w:ascii="Times New Roman" w:hAnsi="Times New Roman" w:cs="Times New Roman"/>
+          <w:sz w:val="28"/>
+          <w:szCs w:val="28"/>
+        </w:rPr>
+        <w:t>so</w:t>
+      </w:r>
+      <w:proofErr w:type="gramEnd"/>
+      <w:r>
+        <w:rPr>
+          <w:rFonts w:ascii="Times New Roman" w:hAnsi="Times New Roman" w:cs="Times New Roman"/>
+          <w:sz w:val="28"/>
+          <w:szCs w:val="28"/>
+        </w:rPr>
+        <w:t xml:space="preserve"> </w:t>
+      </w:r>
+      <w:proofErr w:type="spellStart"/>
+      <w:r>
+        <w:rPr>
+          <w:rFonts w:ascii="Times New Roman" w:hAnsi="Times New Roman" w:cs="Times New Roman"/>
+          <w:sz w:val="28"/>
+          <w:szCs w:val="28"/>
+        </w:rPr>
+        <w:t>whats</w:t>
+      </w:r>
+      <w:proofErr w:type="spellEnd"/>
+      <w:r>
+        <w:rPr>
+          <w:rFonts w:ascii="Times New Roman" w:hAnsi="Times New Roman" w:cs="Times New Roman"/>
+          <w:sz w:val="28"/>
+          <w:szCs w:val="28"/>
+        </w:rPr>
+        <w:t xml:space="preserve"> happening here is that at this particular point we have just set up the user interface, </w:t>
       </w:r>
       <w:r>
         <w:rPr>
@@ -2886,7 +3654,25 @@
           <w:sz w:val="28"/>
           <w:szCs w:val="28"/>
         </w:rPr>
-        <w:t xml:space="preserve">We have not coded any functionality, </w:t>
+        <w:t xml:space="preserve">We have not coded any </w:t>
+      </w:r>
+      <w:proofErr w:type="gramStart"/>
+      <w:r>
+        <w:rPr>
+          <w:rFonts w:ascii="Times New Roman" w:hAnsi="Times New Roman" w:cs="Times New Roman"/>
+          <w:sz w:val="28"/>
+          <w:szCs w:val="28"/>
+        </w:rPr>
+        <w:t>functionality,</w:t>
+      </w:r>
+      <w:proofErr w:type="gramEnd"/>
+      <w:r>
+        <w:rPr>
+          <w:rFonts w:ascii="Times New Roman" w:hAnsi="Times New Roman" w:cs="Times New Roman"/>
+          <w:sz w:val="28"/>
+          <w:szCs w:val="28"/>
+        </w:rPr>
+        <w:t xml:space="preserve"> </w:t>
       </w:r>
       <w:r>
         <w:rPr>
@@ -2913,73 +3699,165 @@
         </w:rPr>
         <w:t>*</w:t>
       </w:r>
-      <w:r>
-        <w:rPr>
-          <w:rFonts w:ascii="Times New Roman" w:hAnsi="Times New Roman" w:cs="Times New Roman"/>
-          <w:sz w:val="28"/>
-          <w:szCs w:val="28"/>
-        </w:rPr>
-        <w:t>this means that when the user clicks on the (+) button, the value of  will increment to a 1, and this means that we have a state change, from 0 to 1, and we need to be able to keep track of this new state.</w:t>
-      </w:r>
-    </w:p>
-    <w:p>
-      <w:pPr>
-        <w:rPr>
-          <w:rFonts w:ascii="Times New Roman" w:hAnsi="Times New Roman" w:cs="Times New Roman"/>
-          <w:sz w:val="28"/>
-          <w:szCs w:val="28"/>
-        </w:rPr>
-      </w:pPr>
-    </w:p>
-    <w:p>
-      <w:pPr>
-        <w:rPr>
-          <w:rFonts w:ascii="Times New Roman" w:hAnsi="Times New Roman" w:cs="Times New Roman"/>
-          <w:sz w:val="28"/>
-          <w:szCs w:val="28"/>
-        </w:rPr>
-      </w:pPr>
-      <w:r>
-        <w:rPr>
-          <w:rFonts w:ascii="Times New Roman" w:hAnsi="Times New Roman" w:cs="Times New Roman"/>
-          <w:sz w:val="28"/>
-          <w:szCs w:val="28"/>
-        </w:rPr>
-        <w:t>Step2: we need to import the hook that we are going to use</w:t>
-      </w:r>
-    </w:p>
-    <w:p>
-      <w:pPr>
-        <w:rPr>
-          <w:rFonts w:ascii="Times New Roman" w:hAnsi="Times New Roman" w:cs="Times New Roman"/>
-          <w:sz w:val="28"/>
-          <w:szCs w:val="28"/>
-        </w:rPr>
-      </w:pPr>
-      <w:r>
-        <w:rPr>
-          <w:rFonts w:ascii="Times New Roman" w:hAnsi="Times New Roman" w:cs="Times New Roman"/>
-          <w:sz w:val="28"/>
-          <w:szCs w:val="28"/>
-        </w:rPr>
-        <w:t xml:space="preserve">*The hook that we have to import and use here, depends on the functionality that we want to implement, we want to change and track the state of this value that is zero. </w:t>
-      </w:r>
-    </w:p>
-    <w:p>
-      <w:pPr>
-        <w:rPr>
-          <w:rFonts w:ascii="Times New Roman" w:hAnsi="Times New Roman" w:cs="Times New Roman"/>
-          <w:sz w:val="28"/>
-          <w:szCs w:val="28"/>
-        </w:rPr>
-      </w:pPr>
-      <w:r>
-        <w:rPr>
-          <w:rFonts w:ascii="Times New Roman" w:hAnsi="Times New Roman" w:cs="Times New Roman"/>
-          <w:sz w:val="28"/>
-          <w:szCs w:val="28"/>
-        </w:rPr>
-        <w:t>*So the hook that we want to use is the “State” hook. So we have to import the “useState” hook</w:t>
+      <w:proofErr w:type="gramStart"/>
+      <w:r>
+        <w:rPr>
+          <w:rFonts w:ascii="Times New Roman" w:hAnsi="Times New Roman" w:cs="Times New Roman"/>
+          <w:sz w:val="28"/>
+          <w:szCs w:val="28"/>
+        </w:rPr>
+        <w:t>this</w:t>
+      </w:r>
+      <w:proofErr w:type="gramEnd"/>
+      <w:r>
+        <w:rPr>
+          <w:rFonts w:ascii="Times New Roman" w:hAnsi="Times New Roman" w:cs="Times New Roman"/>
+          <w:sz w:val="28"/>
+          <w:szCs w:val="28"/>
+        </w:rPr>
+        <w:t xml:space="preserve"> means that when the user clicks on the (+) button, the value of  will increment to a 1, and this means that we have a state change, from 0 to 1, and we need to be able to keep track of this new state.</w:t>
+      </w:r>
+    </w:p>
+    <w:p>
+      <w:pPr>
+        <w:rPr>
+          <w:rFonts w:ascii="Times New Roman" w:hAnsi="Times New Roman" w:cs="Times New Roman"/>
+          <w:sz w:val="28"/>
+          <w:szCs w:val="28"/>
+        </w:rPr>
+      </w:pPr>
+    </w:p>
+    <w:p>
+      <w:pPr>
+        <w:rPr>
+          <w:rFonts w:ascii="Times New Roman" w:hAnsi="Times New Roman" w:cs="Times New Roman"/>
+          <w:sz w:val="28"/>
+          <w:szCs w:val="28"/>
+        </w:rPr>
+      </w:pPr>
+      <w:r>
+        <w:rPr>
+          <w:rFonts w:ascii="Times New Roman" w:hAnsi="Times New Roman" w:cs="Times New Roman"/>
+          <w:sz w:val="28"/>
+          <w:szCs w:val="28"/>
+        </w:rPr>
+        <w:t xml:space="preserve">Step2: we need to import the hook that we are going to </w:t>
+      </w:r>
+      <w:proofErr w:type="gramStart"/>
+      <w:r>
+        <w:rPr>
+          <w:rFonts w:ascii="Times New Roman" w:hAnsi="Times New Roman" w:cs="Times New Roman"/>
+          <w:sz w:val="28"/>
+          <w:szCs w:val="28"/>
+        </w:rPr>
+        <w:t>use</w:t>
+      </w:r>
+      <w:proofErr w:type="gramEnd"/>
+    </w:p>
+    <w:p>
+      <w:pPr>
+        <w:rPr>
+          <w:rFonts w:ascii="Times New Roman" w:hAnsi="Times New Roman" w:cs="Times New Roman"/>
+          <w:sz w:val="28"/>
+          <w:szCs w:val="28"/>
+        </w:rPr>
+      </w:pPr>
+      <w:r>
+        <w:rPr>
+          <w:rFonts w:ascii="Times New Roman" w:hAnsi="Times New Roman" w:cs="Times New Roman"/>
+          <w:sz w:val="28"/>
+          <w:szCs w:val="28"/>
+        </w:rPr>
+        <w:t xml:space="preserve">*The hook that we </w:t>
+      </w:r>
+      <w:proofErr w:type="gramStart"/>
+      <w:r>
+        <w:rPr>
+          <w:rFonts w:ascii="Times New Roman" w:hAnsi="Times New Roman" w:cs="Times New Roman"/>
+          <w:sz w:val="28"/>
+          <w:szCs w:val="28"/>
+        </w:rPr>
+        <w:t>have to</w:t>
+      </w:r>
+      <w:proofErr w:type="gramEnd"/>
+      <w:r>
+        <w:rPr>
+          <w:rFonts w:ascii="Times New Roman" w:hAnsi="Times New Roman" w:cs="Times New Roman"/>
+          <w:sz w:val="28"/>
+          <w:szCs w:val="28"/>
+        </w:rPr>
+        <w:t xml:space="preserve"> import and use here, depends on the functionality that we want to implement, we want to change and track the state of this value that is zero. </w:t>
+      </w:r>
+    </w:p>
+    <w:p>
+      <w:pPr>
+        <w:rPr>
+          <w:rFonts w:ascii="Times New Roman" w:hAnsi="Times New Roman" w:cs="Times New Roman"/>
+          <w:sz w:val="28"/>
+          <w:szCs w:val="28"/>
+        </w:rPr>
+      </w:pPr>
+      <w:r>
+        <w:rPr>
+          <w:rFonts w:ascii="Times New Roman" w:hAnsi="Times New Roman" w:cs="Times New Roman"/>
+          <w:sz w:val="28"/>
+          <w:szCs w:val="28"/>
+        </w:rPr>
+        <w:t>*</w:t>
+      </w:r>
+      <w:proofErr w:type="gramStart"/>
+      <w:r>
+        <w:rPr>
+          <w:rFonts w:ascii="Times New Roman" w:hAnsi="Times New Roman" w:cs="Times New Roman"/>
+          <w:sz w:val="28"/>
+          <w:szCs w:val="28"/>
+        </w:rPr>
+        <w:t>So</w:t>
+      </w:r>
+      <w:proofErr w:type="gramEnd"/>
+      <w:r>
+        <w:rPr>
+          <w:rFonts w:ascii="Times New Roman" w:hAnsi="Times New Roman" w:cs="Times New Roman"/>
+          <w:sz w:val="28"/>
+          <w:szCs w:val="28"/>
+        </w:rPr>
+        <w:t xml:space="preserve"> the hook that we want to use is the “State” hook. </w:t>
+      </w:r>
+      <w:proofErr w:type="gramStart"/>
+      <w:r>
+        <w:rPr>
+          <w:rFonts w:ascii="Times New Roman" w:hAnsi="Times New Roman" w:cs="Times New Roman"/>
+          <w:sz w:val="28"/>
+          <w:szCs w:val="28"/>
+        </w:rPr>
+        <w:t>So</w:t>
+      </w:r>
+      <w:proofErr w:type="gramEnd"/>
+      <w:r>
+        <w:rPr>
+          <w:rFonts w:ascii="Times New Roman" w:hAnsi="Times New Roman" w:cs="Times New Roman"/>
+          <w:sz w:val="28"/>
+          <w:szCs w:val="28"/>
+        </w:rPr>
+        <w:t xml:space="preserve"> we have to import the “</w:t>
+      </w:r>
+      <w:proofErr w:type="spellStart"/>
+      <w:r>
+        <w:rPr>
+          <w:rFonts w:ascii="Times New Roman" w:hAnsi="Times New Roman" w:cs="Times New Roman"/>
+          <w:sz w:val="28"/>
+          <w:szCs w:val="28"/>
+        </w:rPr>
+        <w:t>useState</w:t>
+      </w:r>
+      <w:proofErr w:type="spellEnd"/>
+      <w:r>
+        <w:rPr>
+          <w:rFonts w:ascii="Times New Roman" w:hAnsi="Times New Roman" w:cs="Times New Roman"/>
+          <w:sz w:val="28"/>
+          <w:szCs w:val="28"/>
+        </w:rPr>
+        <w:t>” hook</w:t>
       </w:r>
     </w:p>
     <w:tbl>
@@ -3010,7 +3888,25 @@
                 <w:sz w:val="28"/>
                 <w:szCs w:val="28"/>
               </w:rPr>
-              <w:t>Import {useState} from React;</w:t>
+              <w:t>Import {</w:t>
+            </w:r>
+            <w:proofErr w:type="spellStart"/>
+            <w:r>
+              <w:rPr>
+                <w:rFonts w:ascii="Times New Roman" w:hAnsi="Times New Roman" w:cs="Times New Roman"/>
+                <w:sz w:val="28"/>
+                <w:szCs w:val="28"/>
+              </w:rPr>
+              <w:t>useState</w:t>
+            </w:r>
+            <w:proofErr w:type="spellEnd"/>
+            <w:r>
+              <w:rPr>
+                <w:rFonts w:ascii="Times New Roman" w:hAnsi="Times New Roman" w:cs="Times New Roman"/>
+                <w:sz w:val="28"/>
+                <w:szCs w:val="28"/>
+              </w:rPr>
+              <w:t>} from React;</w:t>
             </w:r>
           </w:p>
         </w:tc>
@@ -3032,41 +3928,87 @@
           <w:szCs w:val="28"/>
         </w:rPr>
         <w:lastRenderedPageBreak/>
-        <w:t>How to use the {useState} hook</w:t>
-      </w:r>
-    </w:p>
-    <w:p>
-      <w:pPr>
-        <w:rPr>
-          <w:rFonts w:ascii="Times New Roman" w:hAnsi="Times New Roman" w:cs="Times New Roman"/>
-          <w:sz w:val="28"/>
-          <w:szCs w:val="28"/>
-        </w:rPr>
-      </w:pPr>
-      <w:r>
-        <w:rPr>
-          <w:rFonts w:ascii="Times New Roman" w:hAnsi="Times New Roman" w:cs="Times New Roman"/>
-          <w:sz w:val="28"/>
-          <w:szCs w:val="28"/>
-        </w:rPr>
-        <w:t>*to use this hook, we simply have to call it as a function</w:t>
-      </w:r>
-    </w:p>
-    <w:p>
-      <w:pPr>
-        <w:rPr>
-          <w:rFonts w:ascii="Times New Roman" w:hAnsi="Times New Roman" w:cs="Times New Roman"/>
-          <w:sz w:val="28"/>
-          <w:szCs w:val="28"/>
-        </w:rPr>
-      </w:pPr>
-      <w:r>
-        <w:rPr>
-          <w:rFonts w:ascii="Times New Roman" w:hAnsi="Times New Roman" w:cs="Times New Roman"/>
-          <w:sz w:val="28"/>
-          <w:szCs w:val="28"/>
-        </w:rPr>
-        <w:t>useState(</w:t>
+        <w:t>How to use the {</w:t>
+      </w:r>
+      <w:proofErr w:type="spellStart"/>
+      <w:r>
+        <w:rPr>
+          <w:rFonts w:ascii="Times New Roman" w:hAnsi="Times New Roman" w:cs="Times New Roman"/>
+          <w:sz w:val="28"/>
+          <w:szCs w:val="28"/>
+        </w:rPr>
+        <w:t>useState</w:t>
+      </w:r>
+      <w:proofErr w:type="spellEnd"/>
+      <w:r>
+        <w:rPr>
+          <w:rFonts w:ascii="Times New Roman" w:hAnsi="Times New Roman" w:cs="Times New Roman"/>
+          <w:sz w:val="28"/>
+          <w:szCs w:val="28"/>
+        </w:rPr>
+        <w:t>} hook</w:t>
+      </w:r>
+    </w:p>
+    <w:p>
+      <w:pPr>
+        <w:rPr>
+          <w:rFonts w:ascii="Times New Roman" w:hAnsi="Times New Roman" w:cs="Times New Roman"/>
+          <w:sz w:val="28"/>
+          <w:szCs w:val="28"/>
+        </w:rPr>
+      </w:pPr>
+      <w:r>
+        <w:rPr>
+          <w:rFonts w:ascii="Times New Roman" w:hAnsi="Times New Roman" w:cs="Times New Roman"/>
+          <w:sz w:val="28"/>
+          <w:szCs w:val="28"/>
+        </w:rPr>
+        <w:t>*</w:t>
+      </w:r>
+      <w:proofErr w:type="gramStart"/>
+      <w:r>
+        <w:rPr>
+          <w:rFonts w:ascii="Times New Roman" w:hAnsi="Times New Roman" w:cs="Times New Roman"/>
+          <w:sz w:val="28"/>
+          <w:szCs w:val="28"/>
+        </w:rPr>
+        <w:t>to</w:t>
+      </w:r>
+      <w:proofErr w:type="gramEnd"/>
+      <w:r>
+        <w:rPr>
+          <w:rFonts w:ascii="Times New Roman" w:hAnsi="Times New Roman" w:cs="Times New Roman"/>
+          <w:sz w:val="28"/>
+          <w:szCs w:val="28"/>
+        </w:rPr>
+        <w:t xml:space="preserve"> use this hook, we simply have to call it as a function</w:t>
+      </w:r>
+    </w:p>
+    <w:p>
+      <w:pPr>
+        <w:rPr>
+          <w:rFonts w:ascii="Times New Roman" w:hAnsi="Times New Roman" w:cs="Times New Roman"/>
+          <w:sz w:val="28"/>
+          <w:szCs w:val="28"/>
+        </w:rPr>
+      </w:pPr>
+      <w:proofErr w:type="spellStart"/>
+      <w:r>
+        <w:rPr>
+          <w:rFonts w:ascii="Times New Roman" w:hAnsi="Times New Roman" w:cs="Times New Roman"/>
+          <w:sz w:val="28"/>
+          <w:szCs w:val="28"/>
+        </w:rPr>
+        <w:t>useState</w:t>
+      </w:r>
+      <w:proofErr w:type="spellEnd"/>
+      <w:r>
+        <w:rPr>
+          <w:rFonts w:ascii="Times New Roman" w:hAnsi="Times New Roman" w:cs="Times New Roman"/>
+          <w:sz w:val="28"/>
+          <w:szCs w:val="28"/>
+        </w:rPr>
+        <w:t>(</w:t>
       </w:r>
       <w:r>
         <w:rPr>
@@ -3108,7 +4050,43 @@
           <w:sz w:val="28"/>
           <w:szCs w:val="28"/>
         </w:rPr>
-        <w:t>Because of the functionality that we want to implement, using this hook, where we want to have a default state, and we want to be able to change this default state(increment / decrement) and we want to be able to track the changes that are made to this state when the user click on either of these buttons, it means that we this function call for {useState} = useState(), must have a certain number of arguments.</w:t>
+        <w:t>Because of the functionality that we want to implement, using this hook, where we want to have a default state, and we want to be able to change this default state(increment / decrement) and we want to be able to track the changes that are made to this state when the user click on either of these buttons, it means that we this function call for {</w:t>
+      </w:r>
+      <w:proofErr w:type="spellStart"/>
+      <w:r>
+        <w:rPr>
+          <w:rFonts w:ascii="Times New Roman" w:hAnsi="Times New Roman" w:cs="Times New Roman"/>
+          <w:sz w:val="28"/>
+          <w:szCs w:val="28"/>
+        </w:rPr>
+        <w:t>useState</w:t>
+      </w:r>
+      <w:proofErr w:type="spellEnd"/>
+      <w:r>
+        <w:rPr>
+          <w:rFonts w:ascii="Times New Roman" w:hAnsi="Times New Roman" w:cs="Times New Roman"/>
+          <w:sz w:val="28"/>
+          <w:szCs w:val="28"/>
+        </w:rPr>
+        <w:t xml:space="preserve">} = </w:t>
+      </w:r>
+      <w:proofErr w:type="spellStart"/>
+      <w:r>
+        <w:rPr>
+          <w:rFonts w:ascii="Times New Roman" w:hAnsi="Times New Roman" w:cs="Times New Roman"/>
+          <w:sz w:val="28"/>
+          <w:szCs w:val="28"/>
+        </w:rPr>
+        <w:t>useState</w:t>
+      </w:r>
+      <w:proofErr w:type="spellEnd"/>
+      <w:r>
+        <w:rPr>
+          <w:rFonts w:ascii="Times New Roman" w:hAnsi="Times New Roman" w:cs="Times New Roman"/>
+          <w:sz w:val="28"/>
+          <w:szCs w:val="28"/>
+        </w:rPr>
+        <w:t>(), must have a certain number of arguments.</w:t>
       </w:r>
     </w:p>
     <w:tbl>
@@ -3175,6 +4153,7 @@
               </w:rPr>
               <w:t xml:space="preserve">, </w:t>
             </w:r>
+            <w:proofErr w:type="spellStart"/>
             <w:r>
               <w:rPr>
                 <w:rFonts w:ascii="Times New Roman" w:hAnsi="Times New Roman" w:cs="Times New Roman"/>
@@ -3184,6 +4163,7 @@
               </w:rPr>
               <w:t>setCount</w:t>
             </w:r>
+            <w:proofErr w:type="spellEnd"/>
             <w:r>
               <w:rPr>
                 <w:rFonts w:ascii="Times New Roman" w:hAnsi="Times New Roman" w:cs="Times New Roman"/>
@@ -3192,13 +4172,23 @@
               </w:rPr>
               <w:t xml:space="preserve">] = </w:t>
             </w:r>
+            <w:proofErr w:type="spellStart"/>
             <w:r>
               <w:rPr>
                 <w:rFonts w:ascii="Times New Roman" w:hAnsi="Times New Roman" w:cs="Times New Roman"/>
                 <w:sz w:val="28"/>
                 <w:szCs w:val="28"/>
               </w:rPr>
-              <w:t>UseState(</w:t>
+              <w:t>UseState</w:t>
+            </w:r>
+            <w:proofErr w:type="spellEnd"/>
+            <w:r>
+              <w:rPr>
+                <w:rFonts w:ascii="Times New Roman" w:hAnsi="Times New Roman" w:cs="Times New Roman"/>
+                <w:sz w:val="28"/>
+                <w:szCs w:val="28"/>
+              </w:rPr>
+              <w:t>(</w:t>
             </w:r>
             <w:r>
               <w:rPr>
@@ -3298,15 +4288,43 @@
           <w:sz w:val="28"/>
           <w:szCs w:val="28"/>
         </w:rPr>
-        <w:t xml:space="preserve"> = current_value</w:t>
-      </w:r>
-      <w:r>
-        <w:rPr>
-          <w:rFonts w:ascii="Times New Roman" w:hAnsi="Times New Roman" w:cs="Times New Roman"/>
-          <w:sz w:val="28"/>
-          <w:szCs w:val="28"/>
-        </w:rPr>
-        <w:t xml:space="preserve"> : is a variable that is used to represent the </w:t>
+        <w:t xml:space="preserve"> = </w:t>
+      </w:r>
+      <w:proofErr w:type="spellStart"/>
+      <w:r>
+        <w:rPr>
+          <w:rFonts w:ascii="Times New Roman" w:hAnsi="Times New Roman" w:cs="Times New Roman"/>
+          <w:sz w:val="28"/>
+          <w:szCs w:val="28"/>
+        </w:rPr>
+        <w:t>current_</w:t>
+      </w:r>
+      <w:proofErr w:type="gramStart"/>
+      <w:r>
+        <w:rPr>
+          <w:rFonts w:ascii="Times New Roman" w:hAnsi="Times New Roman" w:cs="Times New Roman"/>
+          <w:sz w:val="28"/>
+          <w:szCs w:val="28"/>
+        </w:rPr>
+        <w:t>value</w:t>
+      </w:r>
+      <w:proofErr w:type="spellEnd"/>
+      <w:r>
+        <w:rPr>
+          <w:rFonts w:ascii="Times New Roman" w:hAnsi="Times New Roman" w:cs="Times New Roman"/>
+          <w:sz w:val="28"/>
+          <w:szCs w:val="28"/>
+        </w:rPr>
+        <w:t xml:space="preserve"> :</w:t>
+      </w:r>
+      <w:proofErr w:type="gramEnd"/>
+      <w:r>
+        <w:rPr>
+          <w:rFonts w:ascii="Times New Roman" w:hAnsi="Times New Roman" w:cs="Times New Roman"/>
+          <w:sz w:val="28"/>
+          <w:szCs w:val="28"/>
+        </w:rPr>
+        <w:t xml:space="preserve"> is a variable that is used to represent the </w:t>
       </w:r>
       <w:r>
         <w:rPr>
@@ -3333,13 +4351,23 @@
         </w:rPr>
         <w:t>*</w:t>
       </w:r>
-      <w:r>
-        <w:rPr>
-          <w:rFonts w:ascii="Times New Roman" w:hAnsi="Times New Roman" w:cs="Times New Roman"/>
-          <w:sz w:val="28"/>
-          <w:szCs w:val="28"/>
-        </w:rPr>
-        <w:t xml:space="preserve">this is important, </w:t>
+      <w:proofErr w:type="gramStart"/>
+      <w:r>
+        <w:rPr>
+          <w:rFonts w:ascii="Times New Roman" w:hAnsi="Times New Roman" w:cs="Times New Roman"/>
+          <w:sz w:val="28"/>
+          <w:szCs w:val="28"/>
+        </w:rPr>
+        <w:t>this</w:t>
+      </w:r>
+      <w:proofErr w:type="gramEnd"/>
+      <w:r>
+        <w:rPr>
+          <w:rFonts w:ascii="Times New Roman" w:hAnsi="Times New Roman" w:cs="Times New Roman"/>
+          <w:sz w:val="28"/>
+          <w:szCs w:val="28"/>
+        </w:rPr>
+        <w:t xml:space="preserve"> is important, </w:t>
       </w:r>
       <w:r>
         <w:rPr>
@@ -3363,7 +4391,25 @@
           <w:sz w:val="28"/>
           <w:szCs w:val="28"/>
         </w:rPr>
-        <w:t>. And we need to a way to store this current value and keep track of this current value</w:t>
+        <w:t xml:space="preserve">. And we need </w:t>
+      </w:r>
+      <w:proofErr w:type="gramStart"/>
+      <w:r>
+        <w:rPr>
+          <w:rFonts w:ascii="Times New Roman" w:hAnsi="Times New Roman" w:cs="Times New Roman"/>
+          <w:sz w:val="28"/>
+          <w:szCs w:val="28"/>
+        </w:rPr>
+        <w:t>to</w:t>
+      </w:r>
+      <w:proofErr w:type="gramEnd"/>
+      <w:r>
+        <w:rPr>
+          <w:rFonts w:ascii="Times New Roman" w:hAnsi="Times New Roman" w:cs="Times New Roman"/>
+          <w:sz w:val="28"/>
+          <w:szCs w:val="28"/>
+        </w:rPr>
+        <w:t xml:space="preserve"> a way to store this current value and keep track of this current value</w:t>
       </w:r>
       <w:r>
         <w:rPr>
@@ -3382,6 +4428,7 @@
           <w:szCs w:val="28"/>
         </w:rPr>
       </w:pPr>
+      <w:proofErr w:type="spellStart"/>
       <w:r>
         <w:rPr>
           <w:rFonts w:ascii="Times New Roman" w:hAnsi="Times New Roman" w:cs="Times New Roman"/>
@@ -3389,16 +4436,36 @@
           <w:szCs w:val="28"/>
           <w:highlight w:val="cyan"/>
         </w:rPr>
-        <w:t>setCount:</w:t>
-      </w:r>
-      <w:r>
-        <w:rPr>
-          <w:rFonts w:ascii="Times New Roman" w:hAnsi="Times New Roman" w:cs="Times New Roman"/>
-          <w:sz w:val="28"/>
-          <w:szCs w:val="28"/>
-        </w:rPr>
-        <w:t xml:space="preserve"> is a variable that is used to change(increment / decrement)  the default state</w:t>
-      </w:r>
+        <w:t>setCount</w:t>
+      </w:r>
+      <w:proofErr w:type="spellEnd"/>
+      <w:r>
+        <w:rPr>
+          <w:rFonts w:ascii="Times New Roman" w:hAnsi="Times New Roman" w:cs="Times New Roman"/>
+          <w:sz w:val="28"/>
+          <w:szCs w:val="28"/>
+          <w:highlight w:val="cyan"/>
+        </w:rPr>
+        <w:t>:</w:t>
+      </w:r>
+      <w:r>
+        <w:rPr>
+          <w:rFonts w:ascii="Times New Roman" w:hAnsi="Times New Roman" w:cs="Times New Roman"/>
+          <w:sz w:val="28"/>
+          <w:szCs w:val="28"/>
+        </w:rPr>
+        <w:t xml:space="preserve"> is a variable that is used to change(increment / decrement)  the default </w:t>
+      </w:r>
+      <w:proofErr w:type="gramStart"/>
+      <w:r>
+        <w:rPr>
+          <w:rFonts w:ascii="Times New Roman" w:hAnsi="Times New Roman" w:cs="Times New Roman"/>
+          <w:sz w:val="28"/>
+          <w:szCs w:val="28"/>
+        </w:rPr>
+        <w:t>state</w:t>
+      </w:r>
+      <w:proofErr w:type="gramEnd"/>
     </w:p>
     <w:p>
       <w:pPr>
@@ -3416,13 +4483,23 @@
         </w:rPr>
         <w:t>*</w:t>
       </w:r>
-      <w:r>
-        <w:rPr>
-          <w:rFonts w:ascii="Times New Roman" w:hAnsi="Times New Roman" w:cs="Times New Roman"/>
-          <w:sz w:val="28"/>
-          <w:szCs w:val="28"/>
-        </w:rPr>
-        <w:t xml:space="preserve">we know that we need to have a default state, </w:t>
+      <w:proofErr w:type="gramStart"/>
+      <w:r>
+        <w:rPr>
+          <w:rFonts w:ascii="Times New Roman" w:hAnsi="Times New Roman" w:cs="Times New Roman"/>
+          <w:sz w:val="28"/>
+          <w:szCs w:val="28"/>
+        </w:rPr>
+        <w:t>we</w:t>
+      </w:r>
+      <w:proofErr w:type="gramEnd"/>
+      <w:r>
+        <w:rPr>
+          <w:rFonts w:ascii="Times New Roman" w:hAnsi="Times New Roman" w:cs="Times New Roman"/>
+          <w:sz w:val="28"/>
+          <w:szCs w:val="28"/>
+        </w:rPr>
+        <w:t xml:space="preserve"> know that we need to have a default state, </w:t>
       </w:r>
       <w:r>
         <w:rPr>
@@ -3457,13 +4534,59 @@
         </w:rPr>
         <w:t>*</w:t>
       </w:r>
-      <w:r>
-        <w:rPr>
-          <w:rFonts w:ascii="Times New Roman" w:hAnsi="Times New Roman" w:cs="Times New Roman"/>
-          <w:sz w:val="28"/>
-          <w:szCs w:val="28"/>
-        </w:rPr>
-        <w:t>the second important thing that we need to understand about useState is that we need to set it up an an array</w:t>
+      <w:proofErr w:type="gramStart"/>
+      <w:r>
+        <w:rPr>
+          <w:rFonts w:ascii="Times New Roman" w:hAnsi="Times New Roman" w:cs="Times New Roman"/>
+          <w:sz w:val="28"/>
+          <w:szCs w:val="28"/>
+        </w:rPr>
+        <w:t>the</w:t>
+      </w:r>
+      <w:proofErr w:type="gramEnd"/>
+      <w:r>
+        <w:rPr>
+          <w:rFonts w:ascii="Times New Roman" w:hAnsi="Times New Roman" w:cs="Times New Roman"/>
+          <w:sz w:val="28"/>
+          <w:szCs w:val="28"/>
+        </w:rPr>
+        <w:t xml:space="preserve"> second important thing that we need to understand about </w:t>
+      </w:r>
+      <w:proofErr w:type="spellStart"/>
+      <w:r>
+        <w:rPr>
+          <w:rFonts w:ascii="Times New Roman" w:hAnsi="Times New Roman" w:cs="Times New Roman"/>
+          <w:sz w:val="28"/>
+          <w:szCs w:val="28"/>
+        </w:rPr>
+        <w:t>useState</w:t>
+      </w:r>
+      <w:proofErr w:type="spellEnd"/>
+      <w:r>
+        <w:rPr>
+          <w:rFonts w:ascii="Times New Roman" w:hAnsi="Times New Roman" w:cs="Times New Roman"/>
+          <w:sz w:val="28"/>
+          <w:szCs w:val="28"/>
+        </w:rPr>
+        <w:t xml:space="preserve"> is that we need to set it up an </w:t>
+      </w:r>
+      <w:proofErr w:type="spellStart"/>
+      <w:r>
+        <w:rPr>
+          <w:rFonts w:ascii="Times New Roman" w:hAnsi="Times New Roman" w:cs="Times New Roman"/>
+          <w:sz w:val="28"/>
+          <w:szCs w:val="28"/>
+        </w:rPr>
+        <w:t>an</w:t>
+      </w:r>
+      <w:proofErr w:type="spellEnd"/>
+      <w:r>
+        <w:rPr>
+          <w:rFonts w:ascii="Times New Roman" w:hAnsi="Times New Roman" w:cs="Times New Roman"/>
+          <w:sz w:val="28"/>
+          <w:szCs w:val="28"/>
+        </w:rPr>
+        <w:t xml:space="preserve"> array</w:t>
       </w:r>
       <w:r>
         <w:rPr>
@@ -3514,13 +4637,23 @@
         </w:rPr>
         <w:t>*</w:t>
       </w:r>
-      <w:r>
-        <w:rPr>
-          <w:rFonts w:ascii="Times New Roman" w:hAnsi="Times New Roman" w:cs="Times New Roman"/>
-          <w:sz w:val="28"/>
-          <w:szCs w:val="28"/>
-        </w:rPr>
-        <w:t>so what we can now do is that we can go into the default user-interface that we created and we can replace each of the values that we created in the default user-interface with the variables that represent them.</w:t>
+      <w:proofErr w:type="gramStart"/>
+      <w:r>
+        <w:rPr>
+          <w:rFonts w:ascii="Times New Roman" w:hAnsi="Times New Roman" w:cs="Times New Roman"/>
+          <w:sz w:val="28"/>
+          <w:szCs w:val="28"/>
+        </w:rPr>
+        <w:t>so</w:t>
+      </w:r>
+      <w:proofErr w:type="gramEnd"/>
+      <w:r>
+        <w:rPr>
+          <w:rFonts w:ascii="Times New Roman" w:hAnsi="Times New Roman" w:cs="Times New Roman"/>
+          <w:sz w:val="28"/>
+          <w:szCs w:val="28"/>
+        </w:rPr>
+        <w:t xml:space="preserve"> what we can now do is that we can go into the default user-interface that we created and we can replace each of the values that we created in the default user-interface with the variables that represent them.</w:t>
       </w:r>
     </w:p>
     <w:p>
@@ -3608,21 +4741,49 @@
         </w:rPr>
         <w:t>*</w:t>
       </w:r>
-      <w:r>
-        <w:rPr>
-          <w:rFonts w:ascii="Times New Roman" w:hAnsi="Times New Roman" w:cs="Times New Roman"/>
-          <w:sz w:val="28"/>
-          <w:szCs w:val="28"/>
-        </w:rPr>
-        <w:t xml:space="preserve">even though zero(0) is the default state, it is the current state. </w:t>
-      </w:r>
-      <w:r>
-        <w:rPr>
-          <w:rFonts w:ascii="Times New Roman" w:hAnsi="Times New Roman" w:cs="Times New Roman"/>
-          <w:sz w:val="28"/>
-          <w:szCs w:val="28"/>
-        </w:rPr>
-        <w:t xml:space="preserve">And everytime we make a change this value of zero(0) will always represent our current state. </w:t>
+      <w:proofErr w:type="gramStart"/>
+      <w:r>
+        <w:rPr>
+          <w:rFonts w:ascii="Times New Roman" w:hAnsi="Times New Roman" w:cs="Times New Roman"/>
+          <w:sz w:val="28"/>
+          <w:szCs w:val="28"/>
+        </w:rPr>
+        <w:t>even</w:t>
+      </w:r>
+      <w:proofErr w:type="gramEnd"/>
+      <w:r>
+        <w:rPr>
+          <w:rFonts w:ascii="Times New Roman" w:hAnsi="Times New Roman" w:cs="Times New Roman"/>
+          <w:sz w:val="28"/>
+          <w:szCs w:val="28"/>
+        </w:rPr>
+        <w:t xml:space="preserve"> though zero(0) is the default state, it is the current state. </w:t>
+      </w:r>
+      <w:r>
+        <w:rPr>
+          <w:rFonts w:ascii="Times New Roman" w:hAnsi="Times New Roman" w:cs="Times New Roman"/>
+          <w:sz w:val="28"/>
+          <w:szCs w:val="28"/>
+        </w:rPr>
+        <w:t xml:space="preserve">And </w:t>
+      </w:r>
+      <w:proofErr w:type="spellStart"/>
+      <w:r>
+        <w:rPr>
+          <w:rFonts w:ascii="Times New Roman" w:hAnsi="Times New Roman" w:cs="Times New Roman"/>
+          <w:sz w:val="28"/>
+          <w:szCs w:val="28"/>
+        </w:rPr>
+        <w:t>everytime</w:t>
+      </w:r>
+      <w:proofErr w:type="spellEnd"/>
+      <w:r>
+        <w:rPr>
+          <w:rFonts w:ascii="Times New Roman" w:hAnsi="Times New Roman" w:cs="Times New Roman"/>
+          <w:sz w:val="28"/>
+          <w:szCs w:val="28"/>
+        </w:rPr>
+        <w:t xml:space="preserve"> we make a change this value of zero(0) will always represent our current state. </w:t>
       </w:r>
     </w:p>
     <w:p>
@@ -3993,13 +5154,23 @@
         </w:rPr>
         <w:t>*</w:t>
       </w:r>
-      <w:r>
-        <w:rPr>
-          <w:rFonts w:ascii="Times New Roman" w:hAnsi="Times New Roman" w:cs="Times New Roman"/>
-          <w:sz w:val="28"/>
-          <w:szCs w:val="28"/>
-        </w:rPr>
-        <w:t>so what this says is that when the user clicks on the button with a (-) sign the re-action that I want, the change that I want to see happening is that I want the count variable which represents the current state, I want the current state to decrement</w:t>
+      <w:proofErr w:type="gramStart"/>
+      <w:r>
+        <w:rPr>
+          <w:rFonts w:ascii="Times New Roman" w:hAnsi="Times New Roman" w:cs="Times New Roman"/>
+          <w:sz w:val="28"/>
+          <w:szCs w:val="28"/>
+        </w:rPr>
+        <w:t>so</w:t>
+      </w:r>
+      <w:proofErr w:type="gramEnd"/>
+      <w:r>
+        <w:rPr>
+          <w:rFonts w:ascii="Times New Roman" w:hAnsi="Times New Roman" w:cs="Times New Roman"/>
+          <w:sz w:val="28"/>
+          <w:szCs w:val="28"/>
+        </w:rPr>
+        <w:t xml:space="preserve"> what this says is that when the user clicks on the button with a (-) sign the re-action that I want, the change that I want to see happening is that I want the count variable which represents the current state, I want the current state to decrement</w:t>
       </w:r>
       <w:r>
         <w:rPr>
@@ -4075,7 +5246,25 @@
           <w:sz w:val="28"/>
           <w:szCs w:val="28"/>
         </w:rPr>
-        <w:t xml:space="preserve">*I do the same thing for the (+) button, when the user click on the (+) button which is the action, the re-action that I want is that I want to decrement the current state (-1) </w:t>
+        <w:t xml:space="preserve">*I do the same thing for the (+) button, when the user </w:t>
+      </w:r>
+      <w:proofErr w:type="gramStart"/>
+      <w:r>
+        <w:rPr>
+          <w:rFonts w:ascii="Times New Roman" w:hAnsi="Times New Roman" w:cs="Times New Roman"/>
+          <w:sz w:val="28"/>
+          <w:szCs w:val="28"/>
+        </w:rPr>
+        <w:t>click</w:t>
+      </w:r>
+      <w:proofErr w:type="gramEnd"/>
+      <w:r>
+        <w:rPr>
+          <w:rFonts w:ascii="Times New Roman" w:hAnsi="Times New Roman" w:cs="Times New Roman"/>
+          <w:sz w:val="28"/>
+          <w:szCs w:val="28"/>
+        </w:rPr>
+        <w:t xml:space="preserve"> on the (+) button which is the action, the re-action that I want is that I want to decrement the current state (-1) </w:t>
       </w:r>
     </w:p>
     <w:p>
@@ -4145,14 +5334,72 @@
         </w:rPr>
         <w:t>*</w:t>
       </w:r>
-      <w:r>
-        <w:rPr>
-          <w:rFonts w:ascii="Times New Roman" w:hAnsi="Times New Roman" w:cs="Times New Roman"/>
-          <w:sz w:val="28"/>
-          <w:szCs w:val="28"/>
-        </w:rPr>
-        <w:t>but the important thing that we need to understand here is that incrementCount and decrementCount are the re-actions that I want, they are the state changes that I want to see happening. It means that they are functions, that I need to go and define in terms of the variable that I created which is setCount</w:t>
-      </w:r>
+      <w:proofErr w:type="gramStart"/>
+      <w:r>
+        <w:rPr>
+          <w:rFonts w:ascii="Times New Roman" w:hAnsi="Times New Roman" w:cs="Times New Roman"/>
+          <w:sz w:val="28"/>
+          <w:szCs w:val="28"/>
+        </w:rPr>
+        <w:t>but</w:t>
+      </w:r>
+      <w:proofErr w:type="gramEnd"/>
+      <w:r>
+        <w:rPr>
+          <w:rFonts w:ascii="Times New Roman" w:hAnsi="Times New Roman" w:cs="Times New Roman"/>
+          <w:sz w:val="28"/>
+          <w:szCs w:val="28"/>
+        </w:rPr>
+        <w:t xml:space="preserve"> the important thing that we need to understand here is that </w:t>
+      </w:r>
+      <w:proofErr w:type="spellStart"/>
+      <w:r>
+        <w:rPr>
+          <w:rFonts w:ascii="Times New Roman" w:hAnsi="Times New Roman" w:cs="Times New Roman"/>
+          <w:sz w:val="28"/>
+          <w:szCs w:val="28"/>
+        </w:rPr>
+        <w:t>incrementCount</w:t>
+      </w:r>
+      <w:proofErr w:type="spellEnd"/>
+      <w:r>
+        <w:rPr>
+          <w:rFonts w:ascii="Times New Roman" w:hAnsi="Times New Roman" w:cs="Times New Roman"/>
+          <w:sz w:val="28"/>
+          <w:szCs w:val="28"/>
+        </w:rPr>
+        <w:t xml:space="preserve"> and </w:t>
+      </w:r>
+      <w:proofErr w:type="spellStart"/>
+      <w:r>
+        <w:rPr>
+          <w:rFonts w:ascii="Times New Roman" w:hAnsi="Times New Roman" w:cs="Times New Roman"/>
+          <w:sz w:val="28"/>
+          <w:szCs w:val="28"/>
+        </w:rPr>
+        <w:t>decrementCount</w:t>
+      </w:r>
+      <w:proofErr w:type="spellEnd"/>
+      <w:r>
+        <w:rPr>
+          <w:rFonts w:ascii="Times New Roman" w:hAnsi="Times New Roman" w:cs="Times New Roman"/>
+          <w:sz w:val="28"/>
+          <w:szCs w:val="28"/>
+        </w:rPr>
+        <w:t xml:space="preserve"> are the re-actions that I want, they are the state changes that I want to see happening. It means that they are functions, that I need to go and define in terms of the variable that I created which is </w:t>
+      </w:r>
+      <w:proofErr w:type="spellStart"/>
+      <w:proofErr w:type="gramStart"/>
+      <w:r>
+        <w:rPr>
+          <w:rFonts w:ascii="Times New Roman" w:hAnsi="Times New Roman" w:cs="Times New Roman"/>
+          <w:sz w:val="28"/>
+          <w:szCs w:val="28"/>
+        </w:rPr>
+        <w:t>setCount</w:t>
+      </w:r>
+      <w:proofErr w:type="spellEnd"/>
+      <w:proofErr w:type="gramEnd"/>
     </w:p>
     <w:p>
       <w:pPr>
@@ -4170,13 +5417,41 @@
         </w:rPr>
         <w:t>*</w:t>
       </w:r>
-      <w:r>
-        <w:rPr>
-          <w:rFonts w:ascii="Times New Roman" w:hAnsi="Times New Roman" w:cs="Times New Roman"/>
-          <w:sz w:val="28"/>
-          <w:szCs w:val="28"/>
-        </w:rPr>
-        <w:t xml:space="preserve">and I need to keep in mind here that whatever changes I perform here, will always be performed in relation to the current state. </w:t>
+      <w:proofErr w:type="gramStart"/>
+      <w:r>
+        <w:rPr>
+          <w:rFonts w:ascii="Times New Roman" w:hAnsi="Times New Roman" w:cs="Times New Roman"/>
+          <w:sz w:val="28"/>
+          <w:szCs w:val="28"/>
+        </w:rPr>
+        <w:t>and</w:t>
+      </w:r>
+      <w:proofErr w:type="gramEnd"/>
+      <w:r>
+        <w:rPr>
+          <w:rFonts w:ascii="Times New Roman" w:hAnsi="Times New Roman" w:cs="Times New Roman"/>
+          <w:sz w:val="28"/>
+          <w:szCs w:val="28"/>
+        </w:rPr>
+        <w:t xml:space="preserve"> I need to keep in mind here that whatever changes I </w:t>
+      </w:r>
+      <w:proofErr w:type="gramStart"/>
+      <w:r>
+        <w:rPr>
+          <w:rFonts w:ascii="Times New Roman" w:hAnsi="Times New Roman" w:cs="Times New Roman"/>
+          <w:sz w:val="28"/>
+          <w:szCs w:val="28"/>
+        </w:rPr>
+        <w:t>perform</w:t>
+      </w:r>
+      <w:proofErr w:type="gramEnd"/>
+      <w:r>
+        <w:rPr>
+          <w:rFonts w:ascii="Times New Roman" w:hAnsi="Times New Roman" w:cs="Times New Roman"/>
+          <w:sz w:val="28"/>
+          <w:szCs w:val="28"/>
+        </w:rPr>
+        <w:t xml:space="preserve"> here, will always be performed in relation to the current state. </w:t>
       </w:r>
     </w:p>
     <w:p>
@@ -4264,14 +5539,443 @@
         </w:rPr>
         <w:t>*</w:t>
       </w:r>
-      <w:r>
-        <w:rPr>
-          <w:rFonts w:ascii="Times New Roman" w:hAnsi="Times New Roman" w:cs="Times New Roman"/>
-          <w:sz w:val="28"/>
-          <w:szCs w:val="28"/>
-        </w:rPr>
-        <w:t>and these are my functions, they will both call the function that is called setCount and they will make the appropriate changes to the variable called count which is used to represent the current state of my variable.</w:t>
-      </w:r>
+      <w:proofErr w:type="gramStart"/>
+      <w:r>
+        <w:rPr>
+          <w:rFonts w:ascii="Times New Roman" w:hAnsi="Times New Roman" w:cs="Times New Roman"/>
+          <w:sz w:val="28"/>
+          <w:szCs w:val="28"/>
+        </w:rPr>
+        <w:t>and</w:t>
+      </w:r>
+      <w:proofErr w:type="gramEnd"/>
+      <w:r>
+        <w:rPr>
+          <w:rFonts w:ascii="Times New Roman" w:hAnsi="Times New Roman" w:cs="Times New Roman"/>
+          <w:sz w:val="28"/>
+          <w:szCs w:val="28"/>
+        </w:rPr>
+        <w:t xml:space="preserve"> these are my functions, they will both call the function that is called </w:t>
+      </w:r>
+      <w:proofErr w:type="spellStart"/>
+      <w:r>
+        <w:rPr>
+          <w:rFonts w:ascii="Times New Roman" w:hAnsi="Times New Roman" w:cs="Times New Roman"/>
+          <w:sz w:val="28"/>
+          <w:szCs w:val="28"/>
+        </w:rPr>
+        <w:t>setCount</w:t>
+      </w:r>
+      <w:proofErr w:type="spellEnd"/>
+      <w:r>
+        <w:rPr>
+          <w:rFonts w:ascii="Times New Roman" w:hAnsi="Times New Roman" w:cs="Times New Roman"/>
+          <w:sz w:val="28"/>
+          <w:szCs w:val="28"/>
+        </w:rPr>
+        <w:t xml:space="preserve"> and they will make the appropriate changes to the variable called count which is used to represent the current state of my variable.</w:t>
+      </w:r>
+    </w:p>
+    <w:p>
+      <w:pPr>
+        <w:rPr>
+          <w:rFonts w:ascii="Times New Roman" w:hAnsi="Times New Roman" w:cs="Times New Roman"/>
+          <w:sz w:val="28"/>
+          <w:szCs w:val="28"/>
+        </w:rPr>
+      </w:pPr>
+      <w:r>
+        <w:rPr>
+          <w:rFonts w:ascii="Times New Roman" w:hAnsi="Times New Roman" w:cs="Times New Roman"/>
+          <w:sz w:val="28"/>
+          <w:szCs w:val="28"/>
+        </w:rPr>
+        <w:t>------------------------------------------------------------------------------------------------</w:t>
+      </w:r>
+    </w:p>
+    <w:p>
+      <w:pPr>
+        <w:rPr>
+          <w:rFonts w:ascii="Times New Roman" w:hAnsi="Times New Roman" w:cs="Times New Roman"/>
+          <w:sz w:val="28"/>
+          <w:szCs w:val="28"/>
+        </w:rPr>
+      </w:pPr>
+      <w:r>
+        <w:rPr>
+          <w:rFonts w:ascii="Times New Roman" w:hAnsi="Times New Roman" w:cs="Times New Roman"/>
+          <w:sz w:val="28"/>
+          <w:szCs w:val="28"/>
+        </w:rPr>
+        <w:t>Implement functional programming:</w:t>
+      </w:r>
+    </w:p>
+    <w:p>
+      <w:pPr>
+        <w:rPr>
+          <w:rFonts w:ascii="Times New Roman" w:hAnsi="Times New Roman" w:cs="Times New Roman"/>
+          <w:sz w:val="28"/>
+          <w:szCs w:val="28"/>
+        </w:rPr>
+      </w:pPr>
+      <w:r>
+        <w:rPr>
+          <w:rFonts w:ascii="Times New Roman" w:hAnsi="Times New Roman" w:cs="Times New Roman"/>
+          <w:sz w:val="28"/>
+          <w:szCs w:val="28"/>
+        </w:rPr>
+        <w:t>*</w:t>
+      </w:r>
+      <w:r>
+        <w:rPr>
+          <w:rFonts w:ascii="Times New Roman" w:hAnsi="Times New Roman" w:cs="Times New Roman"/>
+          <w:sz w:val="28"/>
+          <w:szCs w:val="28"/>
+        </w:rPr>
+        <w:t>If I was to implement this logic in functional programming, how would I do it</w:t>
+      </w:r>
+    </w:p>
+    <w:p>
+      <w:pPr>
+        <w:rPr>
+          <w:rFonts w:ascii="Times New Roman" w:hAnsi="Times New Roman" w:cs="Times New Roman"/>
+          <w:sz w:val="28"/>
+          <w:szCs w:val="28"/>
+        </w:rPr>
+      </w:pPr>
+      <w:r>
+        <w:rPr>
+          <w:rFonts w:ascii="Times New Roman" w:hAnsi="Times New Roman" w:cs="Times New Roman"/>
+          <w:sz w:val="28"/>
+          <w:szCs w:val="28"/>
+        </w:rPr>
+        <w:t>*</w:t>
+      </w:r>
+      <w:proofErr w:type="gramStart"/>
+      <w:r>
+        <w:rPr>
+          <w:rFonts w:ascii="Times New Roman" w:hAnsi="Times New Roman" w:cs="Times New Roman"/>
+          <w:sz w:val="28"/>
+          <w:szCs w:val="28"/>
+        </w:rPr>
+        <w:t>how</w:t>
+      </w:r>
+      <w:proofErr w:type="gramEnd"/>
+      <w:r>
+        <w:rPr>
+          <w:rFonts w:ascii="Times New Roman" w:hAnsi="Times New Roman" w:cs="Times New Roman"/>
+          <w:sz w:val="28"/>
+          <w:szCs w:val="28"/>
+        </w:rPr>
+        <w:t xml:space="preserve"> do I take a previous value and then then increment that previous value to create a new value in functional programming</w:t>
+      </w:r>
+    </w:p>
+    <w:tbl>
+      <w:tblPr>
+        <w:tblStyle w:val="TableGrid"/>
+        <w:tblW w:w="0" w:type="auto"/>
+        <w:tblLook w:val="04A0" w:firstRow="1" w:lastRow="0" w:firstColumn="1" w:lastColumn="0" w:noHBand="0" w:noVBand="1"/>
+      </w:tblPr>
+      <w:tblGrid>
+        <w:gridCol w:w="9016"/>
+      </w:tblGrid>
+      <w:tr>
+        <w:tc>
+          <w:tcPr>
+            <w:tcW w:w="9016" w:type="dxa"/>
+          </w:tcPr>
+          <w:p>
+            <w:pPr>
+              <w:rPr>
+                <w:rFonts w:ascii="Times New Roman" w:hAnsi="Times New Roman" w:cs="Times New Roman"/>
+                <w:sz w:val="28"/>
+                <w:szCs w:val="28"/>
+              </w:rPr>
+            </w:pPr>
+            <w:r>
+              <w:rPr>
+                <w:rFonts w:ascii="Times New Roman" w:hAnsi="Times New Roman" w:cs="Times New Roman"/>
+                <w:sz w:val="28"/>
+                <w:szCs w:val="28"/>
+              </w:rPr>
+              <w:t xml:space="preserve">fun </w:t>
+            </w:r>
+            <w:proofErr w:type="spellStart"/>
+            <w:r>
+              <w:rPr>
+                <w:rFonts w:ascii="Times New Roman" w:hAnsi="Times New Roman" w:cs="Times New Roman"/>
+                <w:sz w:val="28"/>
+                <w:szCs w:val="28"/>
+              </w:rPr>
+              <w:t>prev_value</w:t>
+            </w:r>
+            <w:proofErr w:type="spellEnd"/>
+            <w:r>
+              <w:rPr>
+                <w:rFonts w:ascii="Times New Roman" w:hAnsi="Times New Roman" w:cs="Times New Roman"/>
+                <w:sz w:val="28"/>
+                <w:szCs w:val="28"/>
+              </w:rPr>
+              <w:t xml:space="preserve"> -&gt; </w:t>
+            </w:r>
+            <w:proofErr w:type="spellStart"/>
+            <w:r>
+              <w:rPr>
+                <w:rFonts w:ascii="Times New Roman" w:hAnsi="Times New Roman" w:cs="Times New Roman"/>
+                <w:sz w:val="28"/>
+                <w:szCs w:val="28"/>
+              </w:rPr>
+              <w:t>prev_value</w:t>
+            </w:r>
+            <w:proofErr w:type="spellEnd"/>
+            <w:r>
+              <w:rPr>
+                <w:rFonts w:ascii="Times New Roman" w:hAnsi="Times New Roman" w:cs="Times New Roman"/>
+                <w:sz w:val="28"/>
+                <w:szCs w:val="28"/>
+              </w:rPr>
+              <w:t xml:space="preserve"> + 1</w:t>
+            </w:r>
+          </w:p>
+          <w:p>
+            <w:pPr>
+              <w:rPr>
+                <w:rFonts w:ascii="Times New Roman" w:hAnsi="Times New Roman" w:cs="Times New Roman"/>
+                <w:sz w:val="28"/>
+                <w:szCs w:val="28"/>
+              </w:rPr>
+            </w:pPr>
+          </w:p>
+          <w:p>
+            <w:pPr>
+              <w:rPr>
+                <w:rFonts w:ascii="Times New Roman" w:hAnsi="Times New Roman" w:cs="Times New Roman"/>
+                <w:sz w:val="28"/>
+                <w:szCs w:val="28"/>
+              </w:rPr>
+            </w:pPr>
+            <w:r>
+              <w:rPr>
+                <w:rFonts w:ascii="Times New Roman" w:hAnsi="Times New Roman" w:cs="Times New Roman"/>
+                <w:sz w:val="28"/>
+                <w:szCs w:val="28"/>
+              </w:rPr>
+              <w:t>where fun =  means that I am creating a lambda function, a function without a name</w:t>
+            </w:r>
+          </w:p>
+        </w:tc>
+      </w:tr>
+    </w:tbl>
+    <w:p>
+      <w:pPr>
+        <w:rPr>
+          <w:rFonts w:ascii="Times New Roman" w:hAnsi="Times New Roman" w:cs="Times New Roman"/>
+          <w:sz w:val="28"/>
+          <w:szCs w:val="28"/>
+        </w:rPr>
+      </w:pPr>
+    </w:p>
+    <w:p>
+      <w:pPr>
+        <w:rPr>
+          <w:rFonts w:ascii="Times New Roman" w:hAnsi="Times New Roman" w:cs="Times New Roman"/>
+          <w:sz w:val="28"/>
+          <w:szCs w:val="28"/>
+        </w:rPr>
+      </w:pPr>
+      <w:r>
+        <w:rPr>
+          <w:rFonts w:ascii="Times New Roman" w:hAnsi="Times New Roman" w:cs="Times New Roman"/>
+          <w:sz w:val="28"/>
+          <w:szCs w:val="28"/>
+        </w:rPr>
+        <w:t>*</w:t>
+      </w:r>
+      <w:proofErr w:type="gramStart"/>
+      <w:r>
+        <w:rPr>
+          <w:rFonts w:ascii="Times New Roman" w:hAnsi="Times New Roman" w:cs="Times New Roman"/>
+          <w:sz w:val="28"/>
+          <w:szCs w:val="28"/>
+        </w:rPr>
+        <w:t>now</w:t>
+      </w:r>
+      <w:proofErr w:type="gramEnd"/>
+      <w:r>
+        <w:rPr>
+          <w:rFonts w:ascii="Times New Roman" w:hAnsi="Times New Roman" w:cs="Times New Roman"/>
+          <w:sz w:val="28"/>
+          <w:szCs w:val="28"/>
+        </w:rPr>
+        <w:t xml:space="preserve"> react allows me to create </w:t>
+      </w:r>
+      <w:proofErr w:type="spellStart"/>
+      <w:r>
+        <w:rPr>
+          <w:rFonts w:ascii="Times New Roman" w:hAnsi="Times New Roman" w:cs="Times New Roman"/>
+          <w:sz w:val="28"/>
+          <w:szCs w:val="28"/>
+        </w:rPr>
+        <w:t>lamba</w:t>
+      </w:r>
+      <w:proofErr w:type="spellEnd"/>
+      <w:r>
+        <w:rPr>
+          <w:rFonts w:ascii="Times New Roman" w:hAnsi="Times New Roman" w:cs="Times New Roman"/>
+          <w:sz w:val="28"/>
+          <w:szCs w:val="28"/>
+        </w:rPr>
+        <w:t xml:space="preserve"> functions. </w:t>
+      </w:r>
+      <w:r>
+        <w:rPr>
+          <w:rFonts w:ascii="Times New Roman" w:hAnsi="Times New Roman" w:cs="Times New Roman"/>
+          <w:sz w:val="28"/>
+          <w:szCs w:val="28"/>
+        </w:rPr>
+        <w:t xml:space="preserve">All I have to do is to remove the keyword “fun” and then wrap everything around a </w:t>
+      </w:r>
+      <w:proofErr w:type="gramStart"/>
+      <w:r>
+        <w:rPr>
+          <w:rFonts w:ascii="Times New Roman" w:hAnsi="Times New Roman" w:cs="Times New Roman"/>
+          <w:sz w:val="28"/>
+          <w:szCs w:val="28"/>
+        </w:rPr>
+        <w:t>bracket</w:t>
+      </w:r>
+      <w:proofErr w:type="gramEnd"/>
+    </w:p>
+    <w:tbl>
+      <w:tblPr>
+        <w:tblStyle w:val="TableGrid"/>
+        <w:tblW w:w="0" w:type="auto"/>
+        <w:tblLook w:val="04A0" w:firstRow="1" w:lastRow="0" w:firstColumn="1" w:lastColumn="0" w:noHBand="0" w:noVBand="1"/>
+      </w:tblPr>
+      <w:tblGrid>
+        <w:gridCol w:w="9016"/>
+      </w:tblGrid>
+      <w:tr>
+        <w:tc>
+          <w:tcPr>
+            <w:tcW w:w="9016" w:type="dxa"/>
+          </w:tcPr>
+          <w:p>
+            <w:pPr>
+              <w:rPr>
+                <w:rFonts w:ascii="Times New Roman" w:hAnsi="Times New Roman" w:cs="Times New Roman"/>
+                <w:sz w:val="28"/>
+                <w:szCs w:val="28"/>
+              </w:rPr>
+            </w:pPr>
+            <w:proofErr w:type="spellStart"/>
+            <w:r>
+              <w:rPr>
+                <w:rFonts w:ascii="Times New Roman" w:hAnsi="Times New Roman" w:cs="Times New Roman"/>
+                <w:sz w:val="28"/>
+                <w:szCs w:val="28"/>
+              </w:rPr>
+              <w:t>prev_value</w:t>
+            </w:r>
+            <w:proofErr w:type="spellEnd"/>
+            <w:r>
+              <w:rPr>
+                <w:rFonts w:ascii="Times New Roman" w:hAnsi="Times New Roman" w:cs="Times New Roman"/>
+                <w:sz w:val="28"/>
+                <w:szCs w:val="28"/>
+              </w:rPr>
+              <w:t xml:space="preserve"> = </w:t>
+            </w:r>
+            <w:proofErr w:type="spellStart"/>
+            <w:r>
+              <w:rPr>
+                <w:rFonts w:ascii="Times New Roman" w:hAnsi="Times New Roman" w:cs="Times New Roman"/>
+                <w:sz w:val="28"/>
+                <w:szCs w:val="28"/>
+              </w:rPr>
+              <w:t>prev_value</w:t>
+            </w:r>
+            <w:proofErr w:type="spellEnd"/>
+            <w:r>
+              <w:rPr>
+                <w:rFonts w:ascii="Times New Roman" w:hAnsi="Times New Roman" w:cs="Times New Roman"/>
+                <w:sz w:val="28"/>
+                <w:szCs w:val="28"/>
+              </w:rPr>
+              <w:t xml:space="preserve"> + 1</w:t>
+            </w:r>
+          </w:p>
+        </w:tc>
+      </w:tr>
+    </w:tbl>
+    <w:p>
+      <w:pPr>
+        <w:rPr>
+          <w:rFonts w:ascii="Times New Roman" w:hAnsi="Times New Roman" w:cs="Times New Roman"/>
+          <w:sz w:val="28"/>
+          <w:szCs w:val="28"/>
+        </w:rPr>
+      </w:pPr>
+    </w:p>
+    <w:p>
+      <w:pPr>
+        <w:rPr>
+          <w:rFonts w:ascii="Times New Roman" w:hAnsi="Times New Roman" w:cs="Times New Roman"/>
+          <w:sz w:val="28"/>
+          <w:szCs w:val="28"/>
+        </w:rPr>
+      </w:pPr>
+      <w:r>
+        <w:rPr>
+          <w:rFonts w:ascii="Times New Roman" w:hAnsi="Times New Roman" w:cs="Times New Roman"/>
+          <w:sz w:val="28"/>
+          <w:szCs w:val="28"/>
+        </w:rPr>
+        <w:drawing>
+          <wp:inline distT="0" distB="0" distL="0" distR="0" wp14:anchorId="768B6C06" wp14:editId="2A0BDE6F">
+            <wp:extent cx="4024265" cy="1901118"/>
+            <wp:effectExtent l="0" t="0" r="0" b="4445"/>
+            <wp:docPr id="385413716" name="Picture 1"/>
+            <wp:cNvGraphicFramePr>
+              <a:graphicFrameLocks xmlns:a="http://schemas.openxmlformats.org/drawingml/2006/main" noChangeAspect="1"/>
+            </wp:cNvGraphicFramePr>
+            <a:graphic xmlns:a="http://schemas.openxmlformats.org/drawingml/2006/main">
+              <a:graphicData uri="http://schemas.openxmlformats.org/drawingml/2006/picture">
+                <pic:pic xmlns:pic="http://schemas.openxmlformats.org/drawingml/2006/picture">
+                  <pic:nvPicPr>
+                    <pic:cNvPr id="385413716" name=""/>
+                    <pic:cNvPicPr/>
+                  </pic:nvPicPr>
+                  <pic:blipFill>
+                    <a:blip r:embed="rId27"/>
+                    <a:stretch>
+                      <a:fillRect/>
+                    </a:stretch>
+                  </pic:blipFill>
+                  <pic:spPr>
+                    <a:xfrm>
+                      <a:off x="0" y="0"/>
+                      <a:ext cx="4027191" cy="1902500"/>
+                    </a:xfrm>
+                    <a:prstGeom prst="rect">
+                      <a:avLst/>
+                    </a:prstGeom>
+                  </pic:spPr>
+                </pic:pic>
+              </a:graphicData>
+            </a:graphic>
+          </wp:inline>
+        </w:drawing>
+      </w:r>
+    </w:p>
+    <w:p>
+      <w:pPr>
+        <w:rPr>
+          <w:rFonts w:ascii="Times New Roman" w:hAnsi="Times New Roman" w:cs="Times New Roman"/>
+          <w:sz w:val="28"/>
+          <w:szCs w:val="28"/>
+        </w:rPr>
+      </w:pPr>
     </w:p>
     <w:sectPr>
       <w:pgSz w:w="11906" w:h="16838"/>

</xml_diff>

<commit_message>
Example of how to use the {useMemo} hook
This is a basic example of how we can use the {useMemo} hook in order to ensure that we only render a slow function when its dependencies change. or when its input changes.
</commit_message>
<xml_diff>
--- a/DOCUMENTATION/OFFICIAL NOTES.docx
+++ b/DOCUMENTATION/OFFICIAL NOTES.docx
@@ -224,7 +224,25 @@
           <w:sz w:val="28"/>
           <w:szCs w:val="28"/>
         </w:rPr>
-        <w:t xml:space="preserve">Inside of our src folder, we are going to create a new folder called components. </w:t>
+        <w:t xml:space="preserve">Inside of our </w:t>
+      </w:r>
+      <w:proofErr w:type="spellStart"/>
+      <w:r>
+        <w:rPr>
+          <w:rFonts w:ascii="Times New Roman" w:hAnsi="Times New Roman" w:cs="Times New Roman"/>
+          <w:sz w:val="28"/>
+          <w:szCs w:val="28"/>
+        </w:rPr>
+        <w:t>src</w:t>
+      </w:r>
+      <w:proofErr w:type="spellEnd"/>
+      <w:r>
+        <w:rPr>
+          <w:rFonts w:ascii="Times New Roman" w:hAnsi="Times New Roman" w:cs="Times New Roman"/>
+          <w:sz w:val="28"/>
+          <w:szCs w:val="28"/>
+        </w:rPr>
+        <w:t xml:space="preserve"> folder, we are going to create a new folder called components. </w:t>
       </w:r>
     </w:p>
     <w:p>
@@ -1338,7 +1356,25 @@
           <w:sz w:val="28"/>
           <w:szCs w:val="28"/>
         </w:rPr>
-        <w:t>If we hover above the function call for the function called Employee() this is what the intellisense is able to pick up.</w:t>
+        <w:t xml:space="preserve">If we hover above the function call for the function called Employee() this is what the </w:t>
+      </w:r>
+      <w:proofErr w:type="spellStart"/>
+      <w:r>
+        <w:rPr>
+          <w:rFonts w:ascii="Times New Roman" w:hAnsi="Times New Roman" w:cs="Times New Roman"/>
+          <w:sz w:val="28"/>
+          <w:szCs w:val="28"/>
+        </w:rPr>
+        <w:t>intellisense</w:t>
+      </w:r>
+      <w:proofErr w:type="spellEnd"/>
+      <w:r>
+        <w:rPr>
+          <w:rFonts w:ascii="Times New Roman" w:hAnsi="Times New Roman" w:cs="Times New Roman"/>
+          <w:sz w:val="28"/>
+          <w:szCs w:val="28"/>
+        </w:rPr>
+        <w:t xml:space="preserve"> is able to pick up.</w:t>
       </w:r>
     </w:p>
     <w:p>
@@ -1363,7 +1399,25 @@
           <w:sz w:val="28"/>
           <w:szCs w:val="28"/>
         </w:rPr>
-        <w:t xml:space="preserve">what the intellisense picks up is that Employee() is a custom function, it is a component it is an alias. </w:t>
+        <w:t xml:space="preserve">what the </w:t>
+      </w:r>
+      <w:proofErr w:type="spellStart"/>
+      <w:r>
+        <w:rPr>
+          <w:rFonts w:ascii="Times New Roman" w:hAnsi="Times New Roman" w:cs="Times New Roman"/>
+          <w:sz w:val="28"/>
+          <w:szCs w:val="28"/>
+        </w:rPr>
+        <w:t>intellisense</w:t>
+      </w:r>
+      <w:proofErr w:type="spellEnd"/>
+      <w:r>
+        <w:rPr>
+          <w:rFonts w:ascii="Times New Roman" w:hAnsi="Times New Roman" w:cs="Times New Roman"/>
+          <w:sz w:val="28"/>
+          <w:szCs w:val="28"/>
+        </w:rPr>
+        <w:t xml:space="preserve"> picks up is that Employee() is a custom function, it is a component it is an alias. </w:t>
       </w:r>
       <w:r>
         <w:rPr>
@@ -1396,23 +1450,113 @@
           <w:sz w:val="28"/>
           <w:szCs w:val="28"/>
         </w:rPr>
-        <w:t xml:space="preserve">Not only is the intellisense able to tell us that we have a custom function that we needed to import, </w:t>
-      </w:r>
-      <w:r>
-        <w:rPr>
-          <w:rFonts w:ascii="Times New Roman" w:hAnsi="Times New Roman" w:cs="Times New Roman"/>
-          <w:sz w:val="28"/>
-          <w:szCs w:val="28"/>
-        </w:rPr>
-        <w:t xml:space="preserve">but its able to tell us what the function returns. </w:t>
-      </w:r>
-      <w:r>
-        <w:rPr>
-          <w:rFonts w:ascii="Times New Roman" w:hAnsi="Times New Roman" w:cs="Times New Roman"/>
-          <w:sz w:val="28"/>
-          <w:szCs w:val="28"/>
-        </w:rPr>
-        <w:t>And in this case the function returns a React.JSX.Element, its not returning a html element, its returning a React.JSX.Element which in our case is equivalent to HTML.</w:t>
+        <w:t xml:space="preserve">Not only is the </w:t>
+      </w:r>
+      <w:proofErr w:type="spellStart"/>
+      <w:r>
+        <w:rPr>
+          <w:rFonts w:ascii="Times New Roman" w:hAnsi="Times New Roman" w:cs="Times New Roman"/>
+          <w:sz w:val="28"/>
+          <w:szCs w:val="28"/>
+        </w:rPr>
+        <w:t>intellisense</w:t>
+      </w:r>
+      <w:proofErr w:type="spellEnd"/>
+      <w:r>
+        <w:rPr>
+          <w:rFonts w:ascii="Times New Roman" w:hAnsi="Times New Roman" w:cs="Times New Roman"/>
+          <w:sz w:val="28"/>
+          <w:szCs w:val="28"/>
+        </w:rPr>
+        <w:t xml:space="preserve"> able to tell us that we have a custom function that we needed to import, </w:t>
+      </w:r>
+      <w:r>
+        <w:rPr>
+          <w:rFonts w:ascii="Times New Roman" w:hAnsi="Times New Roman" w:cs="Times New Roman"/>
+          <w:sz w:val="28"/>
+          <w:szCs w:val="28"/>
+        </w:rPr>
+        <w:t xml:space="preserve">but </w:t>
+      </w:r>
+      <w:proofErr w:type="spellStart"/>
+      <w:r>
+        <w:rPr>
+          <w:rFonts w:ascii="Times New Roman" w:hAnsi="Times New Roman" w:cs="Times New Roman"/>
+          <w:sz w:val="28"/>
+          <w:szCs w:val="28"/>
+        </w:rPr>
+        <w:t>its</w:t>
+      </w:r>
+      <w:proofErr w:type="spellEnd"/>
+      <w:r>
+        <w:rPr>
+          <w:rFonts w:ascii="Times New Roman" w:hAnsi="Times New Roman" w:cs="Times New Roman"/>
+          <w:sz w:val="28"/>
+          <w:szCs w:val="28"/>
+        </w:rPr>
+        <w:t xml:space="preserve"> able to tell us what the function returns. </w:t>
+      </w:r>
+      <w:r>
+        <w:rPr>
+          <w:rFonts w:ascii="Times New Roman" w:hAnsi="Times New Roman" w:cs="Times New Roman"/>
+          <w:sz w:val="28"/>
+          <w:szCs w:val="28"/>
+        </w:rPr>
+        <w:t xml:space="preserve">And in this case the function returns a </w:t>
+      </w:r>
+      <w:proofErr w:type="spellStart"/>
+      <w:r>
+        <w:rPr>
+          <w:rFonts w:ascii="Times New Roman" w:hAnsi="Times New Roman" w:cs="Times New Roman"/>
+          <w:sz w:val="28"/>
+          <w:szCs w:val="28"/>
+        </w:rPr>
+        <w:t>React.JSX.Element</w:t>
+      </w:r>
+      <w:proofErr w:type="spellEnd"/>
+      <w:r>
+        <w:rPr>
+          <w:rFonts w:ascii="Times New Roman" w:hAnsi="Times New Roman" w:cs="Times New Roman"/>
+          <w:sz w:val="28"/>
+          <w:szCs w:val="28"/>
+        </w:rPr>
+        <w:t xml:space="preserve">, </w:t>
+      </w:r>
+      <w:proofErr w:type="spellStart"/>
+      <w:r>
+        <w:rPr>
+          <w:rFonts w:ascii="Times New Roman" w:hAnsi="Times New Roman" w:cs="Times New Roman"/>
+          <w:sz w:val="28"/>
+          <w:szCs w:val="28"/>
+        </w:rPr>
+        <w:t>its</w:t>
+      </w:r>
+      <w:proofErr w:type="spellEnd"/>
+      <w:r>
+        <w:rPr>
+          <w:rFonts w:ascii="Times New Roman" w:hAnsi="Times New Roman" w:cs="Times New Roman"/>
+          <w:sz w:val="28"/>
+          <w:szCs w:val="28"/>
+        </w:rPr>
+        <w:t xml:space="preserve"> not returning a html element, its returning a </w:t>
+      </w:r>
+      <w:proofErr w:type="spellStart"/>
+      <w:r>
+        <w:rPr>
+          <w:rFonts w:ascii="Times New Roman" w:hAnsi="Times New Roman" w:cs="Times New Roman"/>
+          <w:sz w:val="28"/>
+          <w:szCs w:val="28"/>
+        </w:rPr>
+        <w:t>React.JSX.Element</w:t>
+      </w:r>
+      <w:proofErr w:type="spellEnd"/>
+      <w:r>
+        <w:rPr>
+          <w:rFonts w:ascii="Times New Roman" w:hAnsi="Times New Roman" w:cs="Times New Roman"/>
+          <w:sz w:val="28"/>
+          <w:szCs w:val="28"/>
+        </w:rPr>
+        <w:t xml:space="preserve"> which in our case is equivalent to HTML.</w:t>
       </w:r>
     </w:p>
     <w:p>
@@ -1606,7 +1750,25 @@
           <w:sz w:val="28"/>
           <w:szCs w:val="28"/>
         </w:rPr>
-        <w:t>that’s exactly what we have done here, we have created this constant variable called “showEmployees”, we have used the keyword “const” in order to show that it’s a constant variable, it’s a variable whose value cannot be changed later on</w:t>
+        <w:t>that’s exactly what we have done here, we have created this constant variable called “</w:t>
+      </w:r>
+      <w:proofErr w:type="spellStart"/>
+      <w:r>
+        <w:rPr>
+          <w:rFonts w:ascii="Times New Roman" w:hAnsi="Times New Roman" w:cs="Times New Roman"/>
+          <w:sz w:val="28"/>
+          <w:szCs w:val="28"/>
+        </w:rPr>
+        <w:t>showEmployees</w:t>
+      </w:r>
+      <w:proofErr w:type="spellEnd"/>
+      <w:r>
+        <w:rPr>
+          <w:rFonts w:ascii="Times New Roman" w:hAnsi="Times New Roman" w:cs="Times New Roman"/>
+          <w:sz w:val="28"/>
+          <w:szCs w:val="28"/>
+        </w:rPr>
+        <w:t>”, we have used the keyword “const” in order to show that it’s a constant variable, it’s a variable whose value cannot be changed later on</w:t>
       </w:r>
       <w:r>
         <w:rPr>
@@ -2185,7 +2347,25 @@
           <w:sz w:val="28"/>
           <w:szCs w:val="28"/>
         </w:rPr>
-        <w:t xml:space="preserve">*In this case I know I know that the function &lt;Employee/&gt;  has a props parameter called props.Name, so when I call this &lt;Employee&gt; function inside of my main function, I need to provide an argument for this props parameter. </w:t>
+        <w:t xml:space="preserve">*In this case I know I know that the function &lt;Employee/&gt;  has a props parameter called </w:t>
+      </w:r>
+      <w:proofErr w:type="spellStart"/>
+      <w:r>
+        <w:rPr>
+          <w:rFonts w:ascii="Times New Roman" w:hAnsi="Times New Roman" w:cs="Times New Roman"/>
+          <w:sz w:val="28"/>
+          <w:szCs w:val="28"/>
+        </w:rPr>
+        <w:t>props.Name</w:t>
+      </w:r>
+      <w:proofErr w:type="spellEnd"/>
+      <w:r>
+        <w:rPr>
+          <w:rFonts w:ascii="Times New Roman" w:hAnsi="Times New Roman" w:cs="Times New Roman"/>
+          <w:sz w:val="28"/>
+          <w:szCs w:val="28"/>
+        </w:rPr>
+        <w:t xml:space="preserve">, so when I call this &lt;Employee&gt; function inside of my main function, I need to provide an argument for this props parameter. </w:t>
       </w:r>
     </w:p>
     <w:p>
@@ -2501,7 +2681,25 @@
           <w:sz w:val="28"/>
           <w:szCs w:val="28"/>
         </w:rPr>
-        <w:t xml:space="preserve">When a user lands on the hopme page for HP store they are introduced to a wide range of laptops that they can buy, and once a user has seen a laptop that they are interested in they have the option to add the laptop to their cart, </w:t>
+        <w:t xml:space="preserve">When a user lands on the </w:t>
+      </w:r>
+      <w:proofErr w:type="spellStart"/>
+      <w:r>
+        <w:rPr>
+          <w:rFonts w:ascii="Times New Roman" w:hAnsi="Times New Roman" w:cs="Times New Roman"/>
+          <w:sz w:val="28"/>
+          <w:szCs w:val="28"/>
+        </w:rPr>
+        <w:t>hopme</w:t>
+      </w:r>
+      <w:proofErr w:type="spellEnd"/>
+      <w:r>
+        <w:rPr>
+          <w:rFonts w:ascii="Times New Roman" w:hAnsi="Times New Roman" w:cs="Times New Roman"/>
+          <w:sz w:val="28"/>
+          <w:szCs w:val="28"/>
+        </w:rPr>
+        <w:t xml:space="preserve"> page for HP store they are introduced to a wide range of laptops that they can buy, and once a user has seen a laptop that they are interested in they have the option to add the laptop to their cart, </w:t>
       </w:r>
       <w:r>
         <w:rPr>
@@ -2760,7 +2958,25 @@
           <w:sz w:val="28"/>
           <w:szCs w:val="28"/>
         </w:rPr>
-        <w:t>&lt;botton&gt; -</w:t>
+        <w:t>&lt;</w:t>
+      </w:r>
+      <w:proofErr w:type="spellStart"/>
+      <w:r>
+        <w:rPr>
+          <w:rFonts w:ascii="Times New Roman" w:hAnsi="Times New Roman" w:cs="Times New Roman"/>
+          <w:sz w:val="28"/>
+          <w:szCs w:val="28"/>
+        </w:rPr>
+        <w:t>botton</w:t>
+      </w:r>
+      <w:proofErr w:type="spellEnd"/>
+      <w:r>
+        <w:rPr>
+          <w:rFonts w:ascii="Times New Roman" w:hAnsi="Times New Roman" w:cs="Times New Roman"/>
+          <w:sz w:val="28"/>
+          <w:szCs w:val="28"/>
+        </w:rPr>
+        <w:t>&gt; -</w:t>
       </w:r>
     </w:p>
     <w:p>
@@ -2871,7 +3087,25 @@
           <w:sz w:val="28"/>
           <w:szCs w:val="28"/>
         </w:rPr>
-        <w:t xml:space="preserve">so whats happening here is that at this particular point we have just set up the user interface, </w:t>
+        <w:t xml:space="preserve">so </w:t>
+      </w:r>
+      <w:proofErr w:type="spellStart"/>
+      <w:r>
+        <w:rPr>
+          <w:rFonts w:ascii="Times New Roman" w:hAnsi="Times New Roman" w:cs="Times New Roman"/>
+          <w:sz w:val="28"/>
+          <w:szCs w:val="28"/>
+        </w:rPr>
+        <w:t>whats</w:t>
+      </w:r>
+      <w:proofErr w:type="spellEnd"/>
+      <w:r>
+        <w:rPr>
+          <w:rFonts w:ascii="Times New Roman" w:hAnsi="Times New Roman" w:cs="Times New Roman"/>
+          <w:sz w:val="28"/>
+          <w:szCs w:val="28"/>
+        </w:rPr>
+        <w:t xml:space="preserve"> happening here is that at this particular point we have just set up the user interface, </w:t>
       </w:r>
       <w:r>
         <w:rPr>
@@ -3176,6 +3410,7 @@
               </w:rPr>
               <w:t xml:space="preserve">, </w:t>
             </w:r>
+            <w:proofErr w:type="spellStart"/>
             <w:r>
               <w:rPr>
                 <w:rFonts w:ascii="Times New Roman" w:hAnsi="Times New Roman" w:cs="Times New Roman"/>
@@ -3185,6 +3420,7 @@
               </w:rPr>
               <w:t>setCount</w:t>
             </w:r>
+            <w:proofErr w:type="spellEnd"/>
             <w:r>
               <w:rPr>
                 <w:rFonts w:ascii="Times New Roman" w:hAnsi="Times New Roman" w:cs="Times New Roman"/>
@@ -3299,8 +3535,18 @@
           <w:sz w:val="28"/>
           <w:szCs w:val="28"/>
         </w:rPr>
-        <w:t xml:space="preserve"> = current_value</w:t>
-      </w:r>
+        <w:t xml:space="preserve"> = </w:t>
+      </w:r>
+      <w:proofErr w:type="spellStart"/>
+      <w:r>
+        <w:rPr>
+          <w:rFonts w:ascii="Times New Roman" w:hAnsi="Times New Roman" w:cs="Times New Roman"/>
+          <w:sz w:val="28"/>
+          <w:szCs w:val="28"/>
+        </w:rPr>
+        <w:t>current_value</w:t>
+      </w:r>
+      <w:proofErr w:type="spellEnd"/>
       <w:r>
         <w:rPr>
           <w:rFonts w:ascii="Times New Roman" w:hAnsi="Times New Roman" w:cs="Times New Roman"/>
@@ -3383,6 +3629,7 @@
           <w:szCs w:val="28"/>
         </w:rPr>
       </w:pPr>
+      <w:proofErr w:type="spellStart"/>
       <w:r>
         <w:rPr>
           <w:rFonts w:ascii="Times New Roman" w:hAnsi="Times New Roman" w:cs="Times New Roman"/>
@@ -3390,7 +3637,17 @@
           <w:szCs w:val="28"/>
           <w:highlight w:val="cyan"/>
         </w:rPr>
-        <w:t>setCount:</w:t>
+        <w:t>setCount</w:t>
+      </w:r>
+      <w:proofErr w:type="spellEnd"/>
+      <w:r>
+        <w:rPr>
+          <w:rFonts w:ascii="Times New Roman" w:hAnsi="Times New Roman" w:cs="Times New Roman"/>
+          <w:sz w:val="28"/>
+          <w:szCs w:val="28"/>
+          <w:highlight w:val="cyan"/>
+        </w:rPr>
+        <w:t>:</w:t>
       </w:r>
       <w:r>
         <w:rPr>
@@ -3464,7 +3721,25 @@
           <w:sz w:val="28"/>
           <w:szCs w:val="28"/>
         </w:rPr>
-        <w:t>the second important thing that we need to understand about useState is that we need to set it up an an array</w:t>
+        <w:t xml:space="preserve">the second important thing that we need to understand about useState is that we need to set it up an </w:t>
+      </w:r>
+      <w:proofErr w:type="spellStart"/>
+      <w:r>
+        <w:rPr>
+          <w:rFonts w:ascii="Times New Roman" w:hAnsi="Times New Roman" w:cs="Times New Roman"/>
+          <w:sz w:val="28"/>
+          <w:szCs w:val="28"/>
+        </w:rPr>
+        <w:t>an</w:t>
+      </w:r>
+      <w:proofErr w:type="spellEnd"/>
+      <w:r>
+        <w:rPr>
+          <w:rFonts w:ascii="Times New Roman" w:hAnsi="Times New Roman" w:cs="Times New Roman"/>
+          <w:sz w:val="28"/>
+          <w:szCs w:val="28"/>
+        </w:rPr>
+        <w:t xml:space="preserve"> array</w:t>
       </w:r>
       <w:r>
         <w:rPr>
@@ -3624,7 +3899,25 @@
           <w:sz w:val="28"/>
           <w:szCs w:val="28"/>
         </w:rPr>
-        <w:t xml:space="preserve">And everytime we make a change this value of zero(0) will always represent our current state. </w:t>
+        <w:t xml:space="preserve">And </w:t>
+      </w:r>
+      <w:proofErr w:type="spellStart"/>
+      <w:r>
+        <w:rPr>
+          <w:rFonts w:ascii="Times New Roman" w:hAnsi="Times New Roman" w:cs="Times New Roman"/>
+          <w:sz w:val="28"/>
+          <w:szCs w:val="28"/>
+        </w:rPr>
+        <w:t>everytime</w:t>
+      </w:r>
+      <w:proofErr w:type="spellEnd"/>
+      <w:r>
+        <w:rPr>
+          <w:rFonts w:ascii="Times New Roman" w:hAnsi="Times New Roman" w:cs="Times New Roman"/>
+          <w:sz w:val="28"/>
+          <w:szCs w:val="28"/>
+        </w:rPr>
+        <w:t xml:space="preserve"> we make a change this value of zero(0) will always represent our current state. </w:t>
       </w:r>
     </w:p>
     <w:p>
@@ -4158,8 +4451,54 @@
           <w:sz w:val="28"/>
           <w:szCs w:val="28"/>
         </w:rPr>
-        <w:t>but the important thing that we need to understand here is that incrementCount and decrementCount are the re-actions that I want, they are the state changes that I want to see happening. It means that they are functions, that I need to go and define in terms of the variable that I created which is setCount</w:t>
-      </w:r>
+        <w:t xml:space="preserve">but the important thing that we need to understand here is that </w:t>
+      </w:r>
+      <w:proofErr w:type="spellStart"/>
+      <w:r>
+        <w:rPr>
+          <w:rFonts w:ascii="Times New Roman" w:hAnsi="Times New Roman" w:cs="Times New Roman"/>
+          <w:sz w:val="28"/>
+          <w:szCs w:val="28"/>
+        </w:rPr>
+        <w:t>incrementCount</w:t>
+      </w:r>
+      <w:proofErr w:type="spellEnd"/>
+      <w:r>
+        <w:rPr>
+          <w:rFonts w:ascii="Times New Roman" w:hAnsi="Times New Roman" w:cs="Times New Roman"/>
+          <w:sz w:val="28"/>
+          <w:szCs w:val="28"/>
+        </w:rPr>
+        <w:t xml:space="preserve"> and </w:t>
+      </w:r>
+      <w:proofErr w:type="spellStart"/>
+      <w:r>
+        <w:rPr>
+          <w:rFonts w:ascii="Times New Roman" w:hAnsi="Times New Roman" w:cs="Times New Roman"/>
+          <w:sz w:val="28"/>
+          <w:szCs w:val="28"/>
+        </w:rPr>
+        <w:t>decrementCount</w:t>
+      </w:r>
+      <w:proofErr w:type="spellEnd"/>
+      <w:r>
+        <w:rPr>
+          <w:rFonts w:ascii="Times New Roman" w:hAnsi="Times New Roman" w:cs="Times New Roman"/>
+          <w:sz w:val="28"/>
+          <w:szCs w:val="28"/>
+        </w:rPr>
+        <w:t xml:space="preserve"> are the re-actions that I want, they are the state changes that I want to see happening. It means that they are functions, that I need to go and define in terms of the variable that I created which is </w:t>
+      </w:r>
+      <w:proofErr w:type="spellStart"/>
+      <w:r>
+        <w:rPr>
+          <w:rFonts w:ascii="Times New Roman" w:hAnsi="Times New Roman" w:cs="Times New Roman"/>
+          <w:sz w:val="28"/>
+          <w:szCs w:val="28"/>
+        </w:rPr>
+        <w:t>setCount</w:t>
+      </w:r>
+      <w:proofErr w:type="spellEnd"/>
     </w:p>
     <w:p>
       <w:pPr>
@@ -4278,7 +4617,25 @@
           <w:sz w:val="28"/>
           <w:szCs w:val="28"/>
         </w:rPr>
-        <w:t>and these are my functions, they will both call the function that is called setCount and they will make the appropriate changes to the variable called count which is used to represent the current state of my variable.</w:t>
+        <w:t xml:space="preserve">and these are my functions, they will both call the function that is called </w:t>
+      </w:r>
+      <w:proofErr w:type="spellStart"/>
+      <w:r>
+        <w:rPr>
+          <w:rFonts w:ascii="Times New Roman" w:hAnsi="Times New Roman" w:cs="Times New Roman"/>
+          <w:sz w:val="28"/>
+          <w:szCs w:val="28"/>
+        </w:rPr>
+        <w:t>setCount</w:t>
+      </w:r>
+      <w:proofErr w:type="spellEnd"/>
+      <w:r>
+        <w:rPr>
+          <w:rFonts w:ascii="Times New Roman" w:hAnsi="Times New Roman" w:cs="Times New Roman"/>
+          <w:sz w:val="28"/>
+          <w:szCs w:val="28"/>
+        </w:rPr>
+        <w:t xml:space="preserve"> and they will make the appropriate changes to the variable called count which is used to represent the current state of my variable.</w:t>
       </w:r>
     </w:p>
     <w:p>
@@ -4385,7 +4742,43 @@
                 <w:sz w:val="28"/>
                 <w:szCs w:val="28"/>
               </w:rPr>
-              <w:t>fun prev_value -&gt; prev_value + 1</w:t>
+              <w:t xml:space="preserve">fun </w:t>
+            </w:r>
+            <w:proofErr w:type="spellStart"/>
+            <w:r>
+              <w:rPr>
+                <w:rFonts w:ascii="Times New Roman" w:hAnsi="Times New Roman" w:cs="Times New Roman"/>
+                <w:sz w:val="28"/>
+                <w:szCs w:val="28"/>
+              </w:rPr>
+              <w:t>prev_value</w:t>
+            </w:r>
+            <w:proofErr w:type="spellEnd"/>
+            <w:r>
+              <w:rPr>
+                <w:rFonts w:ascii="Times New Roman" w:hAnsi="Times New Roman" w:cs="Times New Roman"/>
+                <w:sz w:val="28"/>
+                <w:szCs w:val="28"/>
+              </w:rPr>
+              <w:t xml:space="preserve"> -&gt; </w:t>
+            </w:r>
+            <w:proofErr w:type="spellStart"/>
+            <w:r>
+              <w:rPr>
+                <w:rFonts w:ascii="Times New Roman" w:hAnsi="Times New Roman" w:cs="Times New Roman"/>
+                <w:sz w:val="28"/>
+                <w:szCs w:val="28"/>
+              </w:rPr>
+              <w:t>prev_value</w:t>
+            </w:r>
+            <w:proofErr w:type="spellEnd"/>
+            <w:r>
+              <w:rPr>
+                <w:rFonts w:ascii="Times New Roman" w:hAnsi="Times New Roman" w:cs="Times New Roman"/>
+                <w:sz w:val="28"/>
+                <w:szCs w:val="28"/>
+              </w:rPr>
+              <w:t xml:space="preserve"> + 1</w:t>
             </w:r>
           </w:p>
           <w:p>
@@ -4448,7 +4841,25 @@
           <w:sz w:val="28"/>
           <w:szCs w:val="28"/>
         </w:rPr>
-        <w:t xml:space="preserve">now react allows me to create lamba functions. </w:t>
+        <w:t xml:space="preserve">now react allows me to create </w:t>
+      </w:r>
+      <w:proofErr w:type="spellStart"/>
+      <w:r>
+        <w:rPr>
+          <w:rFonts w:ascii="Times New Roman" w:hAnsi="Times New Roman" w:cs="Times New Roman"/>
+          <w:sz w:val="28"/>
+          <w:szCs w:val="28"/>
+        </w:rPr>
+        <w:t>lamba</w:t>
+      </w:r>
+      <w:proofErr w:type="spellEnd"/>
+      <w:r>
+        <w:rPr>
+          <w:rFonts w:ascii="Times New Roman" w:hAnsi="Times New Roman" w:cs="Times New Roman"/>
+          <w:sz w:val="28"/>
+          <w:szCs w:val="28"/>
+        </w:rPr>
+        <w:t xml:space="preserve"> functions. </w:t>
       </w:r>
       <w:r>
         <w:rPr>
@@ -4481,13 +4892,41 @@
                 <w:szCs w:val="28"/>
               </w:rPr>
             </w:pPr>
+            <w:proofErr w:type="spellStart"/>
             <w:r>
               <w:rPr>
                 <w:rFonts w:ascii="Times New Roman" w:hAnsi="Times New Roman" w:cs="Times New Roman"/>
                 <w:sz w:val="28"/>
                 <w:szCs w:val="28"/>
               </w:rPr>
-              <w:t>prev_value = prev_value + 1</w:t>
+              <w:t>prev_value</w:t>
+            </w:r>
+            <w:proofErr w:type="spellEnd"/>
+            <w:r>
+              <w:rPr>
+                <w:rFonts w:ascii="Times New Roman" w:hAnsi="Times New Roman" w:cs="Times New Roman"/>
+                <w:sz w:val="28"/>
+                <w:szCs w:val="28"/>
+              </w:rPr>
+              <w:t xml:space="preserve"> = </w:t>
+            </w:r>
+            <w:proofErr w:type="spellStart"/>
+            <w:r>
+              <w:rPr>
+                <w:rFonts w:ascii="Times New Roman" w:hAnsi="Times New Roman" w:cs="Times New Roman"/>
+                <w:sz w:val="28"/>
+                <w:szCs w:val="28"/>
+              </w:rPr>
+              <w:t>prev_value</w:t>
+            </w:r>
+            <w:proofErr w:type="spellEnd"/>
+            <w:r>
+              <w:rPr>
+                <w:rFonts w:ascii="Times New Roman" w:hAnsi="Times New Roman" w:cs="Times New Roman"/>
+                <w:sz w:val="28"/>
+                <w:szCs w:val="28"/>
+              </w:rPr>
+              <w:t xml:space="preserve"> + 1</w:t>
             </w:r>
           </w:p>
         </w:tc>
@@ -4623,8 +5062,21 @@
           <w:szCs w:val="28"/>
           <w:u w:val="single"/>
         </w:rPr>
-        <w:t>Scenario \ UseCase</w:t>
-      </w:r>
+        <w:t xml:space="preserve">Scenario \ </w:t>
+      </w:r>
+      <w:proofErr w:type="spellStart"/>
+      <w:r>
+        <w:rPr>
+          <w:rFonts w:ascii="Times New Roman" w:hAnsi="Times New Roman" w:cs="Times New Roman"/>
+          <w:b/>
+          <w:bCs/>
+          <w:sz w:val="28"/>
+          <w:szCs w:val="28"/>
+          <w:u w:val="single"/>
+        </w:rPr>
+        <w:t>UseCase</w:t>
+      </w:r>
+      <w:proofErr w:type="spellEnd"/>
     </w:p>
     <w:p>
       <w:pPr>
@@ -4672,7 +5124,25 @@
           <w:sz w:val="28"/>
           <w:szCs w:val="28"/>
         </w:rPr>
-        <w:t xml:space="preserve">and how a radio button works is that a user can only select 1 option at a time, and if they select a new option that old option is overrideen with new data. </w:t>
+        <w:t xml:space="preserve">and how a radio button works is that a user can only select 1 option at a time, and if they select a new option that old option is </w:t>
+      </w:r>
+      <w:proofErr w:type="spellStart"/>
+      <w:r>
+        <w:rPr>
+          <w:rFonts w:ascii="Times New Roman" w:hAnsi="Times New Roman" w:cs="Times New Roman"/>
+          <w:sz w:val="28"/>
+          <w:szCs w:val="28"/>
+        </w:rPr>
+        <w:t>overrideen</w:t>
+      </w:r>
+      <w:proofErr w:type="spellEnd"/>
+      <w:r>
+        <w:rPr>
+          <w:rFonts w:ascii="Times New Roman" w:hAnsi="Times New Roman" w:cs="Times New Roman"/>
+          <w:sz w:val="28"/>
+          <w:szCs w:val="28"/>
+        </w:rPr>
+        <w:t xml:space="preserve"> with new data. </w:t>
       </w:r>
     </w:p>
     <w:p>
@@ -5253,15 +5723,43 @@
           <w:sz w:val="28"/>
           <w:szCs w:val="28"/>
         </w:rPr>
-        <w:t>It means that these buttons represent a resourceType</w:t>
-      </w:r>
-      <w:r>
-        <w:rPr>
-          <w:rFonts w:ascii="Times New Roman" w:hAnsi="Times New Roman" w:cs="Times New Roman"/>
-          <w:sz w:val="28"/>
-          <w:szCs w:val="28"/>
-        </w:rPr>
-        <w:t>. In React the moment you have a radio button it means that you have a resourceType.</w:t>
+        <w:t xml:space="preserve">It means that these buttons represent a </w:t>
+      </w:r>
+      <w:proofErr w:type="spellStart"/>
+      <w:r>
+        <w:rPr>
+          <w:rFonts w:ascii="Times New Roman" w:hAnsi="Times New Roman" w:cs="Times New Roman"/>
+          <w:sz w:val="28"/>
+          <w:szCs w:val="28"/>
+        </w:rPr>
+        <w:t>resourceType</w:t>
+      </w:r>
+      <w:proofErr w:type="spellEnd"/>
+      <w:r>
+        <w:rPr>
+          <w:rFonts w:ascii="Times New Roman" w:hAnsi="Times New Roman" w:cs="Times New Roman"/>
+          <w:sz w:val="28"/>
+          <w:szCs w:val="28"/>
+        </w:rPr>
+        <w:t xml:space="preserve">. In React the moment you have a radio button it means that you have a </w:t>
+      </w:r>
+      <w:proofErr w:type="spellStart"/>
+      <w:r>
+        <w:rPr>
+          <w:rFonts w:ascii="Times New Roman" w:hAnsi="Times New Roman" w:cs="Times New Roman"/>
+          <w:sz w:val="28"/>
+          <w:szCs w:val="28"/>
+        </w:rPr>
+        <w:t>resourceType</w:t>
+      </w:r>
+      <w:proofErr w:type="spellEnd"/>
+      <w:r>
+        <w:rPr>
+          <w:rFonts w:ascii="Times New Roman" w:hAnsi="Times New Roman" w:cs="Times New Roman"/>
+          <w:sz w:val="28"/>
+          <w:szCs w:val="28"/>
+        </w:rPr>
+        <w:t>.</w:t>
       </w:r>
     </w:p>
     <w:p>
@@ -5379,6 +5877,7 @@
         </w:rPr>
         <w:t xml:space="preserve"> (</w:t>
       </w:r>
+      <w:proofErr w:type="spellStart"/>
       <w:r>
         <w:rPr>
           <w:rFonts w:ascii="Times New Roman" w:hAnsi="Times New Roman" w:cs="Times New Roman"/>
@@ -5387,6 +5886,7 @@
         </w:rPr>
         <w:t>previous_state</w:t>
       </w:r>
+      <w:proofErr w:type="spellEnd"/>
       <w:r>
         <w:rPr>
           <w:rFonts w:ascii="Times New Roman" w:hAnsi="Times New Roman" w:cs="Times New Roman"/>
@@ -5401,8 +5901,18 @@
           <w:sz w:val="28"/>
           <w:szCs w:val="28"/>
         </w:rPr>
-        <w:t xml:space="preserve">  / current_state</w:t>
-      </w:r>
+        <w:t xml:space="preserve">  / </w:t>
+      </w:r>
+      <w:proofErr w:type="spellStart"/>
+      <w:r>
+        <w:rPr>
+          <w:rFonts w:ascii="Times New Roman" w:hAnsi="Times New Roman" w:cs="Times New Roman"/>
+          <w:sz w:val="28"/>
+          <w:szCs w:val="28"/>
+        </w:rPr>
+        <w:t>current_state</w:t>
+      </w:r>
+      <w:proofErr w:type="spellEnd"/>
       <w:r>
         <w:rPr>
           <w:rFonts w:ascii="Times New Roman" w:hAnsi="Times New Roman" w:cs="Times New Roman"/>
@@ -5523,7 +6033,25 @@
           <w:sz w:val="28"/>
           <w:szCs w:val="28"/>
         </w:rPr>
-        <w:t xml:space="preserve">when we call the setFunction which is the function that is used to transform the current state into the new state. </w:t>
+        <w:t xml:space="preserve">when we call the </w:t>
+      </w:r>
+      <w:proofErr w:type="spellStart"/>
+      <w:r>
+        <w:rPr>
+          <w:rFonts w:ascii="Times New Roman" w:hAnsi="Times New Roman" w:cs="Times New Roman"/>
+          <w:sz w:val="28"/>
+          <w:szCs w:val="28"/>
+        </w:rPr>
+        <w:t>setFunction</w:t>
+      </w:r>
+      <w:proofErr w:type="spellEnd"/>
+      <w:r>
+        <w:rPr>
+          <w:rFonts w:ascii="Times New Roman" w:hAnsi="Times New Roman" w:cs="Times New Roman"/>
+          <w:sz w:val="28"/>
+          <w:szCs w:val="28"/>
+        </w:rPr>
+        <w:t xml:space="preserve"> which is the function that is used to transform the current state into the new state. </w:t>
       </w:r>
       <w:r>
         <w:rPr>
@@ -5550,13 +6078,23 @@
         </w:rPr>
         <w:t>*</w:t>
       </w:r>
-      <w:r>
-        <w:rPr>
-          <w:rFonts w:ascii="Times New Roman" w:hAnsi="Times New Roman" w:cs="Times New Roman"/>
-          <w:sz w:val="28"/>
-          <w:szCs w:val="28"/>
-        </w:rPr>
-        <w:t xml:space="preserve">Heres a simple example, when we were creating the counter, </w:t>
+      <w:proofErr w:type="spellStart"/>
+      <w:r>
+        <w:rPr>
+          <w:rFonts w:ascii="Times New Roman" w:hAnsi="Times New Roman" w:cs="Times New Roman"/>
+          <w:sz w:val="28"/>
+          <w:szCs w:val="28"/>
+        </w:rPr>
+        <w:t>Heres</w:t>
+      </w:r>
+      <w:proofErr w:type="spellEnd"/>
+      <w:r>
+        <w:rPr>
+          <w:rFonts w:ascii="Times New Roman" w:hAnsi="Times New Roman" w:cs="Times New Roman"/>
+          <w:sz w:val="28"/>
+          <w:szCs w:val="28"/>
+        </w:rPr>
+        <w:t xml:space="preserve"> a simple example, when we were creating the counter, </w:t>
       </w:r>
       <w:r>
         <w:rPr>
@@ -5623,13 +6161,23 @@
           <w:szCs w:val="28"/>
         </w:rPr>
       </w:pPr>
-      <w:r>
-        <w:rPr>
-          <w:rFonts w:ascii="Times New Roman" w:hAnsi="Times New Roman" w:cs="Times New Roman"/>
-          <w:sz w:val="28"/>
-          <w:szCs w:val="28"/>
-        </w:rPr>
-        <w:t>Increment_count(){</w:t>
+      <w:proofErr w:type="spellStart"/>
+      <w:r>
+        <w:rPr>
+          <w:rFonts w:ascii="Times New Roman" w:hAnsi="Times New Roman" w:cs="Times New Roman"/>
+          <w:sz w:val="28"/>
+          <w:szCs w:val="28"/>
+        </w:rPr>
+        <w:t>Increment_count</w:t>
+      </w:r>
+      <w:proofErr w:type="spellEnd"/>
+      <w:r>
+        <w:rPr>
+          <w:rFonts w:ascii="Times New Roman" w:hAnsi="Times New Roman" w:cs="Times New Roman"/>
+          <w:sz w:val="28"/>
+          <w:szCs w:val="28"/>
+        </w:rPr>
+        <w:t>(){</w:t>
       </w:r>
     </w:p>
     <w:p>
@@ -5663,7 +6211,43 @@
           <w:sz w:val="28"/>
           <w:szCs w:val="28"/>
         </w:rPr>
-        <w:t>(previous_state) =&gt; previous_state + 1</w:t>
+        <w:t>(</w:t>
+      </w:r>
+      <w:proofErr w:type="spellStart"/>
+      <w:r>
+        <w:rPr>
+          <w:rFonts w:ascii="Times New Roman" w:hAnsi="Times New Roman" w:cs="Times New Roman"/>
+          <w:sz w:val="28"/>
+          <w:szCs w:val="28"/>
+        </w:rPr>
+        <w:t>previous_state</w:t>
+      </w:r>
+      <w:proofErr w:type="spellEnd"/>
+      <w:r>
+        <w:rPr>
+          <w:rFonts w:ascii="Times New Roman" w:hAnsi="Times New Roman" w:cs="Times New Roman"/>
+          <w:sz w:val="28"/>
+          <w:szCs w:val="28"/>
+        </w:rPr>
+        <w:t xml:space="preserve">) =&gt; </w:t>
+      </w:r>
+      <w:proofErr w:type="spellStart"/>
+      <w:r>
+        <w:rPr>
+          <w:rFonts w:ascii="Times New Roman" w:hAnsi="Times New Roman" w:cs="Times New Roman"/>
+          <w:sz w:val="28"/>
+          <w:szCs w:val="28"/>
+        </w:rPr>
+        <w:t>previous_state</w:t>
+      </w:r>
+      <w:proofErr w:type="spellEnd"/>
+      <w:r>
+        <w:rPr>
+          <w:rFonts w:ascii="Times New Roman" w:hAnsi="Times New Roman" w:cs="Times New Roman"/>
+          <w:sz w:val="28"/>
+          <w:szCs w:val="28"/>
+        </w:rPr>
+        <w:t xml:space="preserve"> + 1</w:t>
       </w:r>
       <w:r>
         <w:rPr>
@@ -5713,7 +6297,25 @@
           <w:sz w:val="28"/>
           <w:szCs w:val="28"/>
         </w:rPr>
-        <w:t xml:space="preserve">But because this is a radio button that is used to represent different resource types, and because I know that every time I select a new button the previous data is always overridden, it means that I don’t need to keep track of the previous_state. </w:t>
+        <w:t xml:space="preserve">But because this is a radio button that is used to represent different resource types, and because I know that every time I select a new button the previous data is always overridden, it means that I don’t need to keep track of the </w:t>
+      </w:r>
+      <w:proofErr w:type="spellStart"/>
+      <w:r>
+        <w:rPr>
+          <w:rFonts w:ascii="Times New Roman" w:hAnsi="Times New Roman" w:cs="Times New Roman"/>
+          <w:sz w:val="28"/>
+          <w:szCs w:val="28"/>
+        </w:rPr>
+        <w:t>previous_state</w:t>
+      </w:r>
+      <w:proofErr w:type="spellEnd"/>
+      <w:r>
+        <w:rPr>
+          <w:rFonts w:ascii="Times New Roman" w:hAnsi="Times New Roman" w:cs="Times New Roman"/>
+          <w:sz w:val="28"/>
+          <w:szCs w:val="28"/>
+        </w:rPr>
+        <w:t xml:space="preserve">. </w:t>
       </w:r>
       <w:r>
         <w:rPr>
@@ -5729,31 +6331,103 @@
           <w:sz w:val="28"/>
           <w:szCs w:val="28"/>
         </w:rPr>
-        <w:t xml:space="preserve">So to create the output, we don’t need to know what the input(previous_value) is. </w:t>
-      </w:r>
-      <w:r>
-        <w:rPr>
-          <w:rFonts w:ascii="Times New Roman" w:hAnsi="Times New Roman" w:cs="Times New Roman"/>
-          <w:sz w:val="28"/>
-          <w:szCs w:val="28"/>
-        </w:rPr>
-        <w:t>And this means that we don’t need to have a variable that represents the “previous_valu</w:t>
-      </w:r>
-      <w:r>
-        <w:rPr>
-          <w:rFonts w:ascii="Times New Roman" w:hAnsi="Times New Roman" w:cs="Times New Roman"/>
-          <w:sz w:val="28"/>
-          <w:szCs w:val="28"/>
-        </w:rPr>
-        <w:t>e” so we can leave that empty and do a straight forward functon call that sets a new value</w:t>
-      </w:r>
-      <w:r>
-        <w:rPr>
-          <w:rFonts w:ascii="Times New Roman" w:hAnsi="Times New Roman" w:cs="Times New Roman"/>
-          <w:sz w:val="28"/>
-          <w:szCs w:val="28"/>
-        </w:rPr>
-        <w:t xml:space="preserve"> (current_value)</w:t>
+        <w:t>So to create the output, we don’t need to know what the input(</w:t>
+      </w:r>
+      <w:proofErr w:type="spellStart"/>
+      <w:r>
+        <w:rPr>
+          <w:rFonts w:ascii="Times New Roman" w:hAnsi="Times New Roman" w:cs="Times New Roman"/>
+          <w:sz w:val="28"/>
+          <w:szCs w:val="28"/>
+        </w:rPr>
+        <w:t>previous_value</w:t>
+      </w:r>
+      <w:proofErr w:type="spellEnd"/>
+      <w:r>
+        <w:rPr>
+          <w:rFonts w:ascii="Times New Roman" w:hAnsi="Times New Roman" w:cs="Times New Roman"/>
+          <w:sz w:val="28"/>
+          <w:szCs w:val="28"/>
+        </w:rPr>
+        <w:t xml:space="preserve">) is. </w:t>
+      </w:r>
+      <w:r>
+        <w:rPr>
+          <w:rFonts w:ascii="Times New Roman" w:hAnsi="Times New Roman" w:cs="Times New Roman"/>
+          <w:sz w:val="28"/>
+          <w:szCs w:val="28"/>
+        </w:rPr>
+        <w:t>And this means that we don’t need to have a variable that represents the “</w:t>
+      </w:r>
+      <w:proofErr w:type="spellStart"/>
+      <w:r>
+        <w:rPr>
+          <w:rFonts w:ascii="Times New Roman" w:hAnsi="Times New Roman" w:cs="Times New Roman"/>
+          <w:sz w:val="28"/>
+          <w:szCs w:val="28"/>
+        </w:rPr>
+        <w:t>previous_valu</w:t>
+      </w:r>
+      <w:r>
+        <w:rPr>
+          <w:rFonts w:ascii="Times New Roman" w:hAnsi="Times New Roman" w:cs="Times New Roman"/>
+          <w:sz w:val="28"/>
+          <w:szCs w:val="28"/>
+        </w:rPr>
+        <w:t>e</w:t>
+      </w:r>
+      <w:proofErr w:type="spellEnd"/>
+      <w:r>
+        <w:rPr>
+          <w:rFonts w:ascii="Times New Roman" w:hAnsi="Times New Roman" w:cs="Times New Roman"/>
+          <w:sz w:val="28"/>
+          <w:szCs w:val="28"/>
+        </w:rPr>
+        <w:t xml:space="preserve">” so we can leave that empty and do a straight forward </w:t>
+      </w:r>
+      <w:proofErr w:type="spellStart"/>
+      <w:r>
+        <w:rPr>
+          <w:rFonts w:ascii="Times New Roman" w:hAnsi="Times New Roman" w:cs="Times New Roman"/>
+          <w:sz w:val="28"/>
+          <w:szCs w:val="28"/>
+        </w:rPr>
+        <w:t>functon</w:t>
+      </w:r>
+      <w:proofErr w:type="spellEnd"/>
+      <w:r>
+        <w:rPr>
+          <w:rFonts w:ascii="Times New Roman" w:hAnsi="Times New Roman" w:cs="Times New Roman"/>
+          <w:sz w:val="28"/>
+          <w:szCs w:val="28"/>
+        </w:rPr>
+        <w:t xml:space="preserve"> call that sets a new value</w:t>
+      </w:r>
+      <w:r>
+        <w:rPr>
+          <w:rFonts w:ascii="Times New Roman" w:hAnsi="Times New Roman" w:cs="Times New Roman"/>
+          <w:sz w:val="28"/>
+          <w:szCs w:val="28"/>
+        </w:rPr>
+        <w:t xml:space="preserve"> (</w:t>
+      </w:r>
+      <w:proofErr w:type="spellStart"/>
+      <w:r>
+        <w:rPr>
+          <w:rFonts w:ascii="Times New Roman" w:hAnsi="Times New Roman" w:cs="Times New Roman"/>
+          <w:sz w:val="28"/>
+          <w:szCs w:val="28"/>
+        </w:rPr>
+        <w:t>current_value</w:t>
+      </w:r>
+      <w:proofErr w:type="spellEnd"/>
+      <w:r>
+        <w:rPr>
+          <w:rFonts w:ascii="Times New Roman" w:hAnsi="Times New Roman" w:cs="Times New Roman"/>
+          <w:sz w:val="28"/>
+          <w:szCs w:val="28"/>
+        </w:rPr>
+        <w:t>)</w:t>
       </w:r>
       <w:r>
         <w:rPr>
@@ -6082,7 +6756,25 @@
           <w:sz w:val="28"/>
           <w:szCs w:val="28"/>
         </w:rPr>
-        <w:t>Scenario / UseCase:</w:t>
+        <w:t xml:space="preserve">Scenario / </w:t>
+      </w:r>
+      <w:proofErr w:type="spellStart"/>
+      <w:r>
+        <w:rPr>
+          <w:rFonts w:ascii="Times New Roman" w:hAnsi="Times New Roman" w:cs="Times New Roman"/>
+          <w:sz w:val="28"/>
+          <w:szCs w:val="28"/>
+        </w:rPr>
+        <w:t>UseCase</w:t>
+      </w:r>
+      <w:proofErr w:type="spellEnd"/>
+      <w:r>
+        <w:rPr>
+          <w:rFonts w:ascii="Times New Roman" w:hAnsi="Times New Roman" w:cs="Times New Roman"/>
+          <w:sz w:val="28"/>
+          <w:szCs w:val="28"/>
+        </w:rPr>
+        <w:t>:</w:t>
       </w:r>
     </w:p>
     <w:p>
@@ -6192,7 +6884,25 @@
           <w:sz w:val="28"/>
           <w:szCs w:val="28"/>
         </w:rPr>
-        <w:t xml:space="preserve">so we have these radio buttons / resourceType, that the user can select in order to make a choice. </w:t>
+        <w:t xml:space="preserve">so we have these radio buttons / </w:t>
+      </w:r>
+      <w:proofErr w:type="spellStart"/>
+      <w:r>
+        <w:rPr>
+          <w:rFonts w:ascii="Times New Roman" w:hAnsi="Times New Roman" w:cs="Times New Roman"/>
+          <w:sz w:val="28"/>
+          <w:szCs w:val="28"/>
+        </w:rPr>
+        <w:t>resourceType</w:t>
+      </w:r>
+      <w:proofErr w:type="spellEnd"/>
+      <w:r>
+        <w:rPr>
+          <w:rFonts w:ascii="Times New Roman" w:hAnsi="Times New Roman" w:cs="Times New Roman"/>
+          <w:sz w:val="28"/>
+          <w:szCs w:val="28"/>
+        </w:rPr>
+        <w:t xml:space="preserve">, that the user can select in order to make a choice. </w:t>
       </w:r>
       <w:r>
         <w:rPr>
@@ -6243,7 +6953,25 @@
           <w:sz w:val="28"/>
           <w:szCs w:val="28"/>
         </w:rPr>
-        <w:t>So what this means is that if the user is given 3 options to chose from : A, B,C</w:t>
+        <w:t xml:space="preserve">So what this means is that if the user is given 3 options to </w:t>
+      </w:r>
+      <w:proofErr w:type="spellStart"/>
+      <w:r>
+        <w:rPr>
+          <w:rFonts w:ascii="Times New Roman" w:hAnsi="Times New Roman" w:cs="Times New Roman"/>
+          <w:sz w:val="28"/>
+          <w:szCs w:val="28"/>
+        </w:rPr>
+        <w:t>chose</w:t>
+      </w:r>
+      <w:proofErr w:type="spellEnd"/>
+      <w:r>
+        <w:rPr>
+          <w:rFonts w:ascii="Times New Roman" w:hAnsi="Times New Roman" w:cs="Times New Roman"/>
+          <w:sz w:val="28"/>
+          <w:szCs w:val="28"/>
+        </w:rPr>
+        <w:t xml:space="preserve"> from : A, B,C</w:t>
       </w:r>
     </w:p>
     <w:p>
@@ -6261,7 +6989,25 @@
           <w:sz w:val="28"/>
           <w:szCs w:val="28"/>
         </w:rPr>
-        <w:t xml:space="preserve">If the select the option A, then the data that is stored under the resourceType = A should be retrieved and displayed, but they if they select A again, meaning that they are selecting the same resource </w:t>
+        <w:t xml:space="preserve">If the select the option A, then the data that is stored under the </w:t>
+      </w:r>
+      <w:proofErr w:type="spellStart"/>
+      <w:r>
+        <w:rPr>
+          <w:rFonts w:ascii="Times New Roman" w:hAnsi="Times New Roman" w:cs="Times New Roman"/>
+          <w:sz w:val="28"/>
+          <w:szCs w:val="28"/>
+        </w:rPr>
+        <w:t>resourceType</w:t>
+      </w:r>
+      <w:proofErr w:type="spellEnd"/>
+      <w:r>
+        <w:rPr>
+          <w:rFonts w:ascii="Times New Roman" w:hAnsi="Times New Roman" w:cs="Times New Roman"/>
+          <w:sz w:val="28"/>
+          <w:szCs w:val="28"/>
+        </w:rPr>
+        <w:t xml:space="preserve"> = A should be retrieved and displayed, but they if they select A again, meaning that they are selecting the same resource </w:t>
       </w:r>
       <w:r>
         <w:rPr>
@@ -6524,7 +7270,25 @@
           <w:sz w:val="28"/>
           <w:szCs w:val="28"/>
         </w:rPr>
-        <w:t>How your json file is formatted is that you have the resource type and the resource</w:t>
+        <w:t xml:space="preserve">How your </w:t>
+      </w:r>
+      <w:proofErr w:type="spellStart"/>
+      <w:r>
+        <w:rPr>
+          <w:rFonts w:ascii="Times New Roman" w:hAnsi="Times New Roman" w:cs="Times New Roman"/>
+          <w:sz w:val="28"/>
+          <w:szCs w:val="28"/>
+        </w:rPr>
+        <w:t>json</w:t>
+      </w:r>
+      <w:proofErr w:type="spellEnd"/>
+      <w:r>
+        <w:rPr>
+          <w:rFonts w:ascii="Times New Roman" w:hAnsi="Times New Roman" w:cs="Times New Roman"/>
+          <w:sz w:val="28"/>
+          <w:szCs w:val="28"/>
+        </w:rPr>
+        <w:t xml:space="preserve"> file is formatted is that you have the resource type and the resource</w:t>
       </w:r>
       <w:r>
         <w:rPr>
@@ -6674,7 +7438,25 @@
           <w:sz w:val="28"/>
           <w:szCs w:val="28"/>
         </w:rPr>
-        <w:t xml:space="preserve">The headings/table rows are what we call the “resourceType” and then the data that is filled in each heading/row is called the resource. </w:t>
+        <w:t>The headings/table rows are what we call the “</w:t>
+      </w:r>
+      <w:proofErr w:type="spellStart"/>
+      <w:r>
+        <w:rPr>
+          <w:rFonts w:ascii="Times New Roman" w:hAnsi="Times New Roman" w:cs="Times New Roman"/>
+          <w:sz w:val="28"/>
+          <w:szCs w:val="28"/>
+        </w:rPr>
+        <w:t>resourceType</w:t>
+      </w:r>
+      <w:proofErr w:type="spellEnd"/>
+      <w:r>
+        <w:rPr>
+          <w:rFonts w:ascii="Times New Roman" w:hAnsi="Times New Roman" w:cs="Times New Roman"/>
+          <w:sz w:val="28"/>
+          <w:szCs w:val="28"/>
+        </w:rPr>
+        <w:t xml:space="preserve">” and then the data that is filled in each heading/row is called the resource. </w:t>
       </w:r>
     </w:p>
     <w:p>
@@ -6704,7 +7486,25 @@
           <w:sz w:val="28"/>
           <w:szCs w:val="28"/>
         </w:rPr>
-        <w:t>*what this means is that “posts”, “comments”, “albums”, “photos” ect are the resource types.</w:t>
+        <w:t xml:space="preserve">*what this means is that “posts”, “comments”, “albums”, “photos” </w:t>
+      </w:r>
+      <w:proofErr w:type="spellStart"/>
+      <w:r>
+        <w:rPr>
+          <w:rFonts w:ascii="Times New Roman" w:hAnsi="Times New Roman" w:cs="Times New Roman"/>
+          <w:sz w:val="28"/>
+          <w:szCs w:val="28"/>
+        </w:rPr>
+        <w:t>ect</w:t>
+      </w:r>
+      <w:proofErr w:type="spellEnd"/>
+      <w:r>
+        <w:rPr>
+          <w:rFonts w:ascii="Times New Roman" w:hAnsi="Times New Roman" w:cs="Times New Roman"/>
+          <w:sz w:val="28"/>
+          <w:szCs w:val="28"/>
+        </w:rPr>
+        <w:t xml:space="preserve"> are the resource types.</w:t>
       </w:r>
       <w:r>
         <w:rPr>
@@ -6750,7 +7550,25 @@
           <w:sz w:val="28"/>
           <w:szCs w:val="28"/>
         </w:rPr>
-        <w:t xml:space="preserve">But notice how the resourceTypes are contained in a URL, call this URL the “end points” </w:t>
+        <w:t xml:space="preserve">But notice how the </w:t>
+      </w:r>
+      <w:proofErr w:type="spellStart"/>
+      <w:r>
+        <w:rPr>
+          <w:rFonts w:ascii="Times New Roman" w:hAnsi="Times New Roman" w:cs="Times New Roman"/>
+          <w:sz w:val="28"/>
+          <w:szCs w:val="28"/>
+        </w:rPr>
+        <w:t>resourceTypes</w:t>
+      </w:r>
+      <w:proofErr w:type="spellEnd"/>
+      <w:r>
+        <w:rPr>
+          <w:rFonts w:ascii="Times New Roman" w:hAnsi="Times New Roman" w:cs="Times New Roman"/>
+          <w:sz w:val="28"/>
+          <w:szCs w:val="28"/>
+        </w:rPr>
+        <w:t xml:space="preserve"> are contained in a URL, call this URL the “end points” </w:t>
       </w:r>
     </w:p>
     <w:p>
@@ -6788,13 +7606,23 @@
                 <w:szCs w:val="28"/>
               </w:rPr>
             </w:pPr>
+            <w:proofErr w:type="spellStart"/>
             <w:r>
               <w:rPr>
                 <w:rFonts w:ascii="Times New Roman" w:hAnsi="Times New Roman" w:cs="Times New Roman"/>
                 <w:sz w:val="28"/>
                 <w:szCs w:val="28"/>
               </w:rPr>
-              <w:t xml:space="preserve">resourceType = posts </w:t>
+              <w:t>resourceType</w:t>
+            </w:r>
+            <w:proofErr w:type="spellEnd"/>
+            <w:r>
+              <w:rPr>
+                <w:rFonts w:ascii="Times New Roman" w:hAnsi="Times New Roman" w:cs="Times New Roman"/>
+                <w:sz w:val="28"/>
+                <w:szCs w:val="28"/>
+              </w:rPr>
+              <w:t xml:space="preserve"> = posts </w:t>
             </w:r>
           </w:p>
           <w:p>
@@ -6989,13 +7817,23 @@
                 <w:szCs w:val="28"/>
               </w:rPr>
             </w:pPr>
+            <w:proofErr w:type="spellStart"/>
             <w:r>
               <w:rPr>
                 <w:rFonts w:ascii="Times New Roman" w:hAnsi="Times New Roman" w:cs="Times New Roman"/>
                 <w:sz w:val="28"/>
                 <w:szCs w:val="28"/>
               </w:rPr>
-              <w:t>resourceType = comments</w:t>
+              <w:t>resourceType</w:t>
+            </w:r>
+            <w:proofErr w:type="spellEnd"/>
+            <w:r>
+              <w:rPr>
+                <w:rFonts w:ascii="Times New Roman" w:hAnsi="Times New Roman" w:cs="Times New Roman"/>
+                <w:sz w:val="28"/>
+                <w:szCs w:val="28"/>
+              </w:rPr>
+              <w:t xml:space="preserve"> = comments</w:t>
             </w:r>
           </w:p>
           <w:p>
@@ -7346,7 +8184,25 @@
           <w:sz w:val="28"/>
           <w:szCs w:val="28"/>
         </w:rPr>
-        <w:t xml:space="preserve">however the function call for the useEffect hook takes 2 arguments, a lambda function and a array. </w:t>
+        <w:t xml:space="preserve">however the function call for the useEffect hook takes 2 arguments, a lambda function and </w:t>
+      </w:r>
+      <w:proofErr w:type="spellStart"/>
+      <w:r>
+        <w:rPr>
+          <w:rFonts w:ascii="Times New Roman" w:hAnsi="Times New Roman" w:cs="Times New Roman"/>
+          <w:sz w:val="28"/>
+          <w:szCs w:val="28"/>
+        </w:rPr>
+        <w:t>a</w:t>
+      </w:r>
+      <w:proofErr w:type="spellEnd"/>
+      <w:r>
+        <w:rPr>
+          <w:rFonts w:ascii="Times New Roman" w:hAnsi="Times New Roman" w:cs="Times New Roman"/>
+          <w:sz w:val="28"/>
+          <w:szCs w:val="28"/>
+        </w:rPr>
+        <w:t xml:space="preserve"> array. </w:t>
       </w:r>
       <w:r>
         <w:rPr>
@@ -7379,7 +8235,25 @@
           <w:sz w:val="28"/>
           <w:szCs w:val="28"/>
         </w:rPr>
-        <w:t xml:space="preserve">again its important that we understand what the useEffect hook does, it basically allow us to create a side effect. </w:t>
+        <w:t xml:space="preserve">again </w:t>
+      </w:r>
+      <w:proofErr w:type="spellStart"/>
+      <w:r>
+        <w:rPr>
+          <w:rFonts w:ascii="Times New Roman" w:hAnsi="Times New Roman" w:cs="Times New Roman"/>
+          <w:sz w:val="28"/>
+          <w:szCs w:val="28"/>
+        </w:rPr>
+        <w:t>its</w:t>
+      </w:r>
+      <w:proofErr w:type="spellEnd"/>
+      <w:r>
+        <w:rPr>
+          <w:rFonts w:ascii="Times New Roman" w:hAnsi="Times New Roman" w:cs="Times New Roman"/>
+          <w:sz w:val="28"/>
+          <w:szCs w:val="28"/>
+        </w:rPr>
+        <w:t xml:space="preserve"> important that we understand what the useEffect hook does, it basically allow us to create a side effect. </w:t>
       </w:r>
       <w:r>
         <w:rPr>
@@ -7491,6 +8365,7 @@
       <w:r>
         <w:rPr>
           <w:rFonts w:ascii="Times New Roman" w:hAnsi="Times New Roman" w:cs="Times New Roman"/>
+          <w:noProof/>
           <w:sz w:val="28"/>
           <w:szCs w:val="28"/>
         </w:rPr>
@@ -7554,7 +8429,43 @@
           <w:sz w:val="28"/>
           <w:szCs w:val="28"/>
         </w:rPr>
-        <w:t>This is just a simple fetch(‘Start_URL’) command with a simple start url, similar to what we had in python scrapy .</w:t>
+        <w:t>This is just a simple fetch(‘</w:t>
+      </w:r>
+      <w:proofErr w:type="spellStart"/>
+      <w:r>
+        <w:rPr>
+          <w:rFonts w:ascii="Times New Roman" w:hAnsi="Times New Roman" w:cs="Times New Roman"/>
+          <w:sz w:val="28"/>
+          <w:szCs w:val="28"/>
+        </w:rPr>
+        <w:t>Start_URL</w:t>
+      </w:r>
+      <w:proofErr w:type="spellEnd"/>
+      <w:r>
+        <w:rPr>
+          <w:rFonts w:ascii="Times New Roman" w:hAnsi="Times New Roman" w:cs="Times New Roman"/>
+          <w:sz w:val="28"/>
+          <w:szCs w:val="28"/>
+        </w:rPr>
+        <w:t xml:space="preserve">’) command with a simple start </w:t>
+      </w:r>
+      <w:proofErr w:type="spellStart"/>
+      <w:r>
+        <w:rPr>
+          <w:rFonts w:ascii="Times New Roman" w:hAnsi="Times New Roman" w:cs="Times New Roman"/>
+          <w:sz w:val="28"/>
+          <w:szCs w:val="28"/>
+        </w:rPr>
+        <w:t>url</w:t>
+      </w:r>
+      <w:proofErr w:type="spellEnd"/>
+      <w:r>
+        <w:rPr>
+          <w:rFonts w:ascii="Times New Roman" w:hAnsi="Times New Roman" w:cs="Times New Roman"/>
+          <w:sz w:val="28"/>
+          <w:szCs w:val="28"/>
+        </w:rPr>
+        <w:t>, similar to what we had in python scrapy .</w:t>
       </w:r>
     </w:p>
     <w:p>
@@ -7622,7 +8533,25 @@
           <w:sz w:val="28"/>
           <w:szCs w:val="28"/>
         </w:rPr>
-        <w:t xml:space="preserve">The input is the response and the output is the response in json format. </w:t>
+        <w:t xml:space="preserve">The input is the response and the output is the response in </w:t>
+      </w:r>
+      <w:proofErr w:type="spellStart"/>
+      <w:r>
+        <w:rPr>
+          <w:rFonts w:ascii="Times New Roman" w:hAnsi="Times New Roman" w:cs="Times New Roman"/>
+          <w:sz w:val="28"/>
+          <w:szCs w:val="28"/>
+        </w:rPr>
+        <w:t>json</w:t>
+      </w:r>
+      <w:proofErr w:type="spellEnd"/>
+      <w:r>
+        <w:rPr>
+          <w:rFonts w:ascii="Times New Roman" w:hAnsi="Times New Roman" w:cs="Times New Roman"/>
+          <w:sz w:val="28"/>
+          <w:szCs w:val="28"/>
+        </w:rPr>
+        <w:t xml:space="preserve"> format. </w:t>
       </w:r>
       <w:r>
         <w:rPr>
@@ -7638,8 +8567,1212 @@
           <w:sz w:val="28"/>
           <w:szCs w:val="28"/>
         </w:rPr>
-        <w:t>And in the second function, we are taking the output from the first operation which is the json format, and we are producing a new output which is the console.log()</w:t>
-      </w:r>
+        <w:t xml:space="preserve">And in the second function, we are taking the output from the first operation which is the </w:t>
+      </w:r>
+      <w:proofErr w:type="spellStart"/>
+      <w:r>
+        <w:rPr>
+          <w:rFonts w:ascii="Times New Roman" w:hAnsi="Times New Roman" w:cs="Times New Roman"/>
+          <w:sz w:val="28"/>
+          <w:szCs w:val="28"/>
+        </w:rPr>
+        <w:t>json</w:t>
+      </w:r>
+      <w:proofErr w:type="spellEnd"/>
+      <w:r>
+        <w:rPr>
+          <w:rFonts w:ascii="Times New Roman" w:hAnsi="Times New Roman" w:cs="Times New Roman"/>
+          <w:sz w:val="28"/>
+          <w:szCs w:val="28"/>
+        </w:rPr>
+        <w:t xml:space="preserve"> format, and we are producing a new output which is the console.log()</w:t>
+      </w:r>
+    </w:p>
+    <w:p>
+      <w:pPr>
+        <w:ind w:left="360"/>
+        <w:rPr>
+          <w:rFonts w:ascii="Times New Roman" w:hAnsi="Times New Roman" w:cs="Times New Roman"/>
+          <w:sz w:val="28"/>
+          <w:szCs w:val="28"/>
+        </w:rPr>
+      </w:pPr>
+      <w:r>
+        <w:rPr>
+          <w:rFonts w:ascii="Times New Roman" w:hAnsi="Times New Roman" w:cs="Times New Roman"/>
+          <w:sz w:val="28"/>
+          <w:szCs w:val="28"/>
+        </w:rPr>
+        <w:t>--------------------------------------------------------------------------------------------</w:t>
+      </w:r>
+    </w:p>
+    <w:p>
+      <w:pPr>
+        <w:ind w:left="360"/>
+        <w:rPr>
+          <w:rFonts w:ascii="Times New Roman" w:hAnsi="Times New Roman" w:cs="Times New Roman"/>
+          <w:sz w:val="28"/>
+          <w:szCs w:val="28"/>
+        </w:rPr>
+      </w:pPr>
+      <w:r>
+        <w:rPr>
+          <w:rFonts w:ascii="Times New Roman" w:hAnsi="Times New Roman" w:cs="Times New Roman"/>
+          <w:noProof/>
+          <w:sz w:val="28"/>
+          <w:szCs w:val="28"/>
+        </w:rPr>
+        <w:lastRenderedPageBreak/>
+        <w:drawing>
+          <wp:inline distT="0" distB="0" distL="0" distR="0" wp14:anchorId="3990CBED" wp14:editId="02EC106D">
+            <wp:extent cx="4372585" cy="333422"/>
+            <wp:effectExtent l="0" t="0" r="0" b="9525"/>
+            <wp:docPr id="647690251" name="Picture 1"/>
+            <wp:cNvGraphicFramePr>
+              <a:graphicFrameLocks xmlns:a="http://schemas.openxmlformats.org/drawingml/2006/main" noChangeAspect="1"/>
+            </wp:cNvGraphicFramePr>
+            <a:graphic xmlns:a="http://schemas.openxmlformats.org/drawingml/2006/main">
+              <a:graphicData uri="http://schemas.openxmlformats.org/drawingml/2006/picture">
+                <pic:pic xmlns:pic="http://schemas.openxmlformats.org/drawingml/2006/picture">
+                  <pic:nvPicPr>
+                    <pic:cNvPr id="647690251" name=""/>
+                    <pic:cNvPicPr/>
+                  </pic:nvPicPr>
+                  <pic:blipFill>
+                    <a:blip r:embed="rId41"/>
+                    <a:stretch>
+                      <a:fillRect/>
+                    </a:stretch>
+                  </pic:blipFill>
+                  <pic:spPr>
+                    <a:xfrm>
+                      <a:off x="0" y="0"/>
+                      <a:ext cx="4372585" cy="333422"/>
+                    </a:xfrm>
+                    <a:prstGeom prst="rect">
+                      <a:avLst/>
+                    </a:prstGeom>
+                  </pic:spPr>
+                </pic:pic>
+              </a:graphicData>
+            </a:graphic>
+          </wp:inline>
+        </w:drawing>
+      </w:r>
+    </w:p>
+    <w:p>
+      <w:pPr>
+        <w:ind w:left="360"/>
+        <w:rPr>
+          <w:rFonts w:ascii="Times New Roman" w:hAnsi="Times New Roman" w:cs="Times New Roman"/>
+          <w:sz w:val="28"/>
+          <w:szCs w:val="28"/>
+        </w:rPr>
+      </w:pPr>
+      <w:r>
+        <w:rPr>
+          <w:rFonts w:ascii="Times New Roman" w:hAnsi="Times New Roman" w:cs="Times New Roman"/>
+          <w:noProof/>
+          <w:sz w:val="28"/>
+          <w:szCs w:val="28"/>
+        </w:rPr>
+        <w:drawing>
+          <wp:inline distT="0" distB="0" distL="0" distR="0" wp14:anchorId="34FEA990" wp14:editId="68DFC662">
+            <wp:extent cx="5731510" cy="1156335"/>
+            <wp:effectExtent l="0" t="0" r="2540" b="5715"/>
+            <wp:docPr id="2147132059" name="Picture 1" descr="A computer code on a black background&#10;&#10;Description automatically generated"/>
+            <wp:cNvGraphicFramePr>
+              <a:graphicFrameLocks xmlns:a="http://schemas.openxmlformats.org/drawingml/2006/main" noChangeAspect="1"/>
+            </wp:cNvGraphicFramePr>
+            <a:graphic xmlns:a="http://schemas.openxmlformats.org/drawingml/2006/main">
+              <a:graphicData uri="http://schemas.openxmlformats.org/drawingml/2006/picture">
+                <pic:pic xmlns:pic="http://schemas.openxmlformats.org/drawingml/2006/picture">
+                  <pic:nvPicPr>
+                    <pic:cNvPr id="2147132059" name="Picture 1" descr="A computer code on a black background&#10;&#10;Description automatically generated"/>
+                    <pic:cNvPicPr/>
+                  </pic:nvPicPr>
+                  <pic:blipFill>
+                    <a:blip r:embed="rId42"/>
+                    <a:stretch>
+                      <a:fillRect/>
+                    </a:stretch>
+                  </pic:blipFill>
+                  <pic:spPr>
+                    <a:xfrm>
+                      <a:off x="0" y="0"/>
+                      <a:ext cx="5731510" cy="1156335"/>
+                    </a:xfrm>
+                    <a:prstGeom prst="rect">
+                      <a:avLst/>
+                    </a:prstGeom>
+                  </pic:spPr>
+                </pic:pic>
+              </a:graphicData>
+            </a:graphic>
+          </wp:inline>
+        </w:drawing>
+      </w:r>
+    </w:p>
+    <w:p>
+      <w:pPr>
+        <w:ind w:left="360"/>
+        <w:rPr>
+          <w:rFonts w:ascii="Times New Roman" w:hAnsi="Times New Roman" w:cs="Times New Roman"/>
+          <w:sz w:val="28"/>
+          <w:szCs w:val="28"/>
+        </w:rPr>
+      </w:pPr>
+      <w:r>
+        <w:rPr>
+          <w:rFonts w:ascii="Times New Roman" w:hAnsi="Times New Roman" w:cs="Times New Roman"/>
+          <w:noProof/>
+          <w:sz w:val="28"/>
+          <w:szCs w:val="28"/>
+        </w:rPr>
+        <w:drawing>
+          <wp:inline distT="0" distB="0" distL="0" distR="0" wp14:anchorId="1E759920" wp14:editId="14DB6B65">
+            <wp:extent cx="5731510" cy="1160780"/>
+            <wp:effectExtent l="0" t="0" r="2540" b="1270"/>
+            <wp:docPr id="1466775766" name="Picture 1" descr="A black screen with white text&#10;&#10;Description automatically generated"/>
+            <wp:cNvGraphicFramePr>
+              <a:graphicFrameLocks xmlns:a="http://schemas.openxmlformats.org/drawingml/2006/main" noChangeAspect="1"/>
+            </wp:cNvGraphicFramePr>
+            <a:graphic xmlns:a="http://schemas.openxmlformats.org/drawingml/2006/main">
+              <a:graphicData uri="http://schemas.openxmlformats.org/drawingml/2006/picture">
+                <pic:pic xmlns:pic="http://schemas.openxmlformats.org/drawingml/2006/picture">
+                  <pic:nvPicPr>
+                    <pic:cNvPr id="1466775766" name="Picture 1" descr="A black screen with white text&#10;&#10;Description automatically generated"/>
+                    <pic:cNvPicPr/>
+                  </pic:nvPicPr>
+                  <pic:blipFill>
+                    <a:blip r:embed="rId43"/>
+                    <a:stretch>
+                      <a:fillRect/>
+                    </a:stretch>
+                  </pic:blipFill>
+                  <pic:spPr>
+                    <a:xfrm>
+                      <a:off x="0" y="0"/>
+                      <a:ext cx="5731510" cy="1160780"/>
+                    </a:xfrm>
+                    <a:prstGeom prst="rect">
+                      <a:avLst/>
+                    </a:prstGeom>
+                  </pic:spPr>
+                </pic:pic>
+              </a:graphicData>
+            </a:graphic>
+          </wp:inline>
+        </w:drawing>
+      </w:r>
+    </w:p>
+    <w:p>
+      <w:pPr>
+        <w:pStyle w:val="ListParagraph"/>
+        <w:numPr>
+          <w:ilvl w:val="0"/>
+          <w:numId w:val="12"/>
+        </w:numPr>
+        <w:rPr>
+          <w:rFonts w:ascii="Times New Roman" w:hAnsi="Times New Roman" w:cs="Times New Roman"/>
+          <w:sz w:val="28"/>
+          <w:szCs w:val="28"/>
+        </w:rPr>
+      </w:pPr>
+      <w:r>
+        <w:rPr>
+          <w:rFonts w:ascii="Times New Roman" w:hAnsi="Times New Roman" w:cs="Times New Roman"/>
+          <w:sz w:val="28"/>
+          <w:szCs w:val="28"/>
+        </w:rPr>
+        <w:t xml:space="preserve">I am using a rest API in order to query a database and return the data in </w:t>
+      </w:r>
+      <w:proofErr w:type="spellStart"/>
+      <w:r>
+        <w:rPr>
+          <w:rFonts w:ascii="Times New Roman" w:hAnsi="Times New Roman" w:cs="Times New Roman"/>
+          <w:sz w:val="28"/>
+          <w:szCs w:val="28"/>
+        </w:rPr>
+        <w:t>json</w:t>
+      </w:r>
+      <w:proofErr w:type="spellEnd"/>
+      <w:r>
+        <w:rPr>
+          <w:rFonts w:ascii="Times New Roman" w:hAnsi="Times New Roman" w:cs="Times New Roman"/>
+          <w:sz w:val="28"/>
+          <w:szCs w:val="28"/>
+        </w:rPr>
+        <w:t xml:space="preserve"> format. </w:t>
+      </w:r>
+      <w:r>
+        <w:rPr>
+          <w:rFonts w:ascii="Times New Roman" w:hAnsi="Times New Roman" w:cs="Times New Roman"/>
+          <w:sz w:val="28"/>
+          <w:szCs w:val="28"/>
+        </w:rPr>
+        <w:t>What I want to do is that I want to create a State, and do that I use the {useState} hook</w:t>
+      </w:r>
+      <w:r>
+        <w:rPr>
+          <w:rFonts w:ascii="Times New Roman" w:hAnsi="Times New Roman" w:cs="Times New Roman"/>
+          <w:sz w:val="28"/>
+          <w:szCs w:val="28"/>
+        </w:rPr>
+        <w:t xml:space="preserve">. </w:t>
+      </w:r>
+      <w:proofErr w:type="spellStart"/>
+      <w:r>
+        <w:rPr>
+          <w:rFonts w:ascii="Times New Roman" w:hAnsi="Times New Roman" w:cs="Times New Roman"/>
+          <w:sz w:val="28"/>
+          <w:szCs w:val="28"/>
+        </w:rPr>
+        <w:t>Im</w:t>
+      </w:r>
+      <w:proofErr w:type="spellEnd"/>
+      <w:r>
+        <w:rPr>
+          <w:rFonts w:ascii="Times New Roman" w:hAnsi="Times New Roman" w:cs="Times New Roman"/>
+          <w:sz w:val="28"/>
+          <w:szCs w:val="28"/>
+        </w:rPr>
+        <w:t xml:space="preserve"> going to do a function call for this useState hook I am going to pass it an empty array. </w:t>
+      </w:r>
+      <w:r>
+        <w:rPr>
+          <w:rFonts w:ascii="Times New Roman" w:hAnsi="Times New Roman" w:cs="Times New Roman"/>
+          <w:sz w:val="28"/>
+          <w:szCs w:val="28"/>
+        </w:rPr>
+        <w:t xml:space="preserve">I want to initialize an empty array, </w:t>
+      </w:r>
+      <w:r>
+        <w:rPr>
+          <w:rFonts w:ascii="Times New Roman" w:hAnsi="Times New Roman" w:cs="Times New Roman"/>
+          <w:sz w:val="28"/>
+          <w:szCs w:val="28"/>
+        </w:rPr>
+        <w:t>when I am creating the useState object in the array I will pass 2 parameters, a variable to represent the current state = “items” and a variable to change the current state or set the current state and that variable is called “</w:t>
+      </w:r>
+      <w:proofErr w:type="spellStart"/>
+      <w:r>
+        <w:rPr>
+          <w:rFonts w:ascii="Times New Roman" w:hAnsi="Times New Roman" w:cs="Times New Roman"/>
+          <w:sz w:val="28"/>
+          <w:szCs w:val="28"/>
+        </w:rPr>
+        <w:t>setItems</w:t>
+      </w:r>
+      <w:proofErr w:type="spellEnd"/>
+      <w:r>
+        <w:rPr>
+          <w:rFonts w:ascii="Times New Roman" w:hAnsi="Times New Roman" w:cs="Times New Roman"/>
+          <w:sz w:val="28"/>
+          <w:szCs w:val="28"/>
+        </w:rPr>
+        <w:t xml:space="preserve">” </w:t>
+      </w:r>
+    </w:p>
+    <w:p>
+      <w:pPr>
+        <w:pStyle w:val="ListParagraph"/>
+        <w:rPr>
+          <w:rFonts w:ascii="Times New Roman" w:hAnsi="Times New Roman" w:cs="Times New Roman"/>
+          <w:sz w:val="28"/>
+          <w:szCs w:val="28"/>
+        </w:rPr>
+      </w:pPr>
+      <w:r>
+        <w:rPr>
+          <w:rFonts w:ascii="Times New Roman" w:hAnsi="Times New Roman" w:cs="Times New Roman"/>
+          <w:sz w:val="28"/>
+          <w:szCs w:val="28"/>
+        </w:rPr>
+        <w:t xml:space="preserve">const [items, </w:t>
+      </w:r>
+      <w:proofErr w:type="spellStart"/>
+      <w:r>
+        <w:rPr>
+          <w:rFonts w:ascii="Times New Roman" w:hAnsi="Times New Roman" w:cs="Times New Roman"/>
+          <w:sz w:val="28"/>
+          <w:szCs w:val="28"/>
+        </w:rPr>
+        <w:t>setItems</w:t>
+      </w:r>
+      <w:proofErr w:type="spellEnd"/>
+      <w:r>
+        <w:rPr>
+          <w:rFonts w:ascii="Times New Roman" w:hAnsi="Times New Roman" w:cs="Times New Roman"/>
+          <w:sz w:val="28"/>
+          <w:szCs w:val="28"/>
+        </w:rPr>
+        <w:t>]</w:t>
+      </w:r>
+    </w:p>
+    <w:p>
+      <w:pPr>
+        <w:pStyle w:val="ListParagraph"/>
+        <w:rPr>
+          <w:rFonts w:ascii="Times New Roman" w:hAnsi="Times New Roman" w:cs="Times New Roman"/>
+          <w:sz w:val="28"/>
+          <w:szCs w:val="28"/>
+        </w:rPr>
+      </w:pPr>
+    </w:p>
+    <w:p>
+      <w:pPr>
+        <w:pStyle w:val="ListParagraph"/>
+        <w:rPr>
+          <w:rFonts w:ascii="Times New Roman" w:hAnsi="Times New Roman" w:cs="Times New Roman"/>
+          <w:sz w:val="28"/>
+          <w:szCs w:val="28"/>
+        </w:rPr>
+      </w:pPr>
+      <w:r>
+        <w:rPr>
+          <w:rFonts w:ascii="Times New Roman" w:hAnsi="Times New Roman" w:cs="Times New Roman"/>
+          <w:sz w:val="28"/>
+          <w:szCs w:val="28"/>
+        </w:rPr>
+        <w:t xml:space="preserve">I will then do a function call for my useState hook and I will default it with an empty array, this means that the current/default value for these items is an empty array. </w:t>
+      </w:r>
+      <w:r>
+        <w:rPr>
+          <w:rFonts w:ascii="Times New Roman" w:hAnsi="Times New Roman" w:cs="Times New Roman"/>
+          <w:sz w:val="28"/>
+          <w:szCs w:val="28"/>
+        </w:rPr>
+        <w:t xml:space="preserve"> So I now have this empty array that I can fill with data when I use the </w:t>
+      </w:r>
+      <w:proofErr w:type="spellStart"/>
+      <w:r>
+        <w:rPr>
+          <w:rFonts w:ascii="Times New Roman" w:hAnsi="Times New Roman" w:cs="Times New Roman"/>
+          <w:sz w:val="28"/>
+          <w:szCs w:val="28"/>
+        </w:rPr>
+        <w:t>se</w:t>
+      </w:r>
+      <w:r>
+        <w:rPr>
+          <w:rFonts w:ascii="Times New Roman" w:hAnsi="Times New Roman" w:cs="Times New Roman"/>
+          <w:sz w:val="28"/>
+          <w:szCs w:val="28"/>
+        </w:rPr>
+        <w:t>t</w:t>
+      </w:r>
+      <w:r>
+        <w:rPr>
+          <w:rFonts w:ascii="Times New Roman" w:hAnsi="Times New Roman" w:cs="Times New Roman"/>
+          <w:sz w:val="28"/>
+          <w:szCs w:val="28"/>
+        </w:rPr>
+        <w:t>Items</w:t>
+      </w:r>
+      <w:proofErr w:type="spellEnd"/>
+      <w:r>
+        <w:rPr>
+          <w:rFonts w:ascii="Times New Roman" w:hAnsi="Times New Roman" w:cs="Times New Roman"/>
+          <w:sz w:val="28"/>
+          <w:szCs w:val="28"/>
+        </w:rPr>
+        <w:t xml:space="preserve"> method. </w:t>
+      </w:r>
+    </w:p>
+    <w:p>
+      <w:pPr>
+        <w:pStyle w:val="ListParagraph"/>
+        <w:rPr>
+          <w:rFonts w:ascii="Times New Roman" w:hAnsi="Times New Roman" w:cs="Times New Roman"/>
+          <w:sz w:val="28"/>
+          <w:szCs w:val="28"/>
+        </w:rPr>
+      </w:pPr>
+    </w:p>
+    <w:p>
+      <w:pPr>
+        <w:pStyle w:val="ListParagraph"/>
+        <w:rPr>
+          <w:rFonts w:ascii="Times New Roman" w:hAnsi="Times New Roman" w:cs="Times New Roman"/>
+          <w:sz w:val="28"/>
+          <w:szCs w:val="28"/>
+        </w:rPr>
+      </w:pPr>
+      <w:r>
+        <w:rPr>
+          <w:rFonts w:ascii="Times New Roman" w:hAnsi="Times New Roman" w:cs="Times New Roman"/>
+          <w:sz w:val="28"/>
+          <w:szCs w:val="28"/>
+        </w:rPr>
+        <w:t>*</w:t>
+      </w:r>
+      <w:r>
+        <w:rPr>
+          <w:rFonts w:ascii="Times New Roman" w:hAnsi="Times New Roman" w:cs="Times New Roman"/>
+          <w:sz w:val="28"/>
+          <w:szCs w:val="28"/>
+        </w:rPr>
+        <w:t xml:space="preserve">when I call my </w:t>
+      </w:r>
+      <w:proofErr w:type="spellStart"/>
+      <w:r>
+        <w:rPr>
+          <w:rFonts w:ascii="Times New Roman" w:hAnsi="Times New Roman" w:cs="Times New Roman"/>
+          <w:sz w:val="28"/>
+          <w:szCs w:val="28"/>
+        </w:rPr>
+        <w:t>setItems</w:t>
+      </w:r>
+      <w:proofErr w:type="spellEnd"/>
+      <w:r>
+        <w:rPr>
+          <w:rFonts w:ascii="Times New Roman" w:hAnsi="Times New Roman" w:cs="Times New Roman"/>
+          <w:sz w:val="28"/>
+          <w:szCs w:val="28"/>
+        </w:rPr>
+        <w:t xml:space="preserve">() function, and I pass it my </w:t>
+      </w:r>
+      <w:proofErr w:type="spellStart"/>
+      <w:r>
+        <w:rPr>
+          <w:rFonts w:ascii="Times New Roman" w:hAnsi="Times New Roman" w:cs="Times New Roman"/>
+          <w:sz w:val="28"/>
+          <w:szCs w:val="28"/>
+        </w:rPr>
+        <w:t>json</w:t>
+      </w:r>
+      <w:proofErr w:type="spellEnd"/>
+      <w:r>
+        <w:rPr>
+          <w:rFonts w:ascii="Times New Roman" w:hAnsi="Times New Roman" w:cs="Times New Roman"/>
+          <w:sz w:val="28"/>
+          <w:szCs w:val="28"/>
+        </w:rPr>
+        <w:t xml:space="preserve"> data which is what I do in the useEffect() function call, what will happen is that I will end up with this array that contains my </w:t>
+      </w:r>
+      <w:proofErr w:type="spellStart"/>
+      <w:r>
+        <w:rPr>
+          <w:rFonts w:ascii="Times New Roman" w:hAnsi="Times New Roman" w:cs="Times New Roman"/>
+          <w:sz w:val="28"/>
+          <w:szCs w:val="28"/>
+        </w:rPr>
+        <w:t>json</w:t>
+      </w:r>
+      <w:proofErr w:type="spellEnd"/>
+      <w:r>
+        <w:rPr>
+          <w:rFonts w:ascii="Times New Roman" w:hAnsi="Times New Roman" w:cs="Times New Roman"/>
+          <w:sz w:val="28"/>
+          <w:szCs w:val="28"/>
+        </w:rPr>
+        <w:t xml:space="preserve"> data. </w:t>
+      </w:r>
+      <w:r>
+        <w:rPr>
+          <w:rFonts w:ascii="Times New Roman" w:hAnsi="Times New Roman" w:cs="Times New Roman"/>
+          <w:sz w:val="28"/>
+          <w:szCs w:val="28"/>
+        </w:rPr>
+        <w:t xml:space="preserve">For the resource type that I selected. </w:t>
+      </w:r>
+    </w:p>
+    <w:p>
+      <w:pPr>
+        <w:pStyle w:val="ListParagraph"/>
+        <w:rPr>
+          <w:rFonts w:ascii="Times New Roman" w:hAnsi="Times New Roman" w:cs="Times New Roman"/>
+          <w:sz w:val="28"/>
+          <w:szCs w:val="28"/>
+        </w:rPr>
+      </w:pPr>
+    </w:p>
+    <w:p>
+      <w:pPr>
+        <w:pStyle w:val="ListParagraph"/>
+        <w:rPr>
+          <w:rFonts w:ascii="Times New Roman" w:hAnsi="Times New Roman" w:cs="Times New Roman"/>
+          <w:sz w:val="28"/>
+          <w:szCs w:val="28"/>
+        </w:rPr>
+      </w:pPr>
+      <w:r>
+        <w:rPr>
+          <w:rFonts w:ascii="Times New Roman" w:hAnsi="Times New Roman" w:cs="Times New Roman"/>
+          <w:sz w:val="28"/>
+          <w:szCs w:val="28"/>
+        </w:rPr>
+        <w:t xml:space="preserve">*what I want to do now is that I want to iterate over this array, using what is called a map function, </w:t>
+      </w:r>
+      <w:r>
+        <w:rPr>
+          <w:rFonts w:ascii="Times New Roman" w:hAnsi="Times New Roman" w:cs="Times New Roman"/>
+          <w:sz w:val="28"/>
+          <w:szCs w:val="28"/>
+        </w:rPr>
+        <w:t xml:space="preserve">what the map function will do is that is that it will iterate over all of the data and then map each </w:t>
+      </w:r>
+      <w:proofErr w:type="spellStart"/>
+      <w:r>
+        <w:rPr>
+          <w:rFonts w:ascii="Times New Roman" w:hAnsi="Times New Roman" w:cs="Times New Roman"/>
+          <w:sz w:val="28"/>
+          <w:szCs w:val="28"/>
+        </w:rPr>
+        <w:t>elememtn</w:t>
+      </w:r>
+      <w:proofErr w:type="spellEnd"/>
+      <w:r>
+        <w:rPr>
+          <w:rFonts w:ascii="Times New Roman" w:hAnsi="Times New Roman" w:cs="Times New Roman"/>
+          <w:sz w:val="28"/>
+          <w:szCs w:val="28"/>
+        </w:rPr>
+        <w:t xml:space="preserve">(item) by applying a function and it  will return a new array. </w:t>
+      </w:r>
+    </w:p>
+    <w:p>
+      <w:pPr>
+        <w:pStyle w:val="ListParagraph"/>
+        <w:rPr>
+          <w:rFonts w:ascii="Times New Roman" w:hAnsi="Times New Roman" w:cs="Times New Roman"/>
+          <w:sz w:val="28"/>
+          <w:szCs w:val="28"/>
+        </w:rPr>
+      </w:pPr>
+    </w:p>
+    <w:p>
+      <w:pPr>
+        <w:rPr>
+          <w:rFonts w:ascii="Times New Roman" w:hAnsi="Times New Roman" w:cs="Times New Roman"/>
+          <w:sz w:val="28"/>
+          <w:szCs w:val="28"/>
+        </w:rPr>
+      </w:pPr>
+    </w:p>
+    <w:p>
+      <w:pPr>
+        <w:pStyle w:val="ListParagraph"/>
+        <w:rPr>
+          <w:rFonts w:ascii="Times New Roman" w:hAnsi="Times New Roman" w:cs="Times New Roman"/>
+          <w:sz w:val="28"/>
+          <w:szCs w:val="28"/>
+        </w:rPr>
+      </w:pPr>
+      <w:r>
+        <w:rPr>
+          <w:rFonts w:ascii="Times New Roman" w:hAnsi="Times New Roman" w:cs="Times New Roman"/>
+          <w:sz w:val="28"/>
+          <w:szCs w:val="28"/>
+        </w:rPr>
+        <w:lastRenderedPageBreak/>
+        <w:t>*</w:t>
+      </w:r>
+      <w:r>
+        <w:rPr>
+          <w:rFonts w:ascii="Times New Roman" w:hAnsi="Times New Roman" w:cs="Times New Roman"/>
+          <w:sz w:val="28"/>
+          <w:szCs w:val="28"/>
+        </w:rPr>
+        <w:t xml:space="preserve">once I have the new array, I want to apply what is called a </w:t>
+      </w:r>
+      <w:proofErr w:type="spellStart"/>
+      <w:r>
+        <w:rPr>
+          <w:rFonts w:ascii="Times New Roman" w:hAnsi="Times New Roman" w:cs="Times New Roman"/>
+          <w:sz w:val="28"/>
+          <w:szCs w:val="28"/>
+        </w:rPr>
+        <w:t>json.stringify</w:t>
+      </w:r>
+      <w:proofErr w:type="spellEnd"/>
+      <w:r>
+        <w:rPr>
+          <w:rFonts w:ascii="Times New Roman" w:hAnsi="Times New Roman" w:cs="Times New Roman"/>
+          <w:sz w:val="28"/>
+          <w:szCs w:val="28"/>
+        </w:rPr>
+        <w:t xml:space="preserve"> which will allow me to return the contents of the array without the array structure as a string. </w:t>
+      </w:r>
+      <w:r>
+        <w:rPr>
+          <w:rFonts w:ascii="Times New Roman" w:hAnsi="Times New Roman" w:cs="Times New Roman"/>
+          <w:sz w:val="28"/>
+          <w:szCs w:val="28"/>
+        </w:rPr>
+        <w:t xml:space="preserve"> And I want to return it inside of my &lt;pre&gt; html elements. </w:t>
+      </w:r>
+    </w:p>
+    <w:p>
+      <w:pPr>
+        <w:pStyle w:val="ListParagraph"/>
+        <w:rPr>
+          <w:rFonts w:ascii="Times New Roman" w:hAnsi="Times New Roman" w:cs="Times New Roman"/>
+          <w:sz w:val="28"/>
+          <w:szCs w:val="28"/>
+        </w:rPr>
+      </w:pPr>
+    </w:p>
+    <w:p>
+      <w:pPr>
+        <w:pStyle w:val="ListParagraph"/>
+        <w:rPr>
+          <w:rFonts w:ascii="Times New Roman" w:hAnsi="Times New Roman" w:cs="Times New Roman"/>
+          <w:sz w:val="28"/>
+          <w:szCs w:val="28"/>
+        </w:rPr>
+      </w:pPr>
+      <w:r>
+        <w:rPr>
+          <w:rFonts w:ascii="Times New Roman" w:hAnsi="Times New Roman" w:cs="Times New Roman"/>
+          <w:sz w:val="28"/>
+          <w:szCs w:val="28"/>
+        </w:rPr>
+        <w:t>*</w:t>
+      </w:r>
+      <w:r>
+        <w:rPr>
+          <w:rFonts w:ascii="Times New Roman" w:hAnsi="Times New Roman" w:cs="Times New Roman"/>
+          <w:sz w:val="28"/>
+          <w:szCs w:val="28"/>
+        </w:rPr>
+        <w:t xml:space="preserve">when I call my map function, which operates over the original array which is Items, which contains my original data that I got from my database in </w:t>
+      </w:r>
+      <w:proofErr w:type="spellStart"/>
+      <w:r>
+        <w:rPr>
+          <w:rFonts w:ascii="Times New Roman" w:hAnsi="Times New Roman" w:cs="Times New Roman"/>
+          <w:sz w:val="28"/>
+          <w:szCs w:val="28"/>
+        </w:rPr>
+        <w:t>json</w:t>
+      </w:r>
+      <w:proofErr w:type="spellEnd"/>
+      <w:r>
+        <w:rPr>
+          <w:rFonts w:ascii="Times New Roman" w:hAnsi="Times New Roman" w:cs="Times New Roman"/>
+          <w:sz w:val="28"/>
+          <w:szCs w:val="28"/>
+        </w:rPr>
+        <w:t xml:space="preserve"> format, the map function requires an argument, which is function, and how I define this function is very easy</w:t>
+      </w:r>
+      <w:r>
+        <w:rPr>
+          <w:rFonts w:ascii="Times New Roman" w:hAnsi="Times New Roman" w:cs="Times New Roman"/>
+          <w:sz w:val="28"/>
+          <w:szCs w:val="28"/>
+        </w:rPr>
+        <w:t xml:space="preserve">. </w:t>
+      </w:r>
+      <w:r>
+        <w:rPr>
+          <w:rFonts w:ascii="Times New Roman" w:hAnsi="Times New Roman" w:cs="Times New Roman"/>
+          <w:sz w:val="28"/>
+          <w:szCs w:val="28"/>
+        </w:rPr>
+        <w:t xml:space="preserve">You have this array that contains Items, what I want you to do is to take a single item and then return its </w:t>
+      </w:r>
+      <w:proofErr w:type="spellStart"/>
+      <w:r>
+        <w:rPr>
+          <w:rFonts w:ascii="Times New Roman" w:hAnsi="Times New Roman" w:cs="Times New Roman"/>
+          <w:sz w:val="28"/>
+          <w:szCs w:val="28"/>
+        </w:rPr>
+        <w:t>json.stingify</w:t>
+      </w:r>
+      <w:proofErr w:type="spellEnd"/>
+      <w:r>
+        <w:rPr>
+          <w:rFonts w:ascii="Times New Roman" w:hAnsi="Times New Roman" w:cs="Times New Roman"/>
+          <w:sz w:val="28"/>
+          <w:szCs w:val="28"/>
+        </w:rPr>
+        <w:t xml:space="preserve"> format, and then iterate through all of the items and do the same for all of them. The map function by default will iterate through the entire array and apply the function to all of the elements in the array.</w:t>
+      </w:r>
+    </w:p>
+    <w:p>
+      <w:pPr>
+        <w:pStyle w:val="ListParagraph"/>
+        <w:rPr>
+          <w:rFonts w:ascii="Times New Roman" w:hAnsi="Times New Roman" w:cs="Times New Roman"/>
+          <w:sz w:val="28"/>
+          <w:szCs w:val="28"/>
+        </w:rPr>
+      </w:pPr>
+    </w:p>
+    <w:p>
+      <w:pPr>
+        <w:pStyle w:val="ListParagraph"/>
+        <w:rPr>
+          <w:rFonts w:ascii="Times New Roman" w:hAnsi="Times New Roman" w:cs="Times New Roman"/>
+          <w:sz w:val="28"/>
+          <w:szCs w:val="28"/>
+        </w:rPr>
+      </w:pPr>
+      <w:r>
+        <w:rPr>
+          <w:rFonts w:ascii="Times New Roman" w:hAnsi="Times New Roman" w:cs="Times New Roman"/>
+          <w:sz w:val="28"/>
+          <w:szCs w:val="28"/>
+        </w:rPr>
+        <w:t>*</w:t>
+      </w:r>
+      <w:r>
+        <w:rPr>
+          <w:rFonts w:ascii="Times New Roman" w:hAnsi="Times New Roman" w:cs="Times New Roman"/>
+          <w:sz w:val="28"/>
+          <w:szCs w:val="28"/>
+        </w:rPr>
+        <w:t xml:space="preserve">This state object that we create when we use the {useState} hook, can either have a default value or be an empty array. </w:t>
+      </w:r>
+      <w:r>
+        <w:rPr>
+          <w:rFonts w:ascii="Times New Roman" w:hAnsi="Times New Roman" w:cs="Times New Roman"/>
+          <w:sz w:val="28"/>
+          <w:szCs w:val="28"/>
+        </w:rPr>
+        <w:t xml:space="preserve">And when we create it as an empty array what we are basically saying is that we will have multiple current states. </w:t>
+      </w:r>
+      <w:r>
+        <w:rPr>
+          <w:rFonts w:ascii="Times New Roman" w:hAnsi="Times New Roman" w:cs="Times New Roman"/>
+          <w:sz w:val="28"/>
+          <w:szCs w:val="28"/>
+        </w:rPr>
+        <w:t xml:space="preserve">We can override the current state using an </w:t>
+      </w:r>
+      <w:proofErr w:type="spellStart"/>
+      <w:r>
+        <w:rPr>
+          <w:rFonts w:ascii="Times New Roman" w:hAnsi="Times New Roman" w:cs="Times New Roman"/>
+          <w:sz w:val="28"/>
+          <w:szCs w:val="28"/>
+        </w:rPr>
+        <w:t>lamba</w:t>
+      </w:r>
+      <w:proofErr w:type="spellEnd"/>
+      <w:r>
+        <w:rPr>
+          <w:rFonts w:ascii="Times New Roman" w:hAnsi="Times New Roman" w:cs="Times New Roman"/>
+          <w:sz w:val="28"/>
+          <w:szCs w:val="28"/>
+        </w:rPr>
+        <w:t xml:space="preserve"> function when we do a function call that allow us to set and override the current state. </w:t>
+      </w:r>
+    </w:p>
+    <w:p>
+      <w:pPr>
+        <w:pStyle w:val="ListParagraph"/>
+        <w:rPr>
+          <w:rFonts w:ascii="Times New Roman" w:hAnsi="Times New Roman" w:cs="Times New Roman"/>
+          <w:sz w:val="28"/>
+          <w:szCs w:val="28"/>
+        </w:rPr>
+      </w:pPr>
+    </w:p>
+    <w:p>
+      <w:pPr>
+        <w:pStyle w:val="ListParagraph"/>
+        <w:rPr>
+          <w:rFonts w:ascii="Times New Roman" w:hAnsi="Times New Roman" w:cs="Times New Roman"/>
+          <w:sz w:val="28"/>
+          <w:szCs w:val="28"/>
+        </w:rPr>
+      </w:pPr>
+      <w:r>
+        <w:rPr>
+          <w:rFonts w:ascii="Times New Roman" w:hAnsi="Times New Roman" w:cs="Times New Roman"/>
+          <w:sz w:val="28"/>
+          <w:szCs w:val="28"/>
+        </w:rPr>
+        <w:t>-----------------------------------------------------------------------------------------</w:t>
+      </w:r>
+    </w:p>
+    <w:p>
+      <w:pPr>
+        <w:pStyle w:val="ListParagraph"/>
+        <w:rPr>
+          <w:rFonts w:ascii="Times New Roman" w:hAnsi="Times New Roman" w:cs="Times New Roman"/>
+          <w:sz w:val="28"/>
+          <w:szCs w:val="28"/>
+        </w:rPr>
+      </w:pPr>
+    </w:p>
+    <w:p>
+      <w:pPr>
+        <w:rPr>
+          <w:rFonts w:ascii="Times New Roman" w:hAnsi="Times New Roman" w:cs="Times New Roman"/>
+          <w:sz w:val="28"/>
+          <w:szCs w:val="28"/>
+        </w:rPr>
+      </w:pPr>
+      <w:proofErr w:type="spellStart"/>
+      <w:r>
+        <w:rPr>
+          <w:rFonts w:ascii="Times New Roman" w:hAnsi="Times New Roman" w:cs="Times New Roman"/>
+          <w:sz w:val="28"/>
+          <w:szCs w:val="28"/>
+        </w:rPr>
+        <w:t>UseMemo</w:t>
+      </w:r>
+      <w:proofErr w:type="spellEnd"/>
+      <w:r>
+        <w:rPr>
+          <w:rFonts w:ascii="Times New Roman" w:hAnsi="Times New Roman" w:cs="Times New Roman"/>
+          <w:sz w:val="28"/>
+          <w:szCs w:val="28"/>
+        </w:rPr>
+        <w:t xml:space="preserve"> hook</w:t>
+      </w:r>
+      <w:r>
+        <w:rPr>
+          <w:rFonts w:ascii="Times New Roman" w:hAnsi="Times New Roman" w:cs="Times New Roman"/>
+          <w:sz w:val="28"/>
+          <w:szCs w:val="28"/>
+        </w:rPr>
+        <w:t>:</w:t>
+      </w:r>
+    </w:p>
+    <w:p>
+      <w:pPr>
+        <w:pStyle w:val="ListParagraph"/>
+        <w:rPr>
+          <w:rFonts w:ascii="Times New Roman" w:hAnsi="Times New Roman" w:cs="Times New Roman"/>
+          <w:sz w:val="28"/>
+          <w:szCs w:val="28"/>
+        </w:rPr>
+      </w:pPr>
+    </w:p>
+    <w:p>
+      <w:pPr>
+        <w:rPr>
+          <w:rFonts w:ascii="Times New Roman" w:hAnsi="Times New Roman" w:cs="Times New Roman"/>
+          <w:b/>
+          <w:bCs/>
+          <w:sz w:val="28"/>
+          <w:szCs w:val="28"/>
+          <w:u w:val="single"/>
+        </w:rPr>
+      </w:pPr>
+      <w:r>
+        <w:rPr>
+          <w:rFonts w:ascii="Times New Roman" w:hAnsi="Times New Roman" w:cs="Times New Roman"/>
+          <w:b/>
+          <w:bCs/>
+          <w:sz w:val="28"/>
+          <w:szCs w:val="28"/>
+          <w:u w:val="single"/>
+        </w:rPr>
+        <w:t>Define the problem:</w:t>
+      </w:r>
+      <w:r>
+        <w:rPr>
+          <w:rFonts w:ascii="Times New Roman" w:hAnsi="Times New Roman" w:cs="Times New Roman"/>
+          <w:b/>
+          <w:bCs/>
+          <w:sz w:val="28"/>
+          <w:szCs w:val="28"/>
+          <w:u w:val="single"/>
+        </w:rPr>
+        <w:br/>
+      </w:r>
+    </w:p>
+    <w:p>
+      <w:pPr>
+        <w:rPr>
+          <w:rFonts w:ascii="Times New Roman" w:hAnsi="Times New Roman" w:cs="Times New Roman"/>
+          <w:sz w:val="28"/>
+          <w:szCs w:val="28"/>
+        </w:rPr>
+      </w:pPr>
+      <w:r>
+        <w:rPr>
+          <w:rFonts w:ascii="Times New Roman" w:hAnsi="Times New Roman" w:cs="Times New Roman"/>
+          <w:sz w:val="28"/>
+          <w:szCs w:val="28"/>
+        </w:rPr>
+        <w:t>*</w:t>
+      </w:r>
+      <w:r>
+        <w:rPr>
+          <w:rFonts w:ascii="Times New Roman" w:hAnsi="Times New Roman" w:cs="Times New Roman"/>
+          <w:sz w:val="28"/>
+          <w:szCs w:val="28"/>
+        </w:rPr>
+        <w:t xml:space="preserve">The very first thing that we need to understand here is what we mean  y re-rending a page. </w:t>
+      </w:r>
+      <w:r>
+        <w:rPr>
+          <w:rFonts w:ascii="Times New Roman" w:hAnsi="Times New Roman" w:cs="Times New Roman"/>
+          <w:sz w:val="28"/>
+          <w:szCs w:val="28"/>
+        </w:rPr>
+        <w:t xml:space="preserve"> The very first thing that we need to keep in mind here is that we have this App component that we are working in, so we have this main function that we are working with. </w:t>
+      </w:r>
+      <w:r>
+        <w:rPr>
+          <w:rFonts w:ascii="Times New Roman" w:hAnsi="Times New Roman" w:cs="Times New Roman"/>
+          <w:sz w:val="28"/>
+          <w:szCs w:val="28"/>
+        </w:rPr>
+        <w:t xml:space="preserve">And we know that this main function( App() {} ) is the function that is rendered and displayed. </w:t>
+      </w:r>
+      <w:r>
+        <w:rPr>
+          <w:rFonts w:ascii="Times New Roman" w:hAnsi="Times New Roman" w:cs="Times New Roman"/>
+          <w:sz w:val="28"/>
+          <w:szCs w:val="28"/>
+        </w:rPr>
+        <w:t>And we also know that the very first thing in this main are the constant variable declarations, this is where we declared the useState hooks and this is where we declared the functions/ components that use our state variables as input and this where we declared our css styling functions.</w:t>
+      </w:r>
+    </w:p>
+    <w:p>
+      <w:pPr>
+        <w:pStyle w:val="ListParagraph"/>
+        <w:rPr>
+          <w:rFonts w:ascii="Times New Roman" w:hAnsi="Times New Roman" w:cs="Times New Roman"/>
+          <w:sz w:val="28"/>
+          <w:szCs w:val="28"/>
+        </w:rPr>
+      </w:pPr>
+    </w:p>
+    <w:p>
+      <w:pPr>
+        <w:rPr>
+          <w:rFonts w:ascii="Times New Roman" w:hAnsi="Times New Roman" w:cs="Times New Roman"/>
+          <w:sz w:val="28"/>
+          <w:szCs w:val="28"/>
+        </w:rPr>
+      </w:pPr>
+      <w:r>
+        <w:rPr>
+          <w:rFonts w:ascii="Times New Roman" w:hAnsi="Times New Roman" w:cs="Times New Roman"/>
+          <w:sz w:val="28"/>
+          <w:szCs w:val="28"/>
+        </w:rPr>
+        <w:t>*</w:t>
+      </w:r>
+      <w:r>
+        <w:rPr>
+          <w:rFonts w:ascii="Times New Roman" w:hAnsi="Times New Roman" w:cs="Times New Roman"/>
+          <w:sz w:val="28"/>
+          <w:szCs w:val="28"/>
+        </w:rPr>
+        <w:t>when we create a user-in</w:t>
+      </w:r>
+      <w:r>
+        <w:rPr>
+          <w:rFonts w:ascii="Times New Roman" w:hAnsi="Times New Roman" w:cs="Times New Roman"/>
+          <w:sz w:val="28"/>
+          <w:szCs w:val="28"/>
+        </w:rPr>
+        <w:t xml:space="preserve">terface element / Object, that appears on the user-interface and that a user is able to interact with, we create it so the user is able to communicate with the system. </w:t>
+      </w:r>
+      <w:r>
+        <w:rPr>
+          <w:rFonts w:ascii="Times New Roman" w:hAnsi="Times New Roman" w:cs="Times New Roman"/>
+          <w:sz w:val="28"/>
+          <w:szCs w:val="28"/>
+        </w:rPr>
+        <w:t xml:space="preserve">Once the user has communicated with the </w:t>
+      </w:r>
+      <w:proofErr w:type="spellStart"/>
+      <w:r>
+        <w:rPr>
+          <w:rFonts w:ascii="Times New Roman" w:hAnsi="Times New Roman" w:cs="Times New Roman"/>
+          <w:sz w:val="28"/>
+          <w:szCs w:val="28"/>
+        </w:rPr>
+        <w:t>syste</w:t>
+      </w:r>
+      <w:proofErr w:type="spellEnd"/>
+      <w:r>
+        <w:rPr>
+          <w:rFonts w:ascii="Times New Roman" w:hAnsi="Times New Roman" w:cs="Times New Roman"/>
+          <w:sz w:val="28"/>
+          <w:szCs w:val="28"/>
+        </w:rPr>
+        <w:t>, by taking an action such as “Clicking” on a button</w:t>
+      </w:r>
+      <w:r>
+        <w:rPr>
+          <w:rFonts w:ascii="Times New Roman" w:hAnsi="Times New Roman" w:cs="Times New Roman"/>
+          <w:sz w:val="28"/>
+          <w:szCs w:val="28"/>
+        </w:rPr>
+        <w:t xml:space="preserve">, </w:t>
+      </w:r>
+      <w:r>
+        <w:rPr>
+          <w:rFonts w:ascii="Times New Roman" w:hAnsi="Times New Roman" w:cs="Times New Roman"/>
+          <w:sz w:val="28"/>
+          <w:szCs w:val="28"/>
+        </w:rPr>
+        <w:t>what we want to do is to acknowledge the action, we want to receive the action and how do we do that? We do that via a lambda funct</w:t>
+      </w:r>
+      <w:r>
+        <w:rPr>
+          <w:rFonts w:ascii="Times New Roman" w:hAnsi="Times New Roman" w:cs="Times New Roman"/>
+          <w:sz w:val="28"/>
+          <w:szCs w:val="28"/>
+        </w:rPr>
+        <w:t>i</w:t>
+      </w:r>
+      <w:r>
+        <w:rPr>
+          <w:rFonts w:ascii="Times New Roman" w:hAnsi="Times New Roman" w:cs="Times New Roman"/>
+          <w:sz w:val="28"/>
+          <w:szCs w:val="28"/>
+        </w:rPr>
+        <w:t xml:space="preserve">on { </w:t>
+      </w:r>
+      <w:r>
+        <w:rPr>
+          <w:rFonts w:ascii="Times New Roman" w:hAnsi="Times New Roman" w:cs="Times New Roman"/>
+          <w:sz w:val="28"/>
+          <w:szCs w:val="28"/>
+          <w:highlight w:val="yellow"/>
+        </w:rPr>
+        <w:t>()</w:t>
+      </w:r>
+      <w:r>
+        <w:rPr>
+          <w:rFonts w:ascii="Times New Roman" w:hAnsi="Times New Roman" w:cs="Times New Roman"/>
+          <w:sz w:val="28"/>
+          <w:szCs w:val="28"/>
+        </w:rPr>
+        <w:t xml:space="preserve"> = &gt; } </w:t>
+      </w:r>
+      <w:r>
+        <w:rPr>
+          <w:rFonts w:ascii="Times New Roman" w:hAnsi="Times New Roman" w:cs="Times New Roman"/>
+          <w:sz w:val="28"/>
+          <w:szCs w:val="28"/>
+        </w:rPr>
+        <w:t xml:space="preserve">, that open backet that we see here = () means that we have acknowledged the action that the user has taken and we receive it, and now that we have accepted and received the input we are able to execute functionality, </w:t>
+      </w:r>
+      <w:r>
+        <w:rPr>
+          <w:rFonts w:ascii="Times New Roman" w:hAnsi="Times New Roman" w:cs="Times New Roman"/>
+          <w:sz w:val="28"/>
+          <w:szCs w:val="28"/>
+        </w:rPr>
+        <w:t xml:space="preserve">we are able to do something, and the word functionality tells us that we have to do a function call and the most basic function call that we can do is a state change. </w:t>
+      </w:r>
+    </w:p>
+    <w:p>
+      <w:pPr>
+        <w:rPr>
+          <w:rFonts w:ascii="Times New Roman" w:hAnsi="Times New Roman" w:cs="Times New Roman"/>
+          <w:sz w:val="28"/>
+          <w:szCs w:val="28"/>
+        </w:rPr>
+      </w:pPr>
+      <w:r>
+        <w:rPr>
+          <w:rFonts w:ascii="Times New Roman" w:hAnsi="Times New Roman" w:cs="Times New Roman"/>
+          <w:sz w:val="28"/>
+          <w:szCs w:val="28"/>
+        </w:rPr>
+        <w:t>*</w:t>
+      </w:r>
+      <w:r>
+        <w:rPr>
+          <w:rFonts w:ascii="Times New Roman" w:hAnsi="Times New Roman" w:cs="Times New Roman"/>
+          <w:sz w:val="28"/>
+          <w:szCs w:val="28"/>
+        </w:rPr>
+        <w:t>the moment we have to do a state change, it means that we first need to have a screen shot of the entire state of our program, and that means that we need to re-render the entire component., and that means that the entire code that is inside of our main function ( App() ) needs to be re-run, and all the functions need to be called, this will happen every time that we have a state function call, so this means that the re-rendering will happen every time that we have a state function call.</w:t>
+      </w:r>
+    </w:p>
+    <w:p>
+      <w:pPr>
+        <w:rPr>
+          <w:rFonts w:ascii="Times New Roman" w:hAnsi="Times New Roman" w:cs="Times New Roman"/>
+          <w:sz w:val="28"/>
+          <w:szCs w:val="28"/>
+        </w:rPr>
+      </w:pPr>
+      <w:r>
+        <w:rPr>
+          <w:rFonts w:ascii="Times New Roman" w:hAnsi="Times New Roman" w:cs="Times New Roman"/>
+          <w:sz w:val="28"/>
+          <w:szCs w:val="28"/>
+        </w:rPr>
+        <w:t>*</w:t>
+      </w:r>
+      <w:r>
+        <w:rPr>
+          <w:rFonts w:ascii="Times New Roman" w:hAnsi="Times New Roman" w:cs="Times New Roman"/>
+          <w:sz w:val="28"/>
+          <w:szCs w:val="28"/>
+        </w:rPr>
+        <w:t xml:space="preserve">The problem with this however is very simple, if we have a slow function in our program that means that a function that has to perform a large computation it means that the function will be called every time that we re-render the page and that means that the function will slow down he execution of our program when </w:t>
+      </w:r>
+      <w:proofErr w:type="spellStart"/>
+      <w:r>
+        <w:rPr>
+          <w:rFonts w:ascii="Times New Roman" w:hAnsi="Times New Roman" w:cs="Times New Roman"/>
+          <w:sz w:val="28"/>
+          <w:szCs w:val="28"/>
+        </w:rPr>
+        <w:t>theres</w:t>
+      </w:r>
+      <w:proofErr w:type="spellEnd"/>
+      <w:r>
+        <w:rPr>
+          <w:rFonts w:ascii="Times New Roman" w:hAnsi="Times New Roman" w:cs="Times New Roman"/>
+          <w:sz w:val="28"/>
+          <w:szCs w:val="28"/>
+        </w:rPr>
+        <w:t xml:space="preserve"> no need to. </w:t>
+      </w:r>
+      <w:proofErr w:type="spellStart"/>
+      <w:r>
+        <w:rPr>
+          <w:rFonts w:ascii="Times New Roman" w:hAnsi="Times New Roman" w:cs="Times New Roman"/>
+          <w:sz w:val="28"/>
+          <w:szCs w:val="28"/>
+        </w:rPr>
+        <w:t>Infact</w:t>
+      </w:r>
+      <w:proofErr w:type="spellEnd"/>
+      <w:r>
+        <w:rPr>
+          <w:rFonts w:ascii="Times New Roman" w:hAnsi="Times New Roman" w:cs="Times New Roman"/>
+          <w:sz w:val="28"/>
+          <w:szCs w:val="28"/>
+        </w:rPr>
+        <w:t xml:space="preserve"> that moment we have a slow function, we only want that function to be re-rendered when its input value changes and that means that the output value will also change. </w:t>
+      </w:r>
+    </w:p>
+    <w:p>
+      <w:pPr>
+        <w:rPr>
+          <w:rFonts w:ascii="Times New Roman" w:hAnsi="Times New Roman" w:cs="Times New Roman"/>
+          <w:sz w:val="28"/>
+          <w:szCs w:val="28"/>
+        </w:rPr>
+      </w:pPr>
+      <w:r>
+        <w:rPr>
+          <w:rFonts w:ascii="Times New Roman" w:hAnsi="Times New Roman" w:cs="Times New Roman"/>
+          <w:sz w:val="28"/>
+          <w:szCs w:val="28"/>
+        </w:rPr>
+        <w:t>------------------------------------------------------------------------------------------------</w:t>
+      </w:r>
+    </w:p>
+    <w:p>
+      <w:pPr>
+        <w:rPr>
+          <w:rFonts w:ascii="Times New Roman" w:hAnsi="Times New Roman" w:cs="Times New Roman"/>
+          <w:sz w:val="28"/>
+          <w:szCs w:val="28"/>
+        </w:rPr>
+      </w:pPr>
     </w:p>
     <w:sectPr>
       <w:pgSz w:w="11906" w:h="16838"/>
@@ -7921,9 +10054,9 @@
     </w:lvl>
   </w:abstractNum>
   <w:abstractNum w:abstractNumId="3" w15:restartNumberingAfterBreak="0">
-    <w:nsid w:val="419D5607"/>
+    <w:nsid w:val="4051155A"/>
     <w:multiLevelType w:val="hybridMultilevel"/>
-    <w:tmpl w:val="2DB261E8"/>
+    <w:tmpl w:val="B30EBB18"/>
     <w:lvl w:ilvl="0" w:tplc="1C090011">
       <w:start w:val="1"/>
       <w:numFmt w:val="decimal"/>
@@ -8010,16 +10143,16 @@
     </w:lvl>
   </w:abstractNum>
   <w:abstractNum w:abstractNumId="4" w15:restartNumberingAfterBreak="0">
-    <w:nsid w:val="484C4FB2"/>
+    <w:nsid w:val="419D5607"/>
     <w:multiLevelType w:val="hybridMultilevel"/>
-    <w:tmpl w:val="CE7AC774"/>
-    <w:lvl w:ilvl="0" w:tplc="F682864E">
+    <w:tmpl w:val="2DB261E8"/>
+    <w:lvl w:ilvl="0" w:tplc="1C090011">
       <w:start w:val="1"/>
-      <w:numFmt w:val="upperLetter"/>
-      <w:lvlText w:val="(%1)"/>
+      <w:numFmt w:val="decimal"/>
+      <w:lvlText w:val="%1)"/>
       <w:lvlJc w:val="left"/>
       <w:pPr>
-        <w:ind w:left="750" w:hanging="390"/>
+        <w:ind w:left="720" w:hanging="360"/>
       </w:pPr>
       <w:rPr>
         <w:rFonts w:hint="default"/>
@@ -8099,16 +10232,16 @@
     </w:lvl>
   </w:abstractNum>
   <w:abstractNum w:abstractNumId="5" w15:restartNumberingAfterBreak="0">
-    <w:nsid w:val="54BF6D8A"/>
+    <w:nsid w:val="484C4FB2"/>
     <w:multiLevelType w:val="hybridMultilevel"/>
-    <w:tmpl w:val="E57A2D32"/>
-    <w:lvl w:ilvl="0" w:tplc="E71467A0">
+    <w:tmpl w:val="CE7AC774"/>
+    <w:lvl w:ilvl="0" w:tplc="F682864E">
       <w:start w:val="1"/>
-      <w:numFmt w:val="decimal"/>
-      <w:lvlText w:val="%1)"/>
+      <w:numFmt w:val="upperLetter"/>
+      <w:lvlText w:val="(%1)"/>
       <w:lvlJc w:val="left"/>
       <w:pPr>
-        <w:ind w:left="1080" w:hanging="360"/>
+        <w:ind w:left="750" w:hanging="390"/>
       </w:pPr>
       <w:rPr>
         <w:rFonts w:hint="default"/>
@@ -8120,7 +10253,7 @@
       <w:lvlText w:val="%2."/>
       <w:lvlJc w:val="left"/>
       <w:pPr>
-        <w:ind w:left="1800" w:hanging="360"/>
+        <w:ind w:left="1440" w:hanging="360"/>
       </w:pPr>
     </w:lvl>
     <w:lvl w:ilvl="2" w:tplc="1C09001B" w:tentative="1">
@@ -8129,7 +10262,7 @@
       <w:lvlText w:val="%3."/>
       <w:lvlJc w:val="right"/>
       <w:pPr>
-        <w:ind w:left="2520" w:hanging="180"/>
+        <w:ind w:left="2160" w:hanging="180"/>
       </w:pPr>
     </w:lvl>
     <w:lvl w:ilvl="3" w:tplc="1C09000F" w:tentative="1">
@@ -8138,7 +10271,7 @@
       <w:lvlText w:val="%4."/>
       <w:lvlJc w:val="left"/>
       <w:pPr>
-        <w:ind w:left="3240" w:hanging="360"/>
+        <w:ind w:left="2880" w:hanging="360"/>
       </w:pPr>
     </w:lvl>
     <w:lvl w:ilvl="4" w:tplc="1C090019" w:tentative="1">
@@ -8147,7 +10280,7 @@
       <w:lvlText w:val="%5."/>
       <w:lvlJc w:val="left"/>
       <w:pPr>
-        <w:ind w:left="3960" w:hanging="360"/>
+        <w:ind w:left="3600" w:hanging="360"/>
       </w:pPr>
     </w:lvl>
     <w:lvl w:ilvl="5" w:tplc="1C09001B" w:tentative="1">
@@ -8156,7 +10289,7 @@
       <w:lvlText w:val="%6."/>
       <w:lvlJc w:val="right"/>
       <w:pPr>
-        <w:ind w:left="4680" w:hanging="180"/>
+        <w:ind w:left="4320" w:hanging="180"/>
       </w:pPr>
     </w:lvl>
     <w:lvl w:ilvl="6" w:tplc="1C09000F" w:tentative="1">
@@ -8165,7 +10298,7 @@
       <w:lvlText w:val="%7."/>
       <w:lvlJc w:val="left"/>
       <w:pPr>
-        <w:ind w:left="5400" w:hanging="360"/>
+        <w:ind w:left="5040" w:hanging="360"/>
       </w:pPr>
     </w:lvl>
     <w:lvl w:ilvl="7" w:tplc="1C090019" w:tentative="1">
@@ -8174,7 +10307,7 @@
       <w:lvlText w:val="%8."/>
       <w:lvlJc w:val="left"/>
       <w:pPr>
-        <w:ind w:left="6120" w:hanging="360"/>
+        <w:ind w:left="5760" w:hanging="360"/>
       </w:pPr>
     </w:lvl>
     <w:lvl w:ilvl="8" w:tplc="1C09001B" w:tentative="1">
@@ -8183,21 +10316,21 @@
       <w:lvlText w:val="%9."/>
       <w:lvlJc w:val="right"/>
       <w:pPr>
-        <w:ind w:left="6840" w:hanging="180"/>
+        <w:ind w:left="6480" w:hanging="180"/>
       </w:pPr>
     </w:lvl>
   </w:abstractNum>
   <w:abstractNum w:abstractNumId="6" w15:restartNumberingAfterBreak="0">
-    <w:nsid w:val="5F907474"/>
+    <w:nsid w:val="54BF6D8A"/>
     <w:multiLevelType w:val="hybridMultilevel"/>
-    <w:tmpl w:val="2FF2B776"/>
-    <w:lvl w:ilvl="0" w:tplc="1C090011">
+    <w:tmpl w:val="E57A2D32"/>
+    <w:lvl w:ilvl="0" w:tplc="E71467A0">
       <w:start w:val="1"/>
       <w:numFmt w:val="decimal"/>
       <w:lvlText w:val="%1)"/>
       <w:lvlJc w:val="left"/>
       <w:pPr>
-        <w:ind w:left="720" w:hanging="360"/>
+        <w:ind w:left="1080" w:hanging="360"/>
       </w:pPr>
       <w:rPr>
         <w:rFonts w:hint="default"/>
@@ -8209,7 +10342,7 @@
       <w:lvlText w:val="%2."/>
       <w:lvlJc w:val="left"/>
       <w:pPr>
-        <w:ind w:left="1440" w:hanging="360"/>
+        <w:ind w:left="1800" w:hanging="360"/>
       </w:pPr>
     </w:lvl>
     <w:lvl w:ilvl="2" w:tplc="1C09001B" w:tentative="1">
@@ -8218,7 +10351,7 @@
       <w:lvlText w:val="%3."/>
       <w:lvlJc w:val="right"/>
       <w:pPr>
-        <w:ind w:left="2160" w:hanging="180"/>
+        <w:ind w:left="2520" w:hanging="180"/>
       </w:pPr>
     </w:lvl>
     <w:lvl w:ilvl="3" w:tplc="1C09000F" w:tentative="1">
@@ -8227,7 +10360,7 @@
       <w:lvlText w:val="%4."/>
       <w:lvlJc w:val="left"/>
       <w:pPr>
-        <w:ind w:left="2880" w:hanging="360"/>
+        <w:ind w:left="3240" w:hanging="360"/>
       </w:pPr>
     </w:lvl>
     <w:lvl w:ilvl="4" w:tplc="1C090019" w:tentative="1">
@@ -8236,7 +10369,7 @@
       <w:lvlText w:val="%5."/>
       <w:lvlJc w:val="left"/>
       <w:pPr>
-        <w:ind w:left="3600" w:hanging="360"/>
+        <w:ind w:left="3960" w:hanging="360"/>
       </w:pPr>
     </w:lvl>
     <w:lvl w:ilvl="5" w:tplc="1C09001B" w:tentative="1">
@@ -8245,7 +10378,7 @@
       <w:lvlText w:val="%6."/>
       <w:lvlJc w:val="right"/>
       <w:pPr>
-        <w:ind w:left="4320" w:hanging="180"/>
+        <w:ind w:left="4680" w:hanging="180"/>
       </w:pPr>
     </w:lvl>
     <w:lvl w:ilvl="6" w:tplc="1C09000F" w:tentative="1">
@@ -8254,7 +10387,7 @@
       <w:lvlText w:val="%7."/>
       <w:lvlJc w:val="left"/>
       <w:pPr>
-        <w:ind w:left="5040" w:hanging="360"/>
+        <w:ind w:left="5400" w:hanging="360"/>
       </w:pPr>
     </w:lvl>
     <w:lvl w:ilvl="7" w:tplc="1C090019" w:tentative="1">
@@ -8263,7 +10396,7 @@
       <w:lvlText w:val="%8."/>
       <w:lvlJc w:val="left"/>
       <w:pPr>
-        <w:ind w:left="5760" w:hanging="360"/>
+        <w:ind w:left="6120" w:hanging="360"/>
       </w:pPr>
     </w:lvl>
     <w:lvl w:ilvl="8" w:tplc="1C09001B" w:tentative="1">
@@ -8272,14 +10405,14 @@
       <w:lvlText w:val="%9."/>
       <w:lvlJc w:val="right"/>
       <w:pPr>
-        <w:ind w:left="6480" w:hanging="180"/>
+        <w:ind w:left="6840" w:hanging="180"/>
       </w:pPr>
     </w:lvl>
   </w:abstractNum>
   <w:abstractNum w:abstractNumId="7" w15:restartNumberingAfterBreak="0">
-    <w:nsid w:val="61024DE4"/>
+    <w:nsid w:val="5F907474"/>
     <w:multiLevelType w:val="hybridMultilevel"/>
-    <w:tmpl w:val="355C7B66"/>
+    <w:tmpl w:val="2FF2B776"/>
     <w:lvl w:ilvl="0" w:tplc="1C090011">
       <w:start w:val="1"/>
       <w:numFmt w:val="decimal"/>
@@ -8366,9 +10499,9 @@
     </w:lvl>
   </w:abstractNum>
   <w:abstractNum w:abstractNumId="8" w15:restartNumberingAfterBreak="0">
-    <w:nsid w:val="6D5A77B5"/>
+    <w:nsid w:val="61024DE4"/>
     <w:multiLevelType w:val="hybridMultilevel"/>
-    <w:tmpl w:val="DBA86580"/>
+    <w:tmpl w:val="355C7B66"/>
     <w:lvl w:ilvl="0" w:tplc="1C090011">
       <w:start w:val="1"/>
       <w:numFmt w:val="decimal"/>
@@ -8455,9 +10588,9 @@
     </w:lvl>
   </w:abstractNum>
   <w:abstractNum w:abstractNumId="9" w15:restartNumberingAfterBreak="0">
-    <w:nsid w:val="6D855A47"/>
+    <w:nsid w:val="6D5A77B5"/>
     <w:multiLevelType w:val="hybridMultilevel"/>
-    <w:tmpl w:val="B3B48732"/>
+    <w:tmpl w:val="DBA86580"/>
     <w:lvl w:ilvl="0" w:tplc="1C090011">
       <w:start w:val="1"/>
       <w:numFmt w:val="decimal"/>
@@ -8544,16 +10677,16 @@
     </w:lvl>
   </w:abstractNum>
   <w:abstractNum w:abstractNumId="10" w15:restartNumberingAfterBreak="0">
-    <w:nsid w:val="78954355"/>
+    <w:nsid w:val="6D855A47"/>
     <w:multiLevelType w:val="hybridMultilevel"/>
-    <w:tmpl w:val="34E0D13A"/>
-    <w:lvl w:ilvl="0" w:tplc="A3B27FB2">
+    <w:tmpl w:val="B3B48732"/>
+    <w:lvl w:ilvl="0" w:tplc="1C090011">
       <w:start w:val="1"/>
       <w:numFmt w:val="decimal"/>
       <w:lvlText w:val="%1)"/>
       <w:lvlJc w:val="left"/>
       <w:pPr>
-        <w:ind w:left="435" w:hanging="360"/>
+        <w:ind w:left="720" w:hanging="360"/>
       </w:pPr>
       <w:rPr>
         <w:rFonts w:hint="default"/>
@@ -8565,7 +10698,7 @@
       <w:lvlText w:val="%2."/>
       <w:lvlJc w:val="left"/>
       <w:pPr>
-        <w:ind w:left="1155" w:hanging="360"/>
+        <w:ind w:left="1440" w:hanging="360"/>
       </w:pPr>
     </w:lvl>
     <w:lvl w:ilvl="2" w:tplc="1C09001B" w:tentative="1">
@@ -8574,7 +10707,7 @@
       <w:lvlText w:val="%3."/>
       <w:lvlJc w:val="right"/>
       <w:pPr>
-        <w:ind w:left="1875" w:hanging="180"/>
+        <w:ind w:left="2160" w:hanging="180"/>
       </w:pPr>
     </w:lvl>
     <w:lvl w:ilvl="3" w:tplc="1C09000F" w:tentative="1">
@@ -8583,7 +10716,7 @@
       <w:lvlText w:val="%4."/>
       <w:lvlJc w:val="left"/>
       <w:pPr>
-        <w:ind w:left="2595" w:hanging="360"/>
+        <w:ind w:left="2880" w:hanging="360"/>
       </w:pPr>
     </w:lvl>
     <w:lvl w:ilvl="4" w:tplc="1C090019" w:tentative="1">
@@ -8592,7 +10725,7 @@
       <w:lvlText w:val="%5."/>
       <w:lvlJc w:val="left"/>
       <w:pPr>
-        <w:ind w:left="3315" w:hanging="360"/>
+        <w:ind w:left="3600" w:hanging="360"/>
       </w:pPr>
     </w:lvl>
     <w:lvl w:ilvl="5" w:tplc="1C09001B" w:tentative="1">
@@ -8601,7 +10734,7 @@
       <w:lvlText w:val="%6."/>
       <w:lvlJc w:val="right"/>
       <w:pPr>
-        <w:ind w:left="4035" w:hanging="180"/>
+        <w:ind w:left="4320" w:hanging="180"/>
       </w:pPr>
     </w:lvl>
     <w:lvl w:ilvl="6" w:tplc="1C09000F" w:tentative="1">
@@ -8610,7 +10743,7 @@
       <w:lvlText w:val="%7."/>
       <w:lvlJc w:val="left"/>
       <w:pPr>
-        <w:ind w:left="4755" w:hanging="360"/>
+        <w:ind w:left="5040" w:hanging="360"/>
       </w:pPr>
     </w:lvl>
     <w:lvl w:ilvl="7" w:tplc="1C090019" w:tentative="1">
@@ -8619,7 +10752,7 @@
       <w:lvlText w:val="%8."/>
       <w:lvlJc w:val="left"/>
       <w:pPr>
-        <w:ind w:left="5475" w:hanging="360"/>
+        <w:ind w:left="5760" w:hanging="360"/>
       </w:pPr>
     </w:lvl>
     <w:lvl w:ilvl="8" w:tplc="1C09001B" w:tentative="1">
@@ -8628,21 +10761,110 @@
       <w:lvlText w:val="%9."/>
       <w:lvlJc w:val="right"/>
       <w:pPr>
+        <w:ind w:left="6480" w:hanging="180"/>
+      </w:pPr>
+    </w:lvl>
+  </w:abstractNum>
+  <w:abstractNum w:abstractNumId="11" w15:restartNumberingAfterBreak="0">
+    <w:nsid w:val="78954355"/>
+    <w:multiLevelType w:val="hybridMultilevel"/>
+    <w:tmpl w:val="34E0D13A"/>
+    <w:lvl w:ilvl="0" w:tplc="A3B27FB2">
+      <w:start w:val="1"/>
+      <w:numFmt w:val="decimal"/>
+      <w:lvlText w:val="%1)"/>
+      <w:lvlJc w:val="left"/>
+      <w:pPr>
+        <w:ind w:left="435" w:hanging="360"/>
+      </w:pPr>
+      <w:rPr>
+        <w:rFonts w:hint="default"/>
+      </w:rPr>
+    </w:lvl>
+    <w:lvl w:ilvl="1" w:tplc="1C090019" w:tentative="1">
+      <w:start w:val="1"/>
+      <w:numFmt w:val="lowerLetter"/>
+      <w:lvlText w:val="%2."/>
+      <w:lvlJc w:val="left"/>
+      <w:pPr>
+        <w:ind w:left="1155" w:hanging="360"/>
+      </w:pPr>
+    </w:lvl>
+    <w:lvl w:ilvl="2" w:tplc="1C09001B" w:tentative="1">
+      <w:start w:val="1"/>
+      <w:numFmt w:val="lowerRoman"/>
+      <w:lvlText w:val="%3."/>
+      <w:lvlJc w:val="right"/>
+      <w:pPr>
+        <w:ind w:left="1875" w:hanging="180"/>
+      </w:pPr>
+    </w:lvl>
+    <w:lvl w:ilvl="3" w:tplc="1C09000F" w:tentative="1">
+      <w:start w:val="1"/>
+      <w:numFmt w:val="decimal"/>
+      <w:lvlText w:val="%4."/>
+      <w:lvlJc w:val="left"/>
+      <w:pPr>
+        <w:ind w:left="2595" w:hanging="360"/>
+      </w:pPr>
+    </w:lvl>
+    <w:lvl w:ilvl="4" w:tplc="1C090019" w:tentative="1">
+      <w:start w:val="1"/>
+      <w:numFmt w:val="lowerLetter"/>
+      <w:lvlText w:val="%5."/>
+      <w:lvlJc w:val="left"/>
+      <w:pPr>
+        <w:ind w:left="3315" w:hanging="360"/>
+      </w:pPr>
+    </w:lvl>
+    <w:lvl w:ilvl="5" w:tplc="1C09001B" w:tentative="1">
+      <w:start w:val="1"/>
+      <w:numFmt w:val="lowerRoman"/>
+      <w:lvlText w:val="%6."/>
+      <w:lvlJc w:val="right"/>
+      <w:pPr>
+        <w:ind w:left="4035" w:hanging="180"/>
+      </w:pPr>
+    </w:lvl>
+    <w:lvl w:ilvl="6" w:tplc="1C09000F" w:tentative="1">
+      <w:start w:val="1"/>
+      <w:numFmt w:val="decimal"/>
+      <w:lvlText w:val="%7."/>
+      <w:lvlJc w:val="left"/>
+      <w:pPr>
+        <w:ind w:left="4755" w:hanging="360"/>
+      </w:pPr>
+    </w:lvl>
+    <w:lvl w:ilvl="7" w:tplc="1C090019" w:tentative="1">
+      <w:start w:val="1"/>
+      <w:numFmt w:val="lowerLetter"/>
+      <w:lvlText w:val="%8."/>
+      <w:lvlJc w:val="left"/>
+      <w:pPr>
+        <w:ind w:left="5475" w:hanging="360"/>
+      </w:pPr>
+    </w:lvl>
+    <w:lvl w:ilvl="8" w:tplc="1C09001B" w:tentative="1">
+      <w:start w:val="1"/>
+      <w:numFmt w:val="lowerRoman"/>
+      <w:lvlText w:val="%9."/>
+      <w:lvlJc w:val="right"/>
+      <w:pPr>
         <w:ind w:left="6195" w:hanging="180"/>
       </w:pPr>
     </w:lvl>
   </w:abstractNum>
   <w:num w:numId="1" w16cid:durableId="582029656">
-    <w:abstractNumId w:val="3"/>
+    <w:abstractNumId w:val="4"/>
   </w:num>
   <w:num w:numId="2" w16cid:durableId="789976509">
-    <w:abstractNumId w:val="7"/>
+    <w:abstractNumId w:val="8"/>
   </w:num>
   <w:num w:numId="3" w16cid:durableId="1787115272">
-    <w:abstractNumId w:val="9"/>
+    <w:abstractNumId w:val="10"/>
   </w:num>
   <w:num w:numId="4" w16cid:durableId="1778210323">
-    <w:abstractNumId w:val="8"/>
+    <w:abstractNumId w:val="9"/>
   </w:num>
   <w:num w:numId="5" w16cid:durableId="1772166889">
     <w:abstractNumId w:val="0"/>
@@ -8651,19 +10873,22 @@
     <w:abstractNumId w:val="1"/>
   </w:num>
   <w:num w:numId="7" w16cid:durableId="1530220681">
-    <w:abstractNumId w:val="10"/>
+    <w:abstractNumId w:val="11"/>
   </w:num>
   <w:num w:numId="8" w16cid:durableId="326788996">
-    <w:abstractNumId w:val="4"/>
+    <w:abstractNumId w:val="5"/>
   </w:num>
   <w:num w:numId="9" w16cid:durableId="999504166">
-    <w:abstractNumId w:val="6"/>
+    <w:abstractNumId w:val="7"/>
   </w:num>
   <w:num w:numId="10" w16cid:durableId="1076244842">
-    <w:abstractNumId w:val="5"/>
+    <w:abstractNumId w:val="6"/>
   </w:num>
   <w:num w:numId="11" w16cid:durableId="1989944145">
     <w:abstractNumId w:val="2"/>
+  </w:num>
+  <w:num w:numId="12" w16cid:durableId="300967921">
+    <w:abstractNumId w:val="3"/>
   </w:num>
 </w:numbering>
 </file>

</xml_diff>

<commit_message>
React + Vite  Configuration
</commit_message>
<xml_diff>
--- a/DOCUMENTATION/OFFICIAL NOTES.docx
+++ b/DOCUMENTATION/OFFICIAL NOTES.docx
@@ -71,6 +71,289 @@
         <w:t>------------------------------------------------------------------------------------------------</w:t>
       </w:r>
     </w:p>
+    <w:tbl>
+      <w:tblPr>
+        <w:tblStyle w:val="TableGrid"/>
+        <w:tblW w:w="0" w:type="auto"/>
+        <w:tblLook w:val="04A0" w:firstRow="1" w:lastRow="0" w:firstColumn="1" w:lastColumn="0" w:noHBand="0" w:noVBand="1"/>
+      </w:tblPr>
+      <w:tblGrid>
+        <w:gridCol w:w="9016"/>
+      </w:tblGrid>
+      <w:tr>
+        <w:tc>
+          <w:tcPr>
+            <w:tcW w:w="9016" w:type="dxa"/>
+          </w:tcPr>
+          <w:p>
+            <w:pPr>
+              <w:rPr>
+                <w:rFonts w:ascii="Times New Roman" w:hAnsi="Times New Roman" w:cs="Times New Roman"/>
+                <w:sz w:val="28"/>
+                <w:szCs w:val="28"/>
+              </w:rPr>
+            </w:pPr>
+            <w:r>
+              <w:rPr>
+                <w:rFonts w:ascii="Times New Roman" w:hAnsi="Times New Roman" w:cs="Times New Roman"/>
+                <w:sz w:val="28"/>
+                <w:szCs w:val="28"/>
+              </w:rPr>
+              <w:t xml:space="preserve">Step 1: visit the </w:t>
+            </w:r>
+            <w:proofErr w:type="spellStart"/>
+            <w:r>
+              <w:rPr>
+                <w:rFonts w:ascii="Times New Roman" w:hAnsi="Times New Roman" w:cs="Times New Roman"/>
+                <w:sz w:val="28"/>
+                <w:szCs w:val="28"/>
+              </w:rPr>
+              <w:t>vite</w:t>
+            </w:r>
+            <w:proofErr w:type="spellEnd"/>
+            <w:r>
+              <w:rPr>
+                <w:rFonts w:ascii="Times New Roman" w:hAnsi="Times New Roman" w:cs="Times New Roman"/>
+                <w:sz w:val="28"/>
+                <w:szCs w:val="28"/>
+              </w:rPr>
+              <w:t xml:space="preserve"> website = </w:t>
+            </w:r>
+            <w:hyperlink r:id="rId6" w:history="1">
+              <w:r>
+                <w:rPr>
+                  <w:rStyle w:val="Hyperlink"/>
+                  <w:rFonts w:ascii="Times New Roman" w:hAnsi="Times New Roman" w:cs="Times New Roman"/>
+                  <w:sz w:val="28"/>
+                  <w:szCs w:val="28"/>
+                </w:rPr>
+                <w:t>https://vitejs.dev/</w:t>
+              </w:r>
+            </w:hyperlink>
+          </w:p>
+          <w:p>
+            <w:pPr>
+              <w:rPr>
+                <w:rFonts w:ascii="Times New Roman" w:hAnsi="Times New Roman" w:cs="Times New Roman"/>
+                <w:sz w:val="28"/>
+                <w:szCs w:val="28"/>
+              </w:rPr>
+            </w:pPr>
+          </w:p>
+          <w:p>
+            <w:pPr>
+              <w:rPr>
+                <w:rFonts w:ascii="Times New Roman" w:hAnsi="Times New Roman" w:cs="Times New Roman"/>
+                <w:sz w:val="28"/>
+                <w:szCs w:val="28"/>
+              </w:rPr>
+            </w:pPr>
+            <w:r>
+              <w:rPr>
+                <w:rFonts w:ascii="Times New Roman" w:hAnsi="Times New Roman" w:cs="Times New Roman"/>
+                <w:sz w:val="28"/>
+                <w:szCs w:val="28"/>
+              </w:rPr>
+              <w:t xml:space="preserve">Step 2: Click on “get </w:t>
+            </w:r>
+            <w:proofErr w:type="gramStart"/>
+            <w:r>
+              <w:rPr>
+                <w:rFonts w:ascii="Times New Roman" w:hAnsi="Times New Roman" w:cs="Times New Roman"/>
+                <w:sz w:val="28"/>
+                <w:szCs w:val="28"/>
+              </w:rPr>
+              <w:t>started</w:t>
+            </w:r>
+            <w:proofErr w:type="gramEnd"/>
+            <w:r>
+              <w:rPr>
+                <w:rFonts w:ascii="Times New Roman" w:hAnsi="Times New Roman" w:cs="Times New Roman"/>
+                <w:sz w:val="28"/>
+                <w:szCs w:val="28"/>
+              </w:rPr>
+              <w:t xml:space="preserve">” </w:t>
+            </w:r>
+          </w:p>
+          <w:p>
+            <w:pPr>
+              <w:rPr>
+                <w:rFonts w:ascii="Times New Roman" w:hAnsi="Times New Roman" w:cs="Times New Roman"/>
+                <w:sz w:val="28"/>
+                <w:szCs w:val="28"/>
+              </w:rPr>
+            </w:pPr>
+          </w:p>
+          <w:p>
+            <w:pPr>
+              <w:rPr>
+                <w:rFonts w:ascii="Times New Roman" w:hAnsi="Times New Roman" w:cs="Times New Roman"/>
+                <w:sz w:val="28"/>
+                <w:szCs w:val="28"/>
+              </w:rPr>
+            </w:pPr>
+            <w:r>
+              <w:rPr>
+                <w:rFonts w:ascii="Times New Roman" w:hAnsi="Times New Roman" w:cs="Times New Roman"/>
+                <w:sz w:val="28"/>
+                <w:szCs w:val="28"/>
+              </w:rPr>
+              <w:t>Step 3: type in the following commands</w:t>
+            </w:r>
+            <w:r>
+              <w:rPr>
+                <w:rFonts w:ascii="Times New Roman" w:hAnsi="Times New Roman" w:cs="Times New Roman"/>
+                <w:sz w:val="28"/>
+                <w:szCs w:val="28"/>
+              </w:rPr>
+              <w:t xml:space="preserve"> in your CMD</w:t>
+            </w:r>
+          </w:p>
+          <w:p>
+            <w:pPr>
+              <w:rPr>
+                <w:rFonts w:ascii="Times New Roman" w:hAnsi="Times New Roman" w:cs="Times New Roman"/>
+                <w:sz w:val="28"/>
+                <w:szCs w:val="28"/>
+              </w:rPr>
+            </w:pPr>
+          </w:p>
+          <w:p>
+            <w:pPr>
+              <w:rPr>
+                <w:rFonts w:ascii="Times New Roman" w:hAnsi="Times New Roman" w:cs="Times New Roman"/>
+                <w:sz w:val="28"/>
+                <w:szCs w:val="28"/>
+              </w:rPr>
+            </w:pPr>
+            <w:proofErr w:type="spellStart"/>
+            <w:r>
+              <w:rPr>
+                <w:rFonts w:ascii="Times New Roman" w:hAnsi="Times New Roman" w:cs="Times New Roman"/>
+                <w:sz w:val="28"/>
+                <w:szCs w:val="28"/>
+              </w:rPr>
+              <w:t>npm</w:t>
+            </w:r>
+            <w:proofErr w:type="spellEnd"/>
+            <w:r>
+              <w:rPr>
+                <w:rFonts w:ascii="Times New Roman" w:hAnsi="Times New Roman" w:cs="Times New Roman"/>
+                <w:sz w:val="28"/>
+                <w:szCs w:val="28"/>
+              </w:rPr>
+              <w:t xml:space="preserve"> create </w:t>
+            </w:r>
+            <w:proofErr w:type="spellStart"/>
+            <w:r>
+              <w:rPr>
+                <w:rFonts w:ascii="Times New Roman" w:hAnsi="Times New Roman" w:cs="Times New Roman"/>
+                <w:sz w:val="28"/>
+                <w:szCs w:val="28"/>
+              </w:rPr>
+              <w:t>vite@</w:t>
+            </w:r>
+            <w:proofErr w:type="gramStart"/>
+            <w:r>
+              <w:rPr>
+                <w:rFonts w:ascii="Times New Roman" w:hAnsi="Times New Roman" w:cs="Times New Roman"/>
+                <w:sz w:val="28"/>
+                <w:szCs w:val="28"/>
+              </w:rPr>
+              <w:t>latest</w:t>
+            </w:r>
+            <w:proofErr w:type="spellEnd"/>
+            <w:proofErr w:type="gramEnd"/>
+          </w:p>
+          <w:p>
+            <w:pPr>
+              <w:rPr>
+                <w:rFonts w:ascii="Times New Roman" w:hAnsi="Times New Roman" w:cs="Times New Roman"/>
+                <w:sz w:val="28"/>
+                <w:szCs w:val="28"/>
+                <w:lang w:val="en-ZA"/>
+              </w:rPr>
+            </w:pPr>
+            <w:proofErr w:type="spellStart"/>
+            <w:r>
+              <w:rPr>
+                <w:rFonts w:ascii="Times New Roman" w:hAnsi="Times New Roman" w:cs="Times New Roman"/>
+                <w:sz w:val="28"/>
+                <w:szCs w:val="28"/>
+                <w:lang w:val="en-ZA"/>
+              </w:rPr>
+              <w:t>npm</w:t>
+            </w:r>
+            <w:proofErr w:type="spellEnd"/>
+            <w:r>
+              <w:rPr>
+                <w:rFonts w:ascii="Times New Roman" w:hAnsi="Times New Roman" w:cs="Times New Roman"/>
+                <w:sz w:val="28"/>
+                <w:szCs w:val="28"/>
+                <w:lang w:val="en-ZA"/>
+              </w:rPr>
+              <w:t xml:space="preserve"> install</w:t>
+            </w:r>
+          </w:p>
+          <w:p>
+            <w:pPr>
+              <w:rPr>
+                <w:rFonts w:ascii="Times New Roman" w:hAnsi="Times New Roman" w:cs="Times New Roman"/>
+                <w:sz w:val="28"/>
+                <w:szCs w:val="28"/>
+              </w:rPr>
+            </w:pPr>
+            <w:proofErr w:type="spellStart"/>
+            <w:r>
+              <w:rPr>
+                <w:rFonts w:ascii="Times New Roman" w:hAnsi="Times New Roman" w:cs="Times New Roman"/>
+                <w:sz w:val="28"/>
+                <w:szCs w:val="28"/>
+                <w:lang w:val="en-ZA"/>
+              </w:rPr>
+              <w:t>npm</w:t>
+            </w:r>
+            <w:proofErr w:type="spellEnd"/>
+            <w:r>
+              <w:rPr>
+                <w:rFonts w:ascii="Times New Roman" w:hAnsi="Times New Roman" w:cs="Times New Roman"/>
+                <w:sz w:val="28"/>
+                <w:szCs w:val="28"/>
+                <w:lang w:val="en-ZA"/>
+              </w:rPr>
+              <w:t xml:space="preserve"> run dev</w:t>
+            </w:r>
+          </w:p>
+          <w:p>
+            <w:pPr>
+              <w:rPr>
+                <w:rFonts w:ascii="Times New Roman" w:hAnsi="Times New Roman" w:cs="Times New Roman"/>
+                <w:sz w:val="28"/>
+                <w:szCs w:val="28"/>
+              </w:rPr>
+            </w:pPr>
+          </w:p>
+          <w:p>
+            <w:pPr>
+              <w:rPr>
+                <w:rFonts w:ascii="Times New Roman" w:hAnsi="Times New Roman" w:cs="Times New Roman"/>
+                <w:sz w:val="28"/>
+                <w:szCs w:val="28"/>
+              </w:rPr>
+            </w:pPr>
+          </w:p>
+        </w:tc>
+      </w:tr>
+    </w:tbl>
+    <w:p>
+      <w:pPr>
+        <w:rPr>
+          <w:rFonts w:ascii="Times New Roman" w:hAnsi="Times New Roman" w:cs="Times New Roman"/>
+          <w:sz w:val="28"/>
+          <w:szCs w:val="28"/>
+        </w:rPr>
+      </w:pPr>
+    </w:p>
     <w:p>
       <w:pPr>
         <w:rPr>
@@ -128,13 +411,23 @@
         </w:rPr>
         <w:t>*</w:t>
       </w:r>
-      <w:r>
-        <w:rPr>
-          <w:rFonts w:ascii="Times New Roman" w:hAnsi="Times New Roman" w:cs="Times New Roman"/>
-          <w:sz w:val="28"/>
-          <w:szCs w:val="28"/>
-        </w:rPr>
-        <w:t xml:space="preserve">and the reason why we need to work with functions is very simple, functions are re-usable, and this means that we can create a function and then re-use it by calling it. </w:t>
+      <w:proofErr w:type="gramStart"/>
+      <w:r>
+        <w:rPr>
+          <w:rFonts w:ascii="Times New Roman" w:hAnsi="Times New Roman" w:cs="Times New Roman"/>
+          <w:sz w:val="28"/>
+          <w:szCs w:val="28"/>
+        </w:rPr>
+        <w:t>and</w:t>
+      </w:r>
+      <w:proofErr w:type="gramEnd"/>
+      <w:r>
+        <w:rPr>
+          <w:rFonts w:ascii="Times New Roman" w:hAnsi="Times New Roman" w:cs="Times New Roman"/>
+          <w:sz w:val="28"/>
+          <w:szCs w:val="28"/>
+        </w:rPr>
+        <w:t xml:space="preserve"> the reason why we need to work with functions is very simple, functions are re-usable, and this means that we can create a function and then re-use it by calling it. </w:t>
       </w:r>
     </w:p>
     <w:p>
@@ -260,6 +553,7 @@
           <w:sz w:val="28"/>
           <w:szCs w:val="28"/>
         </w:rPr>
+        <w:lastRenderedPageBreak/>
         <w:drawing>
           <wp:inline distT="0" distB="0" distL="0" distR="0" wp14:anchorId="443B7F05" wp14:editId="3984CC64">
             <wp:extent cx="2467319" cy="2581635"/>
@@ -276,7 +570,7 @@
                     <pic:cNvPicPr/>
                   </pic:nvPicPr>
                   <pic:blipFill>
-                    <a:blip r:embed="rId6"/>
+                    <a:blip r:embed="rId7"/>
                     <a:stretch>
                       <a:fillRect/>
                     </a:stretch>
@@ -314,7 +608,6 @@
           <w:szCs w:val="28"/>
           <w:u w:val="single"/>
         </w:rPr>
-        <w:lastRenderedPageBreak/>
         <w:t>Step 2</w:t>
       </w:r>
       <w:r>
@@ -342,13 +635,23 @@
         </w:rPr>
         <w:t>*</w:t>
       </w:r>
-      <w:r>
-        <w:rPr>
-          <w:rFonts w:ascii="Times New Roman" w:hAnsi="Times New Roman" w:cs="Times New Roman"/>
-          <w:sz w:val="28"/>
-          <w:szCs w:val="28"/>
-        </w:rPr>
-        <w:t>what we want to do is that we want to create a java script function that is called Employee, and this means that we need to name the file as “Employee.js”</w:t>
+      <w:proofErr w:type="gramStart"/>
+      <w:r>
+        <w:rPr>
+          <w:rFonts w:ascii="Times New Roman" w:hAnsi="Times New Roman" w:cs="Times New Roman"/>
+          <w:sz w:val="28"/>
+          <w:szCs w:val="28"/>
+        </w:rPr>
+        <w:t>what</w:t>
+      </w:r>
+      <w:proofErr w:type="gramEnd"/>
+      <w:r>
+        <w:rPr>
+          <w:rFonts w:ascii="Times New Roman" w:hAnsi="Times New Roman" w:cs="Times New Roman"/>
+          <w:sz w:val="28"/>
+          <w:szCs w:val="28"/>
+        </w:rPr>
+        <w:t xml:space="preserve"> we want to do is that we want to create a java script function that is called Employee, and this means that we need to name the file as “Employee.js”</w:t>
       </w:r>
     </w:p>
     <w:p>
@@ -367,13 +670,23 @@
         </w:rPr>
         <w:t>*</w:t>
       </w:r>
-      <w:r>
-        <w:rPr>
-          <w:rFonts w:ascii="Times New Roman" w:hAnsi="Times New Roman" w:cs="Times New Roman"/>
-          <w:sz w:val="28"/>
-          <w:szCs w:val="28"/>
-        </w:rPr>
-        <w:t xml:space="preserve">this is very similar to working with classes in Java, </w:t>
+      <w:proofErr w:type="gramStart"/>
+      <w:r>
+        <w:rPr>
+          <w:rFonts w:ascii="Times New Roman" w:hAnsi="Times New Roman" w:cs="Times New Roman"/>
+          <w:sz w:val="28"/>
+          <w:szCs w:val="28"/>
+        </w:rPr>
+        <w:t>this</w:t>
+      </w:r>
+      <w:proofErr w:type="gramEnd"/>
+      <w:r>
+        <w:rPr>
+          <w:rFonts w:ascii="Times New Roman" w:hAnsi="Times New Roman" w:cs="Times New Roman"/>
+          <w:sz w:val="28"/>
+          <w:szCs w:val="28"/>
+        </w:rPr>
+        <w:t xml:space="preserve"> is very similar to working with classes in Java, </w:t>
       </w:r>
       <w:r>
         <w:rPr>
@@ -415,7 +728,7 @@
                     <pic:cNvPicPr/>
                   </pic:nvPicPr>
                   <pic:blipFill>
-                    <a:blip r:embed="rId7"/>
+                    <a:blip r:embed="rId8"/>
                     <a:stretch>
                       <a:fillRect/>
                     </a:stretch>
@@ -461,8 +774,18 @@
           <w:sz w:val="28"/>
           <w:szCs w:val="28"/>
         </w:rPr>
-        <w:t>: we need to create this function called Employee</w:t>
-      </w:r>
+        <w:t xml:space="preserve">: we need to create this function called </w:t>
+      </w:r>
+      <w:proofErr w:type="gramStart"/>
+      <w:r>
+        <w:rPr>
+          <w:rFonts w:ascii="Times New Roman" w:hAnsi="Times New Roman" w:cs="Times New Roman"/>
+          <w:sz w:val="28"/>
+          <w:szCs w:val="28"/>
+        </w:rPr>
+        <w:t>Employee</w:t>
+      </w:r>
+      <w:proofErr w:type="gramEnd"/>
     </w:p>
     <w:p>
       <w:pPr>
@@ -495,7 +818,7 @@
                     <pic:cNvPicPr/>
                   </pic:nvPicPr>
                   <pic:blipFill>
-                    <a:blip r:embed="rId8"/>
+                    <a:blip r:embed="rId9"/>
                     <a:stretch>
                       <a:fillRect/>
                     </a:stretch>
@@ -532,13 +855,23 @@
         </w:rPr>
         <w:t>*</w:t>
       </w:r>
-      <w:r>
-        <w:rPr>
-          <w:rFonts w:ascii="Times New Roman" w:hAnsi="Times New Roman" w:cs="Times New Roman"/>
-          <w:sz w:val="28"/>
-          <w:szCs w:val="28"/>
-        </w:rPr>
-        <w:t xml:space="preserve">in order to create a function in java script  we have to use the keyword “function” and then we have to give the name of the function, in this case the name of the function is “Employee” which matches with the name of the component file that we created. </w:t>
+      <w:proofErr w:type="gramStart"/>
+      <w:r>
+        <w:rPr>
+          <w:rFonts w:ascii="Times New Roman" w:hAnsi="Times New Roman" w:cs="Times New Roman"/>
+          <w:sz w:val="28"/>
+          <w:szCs w:val="28"/>
+        </w:rPr>
+        <w:t>in</w:t>
+      </w:r>
+      <w:proofErr w:type="gramEnd"/>
+      <w:r>
+        <w:rPr>
+          <w:rFonts w:ascii="Times New Roman" w:hAnsi="Times New Roman" w:cs="Times New Roman"/>
+          <w:sz w:val="28"/>
+          <w:szCs w:val="28"/>
+        </w:rPr>
+        <w:t xml:space="preserve"> order to create a function in java script  we have to use the keyword “function” and then we have to give the name of the function, in this case the name of the function is “Employee” which matches with the name of the component file that we created. </w:t>
       </w:r>
     </w:p>
     <w:p>
@@ -557,38 +890,59 @@
         </w:rPr>
         <w:t>*</w:t>
       </w:r>
-      <w:r>
-        <w:rPr>
-          <w:rFonts w:ascii="Times New Roman" w:hAnsi="Times New Roman" w:cs="Times New Roman"/>
-          <w:sz w:val="28"/>
-          <w:szCs w:val="28"/>
-        </w:rPr>
-        <w:t xml:space="preserve">it is a function so it must have the 2 brackets() that allow the function to take a parameter. </w:t>
-      </w:r>
-    </w:p>
-    <w:p>
-      <w:pPr>
-        <w:rPr>
-          <w:rFonts w:ascii="Times New Roman" w:hAnsi="Times New Roman" w:cs="Times New Roman"/>
-          <w:sz w:val="28"/>
-          <w:szCs w:val="28"/>
-        </w:rPr>
-      </w:pPr>
-      <w:r>
-        <w:rPr>
-          <w:rFonts w:ascii="Times New Roman" w:hAnsi="Times New Roman" w:cs="Times New Roman"/>
-          <w:sz w:val="28"/>
-          <w:szCs w:val="28"/>
-        </w:rPr>
+      <w:proofErr w:type="gramStart"/>
+      <w:r>
+        <w:rPr>
+          <w:rFonts w:ascii="Times New Roman" w:hAnsi="Times New Roman" w:cs="Times New Roman"/>
+          <w:sz w:val="28"/>
+          <w:szCs w:val="28"/>
+        </w:rPr>
+        <w:t>it</w:t>
+      </w:r>
+      <w:proofErr w:type="gramEnd"/>
+      <w:r>
+        <w:rPr>
+          <w:rFonts w:ascii="Times New Roman" w:hAnsi="Times New Roman" w:cs="Times New Roman"/>
+          <w:sz w:val="28"/>
+          <w:szCs w:val="28"/>
+        </w:rPr>
+        <w:t xml:space="preserve"> is a function so it must have the 2 brackets() that allow the function to take a parameter. </w:t>
+      </w:r>
+    </w:p>
+    <w:p>
+      <w:pPr>
+        <w:rPr>
+          <w:rFonts w:ascii="Times New Roman" w:hAnsi="Times New Roman" w:cs="Times New Roman"/>
+          <w:sz w:val="28"/>
+          <w:szCs w:val="28"/>
+        </w:rPr>
+      </w:pPr>
+      <w:r>
+        <w:rPr>
+          <w:rFonts w:ascii="Times New Roman" w:hAnsi="Times New Roman" w:cs="Times New Roman"/>
+          <w:sz w:val="28"/>
+          <w:szCs w:val="28"/>
+        </w:rPr>
+        <w:lastRenderedPageBreak/>
         <w:t>*</w:t>
       </w:r>
-      <w:r>
-        <w:rPr>
-          <w:rFonts w:ascii="Times New Roman" w:hAnsi="Times New Roman" w:cs="Times New Roman"/>
-          <w:sz w:val="28"/>
-          <w:szCs w:val="28"/>
-        </w:rPr>
-        <w:t xml:space="preserve">you also need that last piece of code at the bottom, the one that says export default Employee; </w:t>
+      <w:proofErr w:type="gramStart"/>
+      <w:r>
+        <w:rPr>
+          <w:rFonts w:ascii="Times New Roman" w:hAnsi="Times New Roman" w:cs="Times New Roman"/>
+          <w:sz w:val="28"/>
+          <w:szCs w:val="28"/>
+        </w:rPr>
+        <w:t>you</w:t>
+      </w:r>
+      <w:proofErr w:type="gramEnd"/>
+      <w:r>
+        <w:rPr>
+          <w:rFonts w:ascii="Times New Roman" w:hAnsi="Times New Roman" w:cs="Times New Roman"/>
+          <w:sz w:val="28"/>
+          <w:szCs w:val="28"/>
+        </w:rPr>
+        <w:t xml:space="preserve"> also need that last piece of code at the bottom, the one that says export default Employee; </w:t>
       </w:r>
     </w:p>
     <w:p>
@@ -625,8 +979,18 @@
           <w:sz w:val="28"/>
           <w:szCs w:val="28"/>
         </w:rPr>
-        <w:t>: we need to code the body of the function</w:t>
-      </w:r>
+        <w:t xml:space="preserve">: we need to code the body of the </w:t>
+      </w:r>
+      <w:proofErr w:type="gramStart"/>
+      <w:r>
+        <w:rPr>
+          <w:rFonts w:ascii="Times New Roman" w:hAnsi="Times New Roman" w:cs="Times New Roman"/>
+          <w:sz w:val="28"/>
+          <w:szCs w:val="28"/>
+        </w:rPr>
+        <w:t>function</w:t>
+      </w:r>
+      <w:proofErr w:type="gramEnd"/>
     </w:p>
     <w:p>
       <w:pPr>
@@ -643,7 +1007,6 @@
           <w:sz w:val="28"/>
           <w:szCs w:val="28"/>
         </w:rPr>
-        <w:lastRenderedPageBreak/>
         <w:drawing>
           <wp:inline distT="0" distB="0" distL="0" distR="0" wp14:anchorId="1FB6F7E0" wp14:editId="0CBA5D84">
             <wp:extent cx="5731510" cy="1894205"/>
@@ -660,7 +1023,7 @@
                     <pic:cNvPicPr/>
                   </pic:nvPicPr>
                   <pic:blipFill>
-                    <a:blip r:embed="rId9"/>
+                    <a:blip r:embed="rId10"/>
                     <a:stretch>
                       <a:fillRect/>
                     </a:stretch>
@@ -727,7 +1090,25 @@
           <w:sz w:val="28"/>
           <w:szCs w:val="28"/>
         </w:rPr>
-        <w:t xml:space="preserve">And in this case I want this function to simply output </w:t>
+        <w:t xml:space="preserve">And in this </w:t>
+      </w:r>
+      <w:proofErr w:type="gramStart"/>
+      <w:r>
+        <w:rPr>
+          <w:rFonts w:ascii="Times New Roman" w:hAnsi="Times New Roman" w:cs="Times New Roman"/>
+          <w:sz w:val="28"/>
+          <w:szCs w:val="28"/>
+        </w:rPr>
+        <w:t>case</w:t>
+      </w:r>
+      <w:proofErr w:type="gramEnd"/>
+      <w:r>
+        <w:rPr>
+          <w:rFonts w:ascii="Times New Roman" w:hAnsi="Times New Roman" w:cs="Times New Roman"/>
+          <w:sz w:val="28"/>
+          <w:szCs w:val="28"/>
+        </w:rPr>
+        <w:t xml:space="preserve"> I want this function to simply output </w:t>
       </w:r>
       <w:r>
         <w:rPr>
@@ -770,13 +1151,23 @@
         </w:rPr>
         <w:t>*</w:t>
       </w:r>
-      <w:r>
-        <w:rPr>
-          <w:rFonts w:ascii="Times New Roman" w:hAnsi="Times New Roman" w:cs="Times New Roman"/>
-          <w:sz w:val="28"/>
-          <w:szCs w:val="28"/>
-        </w:rPr>
-        <w:t>So all I have here is a</w:t>
+      <w:proofErr w:type="gramStart"/>
+      <w:r>
+        <w:rPr>
+          <w:rFonts w:ascii="Times New Roman" w:hAnsi="Times New Roman" w:cs="Times New Roman"/>
+          <w:sz w:val="28"/>
+          <w:szCs w:val="28"/>
+        </w:rPr>
+        <w:t>So</w:t>
+      </w:r>
+      <w:proofErr w:type="gramEnd"/>
+      <w:r>
+        <w:rPr>
+          <w:rFonts w:ascii="Times New Roman" w:hAnsi="Times New Roman" w:cs="Times New Roman"/>
+          <w:sz w:val="28"/>
+          <w:szCs w:val="28"/>
+        </w:rPr>
+        <w:t xml:space="preserve"> all I have here is a</w:t>
       </w:r>
       <w:r>
         <w:rPr>
@@ -834,7 +1225,25 @@
           <w:sz w:val="28"/>
           <w:szCs w:val="28"/>
         </w:rPr>
-        <w:t xml:space="preserve">*and I know that every Java script statement needs to end in a semi-colon. </w:t>
+        <w:t>*</w:t>
+      </w:r>
+      <w:proofErr w:type="gramStart"/>
+      <w:r>
+        <w:rPr>
+          <w:rFonts w:ascii="Times New Roman" w:hAnsi="Times New Roman" w:cs="Times New Roman"/>
+          <w:sz w:val="28"/>
+          <w:szCs w:val="28"/>
+        </w:rPr>
+        <w:t>and</w:t>
+      </w:r>
+      <w:proofErr w:type="gramEnd"/>
+      <w:r>
+        <w:rPr>
+          <w:rFonts w:ascii="Times New Roman" w:hAnsi="Times New Roman" w:cs="Times New Roman"/>
+          <w:sz w:val="28"/>
+          <w:szCs w:val="28"/>
+        </w:rPr>
+        <w:t xml:space="preserve"> I know that every Java script statement needs to end in a semi-colon. </w:t>
       </w:r>
     </w:p>
     <w:p>
@@ -930,13 +1339,23 @@
         </w:rPr>
         <w:t>*</w:t>
       </w:r>
-      <w:r>
-        <w:rPr>
-          <w:rFonts w:ascii="Times New Roman" w:hAnsi="Times New Roman" w:cs="Times New Roman"/>
-          <w:sz w:val="28"/>
-          <w:szCs w:val="28"/>
-        </w:rPr>
-        <w:t xml:space="preserve">what you need to take note of here is simply the following, </w:t>
+      <w:proofErr w:type="gramStart"/>
+      <w:r>
+        <w:rPr>
+          <w:rFonts w:ascii="Times New Roman" w:hAnsi="Times New Roman" w:cs="Times New Roman"/>
+          <w:sz w:val="28"/>
+          <w:szCs w:val="28"/>
+        </w:rPr>
+        <w:t>what</w:t>
+      </w:r>
+      <w:proofErr w:type="gramEnd"/>
+      <w:r>
+        <w:rPr>
+          <w:rFonts w:ascii="Times New Roman" w:hAnsi="Times New Roman" w:cs="Times New Roman"/>
+          <w:sz w:val="28"/>
+          <w:szCs w:val="28"/>
+        </w:rPr>
+        <w:t xml:space="preserve"> you need to take note of here is simply the following, </w:t>
       </w:r>
       <w:r>
         <w:rPr>
@@ -996,13 +1415,23 @@
         </w:rPr>
         <w:t>*</w:t>
       </w:r>
-      <w:r>
-        <w:rPr>
-          <w:rFonts w:ascii="Times New Roman" w:hAnsi="Times New Roman" w:cs="Times New Roman"/>
-          <w:sz w:val="28"/>
-          <w:szCs w:val="28"/>
-        </w:rPr>
-        <w:t>the very first thing that we need to do inside of our Main function / App.js function is that we need to import our component f</w:t>
+      <w:proofErr w:type="gramStart"/>
+      <w:r>
+        <w:rPr>
+          <w:rFonts w:ascii="Times New Roman" w:hAnsi="Times New Roman" w:cs="Times New Roman"/>
+          <w:sz w:val="28"/>
+          <w:szCs w:val="28"/>
+        </w:rPr>
+        <w:t>the</w:t>
+      </w:r>
+      <w:proofErr w:type="gramEnd"/>
+      <w:r>
+        <w:rPr>
+          <w:rFonts w:ascii="Times New Roman" w:hAnsi="Times New Roman" w:cs="Times New Roman"/>
+          <w:sz w:val="28"/>
+          <w:szCs w:val="28"/>
+        </w:rPr>
+        <w:t xml:space="preserve"> very first thing that we need to do inside of our Main function / App.js function is that we need to import our component f</w:t>
       </w:r>
       <w:r>
         <w:rPr>
@@ -1028,15 +1457,26 @@
           <w:sz w:val="28"/>
           <w:szCs w:val="28"/>
         </w:rPr>
+        <w:lastRenderedPageBreak/>
         <w:t>*</w:t>
       </w:r>
-      <w:r>
-        <w:rPr>
-          <w:rFonts w:ascii="Times New Roman" w:hAnsi="Times New Roman" w:cs="Times New Roman"/>
-          <w:sz w:val="28"/>
-          <w:szCs w:val="28"/>
-        </w:rPr>
-        <w:t>So what we do is that we copy the relative path, and then we adjust it.</w:t>
+      <w:proofErr w:type="gramStart"/>
+      <w:r>
+        <w:rPr>
+          <w:rFonts w:ascii="Times New Roman" w:hAnsi="Times New Roman" w:cs="Times New Roman"/>
+          <w:sz w:val="28"/>
+          <w:szCs w:val="28"/>
+        </w:rPr>
+        <w:t>So</w:t>
+      </w:r>
+      <w:proofErr w:type="gramEnd"/>
+      <w:r>
+        <w:rPr>
+          <w:rFonts w:ascii="Times New Roman" w:hAnsi="Times New Roman" w:cs="Times New Roman"/>
+          <w:sz w:val="28"/>
+          <w:szCs w:val="28"/>
+        </w:rPr>
+        <w:t xml:space="preserve"> what we do is that we copy the relative path, and then we adjust it.</w:t>
       </w:r>
     </w:p>
     <w:p>
@@ -1071,7 +1511,7 @@
                     <pic:cNvPicPr/>
                   </pic:nvPicPr>
                   <pic:blipFill>
-                    <a:blip r:embed="rId10"/>
+                    <a:blip r:embed="rId11"/>
                     <a:stretch>
                       <a:fillRect/>
                     </a:stretch>
@@ -1107,7 +1547,25 @@
           <w:sz w:val="28"/>
           <w:szCs w:val="28"/>
         </w:rPr>
-        <w:t xml:space="preserve">*to adjust this all we want is the folder name and the file name. </w:t>
+        <w:t>*</w:t>
+      </w:r>
+      <w:proofErr w:type="gramStart"/>
+      <w:r>
+        <w:rPr>
+          <w:rFonts w:ascii="Times New Roman" w:hAnsi="Times New Roman" w:cs="Times New Roman"/>
+          <w:sz w:val="28"/>
+          <w:szCs w:val="28"/>
+        </w:rPr>
+        <w:t>to</w:t>
+      </w:r>
+      <w:proofErr w:type="gramEnd"/>
+      <w:r>
+        <w:rPr>
+          <w:rFonts w:ascii="Times New Roman" w:hAnsi="Times New Roman" w:cs="Times New Roman"/>
+          <w:sz w:val="28"/>
+          <w:szCs w:val="28"/>
+        </w:rPr>
+        <w:t xml:space="preserve"> adjust this all we want is the folder name and the file name. </w:t>
       </w:r>
     </w:p>
     <w:p>
@@ -1142,7 +1600,7 @@
                     <pic:cNvPicPr/>
                   </pic:nvPicPr>
                   <pic:blipFill>
-                    <a:blip r:embed="rId11"/>
+                    <a:blip r:embed="rId12"/>
                     <a:stretch>
                       <a:fillRect/>
                     </a:stretch>
@@ -1181,16 +1639,51 @@
           <w:sz w:val="28"/>
           <w:szCs w:val="28"/>
         </w:rPr>
-        <w:lastRenderedPageBreak/>
-        <w:t xml:space="preserve">*we don’t use back-slash we use forward-slash. </w:t>
-      </w:r>
-      <w:r>
-        <w:rPr>
-          <w:rFonts w:ascii="Times New Roman" w:hAnsi="Times New Roman" w:cs="Times New Roman"/>
-          <w:sz w:val="28"/>
-          <w:szCs w:val="28"/>
-        </w:rPr>
-        <w:t xml:space="preserve">And then in front of the first forward-slash we have to put a dot. </w:t>
+        <w:t>*</w:t>
+      </w:r>
+      <w:proofErr w:type="gramStart"/>
+      <w:r>
+        <w:rPr>
+          <w:rFonts w:ascii="Times New Roman" w:hAnsi="Times New Roman" w:cs="Times New Roman"/>
+          <w:sz w:val="28"/>
+          <w:szCs w:val="28"/>
+        </w:rPr>
+        <w:t>we</w:t>
+      </w:r>
+      <w:proofErr w:type="gramEnd"/>
+      <w:r>
+        <w:rPr>
+          <w:rFonts w:ascii="Times New Roman" w:hAnsi="Times New Roman" w:cs="Times New Roman"/>
+          <w:sz w:val="28"/>
+          <w:szCs w:val="28"/>
+        </w:rPr>
+        <w:t xml:space="preserve"> don’t use back-slash we use forward-slash. </w:t>
+      </w:r>
+      <w:r>
+        <w:rPr>
+          <w:rFonts w:ascii="Times New Roman" w:hAnsi="Times New Roman" w:cs="Times New Roman"/>
+          <w:sz w:val="28"/>
+          <w:szCs w:val="28"/>
+        </w:rPr>
+        <w:t xml:space="preserve">And then in front of the first forward-slash we </w:t>
+      </w:r>
+      <w:proofErr w:type="gramStart"/>
+      <w:r>
+        <w:rPr>
+          <w:rFonts w:ascii="Times New Roman" w:hAnsi="Times New Roman" w:cs="Times New Roman"/>
+          <w:sz w:val="28"/>
+          <w:szCs w:val="28"/>
+        </w:rPr>
+        <w:t>have to</w:t>
+      </w:r>
+      <w:proofErr w:type="gramEnd"/>
+      <w:r>
+        <w:rPr>
+          <w:rFonts w:ascii="Times New Roman" w:hAnsi="Times New Roman" w:cs="Times New Roman"/>
+          <w:sz w:val="28"/>
+          <w:szCs w:val="28"/>
+        </w:rPr>
+        <w:t xml:space="preserve"> put a dot. </w:t>
       </w:r>
     </w:p>
     <w:p>
@@ -1261,7 +1754,7 @@
                     <pic:cNvPicPr/>
                   </pic:nvPicPr>
                   <pic:blipFill>
-                    <a:blip r:embed="rId12"/>
+                    <a:blip r:embed="rId13"/>
                     <a:stretch>
                       <a:fillRect/>
                     </a:stretch>
@@ -1313,7 +1806,7 @@
                     <pic:cNvPicPr/>
                   </pic:nvPicPr>
                   <pic:blipFill>
-                    <a:blip r:embed="rId13"/>
+                    <a:blip r:embed="rId14"/>
                     <a:stretch>
                       <a:fillRect/>
                     </a:stretch>
@@ -1374,7 +1867,25 @@
           <w:sz w:val="28"/>
           <w:szCs w:val="28"/>
         </w:rPr>
-        <w:t xml:space="preserve"> is able to pick up.</w:t>
+        <w:t xml:space="preserve"> </w:t>
+      </w:r>
+      <w:proofErr w:type="gramStart"/>
+      <w:r>
+        <w:rPr>
+          <w:rFonts w:ascii="Times New Roman" w:hAnsi="Times New Roman" w:cs="Times New Roman"/>
+          <w:sz w:val="28"/>
+          <w:szCs w:val="28"/>
+        </w:rPr>
+        <w:t>is able to</w:t>
+      </w:r>
+      <w:proofErr w:type="gramEnd"/>
+      <w:r>
+        <w:rPr>
+          <w:rFonts w:ascii="Times New Roman" w:hAnsi="Times New Roman" w:cs="Times New Roman"/>
+          <w:sz w:val="28"/>
+          <w:szCs w:val="28"/>
+        </w:rPr>
+        <w:t xml:space="preserve"> pick up.</w:t>
       </w:r>
     </w:p>
     <w:p>
@@ -1393,13 +1904,23 @@
         </w:rPr>
         <w:t>*</w:t>
       </w:r>
-      <w:r>
-        <w:rPr>
-          <w:rFonts w:ascii="Times New Roman" w:hAnsi="Times New Roman" w:cs="Times New Roman"/>
-          <w:sz w:val="28"/>
-          <w:szCs w:val="28"/>
-        </w:rPr>
-        <w:t xml:space="preserve">what the </w:t>
+      <w:proofErr w:type="gramStart"/>
+      <w:r>
+        <w:rPr>
+          <w:rFonts w:ascii="Times New Roman" w:hAnsi="Times New Roman" w:cs="Times New Roman"/>
+          <w:sz w:val="28"/>
+          <w:szCs w:val="28"/>
+        </w:rPr>
+        <w:t>what</w:t>
+      </w:r>
+      <w:proofErr w:type="gramEnd"/>
+      <w:r>
+        <w:rPr>
+          <w:rFonts w:ascii="Times New Roman" w:hAnsi="Times New Roman" w:cs="Times New Roman"/>
+          <w:sz w:val="28"/>
+          <w:szCs w:val="28"/>
+        </w:rPr>
+        <w:t xml:space="preserve"> the </w:t>
       </w:r>
       <w:proofErr w:type="spellStart"/>
       <w:r>
@@ -1502,7 +2023,16 @@
           <w:sz w:val="28"/>
           <w:szCs w:val="28"/>
         </w:rPr>
-        <w:t xml:space="preserve">And in this case the function returns a </w:t>
+        <w:t xml:space="preserve">And in this </w:t>
+      </w:r>
+      <w:r>
+        <w:rPr>
+          <w:rFonts w:ascii="Times New Roman" w:hAnsi="Times New Roman" w:cs="Times New Roman"/>
+          <w:sz w:val="28"/>
+          <w:szCs w:val="28"/>
+        </w:rPr>
+        <w:lastRenderedPageBreak/>
+        <w:t xml:space="preserve">case the function returns a </w:t>
       </w:r>
       <w:proofErr w:type="spellStart"/>
       <w:r>
@@ -1538,7 +2068,25 @@
           <w:sz w:val="28"/>
           <w:szCs w:val="28"/>
         </w:rPr>
-        <w:t xml:space="preserve"> not returning a html element, its returning a </w:t>
+        <w:t xml:space="preserve"> not returning a html element, </w:t>
+      </w:r>
+      <w:proofErr w:type="gramStart"/>
+      <w:r>
+        <w:rPr>
+          <w:rFonts w:ascii="Times New Roman" w:hAnsi="Times New Roman" w:cs="Times New Roman"/>
+          <w:sz w:val="28"/>
+          <w:szCs w:val="28"/>
+        </w:rPr>
+        <w:t>its</w:t>
+      </w:r>
+      <w:proofErr w:type="gramEnd"/>
+      <w:r>
+        <w:rPr>
+          <w:rFonts w:ascii="Times New Roman" w:hAnsi="Times New Roman" w:cs="Times New Roman"/>
+          <w:sz w:val="28"/>
+          <w:szCs w:val="28"/>
+        </w:rPr>
+        <w:t xml:space="preserve"> returning a </w:t>
       </w:r>
       <w:proofErr w:type="spellStart"/>
       <w:r>
@@ -1609,30 +2157,31 @@
         </w:rPr>
         <w:t>*</w:t>
       </w:r>
-      <w:r>
-        <w:rPr>
-          <w:rFonts w:ascii="Times New Roman" w:hAnsi="Times New Roman" w:cs="Times New Roman"/>
-          <w:sz w:val="28"/>
-          <w:szCs w:val="28"/>
-        </w:rPr>
-        <w:t xml:space="preserve">what Java script allows us to do is to create a Boolean variable outside of our return statement, </w:t>
-      </w:r>
-      <w:r>
-        <w:rPr>
-          <w:rFonts w:ascii="Times New Roman" w:hAnsi="Times New Roman" w:cs="Times New Roman"/>
-          <w:sz w:val="28"/>
-          <w:szCs w:val="28"/>
-        </w:rPr>
-        <w:t xml:space="preserve">we are then able to code logic inside of the return statement </w:t>
-      </w:r>
-      <w:r>
-        <w:rPr>
-          <w:rFonts w:ascii="Times New Roman" w:hAnsi="Times New Roman" w:cs="Times New Roman"/>
-          <w:sz w:val="28"/>
-          <w:szCs w:val="28"/>
-        </w:rPr>
-        <w:lastRenderedPageBreak/>
-        <w:t xml:space="preserve">that depends on the evaluation of the Boolean variable that we declared outside of the return statement. </w:t>
+      <w:proofErr w:type="gramStart"/>
+      <w:r>
+        <w:rPr>
+          <w:rFonts w:ascii="Times New Roman" w:hAnsi="Times New Roman" w:cs="Times New Roman"/>
+          <w:sz w:val="28"/>
+          <w:szCs w:val="28"/>
+        </w:rPr>
+        <w:t>what</w:t>
+      </w:r>
+      <w:proofErr w:type="gramEnd"/>
+      <w:r>
+        <w:rPr>
+          <w:rFonts w:ascii="Times New Roman" w:hAnsi="Times New Roman" w:cs="Times New Roman"/>
+          <w:sz w:val="28"/>
+          <w:szCs w:val="28"/>
+        </w:rPr>
+        <w:t xml:space="preserve"> Java script allows us to do is to create a Boolean variable outside of our return statement, </w:t>
+      </w:r>
+      <w:r>
+        <w:rPr>
+          <w:rFonts w:ascii="Times New Roman" w:hAnsi="Times New Roman" w:cs="Times New Roman"/>
+          <w:sz w:val="28"/>
+          <w:szCs w:val="28"/>
+        </w:rPr>
+        <w:t xml:space="preserve">we are then able to code logic inside of the return statement that depends on the evaluation of the Boolean variable that we declared outside of the return statement. </w:t>
       </w:r>
     </w:p>
     <w:p>
@@ -1671,7 +2220,25 @@
           <w:sz w:val="28"/>
           <w:szCs w:val="28"/>
         </w:rPr>
-        <w:t xml:space="preserve">The very first thing that we have to is that we need to go and create a constant variable outside of the return statement, and this constant variable has to be a Boolean. </w:t>
+        <w:t xml:space="preserve">The very first thing that we </w:t>
+      </w:r>
+      <w:proofErr w:type="gramStart"/>
+      <w:r>
+        <w:rPr>
+          <w:rFonts w:ascii="Times New Roman" w:hAnsi="Times New Roman" w:cs="Times New Roman"/>
+          <w:sz w:val="28"/>
+          <w:szCs w:val="28"/>
+        </w:rPr>
+        <w:t>have to</w:t>
+      </w:r>
+      <w:proofErr w:type="gramEnd"/>
+      <w:r>
+        <w:rPr>
+          <w:rFonts w:ascii="Times New Roman" w:hAnsi="Times New Roman" w:cs="Times New Roman"/>
+          <w:sz w:val="28"/>
+          <w:szCs w:val="28"/>
+        </w:rPr>
+        <w:t xml:space="preserve"> is that we need to go and create a constant variable outside of the return statement, and this constant variable has to be a Boolean. </w:t>
       </w:r>
     </w:p>
     <w:p>
@@ -1706,7 +2273,7 @@
                     <pic:cNvPicPr/>
                   </pic:nvPicPr>
                   <pic:blipFill>
-                    <a:blip r:embed="rId14"/>
+                    <a:blip r:embed="rId15"/>
                     <a:stretch>
                       <a:fillRect/>
                     </a:stretch>
@@ -1768,7 +2335,25 @@
           <w:sz w:val="28"/>
           <w:szCs w:val="28"/>
         </w:rPr>
-        <w:t>”, we have used the keyword “const” in order to show that it’s a constant variable, it’s a variable whose value cannot be changed later on</w:t>
+        <w:t xml:space="preserve">”, we have used the keyword “const” </w:t>
+      </w:r>
+      <w:proofErr w:type="gramStart"/>
+      <w:r>
+        <w:rPr>
+          <w:rFonts w:ascii="Times New Roman" w:hAnsi="Times New Roman" w:cs="Times New Roman"/>
+          <w:sz w:val="28"/>
+          <w:szCs w:val="28"/>
+        </w:rPr>
+        <w:t>in order to</w:t>
+      </w:r>
+      <w:proofErr w:type="gramEnd"/>
+      <w:r>
+        <w:rPr>
+          <w:rFonts w:ascii="Times New Roman" w:hAnsi="Times New Roman" w:cs="Times New Roman"/>
+          <w:sz w:val="28"/>
+          <w:szCs w:val="28"/>
+        </w:rPr>
+        <w:t xml:space="preserve"> show that it’s a constant variable, it’s a variable whose value cannot be changed later on</w:t>
       </w:r>
       <w:r>
         <w:rPr>
@@ -1984,7 +2569,7 @@
                     <pic:cNvPicPr/>
                   </pic:nvPicPr>
                   <pic:blipFill>
-                    <a:blip r:embed="rId15"/>
+                    <a:blip r:embed="rId16"/>
                     <a:stretch>
                       <a:fillRect/>
                     </a:stretch>
@@ -2131,13 +2716,23 @@
         </w:rPr>
         <w:t>*</w:t>
       </w:r>
-      <w:r>
-        <w:rPr>
-          <w:rFonts w:ascii="Times New Roman" w:hAnsi="Times New Roman" w:cs="Times New Roman"/>
-          <w:sz w:val="28"/>
-          <w:szCs w:val="28"/>
-        </w:rPr>
-        <w:t xml:space="preserve">this means that when we create the Employee() function, we can now create this Employee function with an arbitrary/prop parameter. </w:t>
+      <w:proofErr w:type="gramStart"/>
+      <w:r>
+        <w:rPr>
+          <w:rFonts w:ascii="Times New Roman" w:hAnsi="Times New Roman" w:cs="Times New Roman"/>
+          <w:sz w:val="28"/>
+          <w:szCs w:val="28"/>
+        </w:rPr>
+        <w:t>this</w:t>
+      </w:r>
+      <w:proofErr w:type="gramEnd"/>
+      <w:r>
+        <w:rPr>
+          <w:rFonts w:ascii="Times New Roman" w:hAnsi="Times New Roman" w:cs="Times New Roman"/>
+          <w:sz w:val="28"/>
+          <w:szCs w:val="28"/>
+        </w:rPr>
+        <w:t xml:space="preserve"> means that when we create the Employee() function, we can now create this Employee function with an arbitrary/prop parameter. </w:t>
       </w:r>
     </w:p>
     <w:p>
@@ -2156,13 +2751,23 @@
         </w:rPr>
         <w:t>*</w:t>
       </w:r>
-      <w:r>
-        <w:rPr>
-          <w:rFonts w:ascii="Times New Roman" w:hAnsi="Times New Roman" w:cs="Times New Roman"/>
-          <w:sz w:val="28"/>
-          <w:szCs w:val="28"/>
-        </w:rPr>
-        <w:t xml:space="preserve">what we need to keep in mind here is that java script has what we call automatic type inference. </w:t>
+      <w:proofErr w:type="gramStart"/>
+      <w:r>
+        <w:rPr>
+          <w:rFonts w:ascii="Times New Roman" w:hAnsi="Times New Roman" w:cs="Times New Roman"/>
+          <w:sz w:val="28"/>
+          <w:szCs w:val="28"/>
+        </w:rPr>
+        <w:t>what</w:t>
+      </w:r>
+      <w:proofErr w:type="gramEnd"/>
+      <w:r>
+        <w:rPr>
+          <w:rFonts w:ascii="Times New Roman" w:hAnsi="Times New Roman" w:cs="Times New Roman"/>
+          <w:sz w:val="28"/>
+          <w:szCs w:val="28"/>
+        </w:rPr>
+        <w:t xml:space="preserve"> we need to keep in mind here is that java script has what we call automatic type inference. </w:t>
       </w:r>
       <w:r>
         <w:rPr>
@@ -2204,15 +2809,51 @@
           <w:sz w:val="28"/>
           <w:szCs w:val="28"/>
         </w:rPr>
-        <w:t xml:space="preserve">Once I have created my props, all I now have to do is to use the props inside of my JSX. </w:t>
-      </w:r>
-      <w:r>
-        <w:rPr>
-          <w:rFonts w:ascii="Times New Roman" w:hAnsi="Times New Roman" w:cs="Times New Roman"/>
-          <w:sz w:val="28"/>
-          <w:szCs w:val="28"/>
-        </w:rPr>
-        <w:t xml:space="preserve"> And I use it as an Object, where I am able to give it a unique name, </w:t>
+        <w:t xml:space="preserve">Once I have created my props, all I now </w:t>
+      </w:r>
+      <w:proofErr w:type="gramStart"/>
+      <w:r>
+        <w:rPr>
+          <w:rFonts w:ascii="Times New Roman" w:hAnsi="Times New Roman" w:cs="Times New Roman"/>
+          <w:sz w:val="28"/>
+          <w:szCs w:val="28"/>
+        </w:rPr>
+        <w:t>have to</w:t>
+      </w:r>
+      <w:proofErr w:type="gramEnd"/>
+      <w:r>
+        <w:rPr>
+          <w:rFonts w:ascii="Times New Roman" w:hAnsi="Times New Roman" w:cs="Times New Roman"/>
+          <w:sz w:val="28"/>
+          <w:szCs w:val="28"/>
+        </w:rPr>
+        <w:t xml:space="preserve"> do is to use the props inside of my JSX. </w:t>
+      </w:r>
+      <w:r>
+        <w:rPr>
+          <w:rFonts w:ascii="Times New Roman" w:hAnsi="Times New Roman" w:cs="Times New Roman"/>
+          <w:sz w:val="28"/>
+          <w:szCs w:val="28"/>
+        </w:rPr>
+        <w:t xml:space="preserve"> And I use it as an Object, where I </w:t>
+      </w:r>
+      <w:proofErr w:type="gramStart"/>
+      <w:r>
+        <w:rPr>
+          <w:rFonts w:ascii="Times New Roman" w:hAnsi="Times New Roman" w:cs="Times New Roman"/>
+          <w:sz w:val="28"/>
+          <w:szCs w:val="28"/>
+        </w:rPr>
+        <w:t>am able to</w:t>
+      </w:r>
+      <w:proofErr w:type="gramEnd"/>
+      <w:r>
+        <w:rPr>
+          <w:rFonts w:ascii="Times New Roman" w:hAnsi="Times New Roman" w:cs="Times New Roman"/>
+          <w:sz w:val="28"/>
+          <w:szCs w:val="28"/>
+        </w:rPr>
+        <w:t xml:space="preserve"> give it a unique name, </w:t>
       </w:r>
       <w:r>
         <w:rPr>
@@ -2239,13 +2880,23 @@
         </w:rPr>
         <w:t>*</w:t>
       </w:r>
-      <w:r>
-        <w:rPr>
-          <w:rFonts w:ascii="Times New Roman" w:hAnsi="Times New Roman" w:cs="Times New Roman"/>
-          <w:sz w:val="28"/>
-          <w:szCs w:val="28"/>
-        </w:rPr>
-        <w:t xml:space="preserve">the word props just means generic. </w:t>
+      <w:proofErr w:type="gramStart"/>
+      <w:r>
+        <w:rPr>
+          <w:rFonts w:ascii="Times New Roman" w:hAnsi="Times New Roman" w:cs="Times New Roman"/>
+          <w:sz w:val="28"/>
+          <w:szCs w:val="28"/>
+        </w:rPr>
+        <w:t>the</w:t>
+      </w:r>
+      <w:proofErr w:type="gramEnd"/>
+      <w:r>
+        <w:rPr>
+          <w:rFonts w:ascii="Times New Roman" w:hAnsi="Times New Roman" w:cs="Times New Roman"/>
+          <w:sz w:val="28"/>
+          <w:szCs w:val="28"/>
+        </w:rPr>
+        <w:t xml:space="preserve"> word props just means generic. </w:t>
       </w:r>
     </w:p>
     <w:p>
@@ -2279,7 +2930,7 @@
                     <pic:cNvPicPr/>
                   </pic:nvPicPr>
                   <pic:blipFill>
-                    <a:blip r:embed="rId16"/>
+                    <a:blip r:embed="rId17"/>
                     <a:stretch>
                       <a:fillRect/>
                     </a:stretch>
@@ -2316,13 +2967,23 @@
         </w:rPr>
         <w:t>*</w:t>
       </w:r>
-      <w:r>
-        <w:rPr>
-          <w:rFonts w:ascii="Times New Roman" w:hAnsi="Times New Roman" w:cs="Times New Roman"/>
-          <w:sz w:val="28"/>
-          <w:szCs w:val="28"/>
-        </w:rPr>
-        <w:t xml:space="preserve">because I have a function that takes a props/generic parameter. </w:t>
+      <w:proofErr w:type="gramStart"/>
+      <w:r>
+        <w:rPr>
+          <w:rFonts w:ascii="Times New Roman" w:hAnsi="Times New Roman" w:cs="Times New Roman"/>
+          <w:sz w:val="28"/>
+          <w:szCs w:val="28"/>
+        </w:rPr>
+        <w:t>because</w:t>
+      </w:r>
+      <w:proofErr w:type="gramEnd"/>
+      <w:r>
+        <w:rPr>
+          <w:rFonts w:ascii="Times New Roman" w:hAnsi="Times New Roman" w:cs="Times New Roman"/>
+          <w:sz w:val="28"/>
+          <w:szCs w:val="28"/>
+        </w:rPr>
+        <w:t xml:space="preserve"> I have a function that takes a props/generic parameter. </w:t>
       </w:r>
       <w:r>
         <w:rPr>
@@ -2365,7 +3026,25 @@
           <w:sz w:val="28"/>
           <w:szCs w:val="28"/>
         </w:rPr>
-        <w:t xml:space="preserve">, so when I call this &lt;Employee&gt; function inside of my main function, I need to provide an argument for this props parameter. </w:t>
+        <w:t xml:space="preserve">, so when I call this &lt;Employee&gt; function inside of my main function, I need to provide an argument for this </w:t>
+      </w:r>
+      <w:proofErr w:type="gramStart"/>
+      <w:r>
+        <w:rPr>
+          <w:rFonts w:ascii="Times New Roman" w:hAnsi="Times New Roman" w:cs="Times New Roman"/>
+          <w:sz w:val="28"/>
+          <w:szCs w:val="28"/>
+        </w:rPr>
+        <w:t>props</w:t>
+      </w:r>
+      <w:proofErr w:type="gramEnd"/>
+      <w:r>
+        <w:rPr>
+          <w:rFonts w:ascii="Times New Roman" w:hAnsi="Times New Roman" w:cs="Times New Roman"/>
+          <w:sz w:val="28"/>
+          <w:szCs w:val="28"/>
+        </w:rPr>
+        <w:t xml:space="preserve"> parameter. </w:t>
       </w:r>
     </w:p>
     <w:p>
@@ -2400,7 +3079,7 @@
                     <pic:cNvPicPr/>
                   </pic:nvPicPr>
                   <pic:blipFill>
-                    <a:blip r:embed="rId17"/>
+                    <a:blip r:embed="rId18"/>
                     <a:stretch>
                       <a:fillRect/>
                     </a:stretch>
@@ -2437,13 +3116,23 @@
         </w:rPr>
         <w:t>*</w:t>
       </w:r>
-      <w:r>
-        <w:rPr>
-          <w:rFonts w:ascii="Times New Roman" w:hAnsi="Times New Roman" w:cs="Times New Roman"/>
-          <w:sz w:val="28"/>
-          <w:szCs w:val="28"/>
-        </w:rPr>
-        <w:t xml:space="preserve">you can create as many props parameters as you need to, you just need to ensure that you when you call the function, you are able to provide arguments for all of the props parameters that you created In the order you create them on. </w:t>
+      <w:proofErr w:type="gramStart"/>
+      <w:r>
+        <w:rPr>
+          <w:rFonts w:ascii="Times New Roman" w:hAnsi="Times New Roman" w:cs="Times New Roman"/>
+          <w:sz w:val="28"/>
+          <w:szCs w:val="28"/>
+        </w:rPr>
+        <w:t>you</w:t>
+      </w:r>
+      <w:proofErr w:type="gramEnd"/>
+      <w:r>
+        <w:rPr>
+          <w:rFonts w:ascii="Times New Roman" w:hAnsi="Times New Roman" w:cs="Times New Roman"/>
+          <w:sz w:val="28"/>
+          <w:szCs w:val="28"/>
+        </w:rPr>
+        <w:t xml:space="preserve"> can create as many props parameters as you need to, you just need to ensure that you when you call the function, you are able to provide arguments for all of the props parameters that you created In the order you create them on. </w:t>
       </w:r>
     </w:p>
     <w:p>
@@ -2462,13 +3151,23 @@
         </w:rPr>
         <w:t>*</w:t>
       </w:r>
-      <w:r>
-        <w:rPr>
-          <w:rFonts w:ascii="Times New Roman" w:hAnsi="Times New Roman" w:cs="Times New Roman"/>
-          <w:sz w:val="28"/>
-          <w:szCs w:val="28"/>
-        </w:rPr>
-        <w:t xml:space="preserve">So you have basically created a props function, and this means that you have created a component/function that is a template, and its only supplied with information/data when it is called. </w:t>
+      <w:proofErr w:type="gramStart"/>
+      <w:r>
+        <w:rPr>
+          <w:rFonts w:ascii="Times New Roman" w:hAnsi="Times New Roman" w:cs="Times New Roman"/>
+          <w:sz w:val="28"/>
+          <w:szCs w:val="28"/>
+        </w:rPr>
+        <w:t>So</w:t>
+      </w:r>
+      <w:proofErr w:type="gramEnd"/>
+      <w:r>
+        <w:rPr>
+          <w:rFonts w:ascii="Times New Roman" w:hAnsi="Times New Roman" w:cs="Times New Roman"/>
+          <w:sz w:val="28"/>
+          <w:szCs w:val="28"/>
+        </w:rPr>
+        <w:t xml:space="preserve"> you have basically created a props function, and this means that you have created a component/function that is a template, and its only supplied with information/data when it is called. </w:t>
       </w:r>
     </w:p>
     <w:p>
@@ -2529,7 +3228,7 @@
                     <pic:cNvPicPr/>
                   </pic:nvPicPr>
                   <pic:blipFill>
-                    <a:blip r:embed="rId18"/>
+                    <a:blip r:embed="rId19"/>
                     <a:stretch>
                       <a:fillRect/>
                     </a:stretch>
@@ -2659,13 +3358,23 @@
         </w:rPr>
         <w:t>*</w:t>
       </w:r>
-      <w:r>
-        <w:rPr>
-          <w:rFonts w:ascii="Times New Roman" w:hAnsi="Times New Roman" w:cs="Times New Roman"/>
-          <w:sz w:val="28"/>
-          <w:szCs w:val="28"/>
-        </w:rPr>
-        <w:t xml:space="preserve">we have been asked to design an interactive website for HP store, </w:t>
+      <w:proofErr w:type="gramStart"/>
+      <w:r>
+        <w:rPr>
+          <w:rFonts w:ascii="Times New Roman" w:hAnsi="Times New Roman" w:cs="Times New Roman"/>
+          <w:sz w:val="28"/>
+          <w:szCs w:val="28"/>
+        </w:rPr>
+        <w:t>we</w:t>
+      </w:r>
+      <w:proofErr w:type="gramEnd"/>
+      <w:r>
+        <w:rPr>
+          <w:rFonts w:ascii="Times New Roman" w:hAnsi="Times New Roman" w:cs="Times New Roman"/>
+          <w:sz w:val="28"/>
+          <w:szCs w:val="28"/>
+        </w:rPr>
+        <w:t xml:space="preserve"> have been asked to design an interactive website for HP store, </w:t>
       </w:r>
       <w:r>
         <w:rPr>
@@ -2748,7 +3457,25 @@
           <w:sz w:val="28"/>
           <w:szCs w:val="28"/>
         </w:rPr>
-        <w:t>and because they have already selected an item and added that specific item to their cart the default value for these button is 1</w:t>
+        <w:t xml:space="preserve">and because they have already selected an item and added that specific item to their cart the default value for </w:t>
+      </w:r>
+      <w:proofErr w:type="gramStart"/>
+      <w:r>
+        <w:rPr>
+          <w:rFonts w:ascii="Times New Roman" w:hAnsi="Times New Roman" w:cs="Times New Roman"/>
+          <w:sz w:val="28"/>
+          <w:szCs w:val="28"/>
+        </w:rPr>
+        <w:t>these button</w:t>
+      </w:r>
+      <w:proofErr w:type="gramEnd"/>
+      <w:r>
+        <w:rPr>
+          <w:rFonts w:ascii="Times New Roman" w:hAnsi="Times New Roman" w:cs="Times New Roman"/>
+          <w:sz w:val="28"/>
+          <w:szCs w:val="28"/>
+        </w:rPr>
+        <w:t xml:space="preserve"> is 1</w:t>
       </w:r>
     </w:p>
     <w:p>
@@ -2792,13 +3519,23 @@
         </w:rPr>
         <w:t>*</w:t>
       </w:r>
-      <w:r>
-        <w:rPr>
-          <w:rFonts w:ascii="Times New Roman" w:hAnsi="Times New Roman" w:cs="Times New Roman"/>
-          <w:sz w:val="28"/>
-          <w:szCs w:val="28"/>
-        </w:rPr>
-        <w:t>and what needs to happen is the following</w:t>
+      <w:proofErr w:type="gramStart"/>
+      <w:r>
+        <w:rPr>
+          <w:rFonts w:ascii="Times New Roman" w:hAnsi="Times New Roman" w:cs="Times New Roman"/>
+          <w:sz w:val="28"/>
+          <w:szCs w:val="28"/>
+        </w:rPr>
+        <w:t>and</w:t>
+      </w:r>
+      <w:proofErr w:type="gramEnd"/>
+      <w:r>
+        <w:rPr>
+          <w:rFonts w:ascii="Times New Roman" w:hAnsi="Times New Roman" w:cs="Times New Roman"/>
+          <w:sz w:val="28"/>
+          <w:szCs w:val="28"/>
+        </w:rPr>
+        <w:t xml:space="preserve"> what needs to happen is the following</w:t>
       </w:r>
       <w:r>
         <w:rPr>
@@ -2851,29 +3588,59 @@
         <w:lastRenderedPageBreak/>
         <w:t>*</w:t>
       </w:r>
-      <w:r>
-        <w:rPr>
-          <w:rFonts w:ascii="Times New Roman" w:hAnsi="Times New Roman" w:cs="Times New Roman"/>
-          <w:sz w:val="28"/>
-          <w:szCs w:val="28"/>
-        </w:rPr>
-        <w:t xml:space="preserve">and we must also be able to control the value that is shown, we cannot allow the value to be less than 0. </w:t>
-      </w:r>
-      <w:r>
-        <w:rPr>
-          <w:rFonts w:ascii="Times New Roman" w:hAnsi="Times New Roman" w:cs="Times New Roman"/>
-          <w:sz w:val="28"/>
-          <w:szCs w:val="28"/>
-        </w:rPr>
-        <w:t xml:space="preserve">So the value can never be negative. </w:t>
-      </w:r>
-      <w:r>
-        <w:rPr>
-          <w:rFonts w:ascii="Times New Roman" w:hAnsi="Times New Roman" w:cs="Times New Roman"/>
-          <w:sz w:val="28"/>
-          <w:szCs w:val="28"/>
-        </w:rPr>
-        <w:t>So you cannot decrease this value below 0.</w:t>
+      <w:proofErr w:type="gramStart"/>
+      <w:r>
+        <w:rPr>
+          <w:rFonts w:ascii="Times New Roman" w:hAnsi="Times New Roman" w:cs="Times New Roman"/>
+          <w:sz w:val="28"/>
+          <w:szCs w:val="28"/>
+        </w:rPr>
+        <w:t>and</w:t>
+      </w:r>
+      <w:proofErr w:type="gramEnd"/>
+      <w:r>
+        <w:rPr>
+          <w:rFonts w:ascii="Times New Roman" w:hAnsi="Times New Roman" w:cs="Times New Roman"/>
+          <w:sz w:val="28"/>
+          <w:szCs w:val="28"/>
+        </w:rPr>
+        <w:t xml:space="preserve"> we must also be able to control the value that is shown, we cannot allow the value to be less than 0. </w:t>
+      </w:r>
+      <w:proofErr w:type="gramStart"/>
+      <w:r>
+        <w:rPr>
+          <w:rFonts w:ascii="Times New Roman" w:hAnsi="Times New Roman" w:cs="Times New Roman"/>
+          <w:sz w:val="28"/>
+          <w:szCs w:val="28"/>
+        </w:rPr>
+        <w:t>So</w:t>
+      </w:r>
+      <w:proofErr w:type="gramEnd"/>
+      <w:r>
+        <w:rPr>
+          <w:rFonts w:ascii="Times New Roman" w:hAnsi="Times New Roman" w:cs="Times New Roman"/>
+          <w:sz w:val="28"/>
+          <w:szCs w:val="28"/>
+        </w:rPr>
+        <w:t xml:space="preserve"> the value can never be negative. </w:t>
+      </w:r>
+      <w:proofErr w:type="gramStart"/>
+      <w:r>
+        <w:rPr>
+          <w:rFonts w:ascii="Times New Roman" w:hAnsi="Times New Roman" w:cs="Times New Roman"/>
+          <w:sz w:val="28"/>
+          <w:szCs w:val="28"/>
+        </w:rPr>
+        <w:t>So</w:t>
+      </w:r>
+      <w:proofErr w:type="gramEnd"/>
+      <w:r>
+        <w:rPr>
+          <w:rFonts w:ascii="Times New Roman" w:hAnsi="Times New Roman" w:cs="Times New Roman"/>
+          <w:sz w:val="28"/>
+          <w:szCs w:val="28"/>
+        </w:rPr>
+        <w:t xml:space="preserve"> you cannot decrease this value below 0.</w:t>
       </w:r>
     </w:p>
     <w:p>
@@ -2916,8 +3683,18 @@
           <w:sz w:val="28"/>
           <w:szCs w:val="28"/>
         </w:rPr>
-        <w:t>We have to code the user interface</w:t>
-      </w:r>
+        <w:t xml:space="preserve">We have to code the user </w:t>
+      </w:r>
+      <w:proofErr w:type="gramStart"/>
+      <w:r>
+        <w:rPr>
+          <w:rFonts w:ascii="Times New Roman" w:hAnsi="Times New Roman" w:cs="Times New Roman"/>
+          <w:sz w:val="28"/>
+          <w:szCs w:val="28"/>
+        </w:rPr>
+        <w:t>interface</w:t>
+      </w:r>
+      <w:proofErr w:type="gramEnd"/>
     </w:p>
     <w:p>
       <w:pPr>
@@ -2935,13 +3712,23 @@
         </w:rPr>
         <w:t>*</w:t>
       </w:r>
-      <w:r>
-        <w:rPr>
-          <w:rFonts w:ascii="Times New Roman" w:hAnsi="Times New Roman" w:cs="Times New Roman"/>
-          <w:sz w:val="28"/>
-          <w:szCs w:val="28"/>
-        </w:rPr>
-        <w:t>so the first step is that we have to create these buttons that vale a default value in the middle: (-) 0 (+)</w:t>
+      <w:proofErr w:type="gramStart"/>
+      <w:r>
+        <w:rPr>
+          <w:rFonts w:ascii="Times New Roman" w:hAnsi="Times New Roman" w:cs="Times New Roman"/>
+          <w:sz w:val="28"/>
+          <w:szCs w:val="28"/>
+        </w:rPr>
+        <w:t>so</w:t>
+      </w:r>
+      <w:proofErr w:type="gramEnd"/>
+      <w:r>
+        <w:rPr>
+          <w:rFonts w:ascii="Times New Roman" w:hAnsi="Times New Roman" w:cs="Times New Roman"/>
+          <w:sz w:val="28"/>
+          <w:szCs w:val="28"/>
+        </w:rPr>
+        <w:t xml:space="preserve"> the first step is that we have to create these buttons that vale a default value in the middle: (-) 0 (+)</w:t>
       </w:r>
     </w:p>
     <w:p>
@@ -3044,7 +3831,7 @@
                     <pic:cNvPicPr/>
                   </pic:nvPicPr>
                   <pic:blipFill>
-                    <a:blip r:embed="rId19"/>
+                    <a:blip r:embed="rId20"/>
                     <a:stretch>
                       <a:fillRect/>
                     </a:stretch>
@@ -3081,13 +3868,23 @@
         </w:rPr>
         <w:t>*</w:t>
       </w:r>
-      <w:r>
-        <w:rPr>
-          <w:rFonts w:ascii="Times New Roman" w:hAnsi="Times New Roman" w:cs="Times New Roman"/>
-          <w:sz w:val="28"/>
-          <w:szCs w:val="28"/>
-        </w:rPr>
-        <w:t xml:space="preserve">so </w:t>
+      <w:proofErr w:type="gramStart"/>
+      <w:r>
+        <w:rPr>
+          <w:rFonts w:ascii="Times New Roman" w:hAnsi="Times New Roman" w:cs="Times New Roman"/>
+          <w:sz w:val="28"/>
+          <w:szCs w:val="28"/>
+        </w:rPr>
+        <w:t>so</w:t>
+      </w:r>
+      <w:proofErr w:type="gramEnd"/>
+      <w:r>
+        <w:rPr>
+          <w:rFonts w:ascii="Times New Roman" w:hAnsi="Times New Roman" w:cs="Times New Roman"/>
+          <w:sz w:val="28"/>
+          <w:szCs w:val="28"/>
+        </w:rPr>
+        <w:t xml:space="preserve"> </w:t>
       </w:r>
       <w:proofErr w:type="spellStart"/>
       <w:r>
@@ -3121,7 +3918,25 @@
           <w:sz w:val="28"/>
           <w:szCs w:val="28"/>
         </w:rPr>
-        <w:t xml:space="preserve">We have not coded any functionality, </w:t>
+        <w:t xml:space="preserve">We have not coded any </w:t>
+      </w:r>
+      <w:proofErr w:type="gramStart"/>
+      <w:r>
+        <w:rPr>
+          <w:rFonts w:ascii="Times New Roman" w:hAnsi="Times New Roman" w:cs="Times New Roman"/>
+          <w:sz w:val="28"/>
+          <w:szCs w:val="28"/>
+        </w:rPr>
+        <w:t>functionality,</w:t>
+      </w:r>
+      <w:proofErr w:type="gramEnd"/>
+      <w:r>
+        <w:rPr>
+          <w:rFonts w:ascii="Times New Roman" w:hAnsi="Times New Roman" w:cs="Times New Roman"/>
+          <w:sz w:val="28"/>
+          <w:szCs w:val="28"/>
+        </w:rPr>
+        <w:t xml:space="preserve"> </w:t>
       </w:r>
       <w:r>
         <w:rPr>
@@ -3148,73 +3963,147 @@
         </w:rPr>
         <w:t>*</w:t>
       </w:r>
-      <w:r>
-        <w:rPr>
-          <w:rFonts w:ascii="Times New Roman" w:hAnsi="Times New Roman" w:cs="Times New Roman"/>
-          <w:sz w:val="28"/>
-          <w:szCs w:val="28"/>
-        </w:rPr>
-        <w:t>this means that when the user clicks on the (+) button, the value of  will increment to a 1, and this means that we have a state change, from 0 to 1, and we need to be able to keep track of this new state.</w:t>
-      </w:r>
-    </w:p>
-    <w:p>
-      <w:pPr>
-        <w:rPr>
-          <w:rFonts w:ascii="Times New Roman" w:hAnsi="Times New Roman" w:cs="Times New Roman"/>
-          <w:sz w:val="28"/>
-          <w:szCs w:val="28"/>
-        </w:rPr>
-      </w:pPr>
-    </w:p>
-    <w:p>
-      <w:pPr>
-        <w:rPr>
-          <w:rFonts w:ascii="Times New Roman" w:hAnsi="Times New Roman" w:cs="Times New Roman"/>
-          <w:sz w:val="28"/>
-          <w:szCs w:val="28"/>
-        </w:rPr>
-      </w:pPr>
-      <w:r>
-        <w:rPr>
-          <w:rFonts w:ascii="Times New Roman" w:hAnsi="Times New Roman" w:cs="Times New Roman"/>
-          <w:sz w:val="28"/>
-          <w:szCs w:val="28"/>
-        </w:rPr>
-        <w:t>Step2: we need to import the hook that we are going to use</w:t>
-      </w:r>
-    </w:p>
-    <w:p>
-      <w:pPr>
-        <w:rPr>
-          <w:rFonts w:ascii="Times New Roman" w:hAnsi="Times New Roman" w:cs="Times New Roman"/>
-          <w:sz w:val="28"/>
-          <w:szCs w:val="28"/>
-        </w:rPr>
-      </w:pPr>
-      <w:r>
-        <w:rPr>
-          <w:rFonts w:ascii="Times New Roman" w:hAnsi="Times New Roman" w:cs="Times New Roman"/>
-          <w:sz w:val="28"/>
-          <w:szCs w:val="28"/>
-        </w:rPr>
-        <w:t xml:space="preserve">*The hook that we have to import and use here, depends on the functionality that we want to implement, we want to change and track the state of this value that is zero. </w:t>
-      </w:r>
-    </w:p>
-    <w:p>
-      <w:pPr>
-        <w:rPr>
-          <w:rFonts w:ascii="Times New Roman" w:hAnsi="Times New Roman" w:cs="Times New Roman"/>
-          <w:sz w:val="28"/>
-          <w:szCs w:val="28"/>
-        </w:rPr>
-      </w:pPr>
-      <w:r>
-        <w:rPr>
-          <w:rFonts w:ascii="Times New Roman" w:hAnsi="Times New Roman" w:cs="Times New Roman"/>
-          <w:sz w:val="28"/>
-          <w:szCs w:val="28"/>
-        </w:rPr>
-        <w:t>*So the hook that we want to use is the “State” hook. So we have to import the “useState” hook</w:t>
+      <w:proofErr w:type="gramStart"/>
+      <w:r>
+        <w:rPr>
+          <w:rFonts w:ascii="Times New Roman" w:hAnsi="Times New Roman" w:cs="Times New Roman"/>
+          <w:sz w:val="28"/>
+          <w:szCs w:val="28"/>
+        </w:rPr>
+        <w:t>this</w:t>
+      </w:r>
+      <w:proofErr w:type="gramEnd"/>
+      <w:r>
+        <w:rPr>
+          <w:rFonts w:ascii="Times New Roman" w:hAnsi="Times New Roman" w:cs="Times New Roman"/>
+          <w:sz w:val="28"/>
+          <w:szCs w:val="28"/>
+        </w:rPr>
+        <w:t xml:space="preserve"> means that when the user clicks on the (+) button, the value of  will increment to a 1, and this means that we have a state change, from 0 to 1, and we need to be able to keep track of this new state.</w:t>
+      </w:r>
+    </w:p>
+    <w:p>
+      <w:pPr>
+        <w:rPr>
+          <w:rFonts w:ascii="Times New Roman" w:hAnsi="Times New Roman" w:cs="Times New Roman"/>
+          <w:sz w:val="28"/>
+          <w:szCs w:val="28"/>
+        </w:rPr>
+      </w:pPr>
+    </w:p>
+    <w:p>
+      <w:pPr>
+        <w:rPr>
+          <w:rFonts w:ascii="Times New Roman" w:hAnsi="Times New Roman" w:cs="Times New Roman"/>
+          <w:sz w:val="28"/>
+          <w:szCs w:val="28"/>
+        </w:rPr>
+      </w:pPr>
+      <w:r>
+        <w:rPr>
+          <w:rFonts w:ascii="Times New Roman" w:hAnsi="Times New Roman" w:cs="Times New Roman"/>
+          <w:sz w:val="28"/>
+          <w:szCs w:val="28"/>
+        </w:rPr>
+        <w:t xml:space="preserve">Step2: we need to import the hook that we are going to </w:t>
+      </w:r>
+      <w:proofErr w:type="gramStart"/>
+      <w:r>
+        <w:rPr>
+          <w:rFonts w:ascii="Times New Roman" w:hAnsi="Times New Roman" w:cs="Times New Roman"/>
+          <w:sz w:val="28"/>
+          <w:szCs w:val="28"/>
+        </w:rPr>
+        <w:t>use</w:t>
+      </w:r>
+      <w:proofErr w:type="gramEnd"/>
+    </w:p>
+    <w:p>
+      <w:pPr>
+        <w:rPr>
+          <w:rFonts w:ascii="Times New Roman" w:hAnsi="Times New Roman" w:cs="Times New Roman"/>
+          <w:sz w:val="28"/>
+          <w:szCs w:val="28"/>
+        </w:rPr>
+      </w:pPr>
+      <w:r>
+        <w:rPr>
+          <w:rFonts w:ascii="Times New Roman" w:hAnsi="Times New Roman" w:cs="Times New Roman"/>
+          <w:sz w:val="28"/>
+          <w:szCs w:val="28"/>
+        </w:rPr>
+        <w:t xml:space="preserve">*The hook that we </w:t>
+      </w:r>
+      <w:proofErr w:type="gramStart"/>
+      <w:r>
+        <w:rPr>
+          <w:rFonts w:ascii="Times New Roman" w:hAnsi="Times New Roman" w:cs="Times New Roman"/>
+          <w:sz w:val="28"/>
+          <w:szCs w:val="28"/>
+        </w:rPr>
+        <w:t>have to</w:t>
+      </w:r>
+      <w:proofErr w:type="gramEnd"/>
+      <w:r>
+        <w:rPr>
+          <w:rFonts w:ascii="Times New Roman" w:hAnsi="Times New Roman" w:cs="Times New Roman"/>
+          <w:sz w:val="28"/>
+          <w:szCs w:val="28"/>
+        </w:rPr>
+        <w:t xml:space="preserve"> import and use here, depends on the functionality that we want to implement, we want to change and track the state of this value that is zero. </w:t>
+      </w:r>
+    </w:p>
+    <w:p>
+      <w:pPr>
+        <w:rPr>
+          <w:rFonts w:ascii="Times New Roman" w:hAnsi="Times New Roman" w:cs="Times New Roman"/>
+          <w:sz w:val="28"/>
+          <w:szCs w:val="28"/>
+        </w:rPr>
+      </w:pPr>
+      <w:r>
+        <w:rPr>
+          <w:rFonts w:ascii="Times New Roman" w:hAnsi="Times New Roman" w:cs="Times New Roman"/>
+          <w:sz w:val="28"/>
+          <w:szCs w:val="28"/>
+        </w:rPr>
+        <w:t>*</w:t>
+      </w:r>
+      <w:proofErr w:type="gramStart"/>
+      <w:r>
+        <w:rPr>
+          <w:rFonts w:ascii="Times New Roman" w:hAnsi="Times New Roman" w:cs="Times New Roman"/>
+          <w:sz w:val="28"/>
+          <w:szCs w:val="28"/>
+        </w:rPr>
+        <w:t>So</w:t>
+      </w:r>
+      <w:proofErr w:type="gramEnd"/>
+      <w:r>
+        <w:rPr>
+          <w:rFonts w:ascii="Times New Roman" w:hAnsi="Times New Roman" w:cs="Times New Roman"/>
+          <w:sz w:val="28"/>
+          <w:szCs w:val="28"/>
+        </w:rPr>
+        <w:t xml:space="preserve"> the hook that we want to use is the “State” hook. </w:t>
+      </w:r>
+      <w:proofErr w:type="gramStart"/>
+      <w:r>
+        <w:rPr>
+          <w:rFonts w:ascii="Times New Roman" w:hAnsi="Times New Roman" w:cs="Times New Roman"/>
+          <w:sz w:val="28"/>
+          <w:szCs w:val="28"/>
+        </w:rPr>
+        <w:t>So</w:t>
+      </w:r>
+      <w:proofErr w:type="gramEnd"/>
+      <w:r>
+        <w:rPr>
+          <w:rFonts w:ascii="Times New Roman" w:hAnsi="Times New Roman" w:cs="Times New Roman"/>
+          <w:sz w:val="28"/>
+          <w:szCs w:val="28"/>
+        </w:rPr>
+        <w:t xml:space="preserve"> we have to import the “useState” hook</w:t>
       </w:r>
     </w:p>
     <w:tbl>
@@ -3284,7 +4173,25 @@
           <w:sz w:val="28"/>
           <w:szCs w:val="28"/>
         </w:rPr>
-        <w:t>*to use this hook, we simply have to call it as a function</w:t>
+        <w:t>*</w:t>
+      </w:r>
+      <w:proofErr w:type="gramStart"/>
+      <w:r>
+        <w:rPr>
+          <w:rFonts w:ascii="Times New Roman" w:hAnsi="Times New Roman" w:cs="Times New Roman"/>
+          <w:sz w:val="28"/>
+          <w:szCs w:val="28"/>
+        </w:rPr>
+        <w:t>to</w:t>
+      </w:r>
+      <w:proofErr w:type="gramEnd"/>
+      <w:r>
+        <w:rPr>
+          <w:rFonts w:ascii="Times New Roman" w:hAnsi="Times New Roman" w:cs="Times New Roman"/>
+          <w:sz w:val="28"/>
+          <w:szCs w:val="28"/>
+        </w:rPr>
+        <w:t xml:space="preserve"> use this hook, we simply have to call it as a function</w:t>
       </w:r>
     </w:p>
     <w:p>
@@ -3544,7 +4451,16 @@
           <w:sz w:val="28"/>
           <w:szCs w:val="28"/>
         </w:rPr>
-        <w:t>current_value</w:t>
+        <w:t>current_</w:t>
+      </w:r>
+      <w:proofErr w:type="gramStart"/>
+      <w:r>
+        <w:rPr>
+          <w:rFonts w:ascii="Times New Roman" w:hAnsi="Times New Roman" w:cs="Times New Roman"/>
+          <w:sz w:val="28"/>
+          <w:szCs w:val="28"/>
+        </w:rPr>
+        <w:t>value</w:t>
       </w:r>
       <w:proofErr w:type="spellEnd"/>
       <w:r>
@@ -3553,7 +4469,16 @@
           <w:sz w:val="28"/>
           <w:szCs w:val="28"/>
         </w:rPr>
-        <w:t xml:space="preserve"> : is a variable that is used to represent the </w:t>
+        <w:t xml:space="preserve"> :</w:t>
+      </w:r>
+      <w:proofErr w:type="gramEnd"/>
+      <w:r>
+        <w:rPr>
+          <w:rFonts w:ascii="Times New Roman" w:hAnsi="Times New Roman" w:cs="Times New Roman"/>
+          <w:sz w:val="28"/>
+          <w:szCs w:val="28"/>
+        </w:rPr>
+        <w:t xml:space="preserve"> is a variable that is used to represent the </w:t>
       </w:r>
       <w:r>
         <w:rPr>
@@ -3580,13 +4505,23 @@
         </w:rPr>
         <w:t>*</w:t>
       </w:r>
-      <w:r>
-        <w:rPr>
-          <w:rFonts w:ascii="Times New Roman" w:hAnsi="Times New Roman" w:cs="Times New Roman"/>
-          <w:sz w:val="28"/>
-          <w:szCs w:val="28"/>
-        </w:rPr>
-        <w:t xml:space="preserve">this is important, </w:t>
+      <w:proofErr w:type="gramStart"/>
+      <w:r>
+        <w:rPr>
+          <w:rFonts w:ascii="Times New Roman" w:hAnsi="Times New Roman" w:cs="Times New Roman"/>
+          <w:sz w:val="28"/>
+          <w:szCs w:val="28"/>
+        </w:rPr>
+        <w:t>this</w:t>
+      </w:r>
+      <w:proofErr w:type="gramEnd"/>
+      <w:r>
+        <w:rPr>
+          <w:rFonts w:ascii="Times New Roman" w:hAnsi="Times New Roman" w:cs="Times New Roman"/>
+          <w:sz w:val="28"/>
+          <w:szCs w:val="28"/>
+        </w:rPr>
+        <w:t xml:space="preserve"> is important, </w:t>
       </w:r>
       <w:r>
         <w:rPr>
@@ -3655,8 +4590,18 @@
           <w:sz w:val="28"/>
           <w:szCs w:val="28"/>
         </w:rPr>
-        <w:t xml:space="preserve"> is a variable that is used to change(increment / decrement)  the default state</w:t>
-      </w:r>
+        <w:t xml:space="preserve"> is a variable that is used to change(increment / decrement)  the default </w:t>
+      </w:r>
+      <w:proofErr w:type="gramStart"/>
+      <w:r>
+        <w:rPr>
+          <w:rFonts w:ascii="Times New Roman" w:hAnsi="Times New Roman" w:cs="Times New Roman"/>
+          <w:sz w:val="28"/>
+          <w:szCs w:val="28"/>
+        </w:rPr>
+        <w:t>state</w:t>
+      </w:r>
+      <w:proofErr w:type="gramEnd"/>
     </w:p>
     <w:p>
       <w:pPr>
@@ -3674,13 +4619,23 @@
         </w:rPr>
         <w:t>*</w:t>
       </w:r>
-      <w:r>
-        <w:rPr>
-          <w:rFonts w:ascii="Times New Roman" w:hAnsi="Times New Roman" w:cs="Times New Roman"/>
-          <w:sz w:val="28"/>
-          <w:szCs w:val="28"/>
-        </w:rPr>
-        <w:t xml:space="preserve">we know that we need to have a default state, </w:t>
+      <w:proofErr w:type="gramStart"/>
+      <w:r>
+        <w:rPr>
+          <w:rFonts w:ascii="Times New Roman" w:hAnsi="Times New Roman" w:cs="Times New Roman"/>
+          <w:sz w:val="28"/>
+          <w:szCs w:val="28"/>
+        </w:rPr>
+        <w:t>we</w:t>
+      </w:r>
+      <w:proofErr w:type="gramEnd"/>
+      <w:r>
+        <w:rPr>
+          <w:rFonts w:ascii="Times New Roman" w:hAnsi="Times New Roman" w:cs="Times New Roman"/>
+          <w:sz w:val="28"/>
+          <w:szCs w:val="28"/>
+        </w:rPr>
+        <w:t xml:space="preserve"> know that we need to have a default state, </w:t>
       </w:r>
       <w:r>
         <w:rPr>
@@ -3715,13 +4670,23 @@
         </w:rPr>
         <w:t>*</w:t>
       </w:r>
-      <w:r>
-        <w:rPr>
-          <w:rFonts w:ascii="Times New Roman" w:hAnsi="Times New Roman" w:cs="Times New Roman"/>
-          <w:sz w:val="28"/>
-          <w:szCs w:val="28"/>
-        </w:rPr>
-        <w:t xml:space="preserve">the second important thing that we need to understand about useState is that we need to set it up an </w:t>
+      <w:proofErr w:type="gramStart"/>
+      <w:r>
+        <w:rPr>
+          <w:rFonts w:ascii="Times New Roman" w:hAnsi="Times New Roman" w:cs="Times New Roman"/>
+          <w:sz w:val="28"/>
+          <w:szCs w:val="28"/>
+        </w:rPr>
+        <w:t>the</w:t>
+      </w:r>
+      <w:proofErr w:type="gramEnd"/>
+      <w:r>
+        <w:rPr>
+          <w:rFonts w:ascii="Times New Roman" w:hAnsi="Times New Roman" w:cs="Times New Roman"/>
+          <w:sz w:val="28"/>
+          <w:szCs w:val="28"/>
+        </w:rPr>
+        <w:t xml:space="preserve"> second important thing that we need to understand about useState is that we need to set it up an </w:t>
       </w:r>
       <w:proofErr w:type="spellStart"/>
       <w:r>
@@ -3790,13 +4755,23 @@
         </w:rPr>
         <w:t>*</w:t>
       </w:r>
-      <w:r>
-        <w:rPr>
-          <w:rFonts w:ascii="Times New Roman" w:hAnsi="Times New Roman" w:cs="Times New Roman"/>
-          <w:sz w:val="28"/>
-          <w:szCs w:val="28"/>
-        </w:rPr>
-        <w:t>so what we can now do is that we can go into the default user-interface that we created and we can replace each of the values that we created in the default user-interface with the variables that represent them.</w:t>
+      <w:proofErr w:type="gramStart"/>
+      <w:r>
+        <w:rPr>
+          <w:rFonts w:ascii="Times New Roman" w:hAnsi="Times New Roman" w:cs="Times New Roman"/>
+          <w:sz w:val="28"/>
+          <w:szCs w:val="28"/>
+        </w:rPr>
+        <w:t>so</w:t>
+      </w:r>
+      <w:proofErr w:type="gramEnd"/>
+      <w:r>
+        <w:rPr>
+          <w:rFonts w:ascii="Times New Roman" w:hAnsi="Times New Roman" w:cs="Times New Roman"/>
+          <w:sz w:val="28"/>
+          <w:szCs w:val="28"/>
+        </w:rPr>
+        <w:t xml:space="preserve"> what we can now do is that we can go into the default user-interface that we created and we can replace each of the values that we created in the default user-interface with the variables that represent them.</w:t>
       </w:r>
     </w:p>
     <w:p>
@@ -3831,7 +4806,7 @@
                     <pic:cNvPicPr/>
                   </pic:nvPicPr>
                   <pic:blipFill>
-                    <a:blip r:embed="rId20"/>
+                    <a:blip r:embed="rId21"/>
                     <a:stretch>
                       <a:fillRect/>
                     </a:stretch>
@@ -3885,13 +4860,23 @@
         </w:rPr>
         <w:t>*</w:t>
       </w:r>
-      <w:r>
-        <w:rPr>
-          <w:rFonts w:ascii="Times New Roman" w:hAnsi="Times New Roman" w:cs="Times New Roman"/>
-          <w:sz w:val="28"/>
-          <w:szCs w:val="28"/>
-        </w:rPr>
-        <w:t xml:space="preserve">even though zero(0) is the default state, it is the current state. </w:t>
+      <w:proofErr w:type="gramStart"/>
+      <w:r>
+        <w:rPr>
+          <w:rFonts w:ascii="Times New Roman" w:hAnsi="Times New Roman" w:cs="Times New Roman"/>
+          <w:sz w:val="28"/>
+          <w:szCs w:val="28"/>
+        </w:rPr>
+        <w:t>even</w:t>
+      </w:r>
+      <w:proofErr w:type="gramEnd"/>
+      <w:r>
+        <w:rPr>
+          <w:rFonts w:ascii="Times New Roman" w:hAnsi="Times New Roman" w:cs="Times New Roman"/>
+          <w:sz w:val="28"/>
+          <w:szCs w:val="28"/>
+        </w:rPr>
+        <w:t xml:space="preserve"> though zero(0) is the default state, it is the current state. </w:t>
       </w:r>
       <w:r>
         <w:rPr>
@@ -3949,7 +4934,7 @@
                     <pic:cNvPicPr/>
                   </pic:nvPicPr>
                   <pic:blipFill>
-                    <a:blip r:embed="rId21"/>
+                    <a:blip r:embed="rId22"/>
                     <a:stretch>
                       <a:fillRect/>
                     </a:stretch>
@@ -3998,7 +4983,7 @@
                     <pic:cNvPicPr/>
                   </pic:nvPicPr>
                   <pic:blipFill>
-                    <a:blip r:embed="rId22"/>
+                    <a:blip r:embed="rId23"/>
                     <a:stretch>
                       <a:fillRect/>
                     </a:stretch>
@@ -4254,7 +5239,7 @@
                     <pic:cNvPicPr/>
                   </pic:nvPicPr>
                   <pic:blipFill>
-                    <a:blip r:embed="rId23"/>
+                    <a:blip r:embed="rId24"/>
                     <a:stretch>
                       <a:fillRect/>
                     </a:stretch>
@@ -4291,13 +5276,23 @@
         </w:rPr>
         <w:t>*</w:t>
       </w:r>
-      <w:r>
-        <w:rPr>
-          <w:rFonts w:ascii="Times New Roman" w:hAnsi="Times New Roman" w:cs="Times New Roman"/>
-          <w:sz w:val="28"/>
-          <w:szCs w:val="28"/>
-        </w:rPr>
-        <w:t>so what this says is that when the user clicks on the button with a (-) sign the re-action that I want, the change that I want to see happening is that I want the count variable which represents the current state, I want the current state to decrement</w:t>
+      <w:proofErr w:type="gramStart"/>
+      <w:r>
+        <w:rPr>
+          <w:rFonts w:ascii="Times New Roman" w:hAnsi="Times New Roman" w:cs="Times New Roman"/>
+          <w:sz w:val="28"/>
+          <w:szCs w:val="28"/>
+        </w:rPr>
+        <w:t>so</w:t>
+      </w:r>
+      <w:proofErr w:type="gramEnd"/>
+      <w:r>
+        <w:rPr>
+          <w:rFonts w:ascii="Times New Roman" w:hAnsi="Times New Roman" w:cs="Times New Roman"/>
+          <w:sz w:val="28"/>
+          <w:szCs w:val="28"/>
+        </w:rPr>
+        <w:t xml:space="preserve"> what this says is that when the user clicks on the button with a (-) sign the re-action that I want, the change that I want to see happening is that I want the count variable which represents the current state, I want the current state to decrement</w:t>
       </w:r>
       <w:r>
         <w:rPr>
@@ -4339,7 +5334,7 @@
                     <pic:cNvPicPr/>
                   </pic:nvPicPr>
                   <pic:blipFill>
-                    <a:blip r:embed="rId24"/>
+                    <a:blip r:embed="rId25"/>
                     <a:stretch>
                       <a:fillRect/>
                     </a:stretch>
@@ -4374,7 +5369,25 @@
           <w:sz w:val="28"/>
           <w:szCs w:val="28"/>
         </w:rPr>
-        <w:t xml:space="preserve">*I do the same thing for the (+) button, when the user click on the (+) button which is the action, the re-action that I want is that I want to decrement the current state (-1) </w:t>
+        <w:t xml:space="preserve">*I do the same thing for the (+) button, when the user </w:t>
+      </w:r>
+      <w:proofErr w:type="gramStart"/>
+      <w:r>
+        <w:rPr>
+          <w:rFonts w:ascii="Times New Roman" w:hAnsi="Times New Roman" w:cs="Times New Roman"/>
+          <w:sz w:val="28"/>
+          <w:szCs w:val="28"/>
+        </w:rPr>
+        <w:t>click</w:t>
+      </w:r>
+      <w:proofErr w:type="gramEnd"/>
+      <w:r>
+        <w:rPr>
+          <w:rFonts w:ascii="Times New Roman" w:hAnsi="Times New Roman" w:cs="Times New Roman"/>
+          <w:sz w:val="28"/>
+          <w:szCs w:val="28"/>
+        </w:rPr>
+        <w:t xml:space="preserve"> on the (+) button which is the action, the re-action that I want is that I want to decrement the current state (-1) </w:t>
       </w:r>
     </w:p>
     <w:p>
@@ -4408,7 +5421,7 @@
                     <pic:cNvPicPr/>
                   </pic:nvPicPr>
                   <pic:blipFill>
-                    <a:blip r:embed="rId25"/>
+                    <a:blip r:embed="rId26"/>
                     <a:stretch>
                       <a:fillRect/>
                     </a:stretch>
@@ -4445,13 +5458,23 @@
         </w:rPr>
         <w:t>*</w:t>
       </w:r>
-      <w:r>
-        <w:rPr>
-          <w:rFonts w:ascii="Times New Roman" w:hAnsi="Times New Roman" w:cs="Times New Roman"/>
-          <w:sz w:val="28"/>
-          <w:szCs w:val="28"/>
-        </w:rPr>
-        <w:t xml:space="preserve">but the important thing that we need to understand here is that </w:t>
+      <w:proofErr w:type="gramStart"/>
+      <w:r>
+        <w:rPr>
+          <w:rFonts w:ascii="Times New Roman" w:hAnsi="Times New Roman" w:cs="Times New Roman"/>
+          <w:sz w:val="28"/>
+          <w:szCs w:val="28"/>
+        </w:rPr>
+        <w:t>but</w:t>
+      </w:r>
+      <w:proofErr w:type="gramEnd"/>
+      <w:r>
+        <w:rPr>
+          <w:rFonts w:ascii="Times New Roman" w:hAnsi="Times New Roman" w:cs="Times New Roman"/>
+          <w:sz w:val="28"/>
+          <w:szCs w:val="28"/>
+        </w:rPr>
+        <w:t xml:space="preserve"> the important thing that we need to understand here is that </w:t>
       </w:r>
       <w:proofErr w:type="spellStart"/>
       <w:r>
@@ -4490,6 +5513,7 @@
         <w:t xml:space="preserve"> are the re-actions that I want, they are the state changes that I want to see happening. It means that they are functions, that I need to go and define in terms of the variable that I created which is </w:t>
       </w:r>
       <w:proofErr w:type="spellStart"/>
+      <w:proofErr w:type="gramStart"/>
       <w:r>
         <w:rPr>
           <w:rFonts w:ascii="Times New Roman" w:hAnsi="Times New Roman" w:cs="Times New Roman"/>
@@ -4499,6 +5523,7 @@
         <w:t>setCount</w:t>
       </w:r>
       <w:proofErr w:type="spellEnd"/>
+      <w:proofErr w:type="gramEnd"/>
     </w:p>
     <w:p>
       <w:pPr>
@@ -4516,13 +5541,23 @@
         </w:rPr>
         <w:t>*</w:t>
       </w:r>
-      <w:r>
-        <w:rPr>
-          <w:rFonts w:ascii="Times New Roman" w:hAnsi="Times New Roman" w:cs="Times New Roman"/>
-          <w:sz w:val="28"/>
-          <w:szCs w:val="28"/>
-        </w:rPr>
-        <w:t xml:space="preserve">and I need to keep in mind here that whatever changes I perform here, will always be performed in relation to the current state. </w:t>
+      <w:proofErr w:type="gramStart"/>
+      <w:r>
+        <w:rPr>
+          <w:rFonts w:ascii="Times New Roman" w:hAnsi="Times New Roman" w:cs="Times New Roman"/>
+          <w:sz w:val="28"/>
+          <w:szCs w:val="28"/>
+        </w:rPr>
+        <w:t>and</w:t>
+      </w:r>
+      <w:proofErr w:type="gramEnd"/>
+      <w:r>
+        <w:rPr>
+          <w:rFonts w:ascii="Times New Roman" w:hAnsi="Times New Roman" w:cs="Times New Roman"/>
+          <w:sz w:val="28"/>
+          <w:szCs w:val="28"/>
+        </w:rPr>
+        <w:t xml:space="preserve"> I need to keep in mind here that whatever changes I perform here, will always be performed in relation to the current state. </w:t>
       </w:r>
     </w:p>
     <w:p>
@@ -4574,7 +5609,7 @@
                     <pic:cNvPicPr/>
                   </pic:nvPicPr>
                   <pic:blipFill>
-                    <a:blip r:embed="rId26"/>
+                    <a:blip r:embed="rId27"/>
                     <a:stretch>
                       <a:fillRect/>
                     </a:stretch>
@@ -4611,13 +5646,23 @@
         </w:rPr>
         <w:t>*</w:t>
       </w:r>
-      <w:r>
-        <w:rPr>
-          <w:rFonts w:ascii="Times New Roman" w:hAnsi="Times New Roman" w:cs="Times New Roman"/>
-          <w:sz w:val="28"/>
-          <w:szCs w:val="28"/>
-        </w:rPr>
-        <w:t xml:space="preserve">and these are my functions, they will both call the function that is called </w:t>
+      <w:proofErr w:type="gramStart"/>
+      <w:r>
+        <w:rPr>
+          <w:rFonts w:ascii="Times New Roman" w:hAnsi="Times New Roman" w:cs="Times New Roman"/>
+          <w:sz w:val="28"/>
+          <w:szCs w:val="28"/>
+        </w:rPr>
+        <w:t>and</w:t>
+      </w:r>
+      <w:proofErr w:type="gramEnd"/>
+      <w:r>
+        <w:rPr>
+          <w:rFonts w:ascii="Times New Roman" w:hAnsi="Times New Roman" w:cs="Times New Roman"/>
+          <w:sz w:val="28"/>
+          <w:szCs w:val="28"/>
+        </w:rPr>
+        <w:t xml:space="preserve"> these are my functions, they will both call the function that is called </w:t>
       </w:r>
       <w:proofErr w:type="spellStart"/>
       <w:r>
@@ -4711,7 +5756,25 @@
           <w:sz w:val="28"/>
           <w:szCs w:val="28"/>
         </w:rPr>
-        <w:t>*how do I take a previous value and then then increment that previous value to create a new value in functional programming</w:t>
+        <w:t>*</w:t>
+      </w:r>
+      <w:proofErr w:type="gramStart"/>
+      <w:r>
+        <w:rPr>
+          <w:rFonts w:ascii="Times New Roman" w:hAnsi="Times New Roman" w:cs="Times New Roman"/>
+          <w:sz w:val="28"/>
+          <w:szCs w:val="28"/>
+        </w:rPr>
+        <w:t>how</w:t>
+      </w:r>
+      <w:proofErr w:type="gramEnd"/>
+      <w:r>
+        <w:rPr>
+          <w:rFonts w:ascii="Times New Roman" w:hAnsi="Times New Roman" w:cs="Times New Roman"/>
+          <w:sz w:val="28"/>
+          <w:szCs w:val="28"/>
+        </w:rPr>
+        <w:t xml:space="preserve"> do I take a previous value and then then increment that previous value to create a new value in functional programming</w:t>
       </w:r>
     </w:p>
     <w:tbl>
@@ -4835,13 +5898,23 @@
         </w:rPr>
         <w:t>*</w:t>
       </w:r>
-      <w:r>
-        <w:rPr>
-          <w:rFonts w:ascii="Times New Roman" w:hAnsi="Times New Roman" w:cs="Times New Roman"/>
-          <w:sz w:val="28"/>
-          <w:szCs w:val="28"/>
-        </w:rPr>
-        <w:t xml:space="preserve">now react allows me to create </w:t>
+      <w:proofErr w:type="gramStart"/>
+      <w:r>
+        <w:rPr>
+          <w:rFonts w:ascii="Times New Roman" w:hAnsi="Times New Roman" w:cs="Times New Roman"/>
+          <w:sz w:val="28"/>
+          <w:szCs w:val="28"/>
+        </w:rPr>
+        <w:t>now</w:t>
+      </w:r>
+      <w:proofErr w:type="gramEnd"/>
+      <w:r>
+        <w:rPr>
+          <w:rFonts w:ascii="Times New Roman" w:hAnsi="Times New Roman" w:cs="Times New Roman"/>
+          <w:sz w:val="28"/>
+          <w:szCs w:val="28"/>
+        </w:rPr>
+        <w:t xml:space="preserve"> react allows me to create </w:t>
       </w:r>
       <w:proofErr w:type="spellStart"/>
       <w:r>
@@ -4867,8 +5940,18 @@
           <w:sz w:val="28"/>
           <w:szCs w:val="28"/>
         </w:rPr>
-        <w:t>All I have to do is to remove the keyword “fun” and then wrap everything around a bracket</w:t>
-      </w:r>
+        <w:t xml:space="preserve">All I have to do is to remove the keyword “fun” and then wrap everything around a </w:t>
+      </w:r>
+      <w:proofErr w:type="gramStart"/>
+      <w:r>
+        <w:rPr>
+          <w:rFonts w:ascii="Times New Roman" w:hAnsi="Times New Roman" w:cs="Times New Roman"/>
+          <w:sz w:val="28"/>
+          <w:szCs w:val="28"/>
+        </w:rPr>
+        <w:t>bracket</w:t>
+      </w:r>
+      <w:proofErr w:type="gramEnd"/>
     </w:p>
     <w:tbl>
       <w:tblPr>
@@ -4972,7 +6055,7 @@
                     <pic:cNvPicPr/>
                   </pic:nvPicPr>
                   <pic:blipFill>
-                    <a:blip r:embed="rId27"/>
+                    <a:blip r:embed="rId28"/>
                     <a:stretch>
                       <a:fillRect/>
                     </a:stretch>
@@ -5161,13 +6244,23 @@
         </w:rPr>
         <w:t>*</w:t>
       </w:r>
-      <w:r>
-        <w:rPr>
-          <w:rFonts w:ascii="Times New Roman" w:hAnsi="Times New Roman" w:cs="Times New Roman"/>
-          <w:sz w:val="28"/>
-          <w:szCs w:val="28"/>
-        </w:rPr>
-        <w:t xml:space="preserve">so we are still working with “States”, </w:t>
+      <w:proofErr w:type="gramStart"/>
+      <w:r>
+        <w:rPr>
+          <w:rFonts w:ascii="Times New Roman" w:hAnsi="Times New Roman" w:cs="Times New Roman"/>
+          <w:sz w:val="28"/>
+          <w:szCs w:val="28"/>
+        </w:rPr>
+        <w:t>so</w:t>
+      </w:r>
+      <w:proofErr w:type="gramEnd"/>
+      <w:r>
+        <w:rPr>
+          <w:rFonts w:ascii="Times New Roman" w:hAnsi="Times New Roman" w:cs="Times New Roman"/>
+          <w:sz w:val="28"/>
+          <w:szCs w:val="28"/>
+        </w:rPr>
+        <w:t xml:space="preserve"> we are still working with “States”, </w:t>
       </w:r>
       <w:r>
         <w:rPr>
@@ -5194,21 +6287,41 @@
         </w:rPr>
         <w:t>*</w:t>
       </w:r>
-      <w:r>
-        <w:rPr>
-          <w:rFonts w:ascii="Times New Roman" w:hAnsi="Times New Roman" w:cs="Times New Roman"/>
-          <w:sz w:val="28"/>
-          <w:szCs w:val="28"/>
-        </w:rPr>
-        <w:t xml:space="preserve">So what is happening here is that I have buttons the user can click on. </w:t>
-      </w:r>
-      <w:r>
-        <w:rPr>
-          <w:rFonts w:ascii="Times New Roman" w:hAnsi="Times New Roman" w:cs="Times New Roman"/>
-          <w:sz w:val="28"/>
-          <w:szCs w:val="28"/>
-        </w:rPr>
-        <w:t xml:space="preserve">So the action that is take by the user is that the user can “Click” on a given button. </w:t>
+      <w:proofErr w:type="gramStart"/>
+      <w:r>
+        <w:rPr>
+          <w:rFonts w:ascii="Times New Roman" w:hAnsi="Times New Roman" w:cs="Times New Roman"/>
+          <w:sz w:val="28"/>
+          <w:szCs w:val="28"/>
+        </w:rPr>
+        <w:t>So</w:t>
+      </w:r>
+      <w:proofErr w:type="gramEnd"/>
+      <w:r>
+        <w:rPr>
+          <w:rFonts w:ascii="Times New Roman" w:hAnsi="Times New Roman" w:cs="Times New Roman"/>
+          <w:sz w:val="28"/>
+          <w:szCs w:val="28"/>
+        </w:rPr>
+        <w:t xml:space="preserve"> what is happening here is that I have buttons the user can click on. </w:t>
+      </w:r>
+      <w:proofErr w:type="gramStart"/>
+      <w:r>
+        <w:rPr>
+          <w:rFonts w:ascii="Times New Roman" w:hAnsi="Times New Roman" w:cs="Times New Roman"/>
+          <w:sz w:val="28"/>
+          <w:szCs w:val="28"/>
+        </w:rPr>
+        <w:t>So</w:t>
+      </w:r>
+      <w:proofErr w:type="gramEnd"/>
+      <w:r>
+        <w:rPr>
+          <w:rFonts w:ascii="Times New Roman" w:hAnsi="Times New Roman" w:cs="Times New Roman"/>
+          <w:sz w:val="28"/>
+          <w:szCs w:val="28"/>
+        </w:rPr>
+        <w:t xml:space="preserve"> the action that is take by the user is that the user can “Click” on a given button. </w:t>
       </w:r>
       <w:r>
         <w:rPr>
@@ -5235,21 +6348,41 @@
         </w:rPr>
         <w:t>*</w:t>
       </w:r>
-      <w:r>
-        <w:rPr>
-          <w:rFonts w:ascii="Times New Roman" w:hAnsi="Times New Roman" w:cs="Times New Roman"/>
-          <w:sz w:val="28"/>
-          <w:szCs w:val="28"/>
-        </w:rPr>
-        <w:t xml:space="preserve">so when the user clicks on a button, which is used to represent the selection that they made or rather the choice that they have made, what needs to happen is that the text at the bottom needs to change to represent this new selection. </w:t>
-      </w:r>
-      <w:r>
-        <w:rPr>
-          <w:rFonts w:ascii="Times New Roman" w:hAnsi="Times New Roman" w:cs="Times New Roman"/>
-          <w:sz w:val="28"/>
-          <w:szCs w:val="28"/>
-        </w:rPr>
-        <w:t xml:space="preserve">So we will have a default state, and we will have to use these buttons to change the default state. </w:t>
+      <w:proofErr w:type="gramStart"/>
+      <w:r>
+        <w:rPr>
+          <w:rFonts w:ascii="Times New Roman" w:hAnsi="Times New Roman" w:cs="Times New Roman"/>
+          <w:sz w:val="28"/>
+          <w:szCs w:val="28"/>
+        </w:rPr>
+        <w:t>so</w:t>
+      </w:r>
+      <w:proofErr w:type="gramEnd"/>
+      <w:r>
+        <w:rPr>
+          <w:rFonts w:ascii="Times New Roman" w:hAnsi="Times New Roman" w:cs="Times New Roman"/>
+          <w:sz w:val="28"/>
+          <w:szCs w:val="28"/>
+        </w:rPr>
+        <w:t xml:space="preserve"> when the user clicks on a button, which is used to represent the selection that they made or rather the choice that they have made, what needs to happen is that the text at the bottom needs to change to represent this new selection. </w:t>
+      </w:r>
+      <w:proofErr w:type="gramStart"/>
+      <w:r>
+        <w:rPr>
+          <w:rFonts w:ascii="Times New Roman" w:hAnsi="Times New Roman" w:cs="Times New Roman"/>
+          <w:sz w:val="28"/>
+          <w:szCs w:val="28"/>
+        </w:rPr>
+        <w:t>So</w:t>
+      </w:r>
+      <w:proofErr w:type="gramEnd"/>
+      <w:r>
+        <w:rPr>
+          <w:rFonts w:ascii="Times New Roman" w:hAnsi="Times New Roman" w:cs="Times New Roman"/>
+          <w:sz w:val="28"/>
+          <w:szCs w:val="28"/>
+        </w:rPr>
+        <w:t xml:space="preserve"> we will have a default state, and we will have to use these buttons to change the default state. </w:t>
       </w:r>
     </w:p>
     <w:p>
@@ -5283,7 +6416,7 @@
                     <pic:cNvPicPr/>
                   </pic:nvPicPr>
                   <pic:blipFill>
-                    <a:blip r:embed="rId28"/>
+                    <a:blip r:embed="rId29"/>
                     <a:stretch>
                       <a:fillRect/>
                     </a:stretch>
@@ -5318,8 +6451,18 @@
           <w:sz w:val="28"/>
           <w:szCs w:val="28"/>
         </w:rPr>
-        <w:t>Step 1: I need to code the user Interface</w:t>
-      </w:r>
+        <w:t xml:space="preserve">Step 1: I need to code the user </w:t>
+      </w:r>
+      <w:proofErr w:type="gramStart"/>
+      <w:r>
+        <w:rPr>
+          <w:rFonts w:ascii="Times New Roman" w:hAnsi="Times New Roman" w:cs="Times New Roman"/>
+          <w:sz w:val="28"/>
+          <w:szCs w:val="28"/>
+        </w:rPr>
+        <w:t>Interface</w:t>
+      </w:r>
+      <w:proofErr w:type="gramEnd"/>
     </w:p>
     <w:p>
       <w:pPr>
@@ -5343,7 +6486,25 @@
           <w:sz w:val="28"/>
           <w:szCs w:val="28"/>
         </w:rPr>
-        <w:t>The user-interface is what the user has to click on in order to interact with the system, and for this simple case the user has to click on 3 buttons which become the options that they have to select.</w:t>
+        <w:t xml:space="preserve">The user-interface is what the user </w:t>
+      </w:r>
+      <w:proofErr w:type="gramStart"/>
+      <w:r>
+        <w:rPr>
+          <w:rFonts w:ascii="Times New Roman" w:hAnsi="Times New Roman" w:cs="Times New Roman"/>
+          <w:sz w:val="28"/>
+          <w:szCs w:val="28"/>
+        </w:rPr>
+        <w:t>has to</w:t>
+      </w:r>
+      <w:proofErr w:type="gramEnd"/>
+      <w:r>
+        <w:rPr>
+          <w:rFonts w:ascii="Times New Roman" w:hAnsi="Times New Roman" w:cs="Times New Roman"/>
+          <w:sz w:val="28"/>
+          <w:szCs w:val="28"/>
+        </w:rPr>
+        <w:t xml:space="preserve"> click on in order to interact with the system, and for this simple case the user has to click on 3 buttons which become the options that they have to select.</w:t>
       </w:r>
     </w:p>
     <w:p>
@@ -5419,7 +6580,7 @@
                     <pic:cNvPicPr/>
                   </pic:nvPicPr>
                   <pic:blipFill>
-                    <a:blip r:embed="rId29"/>
+                    <a:blip r:embed="rId30"/>
                     <a:stretch>
                       <a:fillRect/>
                     </a:stretch>
@@ -5462,7 +6623,7 @@
                     <pic:cNvPicPr/>
                   </pic:nvPicPr>
                   <pic:blipFill>
-                    <a:blip r:embed="rId30"/>
+                    <a:blip r:embed="rId31"/>
                     <a:stretch>
                       <a:fillRect/>
                     </a:stretch>
@@ -5497,8 +6658,18 @@
           <w:sz w:val="28"/>
           <w:szCs w:val="28"/>
         </w:rPr>
-        <w:t>Step 2: I need to code the functionality of the button</w:t>
-      </w:r>
+        <w:t xml:space="preserve">Step 2: I need to code the functionality of the </w:t>
+      </w:r>
+      <w:proofErr w:type="gramStart"/>
+      <w:r>
+        <w:rPr>
+          <w:rFonts w:ascii="Times New Roman" w:hAnsi="Times New Roman" w:cs="Times New Roman"/>
+          <w:sz w:val="28"/>
+          <w:szCs w:val="28"/>
+        </w:rPr>
+        <w:t>button</w:t>
+      </w:r>
+      <w:proofErr w:type="gramEnd"/>
     </w:p>
     <w:p>
       <w:pPr>
@@ -5516,13 +6687,23 @@
         </w:rPr>
         <w:t>*</w:t>
       </w:r>
-      <w:r>
-        <w:rPr>
-          <w:rFonts w:ascii="Times New Roman" w:hAnsi="Times New Roman" w:cs="Times New Roman"/>
-          <w:sz w:val="28"/>
-          <w:szCs w:val="28"/>
-        </w:rPr>
-        <w:t>now that I have the buttons, that the user has to click on, in order to interact with the system, now I need to code the functionality, I need to code what I want to happen when the user clicks on these buttons, and I know that when the user clicks on a given button, I want the a state change.</w:t>
+      <w:proofErr w:type="gramStart"/>
+      <w:r>
+        <w:rPr>
+          <w:rFonts w:ascii="Times New Roman" w:hAnsi="Times New Roman" w:cs="Times New Roman"/>
+          <w:sz w:val="28"/>
+          <w:szCs w:val="28"/>
+        </w:rPr>
+        <w:t>now</w:t>
+      </w:r>
+      <w:proofErr w:type="gramEnd"/>
+      <w:r>
+        <w:rPr>
+          <w:rFonts w:ascii="Times New Roman" w:hAnsi="Times New Roman" w:cs="Times New Roman"/>
+          <w:sz w:val="28"/>
+          <w:szCs w:val="28"/>
+        </w:rPr>
+        <w:t xml:space="preserve"> that I have the buttons, that the user has to click on, in order to interact with the system, now I need to code the functionality, I need to code what I want to happen when the user clicks on these buttons, and I know that when the user clicks on a given button, I want the a state change.</w:t>
       </w:r>
     </w:p>
     <w:p>
@@ -5574,13 +6755,23 @@
         </w:rPr>
         <w:t>*</w:t>
       </w:r>
-      <w:r>
-        <w:rPr>
-          <w:rFonts w:ascii="Times New Roman" w:hAnsi="Times New Roman" w:cs="Times New Roman"/>
-          <w:sz w:val="28"/>
-          <w:szCs w:val="28"/>
-        </w:rPr>
-        <w:t xml:space="preserve">because I want a state change to happen when the user clicks on a button,  it means that I need to have a {useState} object function. </w:t>
+      <w:proofErr w:type="gramStart"/>
+      <w:r>
+        <w:rPr>
+          <w:rFonts w:ascii="Times New Roman" w:hAnsi="Times New Roman" w:cs="Times New Roman"/>
+          <w:sz w:val="28"/>
+          <w:szCs w:val="28"/>
+        </w:rPr>
+        <w:t>because</w:t>
+      </w:r>
+      <w:proofErr w:type="gramEnd"/>
+      <w:r>
+        <w:rPr>
+          <w:rFonts w:ascii="Times New Roman" w:hAnsi="Times New Roman" w:cs="Times New Roman"/>
+          <w:sz w:val="28"/>
+          <w:szCs w:val="28"/>
+        </w:rPr>
+        <w:t xml:space="preserve"> I want a state change to happen when the user clicks on a button,  it means that I need to have a {useState} object function. </w:t>
       </w:r>
       <w:r>
         <w:rPr>
@@ -5622,7 +6813,7 @@
                     <pic:cNvPicPr/>
                   </pic:nvPicPr>
                   <pic:blipFill>
-                    <a:blip r:embed="rId31"/>
+                    <a:blip r:embed="rId32"/>
                     <a:stretch>
                       <a:fillRect/>
                     </a:stretch>
@@ -5659,13 +6850,23 @@
         </w:rPr>
         <w:t>*</w:t>
       </w:r>
-      <w:r>
-        <w:rPr>
-          <w:rFonts w:ascii="Times New Roman" w:hAnsi="Times New Roman" w:cs="Times New Roman"/>
-          <w:sz w:val="28"/>
-          <w:szCs w:val="28"/>
-        </w:rPr>
-        <w:t>so I need to create the LHS of my UseState function I need to pass it the default value which in this case is the text “post”</w:t>
+      <w:proofErr w:type="gramStart"/>
+      <w:r>
+        <w:rPr>
+          <w:rFonts w:ascii="Times New Roman" w:hAnsi="Times New Roman" w:cs="Times New Roman"/>
+          <w:sz w:val="28"/>
+          <w:szCs w:val="28"/>
+        </w:rPr>
+        <w:t>so</w:t>
+      </w:r>
+      <w:proofErr w:type="gramEnd"/>
+      <w:r>
+        <w:rPr>
+          <w:rFonts w:ascii="Times New Roman" w:hAnsi="Times New Roman" w:cs="Times New Roman"/>
+          <w:sz w:val="28"/>
+          <w:szCs w:val="28"/>
+        </w:rPr>
+        <w:t xml:space="preserve"> I need to create the LHS of my UseState function I need to pass it the default value which in this case is the text “post”</w:t>
       </w:r>
     </w:p>
     <w:p>
@@ -5684,13 +6885,23 @@
         </w:rPr>
         <w:t>*</w:t>
       </w:r>
-      <w:r>
-        <w:rPr>
-          <w:rFonts w:ascii="Times New Roman" w:hAnsi="Times New Roman" w:cs="Times New Roman"/>
-          <w:sz w:val="28"/>
-          <w:szCs w:val="28"/>
-        </w:rPr>
-        <w:t>what I now need to work on is the LHS, where I have to create my const array which I know takes 2 values, a variable to represent the default state, and a function that allows me to change the default state.</w:t>
+      <w:proofErr w:type="gramStart"/>
+      <w:r>
+        <w:rPr>
+          <w:rFonts w:ascii="Times New Roman" w:hAnsi="Times New Roman" w:cs="Times New Roman"/>
+          <w:sz w:val="28"/>
+          <w:szCs w:val="28"/>
+        </w:rPr>
+        <w:t>what</w:t>
+      </w:r>
+      <w:proofErr w:type="gramEnd"/>
+      <w:r>
+        <w:rPr>
+          <w:rFonts w:ascii="Times New Roman" w:hAnsi="Times New Roman" w:cs="Times New Roman"/>
+          <w:sz w:val="28"/>
+          <w:szCs w:val="28"/>
+        </w:rPr>
+        <w:t xml:space="preserve"> I now need to work on is the LHS, where I have to create my const array which I know takes 2 values, a variable to represent the default state, and a function that allows me to change the default state.</w:t>
       </w:r>
     </w:p>
     <w:p>
@@ -5715,7 +6926,25 @@
           <w:sz w:val="28"/>
           <w:szCs w:val="28"/>
         </w:rPr>
-        <w:t xml:space="preserve">Because you have radio buttons that are used to represent the different options that a user can select and they can only select 1 option at a time. </w:t>
+        <w:t xml:space="preserve">Because you have radio buttons that are used to represent the different options that a user can </w:t>
+      </w:r>
+      <w:proofErr w:type="gramStart"/>
+      <w:r>
+        <w:rPr>
+          <w:rFonts w:ascii="Times New Roman" w:hAnsi="Times New Roman" w:cs="Times New Roman"/>
+          <w:sz w:val="28"/>
+          <w:szCs w:val="28"/>
+        </w:rPr>
+        <w:t>select</w:t>
+      </w:r>
+      <w:proofErr w:type="gramEnd"/>
+      <w:r>
+        <w:rPr>
+          <w:rFonts w:ascii="Times New Roman" w:hAnsi="Times New Roman" w:cs="Times New Roman"/>
+          <w:sz w:val="28"/>
+          <w:szCs w:val="28"/>
+        </w:rPr>
+        <w:t xml:space="preserve"> and they can only select 1 option at a time. </w:t>
       </w:r>
       <w:r>
         <w:rPr>
@@ -5952,8 +7181,18 @@
           <w:sz w:val="28"/>
           <w:szCs w:val="28"/>
         </w:rPr>
-        <w:t>, which is the function that will be used to change the current state into the new state which becomes the default state</w:t>
-      </w:r>
+        <w:t xml:space="preserve">, which is the function that will be used to change the current state into the new state which becomes the default </w:t>
+      </w:r>
+      <w:proofErr w:type="gramStart"/>
+      <w:r>
+        <w:rPr>
+          <w:rFonts w:ascii="Times New Roman" w:hAnsi="Times New Roman" w:cs="Times New Roman"/>
+          <w:sz w:val="28"/>
+          <w:szCs w:val="28"/>
+        </w:rPr>
+        <w:t>state</w:t>
+      </w:r>
+      <w:proofErr w:type="gramEnd"/>
       <w:r>
         <w:rPr>
           <w:rFonts w:ascii="Times New Roman" w:hAnsi="Times New Roman" w:cs="Times New Roman"/>
@@ -5979,13 +7218,23 @@
         </w:rPr>
         <w:t>*</w:t>
       </w:r>
-      <w:r>
-        <w:rPr>
-          <w:rFonts w:ascii="Times New Roman" w:hAnsi="Times New Roman" w:cs="Times New Roman"/>
-          <w:sz w:val="28"/>
-          <w:szCs w:val="28"/>
-        </w:rPr>
-        <w:t>the first thing that we need to understand here is the relationship between the in</w:t>
+      <w:proofErr w:type="gramStart"/>
+      <w:r>
+        <w:rPr>
+          <w:rFonts w:ascii="Times New Roman" w:hAnsi="Times New Roman" w:cs="Times New Roman"/>
+          <w:sz w:val="28"/>
+          <w:szCs w:val="28"/>
+        </w:rPr>
+        <w:t>the</w:t>
+      </w:r>
+      <w:proofErr w:type="gramEnd"/>
+      <w:r>
+        <w:rPr>
+          <w:rFonts w:ascii="Times New Roman" w:hAnsi="Times New Roman" w:cs="Times New Roman"/>
+          <w:sz w:val="28"/>
+          <w:szCs w:val="28"/>
+        </w:rPr>
+        <w:t xml:space="preserve"> first thing that we need to understand here is the relationship between the in</w:t>
       </w:r>
       <w:r>
         <w:rPr>
@@ -6059,7 +7308,25 @@
           <w:sz w:val="28"/>
           <w:szCs w:val="28"/>
         </w:rPr>
-        <w:t xml:space="preserve">What we need to understand here is whether or not the output state depends on us knowing the input state. </w:t>
+        <w:t xml:space="preserve">What we need to understand here is </w:t>
+      </w:r>
+      <w:proofErr w:type="gramStart"/>
+      <w:r>
+        <w:rPr>
+          <w:rFonts w:ascii="Times New Roman" w:hAnsi="Times New Roman" w:cs="Times New Roman"/>
+          <w:sz w:val="28"/>
+          <w:szCs w:val="28"/>
+        </w:rPr>
+        <w:t>whether or not</w:t>
+      </w:r>
+      <w:proofErr w:type="gramEnd"/>
+      <w:r>
+        <w:rPr>
+          <w:rFonts w:ascii="Times New Roman" w:hAnsi="Times New Roman" w:cs="Times New Roman"/>
+          <w:sz w:val="28"/>
+          <w:szCs w:val="28"/>
+        </w:rPr>
+        <w:t xml:space="preserve"> the output state depends on us knowing the input state. </w:t>
       </w:r>
     </w:p>
     <w:p>
@@ -6297,7 +7564,25 @@
           <w:sz w:val="28"/>
           <w:szCs w:val="28"/>
         </w:rPr>
-        <w:t xml:space="preserve">But because this is a radio button that is used to represent different resource types, and because I know that every time I select a new button the previous data is always overridden, it means that I don’t need to keep track of the </w:t>
+        <w:t xml:space="preserve">But because this is a radio button that is used to represent different resource types, and because I know that every </w:t>
+      </w:r>
+      <w:proofErr w:type="gramStart"/>
+      <w:r>
+        <w:rPr>
+          <w:rFonts w:ascii="Times New Roman" w:hAnsi="Times New Roman" w:cs="Times New Roman"/>
+          <w:sz w:val="28"/>
+          <w:szCs w:val="28"/>
+        </w:rPr>
+        <w:t>time</w:t>
+      </w:r>
+      <w:proofErr w:type="gramEnd"/>
+      <w:r>
+        <w:rPr>
+          <w:rFonts w:ascii="Times New Roman" w:hAnsi="Times New Roman" w:cs="Times New Roman"/>
+          <w:sz w:val="28"/>
+          <w:szCs w:val="28"/>
+        </w:rPr>
+        <w:t xml:space="preserve"> I select a new button the previous data is always overridden, it means that I don’t need to keep track of the </w:t>
       </w:r>
       <w:proofErr w:type="spellStart"/>
       <w:r>
@@ -6325,13 +7610,23 @@
         </w:rPr>
         <w:t xml:space="preserve">What this means is that the output doesn’t depend on the input. </w:t>
       </w:r>
-      <w:r>
-        <w:rPr>
-          <w:rFonts w:ascii="Times New Roman" w:hAnsi="Times New Roman" w:cs="Times New Roman"/>
-          <w:sz w:val="28"/>
-          <w:szCs w:val="28"/>
-        </w:rPr>
-        <w:t>So to create the output, we don’t need to know what the input(</w:t>
+      <w:proofErr w:type="gramStart"/>
+      <w:r>
+        <w:rPr>
+          <w:rFonts w:ascii="Times New Roman" w:hAnsi="Times New Roman" w:cs="Times New Roman"/>
+          <w:sz w:val="28"/>
+          <w:szCs w:val="28"/>
+        </w:rPr>
+        <w:t>So</w:t>
+      </w:r>
+      <w:proofErr w:type="gramEnd"/>
+      <w:r>
+        <w:rPr>
+          <w:rFonts w:ascii="Times New Roman" w:hAnsi="Times New Roman" w:cs="Times New Roman"/>
+          <w:sz w:val="28"/>
+          <w:szCs w:val="28"/>
+        </w:rPr>
+        <w:t xml:space="preserve"> to create the output, we don’t need to know what the input(</w:t>
       </w:r>
       <w:proofErr w:type="spellStart"/>
       <w:r>
@@ -6383,7 +7678,25 @@
           <w:sz w:val="28"/>
           <w:szCs w:val="28"/>
         </w:rPr>
-        <w:t xml:space="preserve">” so we can leave that empty and do a straight forward </w:t>
+        <w:t xml:space="preserve">” so we can leave that empty and do a </w:t>
+      </w:r>
+      <w:proofErr w:type="gramStart"/>
+      <w:r>
+        <w:rPr>
+          <w:rFonts w:ascii="Times New Roman" w:hAnsi="Times New Roman" w:cs="Times New Roman"/>
+          <w:sz w:val="28"/>
+          <w:szCs w:val="28"/>
+        </w:rPr>
+        <w:t>straight forward</w:t>
+      </w:r>
+      <w:proofErr w:type="gramEnd"/>
+      <w:r>
+        <w:rPr>
+          <w:rFonts w:ascii="Times New Roman" w:hAnsi="Times New Roman" w:cs="Times New Roman"/>
+          <w:sz w:val="28"/>
+          <w:szCs w:val="28"/>
+        </w:rPr>
+        <w:t xml:space="preserve"> </w:t>
       </w:r>
       <w:proofErr w:type="spellStart"/>
       <w:r>
@@ -6469,7 +7782,7 @@
                     <pic:cNvPicPr/>
                   </pic:nvPicPr>
                   <pic:blipFill>
-                    <a:blip r:embed="rId32"/>
+                    <a:blip r:embed="rId33"/>
                     <a:stretch>
                       <a:fillRect/>
                     </a:stretch>
@@ -6531,7 +7844,7 @@
                     <pic:cNvPicPr/>
                   </pic:nvPicPr>
                   <pic:blipFill>
-                    <a:blip r:embed="rId33"/>
+                    <a:blip r:embed="rId34"/>
                     <a:stretch>
                       <a:fillRect/>
                     </a:stretch>
@@ -6664,7 +7977,25 @@
           <w:sz w:val="28"/>
           <w:szCs w:val="28"/>
         </w:rPr>
-        <w:t>. So an example of a side effect is printing output to the console or reading input from the user.</w:t>
+        <w:t xml:space="preserve">. </w:t>
+      </w:r>
+      <w:proofErr w:type="gramStart"/>
+      <w:r>
+        <w:rPr>
+          <w:rFonts w:ascii="Times New Roman" w:hAnsi="Times New Roman" w:cs="Times New Roman"/>
+          <w:sz w:val="28"/>
+          <w:szCs w:val="28"/>
+        </w:rPr>
+        <w:t>So</w:t>
+      </w:r>
+      <w:proofErr w:type="gramEnd"/>
+      <w:r>
+        <w:rPr>
+          <w:rFonts w:ascii="Times New Roman" w:hAnsi="Times New Roman" w:cs="Times New Roman"/>
+          <w:sz w:val="28"/>
+          <w:szCs w:val="28"/>
+        </w:rPr>
+        <w:t xml:space="preserve"> an example of a side effect is printing output to the console or reading input from the user.</w:t>
       </w:r>
     </w:p>
     <w:p>
@@ -6683,13 +8014,23 @@
         </w:rPr>
         <w:t>*</w:t>
       </w:r>
-      <w:r>
-        <w:rPr>
-          <w:rFonts w:ascii="Times New Roman" w:hAnsi="Times New Roman" w:cs="Times New Roman"/>
-          <w:sz w:val="28"/>
-          <w:szCs w:val="28"/>
-        </w:rPr>
-        <w:t xml:space="preserve">when we use the {useState} hook, like we have been doing, we were using the useState hook as thought it was a pure function, </w:t>
+      <w:proofErr w:type="gramStart"/>
+      <w:r>
+        <w:rPr>
+          <w:rFonts w:ascii="Times New Roman" w:hAnsi="Times New Roman" w:cs="Times New Roman"/>
+          <w:sz w:val="28"/>
+          <w:szCs w:val="28"/>
+        </w:rPr>
+        <w:t>when</w:t>
+      </w:r>
+      <w:proofErr w:type="gramEnd"/>
+      <w:r>
+        <w:rPr>
+          <w:rFonts w:ascii="Times New Roman" w:hAnsi="Times New Roman" w:cs="Times New Roman"/>
+          <w:sz w:val="28"/>
+          <w:szCs w:val="28"/>
+        </w:rPr>
+        <w:t xml:space="preserve"> we use the {useState} hook, like we have been doing, we were using the useState hook as thought it was a pure function, </w:t>
       </w:r>
       <w:r>
         <w:rPr>
@@ -6812,15 +8153,43 @@
           <w:sz w:val="28"/>
           <w:szCs w:val="28"/>
         </w:rPr>
-        <w:t xml:space="preserve"> hook, which is a pure function and it performs no side effects in order to a resource type button. </w:t>
-      </w:r>
-      <w:r>
-        <w:rPr>
-          <w:rFonts w:ascii="Times New Roman" w:hAnsi="Times New Roman" w:cs="Times New Roman"/>
-          <w:sz w:val="28"/>
-          <w:szCs w:val="28"/>
-        </w:rPr>
-        <w:t xml:space="preserve">Basically we just created a radio button, and what that means is that when the user selects a resource type(radio button) we are able to track the resource type that the user selected, and this means that we are able to track the selection that the user made. </w:t>
+        <w:t xml:space="preserve"> hook, which is a pure </w:t>
+      </w:r>
+      <w:proofErr w:type="gramStart"/>
+      <w:r>
+        <w:rPr>
+          <w:rFonts w:ascii="Times New Roman" w:hAnsi="Times New Roman" w:cs="Times New Roman"/>
+          <w:sz w:val="28"/>
+          <w:szCs w:val="28"/>
+        </w:rPr>
+        <w:t>function</w:t>
+      </w:r>
+      <w:proofErr w:type="gramEnd"/>
+      <w:r>
+        <w:rPr>
+          <w:rFonts w:ascii="Times New Roman" w:hAnsi="Times New Roman" w:cs="Times New Roman"/>
+          <w:sz w:val="28"/>
+          <w:szCs w:val="28"/>
+        </w:rPr>
+        <w:t xml:space="preserve"> and it performs no side effects in order to a resource type button. </w:t>
+      </w:r>
+      <w:proofErr w:type="gramStart"/>
+      <w:r>
+        <w:rPr>
+          <w:rFonts w:ascii="Times New Roman" w:hAnsi="Times New Roman" w:cs="Times New Roman"/>
+          <w:sz w:val="28"/>
+          <w:szCs w:val="28"/>
+        </w:rPr>
+        <w:t>Basically</w:t>
+      </w:r>
+      <w:proofErr w:type="gramEnd"/>
+      <w:r>
+        <w:rPr>
+          <w:rFonts w:ascii="Times New Roman" w:hAnsi="Times New Roman" w:cs="Times New Roman"/>
+          <w:sz w:val="28"/>
+          <w:szCs w:val="28"/>
+        </w:rPr>
+        <w:t xml:space="preserve"> we just created a radio button, and what that means is that when the user selects a resource type(radio button) we are able to track the resource type that the user selected, and this means that we are able to track the selection that the user made. </w:t>
       </w:r>
     </w:p>
     <w:p>
@@ -6836,13 +8205,23 @@
           <w:szCs w:val="28"/>
         </w:rPr>
       </w:pPr>
-      <w:r>
-        <w:rPr>
-          <w:rFonts w:ascii="Times New Roman" w:hAnsi="Times New Roman" w:cs="Times New Roman"/>
-          <w:sz w:val="28"/>
-          <w:szCs w:val="28"/>
-        </w:rPr>
-        <w:t xml:space="preserve">So what is happening now is that we have an API, </w:t>
+      <w:proofErr w:type="gramStart"/>
+      <w:r>
+        <w:rPr>
+          <w:rFonts w:ascii="Times New Roman" w:hAnsi="Times New Roman" w:cs="Times New Roman"/>
+          <w:sz w:val="28"/>
+          <w:szCs w:val="28"/>
+        </w:rPr>
+        <w:t>So</w:t>
+      </w:r>
+      <w:proofErr w:type="gramEnd"/>
+      <w:r>
+        <w:rPr>
+          <w:rFonts w:ascii="Times New Roman" w:hAnsi="Times New Roman" w:cs="Times New Roman"/>
+          <w:sz w:val="28"/>
+          <w:szCs w:val="28"/>
+        </w:rPr>
+        <w:t xml:space="preserve"> what is happening now is that we have an API, </w:t>
       </w:r>
       <w:r>
         <w:rPr>
@@ -6878,13 +8257,23 @@
         </w:rPr>
         <w:t>*</w:t>
       </w:r>
-      <w:r>
-        <w:rPr>
-          <w:rFonts w:ascii="Times New Roman" w:hAnsi="Times New Roman" w:cs="Times New Roman"/>
-          <w:sz w:val="28"/>
-          <w:szCs w:val="28"/>
-        </w:rPr>
-        <w:t xml:space="preserve">so we have these radio buttons / </w:t>
+      <w:proofErr w:type="gramStart"/>
+      <w:r>
+        <w:rPr>
+          <w:rFonts w:ascii="Times New Roman" w:hAnsi="Times New Roman" w:cs="Times New Roman"/>
+          <w:sz w:val="28"/>
+          <w:szCs w:val="28"/>
+        </w:rPr>
+        <w:t>so</w:t>
+      </w:r>
+      <w:proofErr w:type="gramEnd"/>
+      <w:r>
+        <w:rPr>
+          <w:rFonts w:ascii="Times New Roman" w:hAnsi="Times New Roman" w:cs="Times New Roman"/>
+          <w:sz w:val="28"/>
+          <w:szCs w:val="28"/>
+        </w:rPr>
+        <w:t xml:space="preserve"> we have these radio buttons / </w:t>
       </w:r>
       <w:proofErr w:type="spellStart"/>
       <w:r>
@@ -6904,21 +8293,41 @@
         </w:rPr>
         <w:t xml:space="preserve">, that the user can select in order to make a choice. </w:t>
       </w:r>
-      <w:r>
-        <w:rPr>
-          <w:rFonts w:ascii="Times New Roman" w:hAnsi="Times New Roman" w:cs="Times New Roman"/>
-          <w:sz w:val="28"/>
-          <w:szCs w:val="28"/>
-        </w:rPr>
-        <w:t xml:space="preserve">So what we have is an API that contains data for each of the options that the user can select. </w:t>
-      </w:r>
-      <w:r>
-        <w:rPr>
-          <w:rFonts w:ascii="Times New Roman" w:hAnsi="Times New Roman" w:cs="Times New Roman"/>
-          <w:sz w:val="28"/>
-          <w:szCs w:val="28"/>
-        </w:rPr>
-        <w:t>So what we want to do is to fetch the data, based on the options that the user selects</w:t>
+      <w:proofErr w:type="gramStart"/>
+      <w:r>
+        <w:rPr>
+          <w:rFonts w:ascii="Times New Roman" w:hAnsi="Times New Roman" w:cs="Times New Roman"/>
+          <w:sz w:val="28"/>
+          <w:szCs w:val="28"/>
+        </w:rPr>
+        <w:t>So</w:t>
+      </w:r>
+      <w:proofErr w:type="gramEnd"/>
+      <w:r>
+        <w:rPr>
+          <w:rFonts w:ascii="Times New Roman" w:hAnsi="Times New Roman" w:cs="Times New Roman"/>
+          <w:sz w:val="28"/>
+          <w:szCs w:val="28"/>
+        </w:rPr>
+        <w:t xml:space="preserve"> what we have is an API that contains data for each of the options that the user can select. </w:t>
+      </w:r>
+      <w:proofErr w:type="gramStart"/>
+      <w:r>
+        <w:rPr>
+          <w:rFonts w:ascii="Times New Roman" w:hAnsi="Times New Roman" w:cs="Times New Roman"/>
+          <w:sz w:val="28"/>
+          <w:szCs w:val="28"/>
+        </w:rPr>
+        <w:t>So</w:t>
+      </w:r>
+      <w:proofErr w:type="gramEnd"/>
+      <w:r>
+        <w:rPr>
+          <w:rFonts w:ascii="Times New Roman" w:hAnsi="Times New Roman" w:cs="Times New Roman"/>
+          <w:sz w:val="28"/>
+          <w:szCs w:val="28"/>
+        </w:rPr>
+        <w:t xml:space="preserve"> what we want to do is to fetch the data, based on the options that the user selects</w:t>
       </w:r>
     </w:p>
     <w:p>
@@ -6945,15 +8354,43 @@
           <w:sz w:val="28"/>
           <w:szCs w:val="28"/>
         </w:rPr>
-        <w:t xml:space="preserve">But we only want to fetch the data provided that there is a change in state. </w:t>
-      </w:r>
-      <w:r>
-        <w:rPr>
-          <w:rFonts w:ascii="Times New Roman" w:hAnsi="Times New Roman" w:cs="Times New Roman"/>
-          <w:sz w:val="28"/>
-          <w:szCs w:val="28"/>
-        </w:rPr>
-        <w:t xml:space="preserve">So what this means is that if the user is given 3 options to </w:t>
+        <w:t xml:space="preserve">But we only want to fetch the data </w:t>
+      </w:r>
+      <w:proofErr w:type="gramStart"/>
+      <w:r>
+        <w:rPr>
+          <w:rFonts w:ascii="Times New Roman" w:hAnsi="Times New Roman" w:cs="Times New Roman"/>
+          <w:sz w:val="28"/>
+          <w:szCs w:val="28"/>
+        </w:rPr>
+        <w:t>provided that</w:t>
+      </w:r>
+      <w:proofErr w:type="gramEnd"/>
+      <w:r>
+        <w:rPr>
+          <w:rFonts w:ascii="Times New Roman" w:hAnsi="Times New Roman" w:cs="Times New Roman"/>
+          <w:sz w:val="28"/>
+          <w:szCs w:val="28"/>
+        </w:rPr>
+        <w:t xml:space="preserve"> there is a change in state. </w:t>
+      </w:r>
+      <w:proofErr w:type="gramStart"/>
+      <w:r>
+        <w:rPr>
+          <w:rFonts w:ascii="Times New Roman" w:hAnsi="Times New Roman" w:cs="Times New Roman"/>
+          <w:sz w:val="28"/>
+          <w:szCs w:val="28"/>
+        </w:rPr>
+        <w:t>So</w:t>
+      </w:r>
+      <w:proofErr w:type="gramEnd"/>
+      <w:r>
+        <w:rPr>
+          <w:rFonts w:ascii="Times New Roman" w:hAnsi="Times New Roman" w:cs="Times New Roman"/>
+          <w:sz w:val="28"/>
+          <w:szCs w:val="28"/>
+        </w:rPr>
+        <w:t xml:space="preserve"> what this means is that if the user is given 3 options to </w:t>
       </w:r>
       <w:proofErr w:type="spellStart"/>
       <w:r>
@@ -7039,7 +8476,25 @@
           <w:sz w:val="28"/>
           <w:szCs w:val="28"/>
         </w:rPr>
-        <w:t xml:space="preserve"> So we need to have a hook that only produces a side effect when we have a change in state. </w:t>
+        <w:t xml:space="preserve"> </w:t>
+      </w:r>
+      <w:proofErr w:type="gramStart"/>
+      <w:r>
+        <w:rPr>
+          <w:rFonts w:ascii="Times New Roman" w:hAnsi="Times New Roman" w:cs="Times New Roman"/>
+          <w:sz w:val="28"/>
+          <w:szCs w:val="28"/>
+        </w:rPr>
+        <w:t>So</w:t>
+      </w:r>
+      <w:proofErr w:type="gramEnd"/>
+      <w:r>
+        <w:rPr>
+          <w:rFonts w:ascii="Times New Roman" w:hAnsi="Times New Roman" w:cs="Times New Roman"/>
+          <w:sz w:val="28"/>
+          <w:szCs w:val="28"/>
+        </w:rPr>
+        <w:t xml:space="preserve"> we need to have a hook that only produces a side effect when we have a change in state. </w:t>
       </w:r>
     </w:p>
     <w:p>
@@ -7069,13 +8524,23 @@
         </w:rPr>
         <w:t>*</w:t>
       </w:r>
-      <w:r>
-        <w:rPr>
-          <w:rFonts w:ascii="Times New Roman" w:hAnsi="Times New Roman" w:cs="Times New Roman"/>
-          <w:sz w:val="28"/>
-          <w:szCs w:val="28"/>
-        </w:rPr>
-        <w:t xml:space="preserve">so in this case A,B,C are the 3 states that we have, and we only want to produce a side effect when there is a change  in state. </w:t>
+      <w:proofErr w:type="gramStart"/>
+      <w:r>
+        <w:rPr>
+          <w:rFonts w:ascii="Times New Roman" w:hAnsi="Times New Roman" w:cs="Times New Roman"/>
+          <w:sz w:val="28"/>
+          <w:szCs w:val="28"/>
+        </w:rPr>
+        <w:t>so</w:t>
+      </w:r>
+      <w:proofErr w:type="gramEnd"/>
+      <w:r>
+        <w:rPr>
+          <w:rFonts w:ascii="Times New Roman" w:hAnsi="Times New Roman" w:cs="Times New Roman"/>
+          <w:sz w:val="28"/>
+          <w:szCs w:val="28"/>
+        </w:rPr>
+        <w:t xml:space="preserve"> in this case A,B,C are the 3 states that we have, and we only want to produce a side effect when there is a change  in state. </w:t>
       </w:r>
     </w:p>
     <w:p>
@@ -7167,7 +8632,7 @@
                     <pic:cNvPicPr/>
                   </pic:nvPicPr>
                   <pic:blipFill>
-                    <a:blip r:embed="rId34"/>
+                    <a:blip r:embed="rId35"/>
                     <a:stretch>
                       <a:fillRect/>
                     </a:stretch>
@@ -7220,7 +8685,7 @@
                     <pic:cNvPicPr/>
                   </pic:nvPicPr>
                   <pic:blipFill>
-                    <a:blip r:embed="rId35"/>
+                    <a:blip r:embed="rId36"/>
                     <a:stretch>
                       <a:fillRect/>
                     </a:stretch>
@@ -7296,8 +8761,18 @@
           <w:sz w:val="28"/>
           <w:szCs w:val="28"/>
         </w:rPr>
-        <w:t>. An example of this is the following. When you want to scrape data for a Book, a Book will the following the headings</w:t>
-      </w:r>
+        <w:t xml:space="preserve">. An example of this is the following. When you want to scrape data for a Book, a Book will the following the </w:t>
+      </w:r>
+      <w:proofErr w:type="gramStart"/>
+      <w:r>
+        <w:rPr>
+          <w:rFonts w:ascii="Times New Roman" w:hAnsi="Times New Roman" w:cs="Times New Roman"/>
+          <w:sz w:val="28"/>
+          <w:szCs w:val="28"/>
+        </w:rPr>
+        <w:t>headings</w:t>
+      </w:r>
+      <w:proofErr w:type="gramEnd"/>
     </w:p>
     <w:tbl>
       <w:tblPr>
@@ -7486,7 +8961,25 @@
           <w:sz w:val="28"/>
           <w:szCs w:val="28"/>
         </w:rPr>
-        <w:t xml:space="preserve">*what this means is that “posts”, “comments”, “albums”, “photos” </w:t>
+        <w:t>*</w:t>
+      </w:r>
+      <w:proofErr w:type="gramStart"/>
+      <w:r>
+        <w:rPr>
+          <w:rFonts w:ascii="Times New Roman" w:hAnsi="Times New Roman" w:cs="Times New Roman"/>
+          <w:sz w:val="28"/>
+          <w:szCs w:val="28"/>
+        </w:rPr>
+        <w:t>what</w:t>
+      </w:r>
+      <w:proofErr w:type="gramEnd"/>
+      <w:r>
+        <w:rPr>
+          <w:rFonts w:ascii="Times New Roman" w:hAnsi="Times New Roman" w:cs="Times New Roman"/>
+          <w:sz w:val="28"/>
+          <w:szCs w:val="28"/>
+        </w:rPr>
+        <w:t xml:space="preserve"> this means is that “posts”, “comments”, “albums”, “photos” </w:t>
       </w:r>
       <w:proofErr w:type="spellStart"/>
       <w:r>
@@ -7512,7 +9005,25 @@
           <w:sz w:val="28"/>
           <w:szCs w:val="28"/>
         </w:rPr>
-        <w:t xml:space="preserve"> When we click on the links for the resource types we get the resources</w:t>
+        <w:t xml:space="preserve"> When we click on the links for the resource </w:t>
+      </w:r>
+      <w:proofErr w:type="gramStart"/>
+      <w:r>
+        <w:rPr>
+          <w:rFonts w:ascii="Times New Roman" w:hAnsi="Times New Roman" w:cs="Times New Roman"/>
+          <w:sz w:val="28"/>
+          <w:szCs w:val="28"/>
+        </w:rPr>
+        <w:t>types</w:t>
+      </w:r>
+      <w:proofErr w:type="gramEnd"/>
+      <w:r>
+        <w:rPr>
+          <w:rFonts w:ascii="Times New Roman" w:hAnsi="Times New Roman" w:cs="Times New Roman"/>
+          <w:sz w:val="28"/>
+          <w:szCs w:val="28"/>
+        </w:rPr>
+        <w:t xml:space="preserve"> we get the resources</w:t>
       </w:r>
     </w:p>
     <w:p>
@@ -7568,7 +9079,25 @@
           <w:sz w:val="28"/>
           <w:szCs w:val="28"/>
         </w:rPr>
-        <w:t xml:space="preserve"> are contained in a URL, call this URL the “end points” </w:t>
+        <w:t xml:space="preserve"> are contained in a URL, call this URL the “end </w:t>
+      </w:r>
+      <w:proofErr w:type="gramStart"/>
+      <w:r>
+        <w:rPr>
+          <w:rFonts w:ascii="Times New Roman" w:hAnsi="Times New Roman" w:cs="Times New Roman"/>
+          <w:sz w:val="28"/>
+          <w:szCs w:val="28"/>
+        </w:rPr>
+        <w:t>points</w:t>
+      </w:r>
+      <w:proofErr w:type="gramEnd"/>
+      <w:r>
+        <w:rPr>
+          <w:rFonts w:ascii="Times New Roman" w:hAnsi="Times New Roman" w:cs="Times New Roman"/>
+          <w:sz w:val="28"/>
+          <w:szCs w:val="28"/>
+        </w:rPr>
+        <w:t xml:space="preserve">” </w:t>
       </w:r>
     </w:p>
     <w:p>
@@ -7669,7 +9198,7 @@
                           <pic:cNvPicPr/>
                         </pic:nvPicPr>
                         <pic:blipFill>
-                          <a:blip r:embed="rId36"/>
+                          <a:blip r:embed="rId37"/>
                           <a:stretch>
                             <a:fillRect/>
                           </a:stretch>
@@ -7758,7 +9287,7 @@
                           <pic:cNvPicPr/>
                         </pic:nvPicPr>
                         <pic:blipFill>
-                          <a:blip r:embed="rId37"/>
+                          <a:blip r:embed="rId38"/>
                           <a:stretch>
                             <a:fillRect/>
                           </a:stretch>
@@ -7880,7 +9409,7 @@
                           <pic:cNvPicPr/>
                         </pic:nvPicPr>
                         <pic:blipFill>
-                          <a:blip r:embed="rId38"/>
+                          <a:blip r:embed="rId39"/>
                           <a:stretch>
                             <a:fillRect/>
                           </a:stretch>
@@ -7969,7 +9498,7 @@
                           <pic:cNvPicPr/>
                         </pic:nvPicPr>
                         <pic:blipFill>
-                          <a:blip r:embed="rId39"/>
+                          <a:blip r:embed="rId40"/>
                           <a:stretch>
                             <a:fillRect/>
                           </a:stretch>
@@ -8037,8 +9566,18 @@
           <w:sz w:val="28"/>
           <w:szCs w:val="28"/>
         </w:rPr>
-        <w:t>Step 1: we need to import the {useEffect} hook</w:t>
-      </w:r>
+        <w:t xml:space="preserve">Step 1: we need to import the {useEffect} </w:t>
+      </w:r>
+      <w:proofErr w:type="gramStart"/>
+      <w:r>
+        <w:rPr>
+          <w:rFonts w:ascii="Times New Roman" w:hAnsi="Times New Roman" w:cs="Times New Roman"/>
+          <w:sz w:val="28"/>
+          <w:szCs w:val="28"/>
+        </w:rPr>
+        <w:t>hook</w:t>
+      </w:r>
+      <w:proofErr w:type="gramEnd"/>
     </w:p>
     <w:p>
       <w:pPr>
@@ -8067,22 +9606,42 @@
         </w:rPr>
         <w:t>*</w:t>
       </w:r>
-      <w:r>
-        <w:rPr>
-          <w:rFonts w:ascii="Times New Roman" w:hAnsi="Times New Roman" w:cs="Times New Roman"/>
-          <w:sz w:val="28"/>
-          <w:szCs w:val="28"/>
-        </w:rPr>
-        <w:t xml:space="preserve">we know that we need to implement the functionality that allow our lambda functions to produce a side effect when there is a state change. </w:t>
-      </w:r>
-      <w:r>
-        <w:rPr>
-          <w:rFonts w:ascii="Times New Roman" w:hAnsi="Times New Roman" w:cs="Times New Roman"/>
-          <w:sz w:val="28"/>
-          <w:szCs w:val="28"/>
-        </w:rPr>
-        <w:t>And we know that we need to use the {useEffect} hook and the very first thing that we need to do here is to import the {useEffect} hook</w:t>
-      </w:r>
+      <w:proofErr w:type="gramStart"/>
+      <w:r>
+        <w:rPr>
+          <w:rFonts w:ascii="Times New Roman" w:hAnsi="Times New Roman" w:cs="Times New Roman"/>
+          <w:sz w:val="28"/>
+          <w:szCs w:val="28"/>
+        </w:rPr>
+        <w:t>we</w:t>
+      </w:r>
+      <w:proofErr w:type="gramEnd"/>
+      <w:r>
+        <w:rPr>
+          <w:rFonts w:ascii="Times New Roman" w:hAnsi="Times New Roman" w:cs="Times New Roman"/>
+          <w:sz w:val="28"/>
+          <w:szCs w:val="28"/>
+        </w:rPr>
+        <w:t xml:space="preserve"> know that we need to implement the functionality that allow our lambda functions to produce a side effect when there is a state change. </w:t>
+      </w:r>
+      <w:r>
+        <w:rPr>
+          <w:rFonts w:ascii="Times New Roman" w:hAnsi="Times New Roman" w:cs="Times New Roman"/>
+          <w:sz w:val="28"/>
+          <w:szCs w:val="28"/>
+        </w:rPr>
+        <w:t xml:space="preserve">And we know that we need to use the {useEffect} hook and the very first thing that we need to do here is to import the {useEffect} </w:t>
+      </w:r>
+      <w:proofErr w:type="gramStart"/>
+      <w:r>
+        <w:rPr>
+          <w:rFonts w:ascii="Times New Roman" w:hAnsi="Times New Roman" w:cs="Times New Roman"/>
+          <w:sz w:val="28"/>
+          <w:szCs w:val="28"/>
+        </w:rPr>
+        <w:t>hook</w:t>
+      </w:r>
+      <w:proofErr w:type="gramEnd"/>
     </w:p>
     <w:p>
       <w:pPr>
@@ -8109,8 +9668,18 @@
           <w:sz w:val="28"/>
           <w:szCs w:val="28"/>
         </w:rPr>
-        <w:t>Step 2: we need to create and use the {UseEffect} object function</w:t>
-      </w:r>
+        <w:t xml:space="preserve">Step 2: we need to create and use the {UseEffect} object </w:t>
+      </w:r>
+      <w:proofErr w:type="gramStart"/>
+      <w:r>
+        <w:rPr>
+          <w:rFonts w:ascii="Times New Roman" w:hAnsi="Times New Roman" w:cs="Times New Roman"/>
+          <w:sz w:val="28"/>
+          <w:szCs w:val="28"/>
+        </w:rPr>
+        <w:t>function</w:t>
+      </w:r>
+      <w:proofErr w:type="gramEnd"/>
     </w:p>
     <w:p>
       <w:pPr>
@@ -8151,7 +9720,25 @@
           <w:sz w:val="28"/>
           <w:szCs w:val="28"/>
         </w:rPr>
-        <w:t>and when we have to set it up, we have to set it up from the RHS(function call) to the LHS.</w:t>
+        <w:t xml:space="preserve">and when we </w:t>
+      </w:r>
+      <w:proofErr w:type="gramStart"/>
+      <w:r>
+        <w:rPr>
+          <w:rFonts w:ascii="Times New Roman" w:hAnsi="Times New Roman" w:cs="Times New Roman"/>
+          <w:sz w:val="28"/>
+          <w:szCs w:val="28"/>
+        </w:rPr>
+        <w:t>have to</w:t>
+      </w:r>
+      <w:proofErr w:type="gramEnd"/>
+      <w:r>
+        <w:rPr>
+          <w:rFonts w:ascii="Times New Roman" w:hAnsi="Times New Roman" w:cs="Times New Roman"/>
+          <w:sz w:val="28"/>
+          <w:szCs w:val="28"/>
+        </w:rPr>
+        <w:t xml:space="preserve"> set it up, we have to set it up from the RHS(function call) to the LHS.</w:t>
       </w:r>
     </w:p>
     <w:p>
@@ -8170,13 +9757,23 @@
         </w:rPr>
         <w:t>*</w:t>
       </w:r>
-      <w:r>
-        <w:rPr>
-          <w:rFonts w:ascii="Times New Roman" w:hAnsi="Times New Roman" w:cs="Times New Roman"/>
-          <w:sz w:val="28"/>
-          <w:szCs w:val="28"/>
-        </w:rPr>
-        <w:t xml:space="preserve">so this means that we always start with the function call, </w:t>
+      <w:proofErr w:type="gramStart"/>
+      <w:r>
+        <w:rPr>
+          <w:rFonts w:ascii="Times New Roman" w:hAnsi="Times New Roman" w:cs="Times New Roman"/>
+          <w:sz w:val="28"/>
+          <w:szCs w:val="28"/>
+        </w:rPr>
+        <w:t>so</w:t>
+      </w:r>
+      <w:proofErr w:type="gramEnd"/>
+      <w:r>
+        <w:rPr>
+          <w:rFonts w:ascii="Times New Roman" w:hAnsi="Times New Roman" w:cs="Times New Roman"/>
+          <w:sz w:val="28"/>
+          <w:szCs w:val="28"/>
+        </w:rPr>
+        <w:t xml:space="preserve"> this means that we always start with the function call, </w:t>
       </w:r>
       <w:r>
         <w:rPr>
@@ -8210,7 +9807,25 @@
           <w:sz w:val="28"/>
           <w:szCs w:val="28"/>
         </w:rPr>
-        <w:t>And this array takes a the name of the variable that we want to see a state change in, in order to see a side effect.</w:t>
+        <w:t xml:space="preserve">And this array takes </w:t>
+      </w:r>
+      <w:proofErr w:type="gramStart"/>
+      <w:r>
+        <w:rPr>
+          <w:rFonts w:ascii="Times New Roman" w:hAnsi="Times New Roman" w:cs="Times New Roman"/>
+          <w:sz w:val="28"/>
+          <w:szCs w:val="28"/>
+        </w:rPr>
+        <w:t>a the</w:t>
+      </w:r>
+      <w:proofErr w:type="gramEnd"/>
+      <w:r>
+        <w:rPr>
+          <w:rFonts w:ascii="Times New Roman" w:hAnsi="Times New Roman" w:cs="Times New Roman"/>
+          <w:sz w:val="28"/>
+          <w:szCs w:val="28"/>
+        </w:rPr>
+        <w:t xml:space="preserve"> name of the variable that we want to see a state change in, in order to see a side effect.</w:t>
       </w:r>
     </w:p>
     <w:p>
@@ -8229,13 +9844,23 @@
         </w:rPr>
         <w:t>*</w:t>
       </w:r>
-      <w:r>
-        <w:rPr>
-          <w:rFonts w:ascii="Times New Roman" w:hAnsi="Times New Roman" w:cs="Times New Roman"/>
-          <w:sz w:val="28"/>
-          <w:szCs w:val="28"/>
-        </w:rPr>
-        <w:t xml:space="preserve">again </w:t>
+      <w:proofErr w:type="gramStart"/>
+      <w:r>
+        <w:rPr>
+          <w:rFonts w:ascii="Times New Roman" w:hAnsi="Times New Roman" w:cs="Times New Roman"/>
+          <w:sz w:val="28"/>
+          <w:szCs w:val="28"/>
+        </w:rPr>
+        <w:t>again</w:t>
+      </w:r>
+      <w:proofErr w:type="gramEnd"/>
+      <w:r>
+        <w:rPr>
+          <w:rFonts w:ascii="Times New Roman" w:hAnsi="Times New Roman" w:cs="Times New Roman"/>
+          <w:sz w:val="28"/>
+          <w:szCs w:val="28"/>
+        </w:rPr>
+        <w:t xml:space="preserve"> </w:t>
       </w:r>
       <w:proofErr w:type="spellStart"/>
       <w:r>
@@ -8288,13 +9913,23 @@
         </w:rPr>
         <w:t>*</w:t>
       </w:r>
-      <w:r>
-        <w:rPr>
-          <w:rFonts w:ascii="Times New Roman" w:hAnsi="Times New Roman" w:cs="Times New Roman"/>
-          <w:sz w:val="28"/>
-          <w:szCs w:val="28"/>
-        </w:rPr>
-        <w:t xml:space="preserve">when it comes to React and the {useEffect} hook, the most basic side effect that we can have is to interact with an API. </w:t>
+      <w:proofErr w:type="gramStart"/>
+      <w:r>
+        <w:rPr>
+          <w:rFonts w:ascii="Times New Roman" w:hAnsi="Times New Roman" w:cs="Times New Roman"/>
+          <w:sz w:val="28"/>
+          <w:szCs w:val="28"/>
+        </w:rPr>
+        <w:t>when</w:t>
+      </w:r>
+      <w:proofErr w:type="gramEnd"/>
+      <w:r>
+        <w:rPr>
+          <w:rFonts w:ascii="Times New Roman" w:hAnsi="Times New Roman" w:cs="Times New Roman"/>
+          <w:sz w:val="28"/>
+          <w:szCs w:val="28"/>
+        </w:rPr>
+        <w:t xml:space="preserve"> it comes to React and the {useEffect} hook, the most basic side effect that we can have is to interact with an API. </w:t>
       </w:r>
     </w:p>
     <w:p>
@@ -8350,7 +9985,25 @@
           <w:sz w:val="28"/>
           <w:szCs w:val="28"/>
         </w:rPr>
-        <w:t xml:space="preserve">To query the API we have to do a simple copy and paste of the code that allows us to fetch the data from the server. </w:t>
+        <w:t xml:space="preserve">To query the </w:t>
+      </w:r>
+      <w:proofErr w:type="gramStart"/>
+      <w:r>
+        <w:rPr>
+          <w:rFonts w:ascii="Times New Roman" w:hAnsi="Times New Roman" w:cs="Times New Roman"/>
+          <w:sz w:val="28"/>
+          <w:szCs w:val="28"/>
+        </w:rPr>
+        <w:t>API</w:t>
+      </w:r>
+      <w:proofErr w:type="gramEnd"/>
+      <w:r>
+        <w:rPr>
+          <w:rFonts w:ascii="Times New Roman" w:hAnsi="Times New Roman" w:cs="Times New Roman"/>
+          <w:sz w:val="28"/>
+          <w:szCs w:val="28"/>
+        </w:rPr>
+        <w:t xml:space="preserve"> we have to do a simple copy and paste of the code that allows us to fetch the data from the server. </w:t>
       </w:r>
     </w:p>
     <w:p>
@@ -8385,7 +10038,7 @@
                     <pic:cNvPicPr/>
                   </pic:nvPicPr>
                   <pic:blipFill>
-                    <a:blip r:embed="rId40"/>
+                    <a:blip r:embed="rId41"/>
                     <a:stretch>
                       <a:fillRect/>
                     </a:stretch>
@@ -8465,7 +10118,25 @@
           <w:sz w:val="28"/>
           <w:szCs w:val="28"/>
         </w:rPr>
-        <w:t>, similar to what we had in python scrapy .</w:t>
+        <w:t xml:space="preserve">, </w:t>
+      </w:r>
+      <w:proofErr w:type="gramStart"/>
+      <w:r>
+        <w:rPr>
+          <w:rFonts w:ascii="Times New Roman" w:hAnsi="Times New Roman" w:cs="Times New Roman"/>
+          <w:sz w:val="28"/>
+          <w:szCs w:val="28"/>
+        </w:rPr>
+        <w:t>similar to</w:t>
+      </w:r>
+      <w:proofErr w:type="gramEnd"/>
+      <w:r>
+        <w:rPr>
+          <w:rFonts w:ascii="Times New Roman" w:hAnsi="Times New Roman" w:cs="Times New Roman"/>
+          <w:sz w:val="28"/>
+          <w:szCs w:val="28"/>
+        </w:rPr>
+        <w:t xml:space="preserve"> what we had in python scrapy .</w:t>
       </w:r>
     </w:p>
     <w:p>
@@ -8483,7 +10154,25 @@
           <w:sz w:val="28"/>
           <w:szCs w:val="28"/>
         </w:rPr>
-        <w:t>*and then we have lambda functions that take an input and produce an output.</w:t>
+        <w:t>*</w:t>
+      </w:r>
+      <w:proofErr w:type="gramStart"/>
+      <w:r>
+        <w:rPr>
+          <w:rFonts w:ascii="Times New Roman" w:hAnsi="Times New Roman" w:cs="Times New Roman"/>
+          <w:sz w:val="28"/>
+          <w:szCs w:val="28"/>
+        </w:rPr>
+        <w:t>and</w:t>
+      </w:r>
+      <w:proofErr w:type="gramEnd"/>
+      <w:r>
+        <w:rPr>
+          <w:rFonts w:ascii="Times New Roman" w:hAnsi="Times New Roman" w:cs="Times New Roman"/>
+          <w:sz w:val="28"/>
+          <w:szCs w:val="28"/>
+        </w:rPr>
+        <w:t xml:space="preserve"> then we have lambda functions that take an input and produce an output.</w:t>
       </w:r>
     </w:p>
     <w:p>
@@ -8503,13 +10192,23 @@
         </w:rPr>
         <w:t>*</w:t>
       </w:r>
-      <w:r>
-        <w:rPr>
-          <w:rFonts w:ascii="Times New Roman" w:hAnsi="Times New Roman" w:cs="Times New Roman"/>
-          <w:sz w:val="28"/>
-          <w:szCs w:val="28"/>
-        </w:rPr>
-        <w:t xml:space="preserve">what happens here is that the browser will issue a http get request(fetch) request to the server, and the server will respond to the get request, and return the data as a “response” </w:t>
+      <w:proofErr w:type="gramStart"/>
+      <w:r>
+        <w:rPr>
+          <w:rFonts w:ascii="Times New Roman" w:hAnsi="Times New Roman" w:cs="Times New Roman"/>
+          <w:sz w:val="28"/>
+          <w:szCs w:val="28"/>
+        </w:rPr>
+        <w:t>what</w:t>
+      </w:r>
+      <w:proofErr w:type="gramEnd"/>
+      <w:r>
+        <w:rPr>
+          <w:rFonts w:ascii="Times New Roman" w:hAnsi="Times New Roman" w:cs="Times New Roman"/>
+          <w:sz w:val="28"/>
+          <w:szCs w:val="28"/>
+        </w:rPr>
+        <w:t xml:space="preserve"> happens here is that the browser will issue a http get request(fetch) request to the server, and the server will respond to the get request, and return the data as a “response” </w:t>
       </w:r>
       <w:r>
         <w:rPr>
@@ -8533,7 +10232,25 @@
           <w:sz w:val="28"/>
           <w:szCs w:val="28"/>
         </w:rPr>
-        <w:t xml:space="preserve">The input is the response and the output is the response in </w:t>
+        <w:t xml:space="preserve">The input is the </w:t>
+      </w:r>
+      <w:proofErr w:type="gramStart"/>
+      <w:r>
+        <w:rPr>
+          <w:rFonts w:ascii="Times New Roman" w:hAnsi="Times New Roman" w:cs="Times New Roman"/>
+          <w:sz w:val="28"/>
+          <w:szCs w:val="28"/>
+        </w:rPr>
+        <w:t>response</w:t>
+      </w:r>
+      <w:proofErr w:type="gramEnd"/>
+      <w:r>
+        <w:rPr>
+          <w:rFonts w:ascii="Times New Roman" w:hAnsi="Times New Roman" w:cs="Times New Roman"/>
+          <w:sz w:val="28"/>
+          <w:szCs w:val="28"/>
+        </w:rPr>
+        <w:t xml:space="preserve"> and the output is the response in </w:t>
       </w:r>
       <w:proofErr w:type="spellStart"/>
       <w:r>
@@ -8639,7 +10356,7 @@
                     <pic:cNvPicPr/>
                   </pic:nvPicPr>
                   <pic:blipFill>
-                    <a:blip r:embed="rId41"/>
+                    <a:blip r:embed="rId42"/>
                     <a:stretch>
                       <a:fillRect/>
                     </a:stretch>
@@ -8692,7 +10409,7 @@
                     <pic:cNvPicPr/>
                   </pic:nvPicPr>
                   <pic:blipFill>
-                    <a:blip r:embed="rId42"/>
+                    <a:blip r:embed="rId43"/>
                     <a:stretch>
                       <a:fillRect/>
                     </a:stretch>
@@ -8745,7 +10462,7 @@
                     <pic:cNvPicPr/>
                   </pic:nvPicPr>
                   <pic:blipFill>
-                    <a:blip r:embed="rId43"/>
+                    <a:blip r:embed="rId44"/>
                     <a:stretch>
                       <a:fillRect/>
                     </a:stretch>
@@ -8785,7 +10502,25 @@
           <w:sz w:val="28"/>
           <w:szCs w:val="28"/>
         </w:rPr>
-        <w:t xml:space="preserve">I am using a rest API in order to query a database and return the data in </w:t>
+        <w:t xml:space="preserve">I am using a rest API </w:t>
+      </w:r>
+      <w:proofErr w:type="gramStart"/>
+      <w:r>
+        <w:rPr>
+          <w:rFonts w:ascii="Times New Roman" w:hAnsi="Times New Roman" w:cs="Times New Roman"/>
+          <w:sz w:val="28"/>
+          <w:szCs w:val="28"/>
+        </w:rPr>
+        <w:t>in order to</w:t>
+      </w:r>
+      <w:proofErr w:type="gramEnd"/>
+      <w:r>
+        <w:rPr>
+          <w:rFonts w:ascii="Times New Roman" w:hAnsi="Times New Roman" w:cs="Times New Roman"/>
+          <w:sz w:val="28"/>
+          <w:szCs w:val="28"/>
+        </w:rPr>
+        <w:t xml:space="preserve"> query a database and return the data in </w:t>
       </w:r>
       <w:proofErr w:type="spellStart"/>
       <w:r>
@@ -8811,7 +10546,25 @@
           <w:sz w:val="28"/>
           <w:szCs w:val="28"/>
         </w:rPr>
-        <w:t>What I want to do is that I want to create a State, and do that I use the {useState} hook</w:t>
+        <w:t xml:space="preserve">What I want to do is that I want to create a </w:t>
+      </w:r>
+      <w:proofErr w:type="gramStart"/>
+      <w:r>
+        <w:rPr>
+          <w:rFonts w:ascii="Times New Roman" w:hAnsi="Times New Roman" w:cs="Times New Roman"/>
+          <w:sz w:val="28"/>
+          <w:szCs w:val="28"/>
+        </w:rPr>
+        <w:t>State, and</w:t>
+      </w:r>
+      <w:proofErr w:type="gramEnd"/>
+      <w:r>
+        <w:rPr>
+          <w:rFonts w:ascii="Times New Roman" w:hAnsi="Times New Roman" w:cs="Times New Roman"/>
+          <w:sz w:val="28"/>
+          <w:szCs w:val="28"/>
+        </w:rPr>
+        <w:t xml:space="preserve"> do that I use the {useState} hook</w:t>
       </w:r>
       <w:r>
         <w:rPr>
@@ -8935,15 +10688,51 @@
           <w:sz w:val="28"/>
           <w:szCs w:val="28"/>
         </w:rPr>
-        <w:t xml:space="preserve">I will then do a function call for my useState hook and I will default it with an empty array, this means that the current/default value for these items is an empty array. </w:t>
-      </w:r>
-      <w:r>
-        <w:rPr>
-          <w:rFonts w:ascii="Times New Roman" w:hAnsi="Times New Roman" w:cs="Times New Roman"/>
-          <w:sz w:val="28"/>
-          <w:szCs w:val="28"/>
-        </w:rPr>
-        <w:t xml:space="preserve"> So I now have this empty array that I can fill with data when I use the </w:t>
+        <w:t xml:space="preserve">I will then do a function call for my useState </w:t>
+      </w:r>
+      <w:proofErr w:type="gramStart"/>
+      <w:r>
+        <w:rPr>
+          <w:rFonts w:ascii="Times New Roman" w:hAnsi="Times New Roman" w:cs="Times New Roman"/>
+          <w:sz w:val="28"/>
+          <w:szCs w:val="28"/>
+        </w:rPr>
+        <w:t>hook</w:t>
+      </w:r>
+      <w:proofErr w:type="gramEnd"/>
+      <w:r>
+        <w:rPr>
+          <w:rFonts w:ascii="Times New Roman" w:hAnsi="Times New Roman" w:cs="Times New Roman"/>
+          <w:sz w:val="28"/>
+          <w:szCs w:val="28"/>
+        </w:rPr>
+        <w:t xml:space="preserve"> and I will default it with an empty array, this means that the current/default value for these items is an empty array. </w:t>
+      </w:r>
+      <w:r>
+        <w:rPr>
+          <w:rFonts w:ascii="Times New Roman" w:hAnsi="Times New Roman" w:cs="Times New Roman"/>
+          <w:sz w:val="28"/>
+          <w:szCs w:val="28"/>
+        </w:rPr>
+        <w:t xml:space="preserve"> </w:t>
+      </w:r>
+      <w:proofErr w:type="gramStart"/>
+      <w:r>
+        <w:rPr>
+          <w:rFonts w:ascii="Times New Roman" w:hAnsi="Times New Roman" w:cs="Times New Roman"/>
+          <w:sz w:val="28"/>
+          <w:szCs w:val="28"/>
+        </w:rPr>
+        <w:t>So</w:t>
+      </w:r>
+      <w:proofErr w:type="gramEnd"/>
+      <w:r>
+        <w:rPr>
+          <w:rFonts w:ascii="Times New Roman" w:hAnsi="Times New Roman" w:cs="Times New Roman"/>
+          <w:sz w:val="28"/>
+          <w:szCs w:val="28"/>
+        </w:rPr>
+        <w:t xml:space="preserve"> I now have this empty array that I can fill with data when I use the </w:t>
       </w:r>
       <w:proofErr w:type="spellStart"/>
       <w:r>
@@ -9007,13 +10796,23 @@
         </w:rPr>
         <w:t>*</w:t>
       </w:r>
-      <w:r>
-        <w:rPr>
-          <w:rFonts w:ascii="Times New Roman" w:hAnsi="Times New Roman" w:cs="Times New Roman"/>
-          <w:sz w:val="28"/>
-          <w:szCs w:val="28"/>
-        </w:rPr>
-        <w:t xml:space="preserve">when I call my </w:t>
+      <w:proofErr w:type="gramStart"/>
+      <w:r>
+        <w:rPr>
+          <w:rFonts w:ascii="Times New Roman" w:hAnsi="Times New Roman" w:cs="Times New Roman"/>
+          <w:sz w:val="28"/>
+          <w:szCs w:val="28"/>
+        </w:rPr>
+        <w:t>when</w:t>
+      </w:r>
+      <w:proofErr w:type="gramEnd"/>
+      <w:r>
+        <w:rPr>
+          <w:rFonts w:ascii="Times New Roman" w:hAnsi="Times New Roman" w:cs="Times New Roman"/>
+          <w:sz w:val="28"/>
+          <w:szCs w:val="28"/>
+        </w:rPr>
+        <w:t xml:space="preserve"> I call my </w:t>
       </w:r>
       <w:proofErr w:type="spellStart"/>
       <w:r>
@@ -9103,7 +10902,25 @@
           <w:sz w:val="28"/>
           <w:szCs w:val="28"/>
         </w:rPr>
-        <w:t xml:space="preserve">*what I want to do now is that I want to iterate over this array, using what is called a map function, </w:t>
+        <w:t>*</w:t>
+      </w:r>
+      <w:proofErr w:type="gramStart"/>
+      <w:r>
+        <w:rPr>
+          <w:rFonts w:ascii="Times New Roman" w:hAnsi="Times New Roman" w:cs="Times New Roman"/>
+          <w:sz w:val="28"/>
+          <w:szCs w:val="28"/>
+        </w:rPr>
+        <w:t>what</w:t>
+      </w:r>
+      <w:proofErr w:type="gramEnd"/>
+      <w:r>
+        <w:rPr>
+          <w:rFonts w:ascii="Times New Roman" w:hAnsi="Times New Roman" w:cs="Times New Roman"/>
+          <w:sz w:val="28"/>
+          <w:szCs w:val="28"/>
+        </w:rPr>
+        <w:t xml:space="preserve"> I want to do now is that I want to iterate over this array, using what is called a map function, </w:t>
       </w:r>
       <w:r>
         <w:rPr>
@@ -9169,13 +10986,23 @@
         <w:lastRenderedPageBreak/>
         <w:t>*</w:t>
       </w:r>
-      <w:r>
-        <w:rPr>
-          <w:rFonts w:ascii="Times New Roman" w:hAnsi="Times New Roman" w:cs="Times New Roman"/>
-          <w:sz w:val="28"/>
-          <w:szCs w:val="28"/>
-        </w:rPr>
-        <w:t xml:space="preserve">once I have the new array, I want to apply what is called a </w:t>
+      <w:proofErr w:type="gramStart"/>
+      <w:r>
+        <w:rPr>
+          <w:rFonts w:ascii="Times New Roman" w:hAnsi="Times New Roman" w:cs="Times New Roman"/>
+          <w:sz w:val="28"/>
+          <w:szCs w:val="28"/>
+        </w:rPr>
+        <w:t>once</w:t>
+      </w:r>
+      <w:proofErr w:type="gramEnd"/>
+      <w:r>
+        <w:rPr>
+          <w:rFonts w:ascii="Times New Roman" w:hAnsi="Times New Roman" w:cs="Times New Roman"/>
+          <w:sz w:val="28"/>
+          <w:szCs w:val="28"/>
+        </w:rPr>
+        <w:t xml:space="preserve"> I have the new array, I want to apply what is called a </w:t>
       </w:r>
       <w:proofErr w:type="spellStart"/>
       <w:r>
@@ -9231,13 +11058,23 @@
         </w:rPr>
         <w:t>*</w:t>
       </w:r>
-      <w:r>
-        <w:rPr>
-          <w:rFonts w:ascii="Times New Roman" w:hAnsi="Times New Roman" w:cs="Times New Roman"/>
-          <w:sz w:val="28"/>
-          <w:szCs w:val="28"/>
-        </w:rPr>
-        <w:t xml:space="preserve">when I call my map function, which operates over the original array which is Items, which contains my original data that I got from my database in </w:t>
+      <w:proofErr w:type="gramStart"/>
+      <w:r>
+        <w:rPr>
+          <w:rFonts w:ascii="Times New Roman" w:hAnsi="Times New Roman" w:cs="Times New Roman"/>
+          <w:sz w:val="28"/>
+          <w:szCs w:val="28"/>
+        </w:rPr>
+        <w:t>when</w:t>
+      </w:r>
+      <w:proofErr w:type="gramEnd"/>
+      <w:r>
+        <w:rPr>
+          <w:rFonts w:ascii="Times New Roman" w:hAnsi="Times New Roman" w:cs="Times New Roman"/>
+          <w:sz w:val="28"/>
+          <w:szCs w:val="28"/>
+        </w:rPr>
+        <w:t xml:space="preserve"> I call my map function, which operates over the original array which is Items, which contains my original data that I got from my database in </w:t>
       </w:r>
       <w:proofErr w:type="spellStart"/>
       <w:r>
@@ -9289,7 +11126,43 @@
           <w:sz w:val="28"/>
           <w:szCs w:val="28"/>
         </w:rPr>
-        <w:t xml:space="preserve"> format, and then iterate through all of the items and do the same for all of them. The map function by default will iterate through the entire array and apply the function to all of the elements in the array.</w:t>
+        <w:t xml:space="preserve"> format, and then iterate through </w:t>
+      </w:r>
+      <w:proofErr w:type="gramStart"/>
+      <w:r>
+        <w:rPr>
+          <w:rFonts w:ascii="Times New Roman" w:hAnsi="Times New Roman" w:cs="Times New Roman"/>
+          <w:sz w:val="28"/>
+          <w:szCs w:val="28"/>
+        </w:rPr>
+        <w:t>all of</w:t>
+      </w:r>
+      <w:proofErr w:type="gramEnd"/>
+      <w:r>
+        <w:rPr>
+          <w:rFonts w:ascii="Times New Roman" w:hAnsi="Times New Roman" w:cs="Times New Roman"/>
+          <w:sz w:val="28"/>
+          <w:szCs w:val="28"/>
+        </w:rPr>
+        <w:t xml:space="preserve"> the items and do the same for all of them. The map function by default will iterate through the entire array and apply the function to </w:t>
+      </w:r>
+      <w:proofErr w:type="gramStart"/>
+      <w:r>
+        <w:rPr>
+          <w:rFonts w:ascii="Times New Roman" w:hAnsi="Times New Roman" w:cs="Times New Roman"/>
+          <w:sz w:val="28"/>
+          <w:szCs w:val="28"/>
+        </w:rPr>
+        <w:t>all of</w:t>
+      </w:r>
+      <w:proofErr w:type="gramEnd"/>
+      <w:r>
+        <w:rPr>
+          <w:rFonts w:ascii="Times New Roman" w:hAnsi="Times New Roman" w:cs="Times New Roman"/>
+          <w:sz w:val="28"/>
+          <w:szCs w:val="28"/>
+        </w:rPr>
+        <w:t xml:space="preserve"> the elements in the array.</w:t>
       </w:r>
     </w:p>
     <w:p>
@@ -9341,7 +11214,25 @@
           <w:sz w:val="28"/>
           <w:szCs w:val="28"/>
         </w:rPr>
-        <w:t xml:space="preserve">We can override the current state using an </w:t>
+        <w:t xml:space="preserve">We can override the current state using </w:t>
+      </w:r>
+      <w:proofErr w:type="gramStart"/>
+      <w:r>
+        <w:rPr>
+          <w:rFonts w:ascii="Times New Roman" w:hAnsi="Times New Roman" w:cs="Times New Roman"/>
+          <w:sz w:val="28"/>
+          <w:szCs w:val="28"/>
+        </w:rPr>
+        <w:t>an</w:t>
+      </w:r>
+      <w:proofErr w:type="gramEnd"/>
+      <w:r>
+        <w:rPr>
+          <w:rFonts w:ascii="Times New Roman" w:hAnsi="Times New Roman" w:cs="Times New Roman"/>
+          <w:sz w:val="28"/>
+          <w:szCs w:val="28"/>
+        </w:rPr>
+        <w:t xml:space="preserve"> </w:t>
       </w:r>
       <w:proofErr w:type="spellStart"/>
       <w:r>
@@ -9554,13 +11445,23 @@
         </w:rPr>
         <w:t>*</w:t>
       </w:r>
-      <w:r>
-        <w:rPr>
-          <w:rFonts w:ascii="Times New Roman" w:hAnsi="Times New Roman" w:cs="Times New Roman"/>
-          <w:sz w:val="28"/>
-          <w:szCs w:val="28"/>
-        </w:rPr>
-        <w:t>when we create a user-in</w:t>
+      <w:proofErr w:type="gramStart"/>
+      <w:r>
+        <w:rPr>
+          <w:rFonts w:ascii="Times New Roman" w:hAnsi="Times New Roman" w:cs="Times New Roman"/>
+          <w:sz w:val="28"/>
+          <w:szCs w:val="28"/>
+        </w:rPr>
+        <w:t>when</w:t>
+      </w:r>
+      <w:proofErr w:type="gramEnd"/>
+      <w:r>
+        <w:rPr>
+          <w:rFonts w:ascii="Times New Roman" w:hAnsi="Times New Roman" w:cs="Times New Roman"/>
+          <w:sz w:val="28"/>
+          <w:szCs w:val="28"/>
+        </w:rPr>
+        <w:t xml:space="preserve"> we create a user-in</w:t>
       </w:r>
       <w:r>
         <w:rPr>
@@ -9764,6 +11665,96 @@
         </w:rPr>
         <w:t>------------------------------------------------------------------------------------------------</w:t>
       </w:r>
+    </w:p>
+    <w:p>
+      <w:pPr>
+        <w:rPr>
+          <w:rFonts w:ascii="Times New Roman" w:hAnsi="Times New Roman" w:cs="Times New Roman"/>
+          <w:b/>
+          <w:bCs/>
+          <w:sz w:val="28"/>
+          <w:szCs w:val="28"/>
+          <w:u w:val="single"/>
+        </w:rPr>
+      </w:pPr>
+      <w:proofErr w:type="spellStart"/>
+      <w:r>
+        <w:rPr>
+          <w:rFonts w:ascii="Times New Roman" w:hAnsi="Times New Roman" w:cs="Times New Roman"/>
+          <w:b/>
+          <w:bCs/>
+          <w:sz w:val="28"/>
+          <w:szCs w:val="28"/>
+          <w:u w:val="single"/>
+        </w:rPr>
+        <w:t>TailWind</w:t>
+      </w:r>
+      <w:proofErr w:type="spellEnd"/>
+      <w:r>
+        <w:rPr>
+          <w:rFonts w:ascii="Times New Roman" w:hAnsi="Times New Roman" w:cs="Times New Roman"/>
+          <w:b/>
+          <w:bCs/>
+          <w:sz w:val="28"/>
+          <w:szCs w:val="28"/>
+          <w:u w:val="single"/>
+        </w:rPr>
+        <w:t xml:space="preserve"> CSS:</w:t>
+      </w:r>
+    </w:p>
+    <w:p>
+      <w:pPr>
+        <w:rPr>
+          <w:rFonts w:ascii="Times New Roman" w:hAnsi="Times New Roman" w:cs="Times New Roman"/>
+          <w:b/>
+          <w:bCs/>
+          <w:sz w:val="28"/>
+          <w:szCs w:val="28"/>
+          <w:u w:val="single"/>
+        </w:rPr>
+      </w:pPr>
+      <w:r>
+        <w:rPr>
+          <w:rFonts w:ascii="Times New Roman" w:hAnsi="Times New Roman" w:cs="Times New Roman"/>
+          <w:b/>
+          <w:bCs/>
+          <w:sz w:val="28"/>
+          <w:szCs w:val="28"/>
+          <w:u w:val="single"/>
+        </w:rPr>
+        <w:t xml:space="preserve">Step 1: Installing tailwind css with Vite </w:t>
+      </w:r>
+      <w:proofErr w:type="gramStart"/>
+      <w:r>
+        <w:rPr>
+          <w:rFonts w:ascii="Times New Roman" w:hAnsi="Times New Roman" w:cs="Times New Roman"/>
+          <w:b/>
+          <w:bCs/>
+          <w:sz w:val="28"/>
+          <w:szCs w:val="28"/>
+          <w:u w:val="single"/>
+        </w:rPr>
+        <w:t>project</w:t>
+      </w:r>
+      <w:proofErr w:type="gramEnd"/>
+    </w:p>
+    <w:p>
+      <w:pPr>
+        <w:rPr>
+          <w:rFonts w:ascii="Times New Roman" w:hAnsi="Times New Roman" w:cs="Times New Roman"/>
+          <w:sz w:val="28"/>
+          <w:szCs w:val="28"/>
+        </w:rPr>
+      </w:pPr>
+    </w:p>
+    <w:p>
+      <w:pPr>
+        <w:rPr>
+          <w:rFonts w:ascii="Times New Roman" w:hAnsi="Times New Roman" w:cs="Times New Roman"/>
+          <w:sz w:val="28"/>
+          <w:szCs w:val="28"/>
+        </w:rPr>
+      </w:pPr>
     </w:p>
     <w:p>
       <w:pPr>
@@ -11500,7 +13491,6 @@
   <w:style w:type="character" w:default="1" w:styleId="DefaultParagraphFont">
     <w:name w:val="Default Paragraph Font"/>
     <w:uiPriority w:val="1"/>
-    <w:semiHidden/>
     <w:unhideWhenUsed/>
   </w:style>
   <w:style w:type="table" w:default="1" w:styleId="TableNormal">
@@ -11846,6 +13836,29 @@
       </w:tblBorders>
     </w:tblPr>
   </w:style>
+  <w:style w:type="character" w:styleId="Hyperlink">
+    <w:name w:val="Hyperlink"/>
+    <w:basedOn w:val="DefaultParagraphFont"/>
+    <w:uiPriority w:val="99"/>
+    <w:unhideWhenUsed/>
+    <w:rsid w:val="002A47BD"/>
+    <w:rPr>
+      <w:color w:val="467886" w:themeColor="hyperlink"/>
+      <w:u w:val="single"/>
+    </w:rPr>
+  </w:style>
+  <w:style w:type="character" w:styleId="UnresolvedMention">
+    <w:name w:val="Unresolved Mention"/>
+    <w:basedOn w:val="DefaultParagraphFont"/>
+    <w:uiPriority w:val="99"/>
+    <w:semiHidden/>
+    <w:unhideWhenUsed/>
+    <w:rsid w:val="002A47BD"/>
+    <w:rPr>
+      <w:color w:val="605E5C"/>
+      <w:shd w:val="clear" w:color="auto" w:fill="E1DFDD"/>
+    </w:rPr>
+  </w:style>
 </w:styles>
 </file>
 

</xml_diff>